<commit_message>
GUP - Choosing software stage work
</commit_message>
<xml_diff>
--- a/Graded Unit Project/Implementation Stage/Implementation Stage.docx
+++ b/Graded Unit Project/Implementation Stage/Implementation Stage.docx
@@ -64,13 +64,642 @@
         <w:t>Server Selection</w:t>
       </w:r>
     </w:p>
+    <w:p>
+      <w:r>
+        <w:t xml:space="preserve">For </w:t>
+      </w:r>
+      <w:r>
+        <w:t>our</w:t>
+      </w:r>
+      <w:r>
+        <w:t xml:space="preserve"> server hosting </w:t>
+      </w:r>
+      <w:proofErr w:type="gramStart"/>
+      <w:r>
+        <w:t>solution</w:t>
+      </w:r>
+      <w:proofErr w:type="gramEnd"/>
+      <w:r>
+        <w:t xml:space="preserve"> we </w:t>
+      </w:r>
+      <w:r>
+        <w:t>will compare a few options below:</w:t>
+      </w:r>
+    </w:p>
+    <w:p>
+      <w:pPr>
+        <w:pStyle w:val="ListParagraph"/>
+        <w:numPr>
+          <w:ilvl w:val="0"/>
+          <w:numId w:val="25"/>
+        </w:numPr>
+      </w:pPr>
+      <w:r>
+        <w:t xml:space="preserve">Webhosting UK are a UK-based host who provide </w:t>
+      </w:r>
+      <w:r>
+        <w:t>both Linux and Windows hosting for a reasonable price, they also provide 24/7 technical support, daily offsite backups and 1-click installation of popular CMS’s such as WordPress, Drupal and Joomla</w:t>
+      </w:r>
+      <w:r>
+        <w:t xml:space="preserve"> (Webhosting UK </w:t>
+      </w:r>
+      <w:r>
+        <w:rPr>
+          <w:b/>
+          <w:bCs/>
+          <w:u w:val="single"/>
+        </w:rPr>
+        <w:t>??</w:t>
+      </w:r>
+      <w:r>
+        <w:t>/05/2022)</w:t>
+      </w:r>
+      <w:r>
+        <w:t>.</w:t>
+      </w:r>
+    </w:p>
+    <w:p>
+      <w:pPr>
+        <w:pStyle w:val="ListParagraph"/>
+        <w:numPr>
+          <w:ilvl w:val="0"/>
+          <w:numId w:val="25"/>
+        </w:numPr>
+      </w:pPr>
+      <w:r>
+        <w:t xml:space="preserve">Wordpress.com </w:t>
+      </w:r>
+      <w:r>
+        <w:t xml:space="preserve">provide free hosting of a </w:t>
+      </w:r>
+      <w:proofErr w:type="spellStart"/>
+      <w:r>
+        <w:t>wordpress</w:t>
+      </w:r>
+      <w:proofErr w:type="spellEnd"/>
+      <w:r>
+        <w:t xml:space="preserve"> site with the option to upgrade to a paid version when necessary. The free version is quite limited as it doesn’t allow plugins to be used, it puts adverts on your website</w:t>
+      </w:r>
+      <w:r>
+        <w:t xml:space="preserve"> which you do not receive revenue from and</w:t>
+      </w:r>
+      <w:r>
+        <w:t xml:space="preserve"> that cannot be removed</w:t>
+      </w:r>
+      <w:r>
+        <w:t>, only provides up to 1GB of storage so would limit the amount of content that can be placed on the website, and is obviously limited to using WordPress as the CMS, however, as we have no budget our options are quite limited</w:t>
+      </w:r>
+      <w:r>
+        <w:t xml:space="preserve"> (WordPress.com </w:t>
+      </w:r>
+      <w:r>
+        <w:rPr>
+          <w:b/>
+          <w:bCs/>
+          <w:u w:val="single"/>
+        </w:rPr>
+        <w:t>??</w:t>
+      </w:r>
+      <w:r>
+        <w:t>/05/2022)</w:t>
+      </w:r>
+      <w:r>
+        <w:t>.</w:t>
+      </w:r>
+    </w:p>
+    <w:p>
+      <w:pPr>
+        <w:pStyle w:val="ListParagraph"/>
+        <w:numPr>
+          <w:ilvl w:val="0"/>
+          <w:numId w:val="25"/>
+        </w:numPr>
+      </w:pPr>
+      <w:r>
+        <w:t xml:space="preserve">The University </w:t>
+      </w:r>
+      <w:r>
+        <w:t>of</w:t>
+      </w:r>
+      <w:r>
+        <w:t xml:space="preserve"> the Highlands and Islands have allocated a virtual server for this project </w:t>
+      </w:r>
+      <w:r>
+        <w:t xml:space="preserve">that is pre-installed with </w:t>
+      </w:r>
+      <w:proofErr w:type="spellStart"/>
+      <w:r>
+        <w:t>Redhat</w:t>
+      </w:r>
+      <w:proofErr w:type="spellEnd"/>
+      <w:r>
+        <w:t xml:space="preserve"> Linux, PHP, MariaDB and WordPress but I have been told I can change the CMS and configuration as I see fit.</w:t>
+      </w:r>
+    </w:p>
+    <w:p>
+      <w:r>
+        <w:t xml:space="preserve">From the options above </w:t>
+      </w:r>
+      <w:r>
+        <w:t xml:space="preserve">we will be using </w:t>
+      </w:r>
+      <w:r>
+        <w:t>the virtual server provided by the UHI as it has no hard limitations on</w:t>
+      </w:r>
+      <w:r>
+        <w:t xml:space="preserve"> the</w:t>
+      </w:r>
+      <w:r>
+        <w:t xml:space="preserve"> CMS</w:t>
+      </w:r>
+      <w:r>
+        <w:t xml:space="preserve"> we can use</w:t>
+      </w:r>
+      <w:r>
+        <w:t xml:space="preserve">, </w:t>
+      </w:r>
+      <w:r>
+        <w:t xml:space="preserve">plugins and data storage. It is also free which is a very limiting factor for the project as we have no budget and most other hosting options either have no free hosting available or the free </w:t>
+      </w:r>
+      <w:proofErr w:type="gramStart"/>
+      <w:r>
+        <w:t>hosting</w:t>
+      </w:r>
+      <w:proofErr w:type="gramEnd"/>
+      <w:r>
+        <w:t xml:space="preserve"> they do have is very limited and has other conditions attached such as </w:t>
+      </w:r>
+      <w:r>
+        <w:t>requiring</w:t>
+      </w:r>
+      <w:r>
+        <w:t xml:space="preserve"> ads to be displayed on </w:t>
+      </w:r>
+      <w:r>
+        <w:t>the created</w:t>
+      </w:r>
+      <w:r>
+        <w:t xml:space="preserve"> website.</w:t>
+      </w:r>
+      <w:r>
+        <w:br/>
+      </w:r>
+    </w:p>
+    <w:p>
+      <w:pPr>
+        <w:pStyle w:val="Heading4"/>
+      </w:pPr>
+      <w:r>
+        <w:t>Operating System Selection</w:t>
+      </w:r>
+    </w:p>
+    <w:p>
+      <w:pPr>
+        <w:jc w:val="both"/>
+      </w:pPr>
+    </w:p>
+    <w:p>
+      <w:pPr>
+        <w:pStyle w:val="Heading5"/>
+      </w:pPr>
+      <w:r>
+        <w:t>Microsoft Windows Server 2022:</w:t>
+      </w:r>
+    </w:p>
+    <w:p>
+      <w:pPr>
+        <w:pStyle w:val="ListParagraph"/>
+        <w:numPr>
+          <w:ilvl w:val="0"/>
+          <w:numId w:val="26"/>
+        </w:numPr>
+        <w:spacing w:line="256" w:lineRule="auto"/>
+        <w:jc w:val="both"/>
+      </w:pPr>
+      <w:r>
+        <w:t>Since Windows Server is owned and maintained by Microsoft and is not an open-source project you will get customer support with your purchase and so solving issues related to the operating system could be much easier and faster.</w:t>
+      </w:r>
+    </w:p>
+    <w:p>
+      <w:pPr>
+        <w:pStyle w:val="ListParagraph"/>
+        <w:numPr>
+          <w:ilvl w:val="0"/>
+          <w:numId w:val="26"/>
+        </w:numPr>
+        <w:spacing w:line="256" w:lineRule="auto"/>
+        <w:jc w:val="both"/>
+      </w:pPr>
+      <w:r>
+        <w:t>A standard licence costs $1069 where if you chose an open-source solution it would be free</w:t>
+      </w:r>
+      <w:r>
+        <w:t xml:space="preserve"> </w:t>
+      </w:r>
+      <w:r>
+        <w:t>(Microsoft 2021).</w:t>
+      </w:r>
+    </w:p>
+    <w:p>
+      <w:pPr>
+        <w:pStyle w:val="ListParagraph"/>
+        <w:numPr>
+          <w:ilvl w:val="0"/>
+          <w:numId w:val="26"/>
+        </w:numPr>
+        <w:spacing w:line="256" w:lineRule="auto"/>
+        <w:jc w:val="both"/>
+      </w:pPr>
+      <w:r>
+        <w:t xml:space="preserve">Hardware Requirements (Microsoft </w:t>
+      </w:r>
+      <w:r>
+        <w:rPr>
+          <w:rFonts w:ascii="Calibri" w:eastAsia="Calibri" w:hAnsi="Calibri" w:cs="Calibri"/>
+        </w:rPr>
+        <w:t>16/08/2021).</w:t>
+      </w:r>
+    </w:p>
+    <w:p>
+      <w:pPr>
+        <w:pStyle w:val="ListParagraph"/>
+        <w:numPr>
+          <w:ilvl w:val="1"/>
+          <w:numId w:val="26"/>
+        </w:numPr>
+        <w:spacing w:after="0" w:line="256" w:lineRule="auto"/>
+        <w:jc w:val="both"/>
+      </w:pPr>
+      <w:r>
+        <w:t xml:space="preserve">1.4 GHz x64 processor (Microsoft recommends using a tool called </w:t>
+      </w:r>
+      <w:proofErr w:type="spellStart"/>
+      <w:r>
+        <w:t>Coreinfo</w:t>
+      </w:r>
+      <w:proofErr w:type="spellEnd"/>
+      <w:r>
+        <w:t xml:space="preserve"> to check that the CPU has all required capabilities: CMPXCHG16b, LAHF/SAHF, </w:t>
+      </w:r>
+      <w:proofErr w:type="spellStart"/>
+      <w:r>
+        <w:t>PrefetchW</w:t>
+      </w:r>
+      <w:proofErr w:type="spellEnd"/>
+      <w:r>
+        <w:t>, etc)</w:t>
+      </w:r>
+    </w:p>
+    <w:p>
+      <w:pPr>
+        <w:pStyle w:val="ListParagraph"/>
+        <w:numPr>
+          <w:ilvl w:val="1"/>
+          <w:numId w:val="26"/>
+        </w:numPr>
+        <w:spacing w:line="256" w:lineRule="auto"/>
+        <w:jc w:val="both"/>
+      </w:pPr>
+      <w:r>
+        <w:t>512 MB RAM (2GB for Desktop Experience installation)</w:t>
+      </w:r>
+    </w:p>
+    <w:p>
+      <w:pPr>
+        <w:pStyle w:val="ListParagraph"/>
+        <w:numPr>
+          <w:ilvl w:val="1"/>
+          <w:numId w:val="26"/>
+        </w:numPr>
+        <w:spacing w:line="256" w:lineRule="auto"/>
+        <w:jc w:val="both"/>
+      </w:pPr>
+      <w:r>
+        <w:t>32GB backing storage (absolute minimum more is recommended)</w:t>
+      </w:r>
+    </w:p>
+    <w:p>
+      <w:pPr>
+        <w:pStyle w:val="ListParagraph"/>
+        <w:numPr>
+          <w:ilvl w:val="1"/>
+          <w:numId w:val="26"/>
+        </w:numPr>
+        <w:spacing w:line="256" w:lineRule="auto"/>
+        <w:jc w:val="both"/>
+      </w:pPr>
+      <w:r>
+        <w:lastRenderedPageBreak/>
+        <w:t>Minimum 1 Gigabit ethernet adapter.</w:t>
+      </w:r>
+    </w:p>
+    <w:p>
+      <w:pPr>
+        <w:pStyle w:val="Heading5"/>
+        <w:rPr>
+          <w:rFonts w:eastAsiaTheme="minorHAnsi"/>
+        </w:rPr>
+      </w:pPr>
+      <w:r>
+        <w:t>Red Hat Linux</w:t>
+      </w:r>
+      <w:r>
+        <w:t>:</w:t>
+      </w:r>
+    </w:p>
+    <w:p>
+      <w:pPr>
+        <w:pStyle w:val="ListParagraph"/>
+        <w:numPr>
+          <w:ilvl w:val="0"/>
+          <w:numId w:val="27"/>
+        </w:numPr>
+        <w:spacing w:line="256" w:lineRule="auto"/>
+        <w:jc w:val="both"/>
+      </w:pPr>
+      <w:r>
+        <w:t xml:space="preserve">? </w:t>
+      </w:r>
+      <w:r>
+        <w:t>Ubuntu is one of the most widely used Linux distributions and has been around a long time and as such it has regular updates and a strong developer community producing regular updates and security fixes.</w:t>
+      </w:r>
+    </w:p>
+    <w:p>
+      <w:pPr>
+        <w:pStyle w:val="ListParagraph"/>
+        <w:numPr>
+          <w:ilvl w:val="0"/>
+          <w:numId w:val="27"/>
+        </w:numPr>
+        <w:spacing w:line="256" w:lineRule="auto"/>
+        <w:jc w:val="both"/>
+        <w:rPr>
+          <w:rFonts w:eastAsiaTheme="minorHAnsi"/>
+        </w:rPr>
+      </w:pPr>
+      <w:r>
+        <w:t>?</w:t>
+      </w:r>
+      <w:r>
+        <w:t xml:space="preserve"> </w:t>
+      </w:r>
+      <w:r>
+        <w:t>It’s completely free! However, they do offer a Subscription service if you wish to get help and support.</w:t>
+      </w:r>
+    </w:p>
+    <w:p>
+      <w:pPr>
+        <w:pStyle w:val="ListParagraph"/>
+        <w:numPr>
+          <w:ilvl w:val="0"/>
+          <w:numId w:val="27"/>
+        </w:numPr>
+        <w:spacing w:line="256" w:lineRule="auto"/>
+        <w:jc w:val="both"/>
+      </w:pPr>
+      <w:r>
+        <w:t>Hardware Requirements (</w:t>
+      </w:r>
+      <w:r>
+        <w:t>Red Hat 2022</w:t>
+      </w:r>
+      <w:r>
+        <w:t>)</w:t>
+      </w:r>
+    </w:p>
+    <w:p>
+      <w:pPr>
+        <w:pStyle w:val="ListParagraph"/>
+        <w:numPr>
+          <w:ilvl w:val="1"/>
+          <w:numId w:val="27"/>
+        </w:numPr>
+        <w:spacing w:line="256" w:lineRule="auto"/>
+        <w:jc w:val="both"/>
+      </w:pPr>
+      <w:r>
+        <w:t>?</w:t>
+      </w:r>
+      <w:r>
+        <w:t>1 GHz or better</w:t>
+      </w:r>
+    </w:p>
+    <w:p>
+      <w:pPr>
+        <w:pStyle w:val="ListParagraph"/>
+        <w:numPr>
+          <w:ilvl w:val="1"/>
+          <w:numId w:val="27"/>
+        </w:numPr>
+        <w:spacing w:line="256" w:lineRule="auto"/>
+        <w:jc w:val="both"/>
+      </w:pPr>
+      <w:r>
+        <w:t>?</w:t>
+      </w:r>
+      <w:r>
+        <w:t>1 GB RAM</w:t>
+      </w:r>
+    </w:p>
+    <w:p>
+      <w:pPr>
+        <w:pStyle w:val="ListParagraph"/>
+        <w:numPr>
+          <w:ilvl w:val="1"/>
+          <w:numId w:val="27"/>
+        </w:numPr>
+        <w:spacing w:line="256" w:lineRule="auto"/>
+        <w:jc w:val="both"/>
+      </w:pPr>
+      <w:r>
+        <w:t>?</w:t>
+      </w:r>
+      <w:r>
+        <w:t>2.5GB Backing storage</w:t>
+      </w:r>
+    </w:p>
+    <w:p>
+      <w:pPr>
+        <w:pStyle w:val="Heading5"/>
+        <w:rPr>
+          <w:rFonts w:eastAsiaTheme="minorHAnsi"/>
+        </w:rPr>
+      </w:pPr>
+      <w:r>
+        <w:t>OpenSUSE</w:t>
+      </w:r>
+      <w:r>
+        <w:t>:</w:t>
+      </w:r>
+    </w:p>
+    <w:p>
+      <w:pPr>
+        <w:pStyle w:val="ListParagraph"/>
+        <w:numPr>
+          <w:ilvl w:val="0"/>
+          <w:numId w:val="28"/>
+        </w:numPr>
+        <w:spacing w:line="256" w:lineRule="auto"/>
+        <w:jc w:val="both"/>
+      </w:pPr>
+      <w:r>
+        <w:t>OpenSUSE is a Linux distribution specifically aimed at “makers, sysadmins and developers” as well as normal desktop users.</w:t>
+      </w:r>
+    </w:p>
+    <w:p>
+      <w:pPr>
+        <w:pStyle w:val="ListParagraph"/>
+        <w:numPr>
+          <w:ilvl w:val="0"/>
+          <w:numId w:val="28"/>
+        </w:numPr>
+        <w:spacing w:line="256" w:lineRule="auto"/>
+        <w:jc w:val="both"/>
+        <w:rPr>
+          <w:rFonts w:eastAsiaTheme="minorHAnsi"/>
+        </w:rPr>
+      </w:pPr>
+      <w:r>
+        <w:t>It’s completely free! OpenSUSE provide a “Premium IT Support” service for a Subscription fee similarly to Ubuntu.</w:t>
+      </w:r>
+    </w:p>
+    <w:p>
+      <w:pPr>
+        <w:pStyle w:val="ListParagraph"/>
+        <w:numPr>
+          <w:ilvl w:val="0"/>
+          <w:numId w:val="28"/>
+        </w:numPr>
+        <w:spacing w:line="256" w:lineRule="auto"/>
+        <w:jc w:val="both"/>
+      </w:pPr>
+      <w:r>
+        <w:t>Hardware Requirements (OpenSUSE contributors 2021)</w:t>
+      </w:r>
+    </w:p>
+    <w:p>
+      <w:pPr>
+        <w:pStyle w:val="ListParagraph"/>
+        <w:numPr>
+          <w:ilvl w:val="1"/>
+          <w:numId w:val="28"/>
+        </w:numPr>
+        <w:spacing w:line="256" w:lineRule="auto"/>
+        <w:jc w:val="both"/>
+      </w:pPr>
+      <w:r>
+        <w:t>2GHz dual core processor or better.</w:t>
+      </w:r>
+    </w:p>
+    <w:p>
+      <w:pPr>
+        <w:pStyle w:val="ListParagraph"/>
+        <w:numPr>
+          <w:ilvl w:val="1"/>
+          <w:numId w:val="28"/>
+        </w:numPr>
+        <w:spacing w:line="256" w:lineRule="auto"/>
+        <w:jc w:val="both"/>
+      </w:pPr>
+      <w:r>
+        <w:t>2GB RAM (more recommended).</w:t>
+      </w:r>
+    </w:p>
+    <w:p>
+      <w:pPr>
+        <w:pStyle w:val="ListParagraph"/>
+        <w:numPr>
+          <w:ilvl w:val="1"/>
+          <w:numId w:val="28"/>
+        </w:numPr>
+        <w:spacing w:line="256" w:lineRule="auto"/>
+        <w:jc w:val="both"/>
+      </w:pPr>
+      <w:r>
+        <w:t>Over 40GB backing storage recommended.</w:t>
+      </w:r>
+    </w:p>
+    <w:p>
+      <w:pPr>
+        <w:jc w:val="both"/>
+      </w:pPr>
+      <w:r>
+        <w:t>??</w:t>
+      </w:r>
+      <w:r>
+        <w:t>I believe that OpenSUSE would be the best Operating System to use out of the options I have presented as it is free but still allows a subscription for technical support to be picked up later if required and it is primarily designed for makers, sysadmins, and developers and this suits our use case very well. It does have the highest Hardware requirements, but these requirements are still extremely low by modern standards.</w:t>
+      </w:r>
+    </w:p>
     <w:p/>
     <w:p>
       <w:pPr>
         <w:pStyle w:val="Heading4"/>
       </w:pPr>
       <w:r>
-        <w:t>Operating System Selection</w:t>
+        <w:t>Web Server Selection</w:t>
+      </w:r>
+    </w:p>
+    <w:p>
+      <w:pPr>
+        <w:pStyle w:val="Heading5"/>
+      </w:pPr>
+      <w:r>
+        <w:t>Microsoft IIS:</w:t>
+      </w:r>
+    </w:p>
+    <w:p>
+      <w:pPr>
+        <w:pStyle w:val="ListParagraph"/>
+        <w:numPr>
+          <w:ilvl w:val="0"/>
+          <w:numId w:val="30"/>
+        </w:numPr>
+      </w:pPr>
+      <w:r>
+        <w:t>A</w:t>
+      </w:r>
+    </w:p>
+    <w:p>
+      <w:pPr>
+        <w:pStyle w:val="Heading5"/>
+      </w:pPr>
+      <w:r>
+        <w:t>N</w:t>
+      </w:r>
+      <w:r>
+        <w:t>ginx</w:t>
+      </w:r>
+    </w:p>
+    <w:p>
+      <w:pPr>
+        <w:pStyle w:val="ListParagraph"/>
+        <w:numPr>
+          <w:ilvl w:val="0"/>
+          <w:numId w:val="30"/>
+        </w:numPr>
+      </w:pPr>
+      <w:r>
+        <w:t>A</w:t>
+      </w:r>
+    </w:p>
+    <w:p>
+      <w:pPr>
+        <w:pStyle w:val="Heading5"/>
+      </w:pPr>
+      <w:r>
+        <w:t>Apache</w:t>
+      </w:r>
+    </w:p>
+    <w:p>
+      <w:pPr>
+        <w:pStyle w:val="ListParagraph"/>
+        <w:numPr>
+          <w:ilvl w:val="0"/>
+          <w:numId w:val="30"/>
+        </w:numPr>
+      </w:pPr>
+      <w:r>
+        <w:t>A</w:t>
       </w:r>
     </w:p>
     <w:p/>
@@ -79,7 +708,32 @@
         <w:pStyle w:val="Heading4"/>
       </w:pPr>
       <w:r>
-        <w:t>Web Server Selection</w:t>
+        <w:t>Server-Side</w:t>
+      </w:r>
+      <w:r>
+        <w:t xml:space="preserve"> Scripting Language</w:t>
+      </w:r>
+    </w:p>
+    <w:p>
+      <w:r>
+        <w:t xml:space="preserve">Because all of the Content Management Systems we are considering use PHP as </w:t>
+      </w:r>
+      <w:r>
+        <w:t>their</w:t>
+      </w:r>
+      <w:r>
+        <w:t xml:space="preserve"> backend </w:t>
+      </w:r>
+      <w:r>
+        <w:t xml:space="preserve">that is what we will be using, it is also the language I am most familiar </w:t>
+      </w:r>
+      <w:proofErr w:type="gramStart"/>
+      <w:r>
+        <w:t>with</w:t>
+      </w:r>
+      <w:proofErr w:type="gramEnd"/>
+      <w:r>
+        <w:t xml:space="preserve"> so it makes sense in that way as well.</w:t>
       </w:r>
     </w:p>
     <w:p/>
@@ -87,13 +741,216 @@
       <w:pPr>
         <w:pStyle w:val="Heading4"/>
       </w:pPr>
+      <w:r>
+        <w:lastRenderedPageBreak/>
+        <w:t>Database</w:t>
+      </w:r>
+    </w:p>
+    <w:p>
+      <w:r>
+        <w:t>Client two requires a server-side scripting language and a database. I would suggest using MariaDB as the database as it is created by the original developers of MySQL, guarantees to stay open source, and contains some advanced features not found in other database servers (MariaDB 2021)</w:t>
+      </w:r>
+    </w:p>
+    <w:p>
+      <w:pPr>
+        <w:pStyle w:val="Heading4"/>
+      </w:pPr>
+      <w:r>
+        <w:t>Content Management System</w:t>
+      </w:r>
+    </w:p>
+    <w:p>
+      <w:pPr>
+        <w:spacing w:line="256" w:lineRule="auto"/>
+        <w:jc w:val="both"/>
+      </w:pPr>
+      <w:r>
+        <w:t>Atlas Co has asked for a content management system to be used as their intranet. There are several content management systems available however some of them do not allow self-hosting and don’t export properly (</w:t>
+      </w:r>
+      <w:proofErr w:type="spellStart"/>
+      <w:r>
+        <w:t>Wix</w:t>
+      </w:r>
+      <w:proofErr w:type="spellEnd"/>
+      <w:r>
+        <w:t xml:space="preserve"> 2021, </w:t>
+      </w:r>
+      <w:proofErr w:type="spellStart"/>
+      <w:r>
+        <w:t>SquareSpace</w:t>
+      </w:r>
+      <w:proofErr w:type="spellEnd"/>
+      <w:r>
+        <w:t xml:space="preserve"> 21/09/2021) so are not appropriate for this use case such as Square Space and </w:t>
+      </w:r>
+      <w:proofErr w:type="spellStart"/>
+      <w:r>
+        <w:t>Wix</w:t>
+      </w:r>
+      <w:proofErr w:type="spellEnd"/>
+      <w:r>
+        <w:t>. The 2 leading systems based on market share that allow self-hosting are WordPress and Joomla</w:t>
+      </w:r>
+      <w:r>
+        <w:t xml:space="preserve">, however, there is another solution called Drupal </w:t>
+      </w:r>
+      <w:r>
+        <w:t>that</w:t>
+      </w:r>
+      <w:r>
+        <w:t xml:space="preserve"> claim a</w:t>
+      </w:r>
+      <w:r>
+        <w:t>n</w:t>
+      </w:r>
+      <w:r>
+        <w:t xml:space="preserve"> 1</w:t>
+      </w:r>
+      <w:r>
+        <w:t>1</w:t>
+      </w:r>
+      <w:r>
+        <w:t>% market share</w:t>
+      </w:r>
+      <w:r>
+        <w:t xml:space="preserve"> as of writing</w:t>
+      </w:r>
+      <w:r>
+        <w:t xml:space="preserve"> in the 10,000 most popular websites</w:t>
+      </w:r>
+      <w:r>
+        <w:t xml:space="preserve"> (</w:t>
+      </w:r>
+      <w:proofErr w:type="spellStart"/>
+      <w:r>
+        <w:t>BuiltWith</w:t>
+      </w:r>
+      <w:proofErr w:type="spellEnd"/>
+      <w:r>
+        <w:t xml:space="preserve"> 15/05/2022)</w:t>
+      </w:r>
+      <w:r>
+        <w:t>. Out of these I would suggest WordPress due to its vastly greater usage over the internet (</w:t>
+      </w:r>
+      <w:proofErr w:type="spellStart"/>
+      <w:r>
+        <w:t>BuiltWith</w:t>
+      </w:r>
+      <w:proofErr w:type="spellEnd"/>
+      <w:r>
+        <w:t xml:space="preserve"> 31/10/2021) which will make diagnosing issues much easier and faster as it is a lot more likely your issue has been encountered and resolved in the past. Another advantage that comes with heavily used open-source software is that it often has a strong development team behind it and receives security fixes quickly (</w:t>
+      </w:r>
+      <w:proofErr w:type="spellStart"/>
+      <w:r>
+        <w:t>a</w:t>
+      </w:r>
+      <w:r>
+        <w:rPr>
+          <w:rFonts w:ascii="Calibri" w:eastAsia="Calibri" w:hAnsi="Calibri" w:cs="Calibri"/>
+        </w:rPr>
+        <w:t>pache@GitHub</w:t>
+      </w:r>
+      <w:proofErr w:type="spellEnd"/>
+      <w:r>
+        <w:rPr>
+          <w:rFonts w:ascii="Calibri" w:eastAsia="Calibri" w:hAnsi="Calibri" w:cs="Calibri"/>
+        </w:rPr>
+        <w:t xml:space="preserve"> 29/10/2021)</w:t>
+      </w:r>
+      <w:r>
+        <w:t>.</w:t>
+      </w:r>
+    </w:p>
+    <w:p>
+      <w:pPr>
+        <w:pStyle w:val="Heading4"/>
+      </w:pPr>
+      <w:r>
+        <w:t>CMS Theme</w:t>
+      </w:r>
+    </w:p>
+    <w:p>
+      <w:r>
+        <w:t>https://wordpress.com/theme/shoreditch</w:t>
+      </w:r>
+    </w:p>
+    <w:p>
+      <w:pPr>
+        <w:pStyle w:val="Heading4"/>
+      </w:pPr>
+      <w:r>
+        <w:t>CMS Plugins</w:t>
+      </w:r>
+    </w:p>
+    <w:p>
+      <w:r>
+        <w:t>https://en-gb.wordpress.org/plugins/newsletter-optin-box/</w:t>
+      </w:r>
+    </w:p>
+    <w:p>
+      <w:pPr>
+        <w:pStyle w:val="Heading3"/>
+      </w:pPr>
+      <w:r>
+        <w:t xml:space="preserve">Installation and configuration of </w:t>
+      </w:r>
+      <w:r>
+        <w:t xml:space="preserve">server </w:t>
+      </w:r>
+      <w:r>
+        <w:t>software</w:t>
+      </w:r>
+    </w:p>
+    <w:p>
+      <w:pPr>
+        <w:pStyle w:val="Heading4"/>
+      </w:pPr>
+      <w:r>
+        <w:t>Operating System</w:t>
+      </w:r>
+    </w:p>
+    <w:p/>
+    <w:p>
+      <w:pPr>
+        <w:pStyle w:val="Heading4"/>
+      </w:pPr>
+      <w:r>
+        <w:t>Web Server</w:t>
+      </w:r>
+    </w:p>
+    <w:p/>
+    <w:p>
+      <w:pPr>
+        <w:pStyle w:val="Heading4"/>
+      </w:pPr>
+      <w:r>
+        <w:t>Database</w:t>
+      </w:r>
+    </w:p>
+    <w:p/>
+    <w:p>
+      <w:pPr>
+        <w:pStyle w:val="Heading4"/>
+      </w:pPr>
+      <w:r>
+        <w:t>Server-</w:t>
+      </w:r>
       <w:proofErr w:type="gramStart"/>
       <w:r>
-        <w:t>Server Side</w:t>
+        <w:t>Side</w:t>
+      </w:r>
+      <w:r>
+        <w:t xml:space="preserve"> </w:t>
+      </w:r>
+      <w:r>
+        <w:t xml:space="preserve"> </w:t>
+      </w:r>
+      <w:r>
+        <w:t>Scripting</w:t>
       </w:r>
       <w:proofErr w:type="gramEnd"/>
       <w:r>
-        <w:t xml:space="preserve"> Scripting Language</w:t>
+        <w:t xml:space="preserve"> Language</w:t>
       </w:r>
     </w:p>
     <w:p/>
@@ -102,7 +959,7 @@
         <w:pStyle w:val="Heading4"/>
       </w:pPr>
       <w:r>
-        <w:t>Database</w:t>
+        <w:t>Content Management System</w:t>
       </w:r>
     </w:p>
     <w:p/>
@@ -111,7 +968,7 @@
         <w:pStyle w:val="Heading4"/>
       </w:pPr>
       <w:r>
-        <w:t>Content Management System</w:t>
+        <w:t>CMS Theme</w:t>
       </w:r>
     </w:p>
     <w:p/>
@@ -120,31 +977,49 @@
         <w:pStyle w:val="Heading4"/>
       </w:pPr>
       <w:r>
-        <w:t>CMS Theme</w:t>
+        <w:lastRenderedPageBreak/>
+        <w:t>CMS Plugins</w:t>
       </w:r>
     </w:p>
     <w:p/>
     <w:p>
       <w:pPr>
+        <w:pStyle w:val="Heading3"/>
+      </w:pPr>
+      <w:r>
+        <w:t>Implementation of the prototype website</w:t>
+      </w:r>
+    </w:p>
+    <w:p>
+      <w:pPr>
         <w:pStyle w:val="Heading4"/>
       </w:pPr>
       <w:r>
-        <w:t>CMS Plugins</w:t>
+        <w:t>Planning</w:t>
+      </w:r>
+      <w:r>
+        <w:t xml:space="preserve"> </w:t>
+      </w:r>
+      <w:r>
+        <w:t>(19/05/2022)</w:t>
       </w:r>
     </w:p>
     <w:p/>
     <w:p>
       <w:pPr>
+        <w:pStyle w:val="Heading4"/>
+      </w:pPr>
+      <w:r>
+        <w:t>Implementation</w:t>
+      </w:r>
+    </w:p>
+    <w:p/>
+    <w:p>
+      <w:pPr>
         <w:pStyle w:val="Heading3"/>
       </w:pPr>
       <w:r>
-        <w:t xml:space="preserve">Installation and configuration of </w:t>
-      </w:r>
-      <w:r>
-        <w:t xml:space="preserve">server </w:t>
-      </w:r>
-      <w:r>
-        <w:t>software</w:t>
+        <w:t>Testing</w:t>
       </w:r>
     </w:p>
     <w:p>
@@ -152,7 +1027,7 @@
         <w:pStyle w:val="Heading4"/>
       </w:pPr>
       <w:r>
-        <w:t>Operating System</w:t>
+        <w:t>Testing Plan</w:t>
       </w:r>
     </w:p>
     <w:p/>
@@ -161,122 +1036,511 @@
         <w:pStyle w:val="Heading4"/>
       </w:pPr>
       <w:r>
-        <w:t>Web Server</w:t>
+        <w:t>Testing Data</w:t>
       </w:r>
     </w:p>
     <w:p/>
     <w:p>
       <w:pPr>
-        <w:pStyle w:val="Heading4"/>
-      </w:pPr>
-      <w:r>
-        <w:t>Database</w:t>
+        <w:pStyle w:val="Heading3"/>
+      </w:pPr>
+      <w:r>
+        <w:t>Retrospective</w:t>
       </w:r>
     </w:p>
     <w:p/>
     <w:p>
       <w:pPr>
-        <w:pStyle w:val="Heading4"/>
-      </w:pPr>
+        <w:pStyle w:val="Heading1"/>
+      </w:pPr>
+      <w:r>
+        <w:t>Bibliography</w:t>
+      </w:r>
+    </w:p>
+    <w:p>
+      <w:r>
+        <w:t xml:space="preserve">Webhosting UK </w:t>
+      </w:r>
+      <w:r>
+        <w:rPr>
+          <w:b/>
+          <w:bCs/>
+          <w:u w:val="single"/>
+        </w:rPr>
+        <w:t>(</w:t>
+      </w:r>
+      <w:r>
+        <w:t>2022) – Shared Linux Web Hosting With cPanel [online]. Available from &lt;</w:t>
+      </w:r>
+      <w:hyperlink r:id="rId5" w:history="1">
+        <w:r>
+          <w:rPr>
+            <w:rStyle w:val="Hyperlink"/>
+          </w:rPr>
+          <w:t>https://www.webhosting.uk.com/cpanel-hosting</w:t>
+        </w:r>
+      </w:hyperlink>
+      <w:r>
+        <w:t>&gt; [??/05/2022]</w:t>
+      </w:r>
+    </w:p>
+    <w:p>
+      <w:pPr>
+        <w:rPr>
+          <w:rFonts w:ascii="Calibri" w:eastAsia="Calibri" w:hAnsi="Calibri" w:cs="Calibri"/>
+        </w:rPr>
+      </w:pPr>
+      <w:r>
+        <w:t xml:space="preserve">WordPress.com (2022) – WordPress Hosting | Managed WordPress Hosting [online]. Available from </w:t>
+      </w:r>
+      <w:r>
+        <w:t>&lt;</w:t>
+      </w:r>
+      <w:hyperlink r:id="rId6" w:history="1">
+        <w:r>
+          <w:rPr>
+            <w:rStyle w:val="Hyperlink"/>
+          </w:rPr>
+          <w:t>https://wordpress.com/hosting/</w:t>
+        </w:r>
+      </w:hyperlink>
+      <w:r>
+        <w:t>&gt;</w:t>
+      </w:r>
+      <w:r>
+        <w:t xml:space="preserve"> [??/05/2022]</w:t>
+      </w:r>
+    </w:p>
+    <w:p>
+      <w:pPr>
+        <w:spacing w:after="0"/>
+        <w:ind w:left="-142"/>
+        <w:jc w:val="both"/>
+        <w:rPr>
+          <w:rFonts w:ascii="Calibri" w:eastAsia="Calibri" w:hAnsi="Calibri" w:cs="Calibri"/>
+        </w:rPr>
+      </w:pPr>
+      <w:r>
+        <w:rPr>
+          <w:rFonts w:ascii="Calibri" w:eastAsia="Calibri" w:hAnsi="Calibri" w:cs="Calibri"/>
+        </w:rPr>
+        <w:t>Microsoft (2021) Windows Server 2022 Licensing &amp; Pricing [online]. Available from</w:t>
+      </w:r>
+    </w:p>
+    <w:p>
+      <w:pPr>
+        <w:ind w:left="-142"/>
+        <w:jc w:val="both"/>
+        <w:rPr>
+          <w:rFonts w:ascii="Calibri" w:eastAsia="Calibri" w:hAnsi="Calibri" w:cs="Calibri"/>
+        </w:rPr>
+      </w:pPr>
+      <w:r>
+        <w:rPr>
+          <w:rFonts w:ascii="Calibri" w:eastAsia="Calibri" w:hAnsi="Calibri" w:cs="Calibri"/>
+        </w:rPr>
+        <w:t>&lt;</w:t>
+      </w:r>
+      <w:hyperlink r:id="rId7" w:history="1">
+        <w:r>
+          <w:rPr>
+            <w:rStyle w:val="Hyperlink"/>
+            <w:rFonts w:ascii="Calibri" w:eastAsia="Calibri" w:hAnsi="Calibri" w:cs="Calibri"/>
+          </w:rPr>
+          <w:t>https://www.microsoft.com/en-gb/windows-server/pricing</w:t>
+        </w:r>
+      </w:hyperlink>
+      <w:r>
+        <w:rPr>
+          <w:rFonts w:ascii="Calibri" w:eastAsia="Calibri" w:hAnsi="Calibri" w:cs="Calibri"/>
+        </w:rPr>
+        <w:t>&gt; [02/11/2021]</w:t>
+      </w:r>
+    </w:p>
+    <w:p>
+      <w:pPr>
+        <w:spacing w:after="0"/>
+        <w:ind w:left="-142"/>
+        <w:jc w:val="both"/>
+        <w:rPr>
+          <w:rFonts w:ascii="Calibri" w:eastAsia="Calibri" w:hAnsi="Calibri" w:cs="Calibri"/>
+        </w:rPr>
+      </w:pPr>
+      <w:r>
+        <w:rPr>
+          <w:rFonts w:ascii="Calibri" w:eastAsia="Calibri" w:hAnsi="Calibri" w:cs="Calibri"/>
+        </w:rPr>
+        <w:t>Microsoft (16/08/2021) Hardware requirements for Windows Server [online]. Available from</w:t>
+      </w:r>
+    </w:p>
+    <w:p>
+      <w:pPr>
+        <w:ind w:left="-142"/>
+        <w:jc w:val="both"/>
+        <w:rPr>
+          <w:rFonts w:ascii="Calibri" w:eastAsia="Calibri" w:hAnsi="Calibri" w:cs="Calibri"/>
+        </w:rPr>
+      </w:pPr>
+      <w:r>
+        <w:rPr>
+          <w:rFonts w:ascii="Calibri" w:eastAsia="Calibri" w:hAnsi="Calibri" w:cs="Calibri"/>
+        </w:rPr>
+        <w:t>&lt;</w:t>
+      </w:r>
+      <w:hyperlink r:id="rId8" w:history="1">
+        <w:r>
+          <w:rPr>
+            <w:rStyle w:val="Hyperlink"/>
+            <w:rFonts w:ascii="Calibri" w:eastAsia="Calibri" w:hAnsi="Calibri" w:cs="Calibri"/>
+          </w:rPr>
+          <w:t>https://docs.microsoft.com/en-us/windows-server/get-started/hardware-requirements</w:t>
+        </w:r>
+      </w:hyperlink>
+      <w:r>
+        <w:rPr>
+          <w:rFonts w:ascii="Calibri" w:eastAsia="Calibri" w:hAnsi="Calibri" w:cs="Calibri"/>
+        </w:rPr>
+        <w:t>&gt; [02/11/021]</w:t>
+      </w:r>
+    </w:p>
+    <w:p>
+      <w:pPr>
+        <w:ind w:left="-142"/>
+        <w:jc w:val="both"/>
+        <w:rPr>
+          <w:rFonts w:ascii="Calibri" w:eastAsia="Calibri" w:hAnsi="Calibri" w:cs="Calibri"/>
+        </w:rPr>
+      </w:pPr>
+      <w:r>
+        <w:rPr>
+          <w:rFonts w:ascii="Calibri" w:eastAsia="Calibri" w:hAnsi="Calibri" w:cs="Calibri"/>
+        </w:rPr>
+        <w:t>OpenSUSE contributors (2021) openSUSE Leap - Get openSUSE (Download Tab) [online]. Available from</w:t>
+      </w:r>
+      <w:r>
+        <w:br/>
+      </w:r>
+      <w:r>
+        <w:rPr>
+          <w:rFonts w:ascii="Calibri" w:eastAsia="Calibri" w:hAnsi="Calibri" w:cs="Calibri"/>
+        </w:rPr>
+        <w:t>&lt;</w:t>
+      </w:r>
+      <w:hyperlink r:id="rId9" w:history="1">
+        <w:r>
+          <w:rPr>
+            <w:rStyle w:val="Hyperlink"/>
+            <w:rFonts w:ascii="Calibri" w:eastAsia="Calibri" w:hAnsi="Calibri" w:cs="Calibri"/>
+          </w:rPr>
+          <w:t>https://get.opensuse.org/leap</w:t>
+        </w:r>
+      </w:hyperlink>
+      <w:r>
+        <w:rPr>
+          <w:rFonts w:ascii="Calibri" w:eastAsia="Calibri" w:hAnsi="Calibri" w:cs="Calibri"/>
+        </w:rPr>
+        <w:t>/&gt; [02/11/2021]</w:t>
+      </w:r>
+    </w:p>
+    <w:p>
+      <w:pPr>
+        <w:ind w:left="-142"/>
+        <w:jc w:val="both"/>
+        <w:rPr>
+          <w:rFonts w:ascii="Calibri" w:eastAsia="Calibri" w:hAnsi="Calibri" w:cs="Calibri"/>
+        </w:rPr>
+      </w:pPr>
+      <w:proofErr w:type="spellStart"/>
+      <w:r>
+        <w:rPr>
+          <w:rFonts w:ascii="Calibri" w:eastAsia="Calibri" w:hAnsi="Calibri" w:cs="Calibri"/>
+        </w:rPr>
+        <w:t>apache@GitHub</w:t>
+      </w:r>
+      <w:proofErr w:type="spellEnd"/>
+      <w:r>
+        <w:rPr>
+          <w:rFonts w:ascii="Calibri" w:eastAsia="Calibri" w:hAnsi="Calibri" w:cs="Calibri"/>
+        </w:rPr>
+        <w:t xml:space="preserve"> (29/10/2021) httpd trunk commit list [online]. Available from</w:t>
+      </w:r>
+      <w:r>
+        <w:br/>
+      </w:r>
+      <w:r>
+        <w:rPr>
+          <w:rFonts w:ascii="Calibri" w:eastAsia="Calibri" w:hAnsi="Calibri" w:cs="Calibri"/>
+        </w:rPr>
+        <w:t>&lt;</w:t>
+      </w:r>
+      <w:hyperlink r:id="rId10" w:history="1">
+        <w:r>
+          <w:rPr>
+            <w:rStyle w:val="Hyperlink"/>
+            <w:rFonts w:ascii="Calibri" w:eastAsia="Calibri" w:hAnsi="Calibri" w:cs="Calibri"/>
+          </w:rPr>
+          <w:t>https://github.com/apache/httpd/commits/trunk</w:t>
+        </w:r>
+      </w:hyperlink>
+      <w:r>
+        <w:rPr>
+          <w:rFonts w:ascii="Calibri" w:eastAsia="Calibri" w:hAnsi="Calibri" w:cs="Calibri"/>
+        </w:rPr>
+        <w:t>&gt; [02/11/2021]</w:t>
+      </w:r>
+    </w:p>
+    <w:p>
+      <w:pPr>
+        <w:ind w:left="-142"/>
+        <w:jc w:val="both"/>
+        <w:rPr>
+          <w:rFonts w:ascii="Calibri" w:eastAsia="Calibri" w:hAnsi="Calibri" w:cs="Calibri"/>
+        </w:rPr>
+      </w:pPr>
+      <w:proofErr w:type="spellStart"/>
+      <w:r>
+        <w:rPr>
+          <w:rFonts w:ascii="Calibri" w:eastAsia="Calibri" w:hAnsi="Calibri" w:cs="Calibri"/>
+        </w:rPr>
+        <w:t>BuiltWith</w:t>
+      </w:r>
+      <w:proofErr w:type="spellEnd"/>
+      <w:r>
+        <w:rPr>
+          <w:rFonts w:ascii="Calibri" w:eastAsia="Calibri" w:hAnsi="Calibri" w:cs="Calibri"/>
+        </w:rPr>
+        <w:t xml:space="preserve"> (</w:t>
+      </w:r>
+      <w:r>
+        <w:rPr>
+          <w:rFonts w:ascii="Calibri" w:eastAsia="Calibri" w:hAnsi="Calibri" w:cs="Calibri"/>
+        </w:rPr>
+        <w:t>10</w:t>
+      </w:r>
+      <w:r>
+        <w:rPr>
+          <w:rFonts w:ascii="Calibri" w:eastAsia="Calibri" w:hAnsi="Calibri" w:cs="Calibri"/>
+        </w:rPr>
+        <w:t>/</w:t>
+      </w:r>
+      <w:r>
+        <w:rPr>
+          <w:rFonts w:ascii="Calibri" w:eastAsia="Calibri" w:hAnsi="Calibri" w:cs="Calibri"/>
+        </w:rPr>
+        <w:t>05</w:t>
+      </w:r>
+      <w:r>
+        <w:rPr>
+          <w:rFonts w:ascii="Calibri" w:eastAsia="Calibri" w:hAnsi="Calibri" w:cs="Calibri"/>
+        </w:rPr>
+        <w:t>/202</w:t>
+      </w:r>
+      <w:r>
+        <w:rPr>
+          <w:rFonts w:ascii="Calibri" w:eastAsia="Calibri" w:hAnsi="Calibri" w:cs="Calibri"/>
+        </w:rPr>
+        <w:t>2</w:t>
+      </w:r>
+      <w:r>
+        <w:rPr>
+          <w:rFonts w:ascii="Calibri" w:eastAsia="Calibri" w:hAnsi="Calibri" w:cs="Calibri"/>
+        </w:rPr>
+        <w:t>) CMS Usage Distribution on the Entire Internet [online]. Available from</w:t>
+      </w:r>
+      <w:r>
+        <w:br/>
+      </w:r>
+      <w:r>
+        <w:rPr>
+          <w:rFonts w:ascii="Calibri" w:eastAsia="Calibri" w:hAnsi="Calibri" w:cs="Calibri"/>
+        </w:rPr>
+        <w:t>&lt;</w:t>
+      </w:r>
+      <w:hyperlink r:id="rId11" w:history="1">
+        <w:r>
+          <w:rPr>
+            <w:rStyle w:val="Hyperlink"/>
+            <w:rFonts w:ascii="Calibri" w:eastAsia="Calibri" w:hAnsi="Calibri" w:cs="Calibri"/>
+          </w:rPr>
+          <w:t>https://trends.builtwith.com/cms/traffic/Entire-Internet</w:t>
+        </w:r>
+      </w:hyperlink>
+      <w:r>
+        <w:rPr>
+          <w:rFonts w:ascii="Calibri" w:eastAsia="Calibri" w:hAnsi="Calibri" w:cs="Calibri"/>
+        </w:rPr>
+        <w:t>&gt; [</w:t>
+      </w:r>
+      <w:r>
+        <w:rPr>
+          <w:rFonts w:ascii="Calibri" w:eastAsia="Calibri" w:hAnsi="Calibri" w:cs="Calibri"/>
+        </w:rPr>
+        <w:t>13</w:t>
+      </w:r>
+      <w:r>
+        <w:rPr>
+          <w:rFonts w:ascii="Calibri" w:eastAsia="Calibri" w:hAnsi="Calibri" w:cs="Calibri"/>
+        </w:rPr>
+        <w:t>/</w:t>
+      </w:r>
+      <w:r>
+        <w:rPr>
+          <w:rFonts w:ascii="Calibri" w:eastAsia="Calibri" w:hAnsi="Calibri" w:cs="Calibri"/>
+        </w:rPr>
+        <w:t>05</w:t>
+      </w:r>
+      <w:r>
+        <w:rPr>
+          <w:rFonts w:ascii="Calibri" w:eastAsia="Calibri" w:hAnsi="Calibri" w:cs="Calibri"/>
+        </w:rPr>
+        <w:t>/202</w:t>
+      </w:r>
+      <w:r>
+        <w:rPr>
+          <w:rFonts w:ascii="Calibri" w:eastAsia="Calibri" w:hAnsi="Calibri" w:cs="Calibri"/>
+        </w:rPr>
+        <w:t>2</w:t>
+      </w:r>
+      <w:r>
+        <w:rPr>
+          <w:rFonts w:ascii="Calibri" w:eastAsia="Calibri" w:hAnsi="Calibri" w:cs="Calibri"/>
+        </w:rPr>
+        <w:t>]</w:t>
+      </w:r>
+    </w:p>
+    <w:p>
+      <w:pPr>
+        <w:ind w:left="-142"/>
+        <w:jc w:val="both"/>
+        <w:rPr>
+          <w:rFonts w:ascii="Calibri" w:eastAsia="Calibri" w:hAnsi="Calibri" w:cs="Calibri"/>
+        </w:rPr>
+      </w:pPr>
+      <w:proofErr w:type="spellStart"/>
+      <w:r>
+        <w:rPr>
+          <w:rFonts w:ascii="Calibri" w:eastAsia="Calibri" w:hAnsi="Calibri" w:cs="Calibri"/>
+        </w:rPr>
+        <w:t>BulitWith</w:t>
+      </w:r>
+      <w:proofErr w:type="spellEnd"/>
+      <w:r>
+        <w:rPr>
+          <w:rFonts w:ascii="Calibri" w:eastAsia="Calibri" w:hAnsi="Calibri" w:cs="Calibri"/>
+        </w:rPr>
+        <w:t xml:space="preserve"> (15/05/2022) </w:t>
+      </w:r>
       <w:proofErr w:type="gramStart"/>
       <w:r>
-        <w:t>Server Side</w:t>
+        <w:rPr>
+          <w:rFonts w:ascii="Calibri" w:eastAsia="Calibri" w:hAnsi="Calibri" w:cs="Calibri"/>
+        </w:rPr>
+        <w:t>Open Source</w:t>
       </w:r>
       <w:proofErr w:type="gramEnd"/>
       <w:r>
-        <w:t xml:space="preserve"> Scripting Language</w:t>
-      </w:r>
-    </w:p>
-    <w:p/>
-    <w:p>
-      <w:pPr>
-        <w:pStyle w:val="Heading4"/>
-      </w:pPr>
-      <w:r>
-        <w:lastRenderedPageBreak/>
-        <w:t>Content Management System</w:t>
-      </w:r>
-    </w:p>
-    <w:p/>
-    <w:p>
-      <w:pPr>
-        <w:pStyle w:val="Heading4"/>
-      </w:pPr>
-      <w:r>
-        <w:t>CMS Theme</w:t>
-      </w:r>
-    </w:p>
-    <w:p/>
-    <w:p>
-      <w:pPr>
-        <w:pStyle w:val="Heading4"/>
-      </w:pPr>
-      <w:r>
-        <w:t>CMS Plugins</w:t>
-      </w:r>
-    </w:p>
-    <w:p/>
-    <w:p>
-      <w:pPr>
-        <w:pStyle w:val="Heading3"/>
-      </w:pPr>
-      <w:r>
-        <w:t>Implementation of the prototype website</w:t>
-      </w:r>
-    </w:p>
-    <w:p>
-      <w:pPr>
-        <w:pStyle w:val="Heading4"/>
-      </w:pPr>
-      <w:r>
-        <w:t>Planning</w:t>
-      </w:r>
-    </w:p>
-    <w:p/>
-    <w:p>
-      <w:pPr>
-        <w:pStyle w:val="Heading4"/>
-      </w:pPr>
-      <w:r>
-        <w:t>Implementation</w:t>
-      </w:r>
-    </w:p>
-    <w:p/>
-    <w:p>
-      <w:pPr>
-        <w:pStyle w:val="Heading3"/>
-      </w:pPr>
-      <w:r>
-        <w:t>Testing</w:t>
-      </w:r>
-    </w:p>
-    <w:p>
-      <w:pPr>
-        <w:pStyle w:val="Heading4"/>
-      </w:pPr>
-      <w:r>
-        <w:t>Testing Plan</w:t>
-      </w:r>
-    </w:p>
-    <w:p/>
-    <w:p>
-      <w:pPr>
-        <w:pStyle w:val="Heading4"/>
-      </w:pPr>
-      <w:r>
-        <w:t>Testing Data</w:t>
-      </w:r>
-    </w:p>
-    <w:p/>
-    <w:p>
-      <w:pPr>
-        <w:pStyle w:val="Heading3"/>
-      </w:pPr>
-      <w:r>
-        <w:t>Retrospective</w:t>
-      </w:r>
-    </w:p>
-    <w:p/>
+        <w:rPr>
+          <w:rFonts w:ascii="Calibri" w:eastAsia="Calibri" w:hAnsi="Calibri" w:cs="Calibri"/>
+        </w:rPr>
+        <w:t xml:space="preserve"> Distribution in the Top 10k Sites Available from &lt;</w:t>
+      </w:r>
+      <w:hyperlink r:id="rId12" w:history="1">
+        <w:r>
+          <w:rPr>
+            <w:rStyle w:val="Hyperlink"/>
+            <w:rFonts w:ascii="Calibri" w:eastAsia="Calibri" w:hAnsi="Calibri" w:cs="Calibri"/>
+          </w:rPr>
+          <w:t>https://trends.builtwith.com/shop/open-source/traffic/Top-10k</w:t>
+        </w:r>
+      </w:hyperlink>
+      <w:r>
+        <w:rPr>
+          <w:rFonts w:ascii="Calibri" w:eastAsia="Calibri" w:hAnsi="Calibri" w:cs="Calibri"/>
+        </w:rPr>
+        <w:t>&gt; [</w:t>
+      </w:r>
+      <w:r>
+        <w:rPr>
+          <w:rFonts w:ascii="Calibri" w:eastAsia="Calibri" w:hAnsi="Calibri" w:cs="Calibri"/>
+        </w:rPr>
+        <w:t>16</w:t>
+      </w:r>
+      <w:r>
+        <w:rPr>
+          <w:rFonts w:ascii="Calibri" w:eastAsia="Calibri" w:hAnsi="Calibri" w:cs="Calibri"/>
+        </w:rPr>
+        <w:t>/05/202</w:t>
+      </w:r>
+      <w:r>
+        <w:rPr>
+          <w:rFonts w:ascii="Calibri" w:eastAsia="Calibri" w:hAnsi="Calibri" w:cs="Calibri"/>
+        </w:rPr>
+        <w:t>2</w:t>
+      </w:r>
+      <w:r>
+        <w:rPr>
+          <w:rFonts w:ascii="Calibri" w:eastAsia="Calibri" w:hAnsi="Calibri" w:cs="Calibri"/>
+        </w:rPr>
+        <w:t>]</w:t>
+      </w:r>
+    </w:p>
+    <w:p>
+      <w:pPr>
+        <w:ind w:left="-142"/>
+        <w:jc w:val="both"/>
+        <w:rPr>
+          <w:rFonts w:ascii="Calibri" w:eastAsia="Calibri" w:hAnsi="Calibri" w:cs="Calibri"/>
+        </w:rPr>
+      </w:pPr>
+      <w:hyperlink r:id="rId13" w:history="1">
+        <w:r>
+          <w:rPr>
+            <w:rStyle w:val="Hyperlink"/>
+            <w:rFonts w:ascii="Calibri" w:eastAsia="Calibri" w:hAnsi="Calibri" w:cs="Calibri"/>
+          </w:rPr>
+          <w:t>https://www.drupal.org/</w:t>
+        </w:r>
+      </w:hyperlink>
+      <w:r>
+        <w:rPr>
+          <w:rFonts w:ascii="Calibri" w:eastAsia="Calibri" w:hAnsi="Calibri" w:cs="Calibri"/>
+        </w:rPr>
+        <w:t xml:space="preserve"> </w:t>
+      </w:r>
+    </w:p>
+    <w:p>
+      <w:pPr>
+        <w:ind w:left="-142"/>
+        <w:jc w:val="both"/>
+        <w:rPr>
+          <w:rFonts w:ascii="Calibri" w:eastAsia="Calibri" w:hAnsi="Calibri" w:cs="Calibri"/>
+        </w:rPr>
+      </w:pPr>
+      <w:hyperlink r:id="rId14" w:history="1">
+        <w:r>
+          <w:rPr>
+            <w:rStyle w:val="Hyperlink"/>
+            <w:rFonts w:ascii="Calibri" w:eastAsia="Calibri" w:hAnsi="Calibri" w:cs="Calibri"/>
+          </w:rPr>
+          <w:t>https://www.joomla.org/</w:t>
+        </w:r>
+      </w:hyperlink>
+      <w:r>
+        <w:rPr>
+          <w:rFonts w:ascii="Calibri" w:eastAsia="Calibri" w:hAnsi="Calibri" w:cs="Calibri"/>
+        </w:rPr>
+        <w:t xml:space="preserve"> </w:t>
+      </w:r>
+    </w:p>
+    <w:p>
+      <w:pPr>
+        <w:ind w:left="-142"/>
+        <w:jc w:val="both"/>
+        <w:rPr>
+          <w:rFonts w:ascii="Calibri" w:eastAsia="Calibri" w:hAnsi="Calibri" w:cs="Calibri"/>
+        </w:rPr>
+      </w:pPr>
+    </w:p>
     <w:sectPr>
       <w:pgSz w:w="11906" w:h="16838" w:code="9"/>
       <w:pgMar w:top="1440" w:right="1440" w:bottom="1440" w:left="1440" w:header="709" w:footer="709" w:gutter="0"/>
@@ -290,6 +1554,232 @@
 <file path=word/numbering.xml><?xml version="1.0" encoding="utf-8"?>
 <w:numbering xmlns:wpc="http://schemas.microsoft.com/office/word/2010/wordprocessingCanvas" xmlns:cx="http://schemas.microsoft.com/office/drawing/2014/chartex" xmlns:cx1="http://schemas.microsoft.com/office/drawing/2015/9/8/chartex" xmlns:cx2="http://schemas.microsoft.com/office/drawing/2015/10/21/chartex" xmlns:cx3="http://schemas.microsoft.com/office/drawing/2016/5/9/chartex" xmlns:cx4="http://schemas.microsoft.com/office/drawing/2016/5/10/chartex" xmlns:cx5="http://schemas.microsoft.com/office/drawing/2016/5/11/chartex" xmlns:cx6="http://schemas.microsoft.com/office/drawing/2016/5/12/chartex" xmlns:cx7="http://schemas.microsoft.com/office/drawing/2016/5/13/chartex" xmlns:cx8="http://schemas.microsoft.com/office/drawing/2016/5/14/chartex" xmlns:mc="http://schemas.openxmlformats.org/markup-compatibility/2006" xmlns:aink="http://schemas.microsoft.com/office/drawing/2016/ink" xmlns:am3d="http://schemas.microsoft.com/office/drawing/2017/model3d" xmlns:o="urn:schemas-microsoft-com:office:office" xmlns:oel="http://schemas.microsoft.com/office/2019/extlst" xmlns:r="http://schemas.openxmlformats.org/officeDocument/2006/relationships" xmlns:m="http://schemas.openxmlformats.org/officeDocument/2006/math" xmlns:v="urn:schemas-microsoft-com:vml" xmlns:wp14="http://schemas.microsoft.com/office/word/2010/wordprocessingDrawing" xmlns:wp="http://schemas.openxmlformats.org/drawingml/2006/wordprocessingDrawing" xmlns:w10="urn:schemas-microsoft-com:office:word" xmlns:w="http://schemas.openxmlformats.org/wordprocessingml/2006/main" xmlns:w14="http://schemas.microsoft.com/office/word/2010/wordml" xmlns:w15="http://schemas.microsoft.com/office/word/2012/wordml" xmlns:w16cex="http://schemas.microsoft.com/office/word/2018/wordml/cex" xmlns:w16cid="http://schemas.microsoft.com/office/word/2016/wordml/cid" xmlns:w16="http://schemas.microsoft.com/office/word/2018/wordml" xmlns:w16sdtdh="http://schemas.microsoft.com/office/word/2020/wordml/sdtdatahash" xmlns:w16se="http://schemas.microsoft.com/office/word/2015/wordml/symex" xmlns:wpg="http://schemas.microsoft.com/office/word/2010/wordprocessingGroup" xmlns:wpi="http://schemas.microsoft.com/office/word/2010/wordprocessingInk" xmlns:wne="http://schemas.microsoft.com/office/word/2006/wordml" xmlns:wps="http://schemas.microsoft.com/office/word/2010/wordprocessingShape" mc:Ignorable="w14 w15 w16se w16cid w16 w16cex w16sdtdh wp14">
   <w:abstractNum w:abstractNumId="0" w15:restartNumberingAfterBreak="0">
+    <w:nsid w:val="04AA1CEC"/>
+    <w:multiLevelType w:val="hybridMultilevel"/>
+    <w:tmpl w:val="75C0A0D6"/>
+    <w:lvl w:ilvl="0" w:tplc="08090001">
+      <w:start w:val="1"/>
+      <w:numFmt w:val="bullet"/>
+      <w:lvlText w:val=""/>
+      <w:lvlJc w:val="left"/>
+      <w:pPr>
+        <w:ind w:left="720" w:hanging="360"/>
+      </w:pPr>
+      <w:rPr>
+        <w:rFonts w:ascii="Symbol" w:hAnsi="Symbol" w:hint="default"/>
+      </w:rPr>
+    </w:lvl>
+    <w:lvl w:ilvl="1" w:tplc="08090003" w:tentative="1">
+      <w:start w:val="1"/>
+      <w:numFmt w:val="bullet"/>
+      <w:lvlText w:val="o"/>
+      <w:lvlJc w:val="left"/>
+      <w:pPr>
+        <w:ind w:left="1440" w:hanging="360"/>
+      </w:pPr>
+      <w:rPr>
+        <w:rFonts w:ascii="Courier New" w:hAnsi="Courier New" w:cs="Courier New" w:hint="default"/>
+      </w:rPr>
+    </w:lvl>
+    <w:lvl w:ilvl="2" w:tplc="08090005" w:tentative="1">
+      <w:start w:val="1"/>
+      <w:numFmt w:val="bullet"/>
+      <w:lvlText w:val=""/>
+      <w:lvlJc w:val="left"/>
+      <w:pPr>
+        <w:ind w:left="2160" w:hanging="360"/>
+      </w:pPr>
+      <w:rPr>
+        <w:rFonts w:ascii="Wingdings" w:hAnsi="Wingdings" w:hint="default"/>
+      </w:rPr>
+    </w:lvl>
+    <w:lvl w:ilvl="3" w:tplc="08090001" w:tentative="1">
+      <w:start w:val="1"/>
+      <w:numFmt w:val="bullet"/>
+      <w:lvlText w:val=""/>
+      <w:lvlJc w:val="left"/>
+      <w:pPr>
+        <w:ind w:left="2880" w:hanging="360"/>
+      </w:pPr>
+      <w:rPr>
+        <w:rFonts w:ascii="Symbol" w:hAnsi="Symbol" w:hint="default"/>
+      </w:rPr>
+    </w:lvl>
+    <w:lvl w:ilvl="4" w:tplc="08090003" w:tentative="1">
+      <w:start w:val="1"/>
+      <w:numFmt w:val="bullet"/>
+      <w:lvlText w:val="o"/>
+      <w:lvlJc w:val="left"/>
+      <w:pPr>
+        <w:ind w:left="3600" w:hanging="360"/>
+      </w:pPr>
+      <w:rPr>
+        <w:rFonts w:ascii="Courier New" w:hAnsi="Courier New" w:cs="Courier New" w:hint="default"/>
+      </w:rPr>
+    </w:lvl>
+    <w:lvl w:ilvl="5" w:tplc="08090005" w:tentative="1">
+      <w:start w:val="1"/>
+      <w:numFmt w:val="bullet"/>
+      <w:lvlText w:val=""/>
+      <w:lvlJc w:val="left"/>
+      <w:pPr>
+        <w:ind w:left="4320" w:hanging="360"/>
+      </w:pPr>
+      <w:rPr>
+        <w:rFonts w:ascii="Wingdings" w:hAnsi="Wingdings" w:hint="default"/>
+      </w:rPr>
+    </w:lvl>
+    <w:lvl w:ilvl="6" w:tplc="08090001" w:tentative="1">
+      <w:start w:val="1"/>
+      <w:numFmt w:val="bullet"/>
+      <w:lvlText w:val=""/>
+      <w:lvlJc w:val="left"/>
+      <w:pPr>
+        <w:ind w:left="5040" w:hanging="360"/>
+      </w:pPr>
+      <w:rPr>
+        <w:rFonts w:ascii="Symbol" w:hAnsi="Symbol" w:hint="default"/>
+      </w:rPr>
+    </w:lvl>
+    <w:lvl w:ilvl="7" w:tplc="08090003" w:tentative="1">
+      <w:start w:val="1"/>
+      <w:numFmt w:val="bullet"/>
+      <w:lvlText w:val="o"/>
+      <w:lvlJc w:val="left"/>
+      <w:pPr>
+        <w:ind w:left="5760" w:hanging="360"/>
+      </w:pPr>
+      <w:rPr>
+        <w:rFonts w:ascii="Courier New" w:hAnsi="Courier New" w:cs="Courier New" w:hint="default"/>
+      </w:rPr>
+    </w:lvl>
+    <w:lvl w:ilvl="8" w:tplc="08090005" w:tentative="1">
+      <w:start w:val="1"/>
+      <w:numFmt w:val="bullet"/>
+      <w:lvlText w:val=""/>
+      <w:lvlJc w:val="left"/>
+      <w:pPr>
+        <w:ind w:left="6480" w:hanging="360"/>
+      </w:pPr>
+      <w:rPr>
+        <w:rFonts w:ascii="Wingdings" w:hAnsi="Wingdings" w:hint="default"/>
+      </w:rPr>
+    </w:lvl>
+  </w:abstractNum>
+  <w:abstractNum w:abstractNumId="1" w15:restartNumberingAfterBreak="0">
+    <w:nsid w:val="145369D5"/>
+    <w:multiLevelType w:val="hybridMultilevel"/>
+    <w:tmpl w:val="A796AD0A"/>
+    <w:lvl w:ilvl="0" w:tplc="0742CD62">
+      <w:start w:val="1"/>
+      <w:numFmt w:val="bullet"/>
+      <w:lvlText w:val=""/>
+      <w:lvlJc w:val="left"/>
+      <w:pPr>
+        <w:ind w:left="720" w:hanging="360"/>
+      </w:pPr>
+      <w:rPr>
+        <w:rFonts w:ascii="Symbol" w:hAnsi="Symbol" w:hint="default"/>
+      </w:rPr>
+    </w:lvl>
+    <w:lvl w:ilvl="1" w:tplc="AD703C0A">
+      <w:start w:val="1"/>
+      <w:numFmt w:val="bullet"/>
+      <w:lvlText w:val="o"/>
+      <w:lvlJc w:val="left"/>
+      <w:pPr>
+        <w:ind w:left="1440" w:hanging="360"/>
+      </w:pPr>
+      <w:rPr>
+        <w:rFonts w:ascii="Courier New" w:hAnsi="Courier New" w:cs="Times New Roman" w:hint="default"/>
+      </w:rPr>
+    </w:lvl>
+    <w:lvl w:ilvl="2" w:tplc="BD54BC9A">
+      <w:start w:val="1"/>
+      <w:numFmt w:val="bullet"/>
+      <w:lvlText w:val=""/>
+      <w:lvlJc w:val="left"/>
+      <w:pPr>
+        <w:ind w:left="2160" w:hanging="360"/>
+      </w:pPr>
+      <w:rPr>
+        <w:rFonts w:ascii="Wingdings" w:hAnsi="Wingdings" w:hint="default"/>
+      </w:rPr>
+    </w:lvl>
+    <w:lvl w:ilvl="3" w:tplc="D9121100">
+      <w:start w:val="1"/>
+      <w:numFmt w:val="bullet"/>
+      <w:lvlText w:val=""/>
+      <w:lvlJc w:val="left"/>
+      <w:pPr>
+        <w:ind w:left="2880" w:hanging="360"/>
+      </w:pPr>
+      <w:rPr>
+        <w:rFonts w:ascii="Symbol" w:hAnsi="Symbol" w:hint="default"/>
+      </w:rPr>
+    </w:lvl>
+    <w:lvl w:ilvl="4" w:tplc="A9F80096">
+      <w:start w:val="1"/>
+      <w:numFmt w:val="bullet"/>
+      <w:lvlText w:val="o"/>
+      <w:lvlJc w:val="left"/>
+      <w:pPr>
+        <w:ind w:left="3600" w:hanging="360"/>
+      </w:pPr>
+      <w:rPr>
+        <w:rFonts w:ascii="Courier New" w:hAnsi="Courier New" w:cs="Times New Roman" w:hint="default"/>
+      </w:rPr>
+    </w:lvl>
+    <w:lvl w:ilvl="5" w:tplc="EBE8EA26">
+      <w:start w:val="1"/>
+      <w:numFmt w:val="bullet"/>
+      <w:lvlText w:val=""/>
+      <w:lvlJc w:val="left"/>
+      <w:pPr>
+        <w:ind w:left="4320" w:hanging="360"/>
+      </w:pPr>
+      <w:rPr>
+        <w:rFonts w:ascii="Wingdings" w:hAnsi="Wingdings" w:hint="default"/>
+      </w:rPr>
+    </w:lvl>
+    <w:lvl w:ilvl="6" w:tplc="5174539A">
+      <w:start w:val="1"/>
+      <w:numFmt w:val="bullet"/>
+      <w:lvlText w:val=""/>
+      <w:lvlJc w:val="left"/>
+      <w:pPr>
+        <w:ind w:left="5040" w:hanging="360"/>
+      </w:pPr>
+      <w:rPr>
+        <w:rFonts w:ascii="Symbol" w:hAnsi="Symbol" w:hint="default"/>
+      </w:rPr>
+    </w:lvl>
+    <w:lvl w:ilvl="7" w:tplc="BE68294E">
+      <w:start w:val="1"/>
+      <w:numFmt w:val="bullet"/>
+      <w:lvlText w:val="o"/>
+      <w:lvlJc w:val="left"/>
+      <w:pPr>
+        <w:ind w:left="5760" w:hanging="360"/>
+      </w:pPr>
+      <w:rPr>
+        <w:rFonts w:ascii="Courier New" w:hAnsi="Courier New" w:cs="Times New Roman" w:hint="default"/>
+      </w:rPr>
+    </w:lvl>
+    <w:lvl w:ilvl="8" w:tplc="EF263B2A">
+      <w:start w:val="1"/>
+      <w:numFmt w:val="bullet"/>
+      <w:lvlText w:val=""/>
+      <w:lvlJc w:val="left"/>
+      <w:pPr>
+        <w:ind w:left="6480" w:hanging="360"/>
+      </w:pPr>
+      <w:rPr>
+        <w:rFonts w:ascii="Wingdings" w:hAnsi="Wingdings" w:hint="default"/>
+      </w:rPr>
+    </w:lvl>
+  </w:abstractNum>
+  <w:abstractNum w:abstractNumId="2" w15:restartNumberingAfterBreak="0">
     <w:nsid w:val="19A92FAF"/>
     <w:multiLevelType w:val="hybridMultilevel"/>
     <w:tmpl w:val="2D72DBE4"/>
@@ -402,7 +1892,7 @@
       </w:rPr>
     </w:lvl>
   </w:abstractNum>
-  <w:abstractNum w:abstractNumId="1" w15:restartNumberingAfterBreak="0">
+  <w:abstractNum w:abstractNumId="3" w15:restartNumberingAfterBreak="0">
     <w:nsid w:val="1EC63E3F"/>
     <w:multiLevelType w:val="hybridMultilevel"/>
     <w:tmpl w:val="88CA48A0"/>
@@ -515,7 +2005,7 @@
       </w:rPr>
     </w:lvl>
   </w:abstractNum>
-  <w:abstractNum w:abstractNumId="2" w15:restartNumberingAfterBreak="0">
+  <w:abstractNum w:abstractNumId="4" w15:restartNumberingAfterBreak="0">
     <w:nsid w:val="232450DB"/>
     <w:multiLevelType w:val="hybridMultilevel"/>
     <w:tmpl w:val="569CF024"/>
@@ -628,7 +2118,7 @@
       </w:rPr>
     </w:lvl>
   </w:abstractNum>
-  <w:abstractNum w:abstractNumId="3" w15:restartNumberingAfterBreak="0">
+  <w:abstractNum w:abstractNumId="5" w15:restartNumberingAfterBreak="0">
     <w:nsid w:val="23C874E7"/>
     <w:multiLevelType w:val="hybridMultilevel"/>
     <w:tmpl w:val="4384B076"/>
@@ -714,7 +2204,7 @@
       </w:pPr>
     </w:lvl>
   </w:abstractNum>
-  <w:abstractNum w:abstractNumId="4" w15:restartNumberingAfterBreak="0">
+  <w:abstractNum w:abstractNumId="6" w15:restartNumberingAfterBreak="0">
     <w:nsid w:val="2B5A51C3"/>
     <w:multiLevelType w:val="hybridMultilevel"/>
     <w:tmpl w:val="BDFE5AC0"/>
@@ -827,7 +2317,7 @@
       </w:rPr>
     </w:lvl>
   </w:abstractNum>
-  <w:abstractNum w:abstractNumId="5" w15:restartNumberingAfterBreak="0">
+  <w:abstractNum w:abstractNumId="7" w15:restartNumberingAfterBreak="0">
     <w:nsid w:val="2F614758"/>
     <w:multiLevelType w:val="hybridMultilevel"/>
     <w:tmpl w:val="9FC25212"/>
@@ -940,7 +2430,120 @@
       </w:rPr>
     </w:lvl>
   </w:abstractNum>
-  <w:abstractNum w:abstractNumId="6" w15:restartNumberingAfterBreak="0">
+  <w:abstractNum w:abstractNumId="8" w15:restartNumberingAfterBreak="0">
+    <w:nsid w:val="33127C6A"/>
+    <w:multiLevelType w:val="hybridMultilevel"/>
+    <w:tmpl w:val="AA5C1318"/>
+    <w:lvl w:ilvl="0" w:tplc="08090001">
+      <w:start w:val="1"/>
+      <w:numFmt w:val="bullet"/>
+      <w:lvlText w:val=""/>
+      <w:lvlJc w:val="left"/>
+      <w:pPr>
+        <w:ind w:left="720" w:hanging="360"/>
+      </w:pPr>
+      <w:rPr>
+        <w:rFonts w:ascii="Symbol" w:hAnsi="Symbol" w:hint="default"/>
+      </w:rPr>
+    </w:lvl>
+    <w:lvl w:ilvl="1" w:tplc="08090003" w:tentative="1">
+      <w:start w:val="1"/>
+      <w:numFmt w:val="bullet"/>
+      <w:lvlText w:val="o"/>
+      <w:lvlJc w:val="left"/>
+      <w:pPr>
+        <w:ind w:left="1440" w:hanging="360"/>
+      </w:pPr>
+      <w:rPr>
+        <w:rFonts w:ascii="Courier New" w:hAnsi="Courier New" w:cs="Courier New" w:hint="default"/>
+      </w:rPr>
+    </w:lvl>
+    <w:lvl w:ilvl="2" w:tplc="08090005" w:tentative="1">
+      <w:start w:val="1"/>
+      <w:numFmt w:val="bullet"/>
+      <w:lvlText w:val=""/>
+      <w:lvlJc w:val="left"/>
+      <w:pPr>
+        <w:ind w:left="2160" w:hanging="360"/>
+      </w:pPr>
+      <w:rPr>
+        <w:rFonts w:ascii="Wingdings" w:hAnsi="Wingdings" w:hint="default"/>
+      </w:rPr>
+    </w:lvl>
+    <w:lvl w:ilvl="3" w:tplc="08090001" w:tentative="1">
+      <w:start w:val="1"/>
+      <w:numFmt w:val="bullet"/>
+      <w:lvlText w:val=""/>
+      <w:lvlJc w:val="left"/>
+      <w:pPr>
+        <w:ind w:left="2880" w:hanging="360"/>
+      </w:pPr>
+      <w:rPr>
+        <w:rFonts w:ascii="Symbol" w:hAnsi="Symbol" w:hint="default"/>
+      </w:rPr>
+    </w:lvl>
+    <w:lvl w:ilvl="4" w:tplc="08090003" w:tentative="1">
+      <w:start w:val="1"/>
+      <w:numFmt w:val="bullet"/>
+      <w:lvlText w:val="o"/>
+      <w:lvlJc w:val="left"/>
+      <w:pPr>
+        <w:ind w:left="3600" w:hanging="360"/>
+      </w:pPr>
+      <w:rPr>
+        <w:rFonts w:ascii="Courier New" w:hAnsi="Courier New" w:cs="Courier New" w:hint="default"/>
+      </w:rPr>
+    </w:lvl>
+    <w:lvl w:ilvl="5" w:tplc="08090005" w:tentative="1">
+      <w:start w:val="1"/>
+      <w:numFmt w:val="bullet"/>
+      <w:lvlText w:val=""/>
+      <w:lvlJc w:val="left"/>
+      <w:pPr>
+        <w:ind w:left="4320" w:hanging="360"/>
+      </w:pPr>
+      <w:rPr>
+        <w:rFonts w:ascii="Wingdings" w:hAnsi="Wingdings" w:hint="default"/>
+      </w:rPr>
+    </w:lvl>
+    <w:lvl w:ilvl="6" w:tplc="08090001" w:tentative="1">
+      <w:start w:val="1"/>
+      <w:numFmt w:val="bullet"/>
+      <w:lvlText w:val=""/>
+      <w:lvlJc w:val="left"/>
+      <w:pPr>
+        <w:ind w:left="5040" w:hanging="360"/>
+      </w:pPr>
+      <w:rPr>
+        <w:rFonts w:ascii="Symbol" w:hAnsi="Symbol" w:hint="default"/>
+      </w:rPr>
+    </w:lvl>
+    <w:lvl w:ilvl="7" w:tplc="08090003" w:tentative="1">
+      <w:start w:val="1"/>
+      <w:numFmt w:val="bullet"/>
+      <w:lvlText w:val="o"/>
+      <w:lvlJc w:val="left"/>
+      <w:pPr>
+        <w:ind w:left="5760" w:hanging="360"/>
+      </w:pPr>
+      <w:rPr>
+        <w:rFonts w:ascii="Courier New" w:hAnsi="Courier New" w:cs="Courier New" w:hint="default"/>
+      </w:rPr>
+    </w:lvl>
+    <w:lvl w:ilvl="8" w:tplc="08090005" w:tentative="1">
+      <w:start w:val="1"/>
+      <w:numFmt w:val="bullet"/>
+      <w:lvlText w:val=""/>
+      <w:lvlJc w:val="left"/>
+      <w:pPr>
+        <w:ind w:left="6480" w:hanging="360"/>
+      </w:pPr>
+      <w:rPr>
+        <w:rFonts w:ascii="Wingdings" w:hAnsi="Wingdings" w:hint="default"/>
+      </w:rPr>
+    </w:lvl>
+  </w:abstractNum>
+  <w:abstractNum w:abstractNumId="9" w15:restartNumberingAfterBreak="0">
     <w:nsid w:val="36E93B26"/>
     <w:multiLevelType w:val="hybridMultilevel"/>
     <w:tmpl w:val="D25CBD3E"/>
@@ -1053,7 +2656,7 @@
       </w:rPr>
     </w:lvl>
   </w:abstractNum>
-  <w:abstractNum w:abstractNumId="7" w15:restartNumberingAfterBreak="0">
+  <w:abstractNum w:abstractNumId="10" w15:restartNumberingAfterBreak="0">
     <w:nsid w:val="3DDF5F0B"/>
     <w:multiLevelType w:val="hybridMultilevel"/>
     <w:tmpl w:val="E3A24C6A"/>
@@ -1166,7 +2769,7 @@
       </w:rPr>
     </w:lvl>
   </w:abstractNum>
-  <w:abstractNum w:abstractNumId="8" w15:restartNumberingAfterBreak="0">
+  <w:abstractNum w:abstractNumId="11" w15:restartNumberingAfterBreak="0">
     <w:nsid w:val="3FC65B2E"/>
     <w:multiLevelType w:val="hybridMultilevel"/>
     <w:tmpl w:val="8AE4B23A"/>
@@ -1279,7 +2882,7 @@
       </w:rPr>
     </w:lvl>
   </w:abstractNum>
-  <w:abstractNum w:abstractNumId="9" w15:restartNumberingAfterBreak="0">
+  <w:abstractNum w:abstractNumId="12" w15:restartNumberingAfterBreak="0">
     <w:nsid w:val="43BF25DA"/>
     <w:multiLevelType w:val="hybridMultilevel"/>
     <w:tmpl w:val="C8EC9DCC"/>
@@ -1392,7 +2995,7 @@
       </w:rPr>
     </w:lvl>
   </w:abstractNum>
-  <w:abstractNum w:abstractNumId="10" w15:restartNumberingAfterBreak="0">
+  <w:abstractNum w:abstractNumId="13" w15:restartNumberingAfterBreak="0">
     <w:nsid w:val="48FF1517"/>
     <w:multiLevelType w:val="hybridMultilevel"/>
     <w:tmpl w:val="9B54798A"/>
@@ -1505,7 +3108,7 @@
       </w:rPr>
     </w:lvl>
   </w:abstractNum>
-  <w:abstractNum w:abstractNumId="11" w15:restartNumberingAfterBreak="0">
+  <w:abstractNum w:abstractNumId="14" w15:restartNumberingAfterBreak="0">
     <w:nsid w:val="49200F00"/>
     <w:multiLevelType w:val="hybridMultilevel"/>
     <w:tmpl w:val="635E833A"/>
@@ -1618,7 +3221,120 @@
       </w:rPr>
     </w:lvl>
   </w:abstractNum>
-  <w:abstractNum w:abstractNumId="12" w15:restartNumberingAfterBreak="0">
+  <w:abstractNum w:abstractNumId="15" w15:restartNumberingAfterBreak="0">
+    <w:nsid w:val="4A987109"/>
+    <w:multiLevelType w:val="hybridMultilevel"/>
+    <w:tmpl w:val="4964E69A"/>
+    <w:lvl w:ilvl="0" w:tplc="29A60C16">
+      <w:start w:val="1"/>
+      <w:numFmt w:val="bullet"/>
+      <w:lvlText w:val=""/>
+      <w:lvlJc w:val="left"/>
+      <w:pPr>
+        <w:ind w:left="720" w:hanging="360"/>
+      </w:pPr>
+      <w:rPr>
+        <w:rFonts w:ascii="Symbol" w:hAnsi="Symbol" w:hint="default"/>
+      </w:rPr>
+    </w:lvl>
+    <w:lvl w:ilvl="1" w:tplc="1EB2FB5C">
+      <w:start w:val="1"/>
+      <w:numFmt w:val="bullet"/>
+      <w:lvlText w:val=""/>
+      <w:lvlJc w:val="left"/>
+      <w:pPr>
+        <w:ind w:left="1440" w:hanging="360"/>
+      </w:pPr>
+      <w:rPr>
+        <w:rFonts w:ascii="Wingdings" w:hAnsi="Wingdings" w:hint="default"/>
+      </w:rPr>
+    </w:lvl>
+    <w:lvl w:ilvl="2" w:tplc="95A8D0A0">
+      <w:start w:val="1"/>
+      <w:numFmt w:val="bullet"/>
+      <w:lvlText w:val=""/>
+      <w:lvlJc w:val="left"/>
+      <w:pPr>
+        <w:ind w:left="2160" w:hanging="360"/>
+      </w:pPr>
+      <w:rPr>
+        <w:rFonts w:ascii="Wingdings" w:hAnsi="Wingdings" w:hint="default"/>
+      </w:rPr>
+    </w:lvl>
+    <w:lvl w:ilvl="3" w:tplc="057E28E4">
+      <w:start w:val="1"/>
+      <w:numFmt w:val="bullet"/>
+      <w:lvlText w:val=""/>
+      <w:lvlJc w:val="left"/>
+      <w:pPr>
+        <w:ind w:left="2880" w:hanging="360"/>
+      </w:pPr>
+      <w:rPr>
+        <w:rFonts w:ascii="Symbol" w:hAnsi="Symbol" w:hint="default"/>
+      </w:rPr>
+    </w:lvl>
+    <w:lvl w:ilvl="4" w:tplc="3F1A2E04">
+      <w:start w:val="1"/>
+      <w:numFmt w:val="bullet"/>
+      <w:lvlText w:val="o"/>
+      <w:lvlJc w:val="left"/>
+      <w:pPr>
+        <w:ind w:left="3600" w:hanging="360"/>
+      </w:pPr>
+      <w:rPr>
+        <w:rFonts w:ascii="Courier New" w:hAnsi="Courier New" w:cs="Times New Roman" w:hint="default"/>
+      </w:rPr>
+    </w:lvl>
+    <w:lvl w:ilvl="5" w:tplc="9B268BA2">
+      <w:start w:val="1"/>
+      <w:numFmt w:val="bullet"/>
+      <w:lvlText w:val=""/>
+      <w:lvlJc w:val="left"/>
+      <w:pPr>
+        <w:ind w:left="4320" w:hanging="360"/>
+      </w:pPr>
+      <w:rPr>
+        <w:rFonts w:ascii="Wingdings" w:hAnsi="Wingdings" w:hint="default"/>
+      </w:rPr>
+    </w:lvl>
+    <w:lvl w:ilvl="6" w:tplc="60202044">
+      <w:start w:val="1"/>
+      <w:numFmt w:val="bullet"/>
+      <w:lvlText w:val=""/>
+      <w:lvlJc w:val="left"/>
+      <w:pPr>
+        <w:ind w:left="5040" w:hanging="360"/>
+      </w:pPr>
+      <w:rPr>
+        <w:rFonts w:ascii="Symbol" w:hAnsi="Symbol" w:hint="default"/>
+      </w:rPr>
+    </w:lvl>
+    <w:lvl w:ilvl="7" w:tplc="2CB4684E">
+      <w:start w:val="1"/>
+      <w:numFmt w:val="bullet"/>
+      <w:lvlText w:val="o"/>
+      <w:lvlJc w:val="left"/>
+      <w:pPr>
+        <w:ind w:left="5760" w:hanging="360"/>
+      </w:pPr>
+      <w:rPr>
+        <w:rFonts w:ascii="Courier New" w:hAnsi="Courier New" w:cs="Times New Roman" w:hint="default"/>
+      </w:rPr>
+    </w:lvl>
+    <w:lvl w:ilvl="8" w:tplc="09D815B8">
+      <w:start w:val="1"/>
+      <w:numFmt w:val="bullet"/>
+      <w:lvlText w:val=""/>
+      <w:lvlJc w:val="left"/>
+      <w:pPr>
+        <w:ind w:left="6480" w:hanging="360"/>
+      </w:pPr>
+      <w:rPr>
+        <w:rFonts w:ascii="Wingdings" w:hAnsi="Wingdings" w:hint="default"/>
+      </w:rPr>
+    </w:lvl>
+  </w:abstractNum>
+  <w:abstractNum w:abstractNumId="16" w15:restartNumberingAfterBreak="0">
     <w:nsid w:val="4B70588D"/>
     <w:multiLevelType w:val="hybridMultilevel"/>
     <w:tmpl w:val="F2008292"/>
@@ -1731,7 +3447,7 @@
       </w:rPr>
     </w:lvl>
   </w:abstractNum>
-  <w:abstractNum w:abstractNumId="13" w15:restartNumberingAfterBreak="0">
+  <w:abstractNum w:abstractNumId="17" w15:restartNumberingAfterBreak="0">
     <w:nsid w:val="5C4F1447"/>
     <w:multiLevelType w:val="hybridMultilevel"/>
     <w:tmpl w:val="412EEFE0"/>
@@ -1844,7 +3560,7 @@
       </w:rPr>
     </w:lvl>
   </w:abstractNum>
-  <w:abstractNum w:abstractNumId="14" w15:restartNumberingAfterBreak="0">
+  <w:abstractNum w:abstractNumId="18" w15:restartNumberingAfterBreak="0">
     <w:nsid w:val="5FED5545"/>
     <w:multiLevelType w:val="hybridMultilevel"/>
     <w:tmpl w:val="AF001A2C"/>
@@ -1957,7 +3673,7 @@
       </w:rPr>
     </w:lvl>
   </w:abstractNum>
-  <w:abstractNum w:abstractNumId="15" w15:restartNumberingAfterBreak="0">
+  <w:abstractNum w:abstractNumId="19" w15:restartNumberingAfterBreak="0">
     <w:nsid w:val="623C5F1A"/>
     <w:multiLevelType w:val="hybridMultilevel"/>
     <w:tmpl w:val="4710A9B2"/>
@@ -2070,7 +3786,7 @@
       </w:rPr>
     </w:lvl>
   </w:abstractNum>
-  <w:abstractNum w:abstractNumId="16" w15:restartNumberingAfterBreak="0">
+  <w:abstractNum w:abstractNumId="20" w15:restartNumberingAfterBreak="0">
     <w:nsid w:val="6248275E"/>
     <w:multiLevelType w:val="hybridMultilevel"/>
     <w:tmpl w:val="F91EAC56"/>
@@ -2183,7 +3899,233 @@
       </w:rPr>
     </w:lvl>
   </w:abstractNum>
-  <w:abstractNum w:abstractNumId="17" w15:restartNumberingAfterBreak="0">
+  <w:abstractNum w:abstractNumId="21" w15:restartNumberingAfterBreak="0">
+    <w:nsid w:val="62E11627"/>
+    <w:multiLevelType w:val="hybridMultilevel"/>
+    <w:tmpl w:val="09D6B60C"/>
+    <w:lvl w:ilvl="0" w:tplc="6C86DD44">
+      <w:start w:val="1"/>
+      <w:numFmt w:val="bullet"/>
+      <w:lvlText w:val=""/>
+      <w:lvlJc w:val="left"/>
+      <w:pPr>
+        <w:ind w:left="720" w:hanging="360"/>
+      </w:pPr>
+      <w:rPr>
+        <w:rFonts w:ascii="Symbol" w:hAnsi="Symbol" w:hint="default"/>
+      </w:rPr>
+    </w:lvl>
+    <w:lvl w:ilvl="1" w:tplc="2C9CD8BE">
+      <w:start w:val="1"/>
+      <w:numFmt w:val="bullet"/>
+      <w:lvlText w:val=""/>
+      <w:lvlJc w:val="left"/>
+      <w:pPr>
+        <w:ind w:left="1440" w:hanging="360"/>
+      </w:pPr>
+      <w:rPr>
+        <w:rFonts w:ascii="Wingdings" w:hAnsi="Wingdings" w:hint="default"/>
+      </w:rPr>
+    </w:lvl>
+    <w:lvl w:ilvl="2" w:tplc="8816307C">
+      <w:start w:val="1"/>
+      <w:numFmt w:val="bullet"/>
+      <w:lvlText w:val=""/>
+      <w:lvlJc w:val="left"/>
+      <w:pPr>
+        <w:ind w:left="2160" w:hanging="360"/>
+      </w:pPr>
+      <w:rPr>
+        <w:rFonts w:ascii="Wingdings" w:hAnsi="Wingdings" w:hint="default"/>
+      </w:rPr>
+    </w:lvl>
+    <w:lvl w:ilvl="3" w:tplc="7A989990">
+      <w:start w:val="1"/>
+      <w:numFmt w:val="bullet"/>
+      <w:lvlText w:val=""/>
+      <w:lvlJc w:val="left"/>
+      <w:pPr>
+        <w:ind w:left="2880" w:hanging="360"/>
+      </w:pPr>
+      <w:rPr>
+        <w:rFonts w:ascii="Symbol" w:hAnsi="Symbol" w:hint="default"/>
+      </w:rPr>
+    </w:lvl>
+    <w:lvl w:ilvl="4" w:tplc="99B2BE34">
+      <w:start w:val="1"/>
+      <w:numFmt w:val="bullet"/>
+      <w:lvlText w:val="o"/>
+      <w:lvlJc w:val="left"/>
+      <w:pPr>
+        <w:ind w:left="3600" w:hanging="360"/>
+      </w:pPr>
+      <w:rPr>
+        <w:rFonts w:ascii="Courier New" w:hAnsi="Courier New" w:cs="Times New Roman" w:hint="default"/>
+      </w:rPr>
+    </w:lvl>
+    <w:lvl w:ilvl="5" w:tplc="7864163C">
+      <w:start w:val="1"/>
+      <w:numFmt w:val="bullet"/>
+      <w:lvlText w:val=""/>
+      <w:lvlJc w:val="left"/>
+      <w:pPr>
+        <w:ind w:left="4320" w:hanging="360"/>
+      </w:pPr>
+      <w:rPr>
+        <w:rFonts w:ascii="Wingdings" w:hAnsi="Wingdings" w:hint="default"/>
+      </w:rPr>
+    </w:lvl>
+    <w:lvl w:ilvl="6" w:tplc="420C55FC">
+      <w:start w:val="1"/>
+      <w:numFmt w:val="bullet"/>
+      <w:lvlText w:val=""/>
+      <w:lvlJc w:val="left"/>
+      <w:pPr>
+        <w:ind w:left="5040" w:hanging="360"/>
+      </w:pPr>
+      <w:rPr>
+        <w:rFonts w:ascii="Symbol" w:hAnsi="Symbol" w:hint="default"/>
+      </w:rPr>
+    </w:lvl>
+    <w:lvl w:ilvl="7" w:tplc="1B3667E8">
+      <w:start w:val="1"/>
+      <w:numFmt w:val="bullet"/>
+      <w:lvlText w:val="o"/>
+      <w:lvlJc w:val="left"/>
+      <w:pPr>
+        <w:ind w:left="5760" w:hanging="360"/>
+      </w:pPr>
+      <w:rPr>
+        <w:rFonts w:ascii="Courier New" w:hAnsi="Courier New" w:cs="Times New Roman" w:hint="default"/>
+      </w:rPr>
+    </w:lvl>
+    <w:lvl w:ilvl="8" w:tplc="AC0CBB64">
+      <w:start w:val="1"/>
+      <w:numFmt w:val="bullet"/>
+      <w:lvlText w:val=""/>
+      <w:lvlJc w:val="left"/>
+      <w:pPr>
+        <w:ind w:left="6480" w:hanging="360"/>
+      </w:pPr>
+      <w:rPr>
+        <w:rFonts w:ascii="Wingdings" w:hAnsi="Wingdings" w:hint="default"/>
+      </w:rPr>
+    </w:lvl>
+  </w:abstractNum>
+  <w:abstractNum w:abstractNumId="22" w15:restartNumberingAfterBreak="0">
+    <w:nsid w:val="646E107D"/>
+    <w:multiLevelType w:val="hybridMultilevel"/>
+    <w:tmpl w:val="8DFED1D6"/>
+    <w:lvl w:ilvl="0" w:tplc="08090001">
+      <w:start w:val="1"/>
+      <w:numFmt w:val="bullet"/>
+      <w:lvlText w:val=""/>
+      <w:lvlJc w:val="left"/>
+      <w:pPr>
+        <w:ind w:left="720" w:hanging="360"/>
+      </w:pPr>
+      <w:rPr>
+        <w:rFonts w:ascii="Symbol" w:hAnsi="Symbol" w:hint="default"/>
+      </w:rPr>
+    </w:lvl>
+    <w:lvl w:ilvl="1" w:tplc="08090003" w:tentative="1">
+      <w:start w:val="1"/>
+      <w:numFmt w:val="bullet"/>
+      <w:lvlText w:val="o"/>
+      <w:lvlJc w:val="left"/>
+      <w:pPr>
+        <w:ind w:left="1440" w:hanging="360"/>
+      </w:pPr>
+      <w:rPr>
+        <w:rFonts w:ascii="Courier New" w:hAnsi="Courier New" w:cs="Courier New" w:hint="default"/>
+      </w:rPr>
+    </w:lvl>
+    <w:lvl w:ilvl="2" w:tplc="08090005" w:tentative="1">
+      <w:start w:val="1"/>
+      <w:numFmt w:val="bullet"/>
+      <w:lvlText w:val=""/>
+      <w:lvlJc w:val="left"/>
+      <w:pPr>
+        <w:ind w:left="2160" w:hanging="360"/>
+      </w:pPr>
+      <w:rPr>
+        <w:rFonts w:ascii="Wingdings" w:hAnsi="Wingdings" w:hint="default"/>
+      </w:rPr>
+    </w:lvl>
+    <w:lvl w:ilvl="3" w:tplc="08090001" w:tentative="1">
+      <w:start w:val="1"/>
+      <w:numFmt w:val="bullet"/>
+      <w:lvlText w:val=""/>
+      <w:lvlJc w:val="left"/>
+      <w:pPr>
+        <w:ind w:left="2880" w:hanging="360"/>
+      </w:pPr>
+      <w:rPr>
+        <w:rFonts w:ascii="Symbol" w:hAnsi="Symbol" w:hint="default"/>
+      </w:rPr>
+    </w:lvl>
+    <w:lvl w:ilvl="4" w:tplc="08090003" w:tentative="1">
+      <w:start w:val="1"/>
+      <w:numFmt w:val="bullet"/>
+      <w:lvlText w:val="o"/>
+      <w:lvlJc w:val="left"/>
+      <w:pPr>
+        <w:ind w:left="3600" w:hanging="360"/>
+      </w:pPr>
+      <w:rPr>
+        <w:rFonts w:ascii="Courier New" w:hAnsi="Courier New" w:cs="Courier New" w:hint="default"/>
+      </w:rPr>
+    </w:lvl>
+    <w:lvl w:ilvl="5" w:tplc="08090005" w:tentative="1">
+      <w:start w:val="1"/>
+      <w:numFmt w:val="bullet"/>
+      <w:lvlText w:val=""/>
+      <w:lvlJc w:val="left"/>
+      <w:pPr>
+        <w:ind w:left="4320" w:hanging="360"/>
+      </w:pPr>
+      <w:rPr>
+        <w:rFonts w:ascii="Wingdings" w:hAnsi="Wingdings" w:hint="default"/>
+      </w:rPr>
+    </w:lvl>
+    <w:lvl w:ilvl="6" w:tplc="08090001" w:tentative="1">
+      <w:start w:val="1"/>
+      <w:numFmt w:val="bullet"/>
+      <w:lvlText w:val=""/>
+      <w:lvlJc w:val="left"/>
+      <w:pPr>
+        <w:ind w:left="5040" w:hanging="360"/>
+      </w:pPr>
+      <w:rPr>
+        <w:rFonts w:ascii="Symbol" w:hAnsi="Symbol" w:hint="default"/>
+      </w:rPr>
+    </w:lvl>
+    <w:lvl w:ilvl="7" w:tplc="08090003" w:tentative="1">
+      <w:start w:val="1"/>
+      <w:numFmt w:val="bullet"/>
+      <w:lvlText w:val="o"/>
+      <w:lvlJc w:val="left"/>
+      <w:pPr>
+        <w:ind w:left="5760" w:hanging="360"/>
+      </w:pPr>
+      <w:rPr>
+        <w:rFonts w:ascii="Courier New" w:hAnsi="Courier New" w:cs="Courier New" w:hint="default"/>
+      </w:rPr>
+    </w:lvl>
+    <w:lvl w:ilvl="8" w:tplc="08090005" w:tentative="1">
+      <w:start w:val="1"/>
+      <w:numFmt w:val="bullet"/>
+      <w:lvlText w:val=""/>
+      <w:lvlJc w:val="left"/>
+      <w:pPr>
+        <w:ind w:left="6480" w:hanging="360"/>
+      </w:pPr>
+      <w:rPr>
+        <w:rFonts w:ascii="Wingdings" w:hAnsi="Wingdings" w:hint="default"/>
+      </w:rPr>
+    </w:lvl>
+  </w:abstractNum>
+  <w:abstractNum w:abstractNumId="23" w15:restartNumberingAfterBreak="0">
     <w:nsid w:val="671A1068"/>
     <w:multiLevelType w:val="hybridMultilevel"/>
     <w:tmpl w:val="37948C88"/>
@@ -2296,7 +4238,120 @@
       </w:rPr>
     </w:lvl>
   </w:abstractNum>
-  <w:abstractNum w:abstractNumId="18" w15:restartNumberingAfterBreak="0">
+  <w:abstractNum w:abstractNumId="24" w15:restartNumberingAfterBreak="0">
+    <w:nsid w:val="71AC24E7"/>
+    <w:multiLevelType w:val="hybridMultilevel"/>
+    <w:tmpl w:val="C90679AC"/>
+    <w:lvl w:ilvl="0" w:tplc="08090001">
+      <w:start w:val="1"/>
+      <w:numFmt w:val="bullet"/>
+      <w:lvlText w:val=""/>
+      <w:lvlJc w:val="left"/>
+      <w:pPr>
+        <w:ind w:left="720" w:hanging="360"/>
+      </w:pPr>
+      <w:rPr>
+        <w:rFonts w:ascii="Symbol" w:hAnsi="Symbol" w:hint="default"/>
+      </w:rPr>
+    </w:lvl>
+    <w:lvl w:ilvl="1" w:tplc="08090003" w:tentative="1">
+      <w:start w:val="1"/>
+      <w:numFmt w:val="bullet"/>
+      <w:lvlText w:val="o"/>
+      <w:lvlJc w:val="left"/>
+      <w:pPr>
+        <w:ind w:left="1440" w:hanging="360"/>
+      </w:pPr>
+      <w:rPr>
+        <w:rFonts w:ascii="Courier New" w:hAnsi="Courier New" w:cs="Courier New" w:hint="default"/>
+      </w:rPr>
+    </w:lvl>
+    <w:lvl w:ilvl="2" w:tplc="08090005" w:tentative="1">
+      <w:start w:val="1"/>
+      <w:numFmt w:val="bullet"/>
+      <w:lvlText w:val=""/>
+      <w:lvlJc w:val="left"/>
+      <w:pPr>
+        <w:ind w:left="2160" w:hanging="360"/>
+      </w:pPr>
+      <w:rPr>
+        <w:rFonts w:ascii="Wingdings" w:hAnsi="Wingdings" w:hint="default"/>
+      </w:rPr>
+    </w:lvl>
+    <w:lvl w:ilvl="3" w:tplc="08090001" w:tentative="1">
+      <w:start w:val="1"/>
+      <w:numFmt w:val="bullet"/>
+      <w:lvlText w:val=""/>
+      <w:lvlJc w:val="left"/>
+      <w:pPr>
+        <w:ind w:left="2880" w:hanging="360"/>
+      </w:pPr>
+      <w:rPr>
+        <w:rFonts w:ascii="Symbol" w:hAnsi="Symbol" w:hint="default"/>
+      </w:rPr>
+    </w:lvl>
+    <w:lvl w:ilvl="4" w:tplc="08090003" w:tentative="1">
+      <w:start w:val="1"/>
+      <w:numFmt w:val="bullet"/>
+      <w:lvlText w:val="o"/>
+      <w:lvlJc w:val="left"/>
+      <w:pPr>
+        <w:ind w:left="3600" w:hanging="360"/>
+      </w:pPr>
+      <w:rPr>
+        <w:rFonts w:ascii="Courier New" w:hAnsi="Courier New" w:cs="Courier New" w:hint="default"/>
+      </w:rPr>
+    </w:lvl>
+    <w:lvl w:ilvl="5" w:tplc="08090005" w:tentative="1">
+      <w:start w:val="1"/>
+      <w:numFmt w:val="bullet"/>
+      <w:lvlText w:val=""/>
+      <w:lvlJc w:val="left"/>
+      <w:pPr>
+        <w:ind w:left="4320" w:hanging="360"/>
+      </w:pPr>
+      <w:rPr>
+        <w:rFonts w:ascii="Wingdings" w:hAnsi="Wingdings" w:hint="default"/>
+      </w:rPr>
+    </w:lvl>
+    <w:lvl w:ilvl="6" w:tplc="08090001" w:tentative="1">
+      <w:start w:val="1"/>
+      <w:numFmt w:val="bullet"/>
+      <w:lvlText w:val=""/>
+      <w:lvlJc w:val="left"/>
+      <w:pPr>
+        <w:ind w:left="5040" w:hanging="360"/>
+      </w:pPr>
+      <w:rPr>
+        <w:rFonts w:ascii="Symbol" w:hAnsi="Symbol" w:hint="default"/>
+      </w:rPr>
+    </w:lvl>
+    <w:lvl w:ilvl="7" w:tplc="08090003" w:tentative="1">
+      <w:start w:val="1"/>
+      <w:numFmt w:val="bullet"/>
+      <w:lvlText w:val="o"/>
+      <w:lvlJc w:val="left"/>
+      <w:pPr>
+        <w:ind w:left="5760" w:hanging="360"/>
+      </w:pPr>
+      <w:rPr>
+        <w:rFonts w:ascii="Courier New" w:hAnsi="Courier New" w:cs="Courier New" w:hint="default"/>
+      </w:rPr>
+    </w:lvl>
+    <w:lvl w:ilvl="8" w:tplc="08090005" w:tentative="1">
+      <w:start w:val="1"/>
+      <w:numFmt w:val="bullet"/>
+      <w:lvlText w:val=""/>
+      <w:lvlJc w:val="left"/>
+      <w:pPr>
+        <w:ind w:left="6480" w:hanging="360"/>
+      </w:pPr>
+      <w:rPr>
+        <w:rFonts w:ascii="Wingdings" w:hAnsi="Wingdings" w:hint="default"/>
+      </w:rPr>
+    </w:lvl>
+  </w:abstractNum>
+  <w:abstractNum w:abstractNumId="25" w15:restartNumberingAfterBreak="0">
     <w:nsid w:val="736F48FF"/>
     <w:multiLevelType w:val="hybridMultilevel"/>
     <w:tmpl w:val="3CCA8310"/>
@@ -2409,7 +4464,7 @@
       </w:rPr>
     </w:lvl>
   </w:abstractNum>
-  <w:abstractNum w:abstractNumId="19" w15:restartNumberingAfterBreak="0">
+  <w:abstractNum w:abstractNumId="26" w15:restartNumberingAfterBreak="0">
     <w:nsid w:val="78971B6E"/>
     <w:multiLevelType w:val="hybridMultilevel"/>
     <w:tmpl w:val="0700D90C"/>
@@ -2495,7 +4550,233 @@
       </w:pPr>
     </w:lvl>
   </w:abstractNum>
-  <w:abstractNum w:abstractNumId="20" w15:restartNumberingAfterBreak="0">
+  <w:abstractNum w:abstractNumId="27" w15:restartNumberingAfterBreak="0">
+    <w:nsid w:val="796C7B07"/>
+    <w:multiLevelType w:val="hybridMultilevel"/>
+    <w:tmpl w:val="01322C30"/>
+    <w:lvl w:ilvl="0" w:tplc="08090001">
+      <w:start w:val="1"/>
+      <w:numFmt w:val="bullet"/>
+      <w:lvlText w:val=""/>
+      <w:lvlJc w:val="left"/>
+      <w:pPr>
+        <w:ind w:left="720" w:hanging="360"/>
+      </w:pPr>
+      <w:rPr>
+        <w:rFonts w:ascii="Symbol" w:hAnsi="Symbol" w:hint="default"/>
+      </w:rPr>
+    </w:lvl>
+    <w:lvl w:ilvl="1" w:tplc="08090003" w:tentative="1">
+      <w:start w:val="1"/>
+      <w:numFmt w:val="bullet"/>
+      <w:lvlText w:val="o"/>
+      <w:lvlJc w:val="left"/>
+      <w:pPr>
+        <w:ind w:left="1440" w:hanging="360"/>
+      </w:pPr>
+      <w:rPr>
+        <w:rFonts w:ascii="Courier New" w:hAnsi="Courier New" w:cs="Courier New" w:hint="default"/>
+      </w:rPr>
+    </w:lvl>
+    <w:lvl w:ilvl="2" w:tplc="08090005" w:tentative="1">
+      <w:start w:val="1"/>
+      <w:numFmt w:val="bullet"/>
+      <w:lvlText w:val=""/>
+      <w:lvlJc w:val="left"/>
+      <w:pPr>
+        <w:ind w:left="2160" w:hanging="360"/>
+      </w:pPr>
+      <w:rPr>
+        <w:rFonts w:ascii="Wingdings" w:hAnsi="Wingdings" w:hint="default"/>
+      </w:rPr>
+    </w:lvl>
+    <w:lvl w:ilvl="3" w:tplc="08090001" w:tentative="1">
+      <w:start w:val="1"/>
+      <w:numFmt w:val="bullet"/>
+      <w:lvlText w:val=""/>
+      <w:lvlJc w:val="left"/>
+      <w:pPr>
+        <w:ind w:left="2880" w:hanging="360"/>
+      </w:pPr>
+      <w:rPr>
+        <w:rFonts w:ascii="Symbol" w:hAnsi="Symbol" w:hint="default"/>
+      </w:rPr>
+    </w:lvl>
+    <w:lvl w:ilvl="4" w:tplc="08090003" w:tentative="1">
+      <w:start w:val="1"/>
+      <w:numFmt w:val="bullet"/>
+      <w:lvlText w:val="o"/>
+      <w:lvlJc w:val="left"/>
+      <w:pPr>
+        <w:ind w:left="3600" w:hanging="360"/>
+      </w:pPr>
+      <w:rPr>
+        <w:rFonts w:ascii="Courier New" w:hAnsi="Courier New" w:cs="Courier New" w:hint="default"/>
+      </w:rPr>
+    </w:lvl>
+    <w:lvl w:ilvl="5" w:tplc="08090005" w:tentative="1">
+      <w:start w:val="1"/>
+      <w:numFmt w:val="bullet"/>
+      <w:lvlText w:val=""/>
+      <w:lvlJc w:val="left"/>
+      <w:pPr>
+        <w:ind w:left="4320" w:hanging="360"/>
+      </w:pPr>
+      <w:rPr>
+        <w:rFonts w:ascii="Wingdings" w:hAnsi="Wingdings" w:hint="default"/>
+      </w:rPr>
+    </w:lvl>
+    <w:lvl w:ilvl="6" w:tplc="08090001" w:tentative="1">
+      <w:start w:val="1"/>
+      <w:numFmt w:val="bullet"/>
+      <w:lvlText w:val=""/>
+      <w:lvlJc w:val="left"/>
+      <w:pPr>
+        <w:ind w:left="5040" w:hanging="360"/>
+      </w:pPr>
+      <w:rPr>
+        <w:rFonts w:ascii="Symbol" w:hAnsi="Symbol" w:hint="default"/>
+      </w:rPr>
+    </w:lvl>
+    <w:lvl w:ilvl="7" w:tplc="08090003" w:tentative="1">
+      <w:start w:val="1"/>
+      <w:numFmt w:val="bullet"/>
+      <w:lvlText w:val="o"/>
+      <w:lvlJc w:val="left"/>
+      <w:pPr>
+        <w:ind w:left="5760" w:hanging="360"/>
+      </w:pPr>
+      <w:rPr>
+        <w:rFonts w:ascii="Courier New" w:hAnsi="Courier New" w:cs="Courier New" w:hint="default"/>
+      </w:rPr>
+    </w:lvl>
+    <w:lvl w:ilvl="8" w:tplc="08090005" w:tentative="1">
+      <w:start w:val="1"/>
+      <w:numFmt w:val="bullet"/>
+      <w:lvlText w:val=""/>
+      <w:lvlJc w:val="left"/>
+      <w:pPr>
+        <w:ind w:left="6480" w:hanging="360"/>
+      </w:pPr>
+      <w:rPr>
+        <w:rFonts w:ascii="Wingdings" w:hAnsi="Wingdings" w:hint="default"/>
+      </w:rPr>
+    </w:lvl>
+  </w:abstractNum>
+  <w:abstractNum w:abstractNumId="28" w15:restartNumberingAfterBreak="0">
+    <w:nsid w:val="7B467CE6"/>
+    <w:multiLevelType w:val="hybridMultilevel"/>
+    <w:tmpl w:val="9FC49E1E"/>
+    <w:lvl w:ilvl="0" w:tplc="96A487EA">
+      <w:start w:val="1"/>
+      <w:numFmt w:val="bullet"/>
+      <w:lvlText w:val=""/>
+      <w:lvlJc w:val="left"/>
+      <w:pPr>
+        <w:ind w:left="720" w:hanging="360"/>
+      </w:pPr>
+      <w:rPr>
+        <w:rFonts w:ascii="Symbol" w:hAnsi="Symbol" w:hint="default"/>
+      </w:rPr>
+    </w:lvl>
+    <w:lvl w:ilvl="1" w:tplc="871EE92E">
+      <w:start w:val="1"/>
+      <w:numFmt w:val="bullet"/>
+      <w:lvlText w:val=""/>
+      <w:lvlJc w:val="left"/>
+      <w:pPr>
+        <w:ind w:left="1440" w:hanging="360"/>
+      </w:pPr>
+      <w:rPr>
+        <w:rFonts w:ascii="Wingdings" w:hAnsi="Wingdings" w:hint="default"/>
+      </w:rPr>
+    </w:lvl>
+    <w:lvl w:ilvl="2" w:tplc="40F0B8FC">
+      <w:start w:val="1"/>
+      <w:numFmt w:val="bullet"/>
+      <w:lvlText w:val=""/>
+      <w:lvlJc w:val="left"/>
+      <w:pPr>
+        <w:ind w:left="2160" w:hanging="360"/>
+      </w:pPr>
+      <w:rPr>
+        <w:rFonts w:ascii="Wingdings" w:hAnsi="Wingdings" w:hint="default"/>
+      </w:rPr>
+    </w:lvl>
+    <w:lvl w:ilvl="3" w:tplc="343A02EA">
+      <w:start w:val="1"/>
+      <w:numFmt w:val="bullet"/>
+      <w:lvlText w:val=""/>
+      <w:lvlJc w:val="left"/>
+      <w:pPr>
+        <w:ind w:left="2880" w:hanging="360"/>
+      </w:pPr>
+      <w:rPr>
+        <w:rFonts w:ascii="Symbol" w:hAnsi="Symbol" w:hint="default"/>
+      </w:rPr>
+    </w:lvl>
+    <w:lvl w:ilvl="4" w:tplc="443C04C4">
+      <w:start w:val="1"/>
+      <w:numFmt w:val="bullet"/>
+      <w:lvlText w:val="o"/>
+      <w:lvlJc w:val="left"/>
+      <w:pPr>
+        <w:ind w:left="3600" w:hanging="360"/>
+      </w:pPr>
+      <w:rPr>
+        <w:rFonts w:ascii="Courier New" w:hAnsi="Courier New" w:cs="Times New Roman" w:hint="default"/>
+      </w:rPr>
+    </w:lvl>
+    <w:lvl w:ilvl="5" w:tplc="0FF4830A">
+      <w:start w:val="1"/>
+      <w:numFmt w:val="bullet"/>
+      <w:lvlText w:val=""/>
+      <w:lvlJc w:val="left"/>
+      <w:pPr>
+        <w:ind w:left="4320" w:hanging="360"/>
+      </w:pPr>
+      <w:rPr>
+        <w:rFonts w:ascii="Wingdings" w:hAnsi="Wingdings" w:hint="default"/>
+      </w:rPr>
+    </w:lvl>
+    <w:lvl w:ilvl="6" w:tplc="9F8A0FE6">
+      <w:start w:val="1"/>
+      <w:numFmt w:val="bullet"/>
+      <w:lvlText w:val=""/>
+      <w:lvlJc w:val="left"/>
+      <w:pPr>
+        <w:ind w:left="5040" w:hanging="360"/>
+      </w:pPr>
+      <w:rPr>
+        <w:rFonts w:ascii="Symbol" w:hAnsi="Symbol" w:hint="default"/>
+      </w:rPr>
+    </w:lvl>
+    <w:lvl w:ilvl="7" w:tplc="64B62096">
+      <w:start w:val="1"/>
+      <w:numFmt w:val="bullet"/>
+      <w:lvlText w:val="o"/>
+      <w:lvlJc w:val="left"/>
+      <w:pPr>
+        <w:ind w:left="5760" w:hanging="360"/>
+      </w:pPr>
+      <w:rPr>
+        <w:rFonts w:ascii="Courier New" w:hAnsi="Courier New" w:cs="Times New Roman" w:hint="default"/>
+      </w:rPr>
+    </w:lvl>
+    <w:lvl w:ilvl="8" w:tplc="9662920A">
+      <w:start w:val="1"/>
+      <w:numFmt w:val="bullet"/>
+      <w:lvlText w:val=""/>
+      <w:lvlJc w:val="left"/>
+      <w:pPr>
+        <w:ind w:left="6480" w:hanging="360"/>
+      </w:pPr>
+      <w:rPr>
+        <w:rFonts w:ascii="Wingdings" w:hAnsi="Wingdings" w:hint="default"/>
+      </w:rPr>
+    </w:lvl>
+  </w:abstractNum>
+  <w:abstractNum w:abstractNumId="29" w15:restartNumberingAfterBreak="0">
     <w:nsid w:val="7EB821E4"/>
     <w:multiLevelType w:val="hybridMultilevel"/>
     <w:tmpl w:val="A828BA02"/>
@@ -2608,7 +4889,7 @@
       </w:rPr>
     </w:lvl>
   </w:abstractNum>
-  <w:abstractNum w:abstractNumId="21" w15:restartNumberingAfterBreak="0">
+  <w:abstractNum w:abstractNumId="30" w15:restartNumberingAfterBreak="0">
     <w:nsid w:val="7F941934"/>
     <w:multiLevelType w:val="hybridMultilevel"/>
     <w:tmpl w:val="2A80D3DA"/>
@@ -2722,70 +5003,106 @@
     </w:lvl>
   </w:abstractNum>
   <w:num w:numId="1" w16cid:durableId="280696452">
+    <w:abstractNumId w:val="6"/>
+  </w:num>
+  <w:num w:numId="2" w16cid:durableId="1060514758">
+    <w:abstractNumId w:val="9"/>
+  </w:num>
+  <w:num w:numId="3" w16cid:durableId="878276853">
+    <w:abstractNumId w:val="18"/>
+  </w:num>
+  <w:num w:numId="4" w16cid:durableId="1097941553">
+    <w:abstractNumId w:val="10"/>
+  </w:num>
+  <w:num w:numId="5" w16cid:durableId="435101868">
+    <w:abstractNumId w:val="23"/>
+  </w:num>
+  <w:num w:numId="6" w16cid:durableId="214127890">
+    <w:abstractNumId w:val="16"/>
+  </w:num>
+  <w:num w:numId="7" w16cid:durableId="958533609">
+    <w:abstractNumId w:val="25"/>
+  </w:num>
+  <w:num w:numId="8" w16cid:durableId="1856113357">
+    <w:abstractNumId w:val="29"/>
+  </w:num>
+  <w:num w:numId="9" w16cid:durableId="686096758">
     <w:abstractNumId w:val="4"/>
   </w:num>
-  <w:num w:numId="2" w16cid:durableId="1060514758">
-    <w:abstractNumId w:val="6"/>
+  <w:num w:numId="10" w16cid:durableId="1262831746">
+    <w:abstractNumId w:val="26"/>
   </w:num>
-  <w:num w:numId="3" w16cid:durableId="878276853">
+  <w:num w:numId="11" w16cid:durableId="430391855">
+    <w:abstractNumId w:val="5"/>
+  </w:num>
+  <w:num w:numId="12" w16cid:durableId="1427966302">
+    <w:abstractNumId w:val="2"/>
+  </w:num>
+  <w:num w:numId="13" w16cid:durableId="1894846765">
+    <w:abstractNumId w:val="12"/>
+  </w:num>
+  <w:num w:numId="14" w16cid:durableId="218396593">
     <w:abstractNumId w:val="14"/>
   </w:num>
-  <w:num w:numId="4" w16cid:durableId="1097941553">
+  <w:num w:numId="15" w16cid:durableId="208808691">
+    <w:abstractNumId w:val="17"/>
+  </w:num>
+  <w:num w:numId="16" w16cid:durableId="972517437">
     <w:abstractNumId w:val="7"/>
   </w:num>
-  <w:num w:numId="5" w16cid:durableId="435101868">
-    <w:abstractNumId w:val="17"/>
+  <w:num w:numId="17" w16cid:durableId="227232766">
+    <w:abstractNumId w:val="13"/>
   </w:num>
-  <w:num w:numId="6" w16cid:durableId="214127890">
-    <w:abstractNumId w:val="12"/>
+  <w:num w:numId="18" w16cid:durableId="906964010">
+    <w:abstractNumId w:val="19"/>
   </w:num>
-  <w:num w:numId="7" w16cid:durableId="958533609">
-    <w:abstractNumId w:val="18"/>
+  <w:num w:numId="19" w16cid:durableId="704016130">
+    <w:abstractNumId w:val="30"/>
   </w:num>
-  <w:num w:numId="8" w16cid:durableId="1856113357">
+  <w:num w:numId="20" w16cid:durableId="1293903896">
+    <w:abstractNumId w:val="3"/>
+  </w:num>
+  <w:num w:numId="21" w16cid:durableId="1051002693">
+    <w:abstractNumId w:val="11"/>
+  </w:num>
+  <w:num w:numId="22" w16cid:durableId="1171606237">
     <w:abstractNumId w:val="20"/>
   </w:num>
-  <w:num w:numId="9" w16cid:durableId="686096758">
-    <w:abstractNumId w:val="2"/>
+  <w:num w:numId="23" w16cid:durableId="315111326">
+    <w:abstractNumId w:val="22"/>
   </w:num>
-  <w:num w:numId="10" w16cid:durableId="1262831746">
-    <w:abstractNumId w:val="19"/>
-  </w:num>
-  <w:num w:numId="11" w16cid:durableId="430391855">
-    <w:abstractNumId w:val="3"/>
-  </w:num>
-  <w:num w:numId="12" w16cid:durableId="1427966302">
+  <w:num w:numId="24" w16cid:durableId="137311358">
     <w:abstractNumId w:val="0"/>
   </w:num>
-  <w:num w:numId="13" w16cid:durableId="1894846765">
-    <w:abstractNumId w:val="9"/>
+  <w:num w:numId="25" w16cid:durableId="1020398551">
+    <w:abstractNumId w:val="27"/>
   </w:num>
-  <w:num w:numId="14" w16cid:durableId="218396593">
-    <w:abstractNumId w:val="11"/>
-  </w:num>
-  <w:num w:numId="15" w16cid:durableId="208808691">
-    <w:abstractNumId w:val="13"/>
-  </w:num>
-  <w:num w:numId="16" w16cid:durableId="972517437">
-    <w:abstractNumId w:val="5"/>
-  </w:num>
-  <w:num w:numId="17" w16cid:durableId="227232766">
-    <w:abstractNumId w:val="10"/>
-  </w:num>
-  <w:num w:numId="18" w16cid:durableId="906964010">
+  <w:num w:numId="26" w16cid:durableId="1629511677">
     <w:abstractNumId w:val="15"/>
   </w:num>
-  <w:num w:numId="19" w16cid:durableId="704016130">
+  <w:num w:numId="27" w16cid:durableId="614866409">
+    <w:abstractNumId w:val="28"/>
+  </w:num>
+  <w:num w:numId="28" w16cid:durableId="1558399520">
     <w:abstractNumId w:val="21"/>
   </w:num>
-  <w:num w:numId="20" w16cid:durableId="1293903896">
-    <w:abstractNumId w:val="1"/>
-  </w:num>
-  <w:num w:numId="21" w16cid:durableId="1051002693">
+  <w:num w:numId="29" w16cid:durableId="45493248">
     <w:abstractNumId w:val="8"/>
   </w:num>
-  <w:num w:numId="22" w16cid:durableId="1171606237">
-    <w:abstractNumId w:val="16"/>
+  <w:num w:numId="30" w16cid:durableId="1786265089">
+    <w:abstractNumId w:val="24"/>
+  </w:num>
+  <w:num w:numId="31" w16cid:durableId="1032879006">
+    <w:abstractNumId w:val="1"/>
+    <w:lvlOverride w:ilvl="0"/>
+    <w:lvlOverride w:ilvl="1"/>
+    <w:lvlOverride w:ilvl="2"/>
+    <w:lvlOverride w:ilvl="3"/>
+    <w:lvlOverride w:ilvl="4"/>
+    <w:lvlOverride w:ilvl="5"/>
+    <w:lvlOverride w:ilvl="6"/>
+    <w:lvlOverride w:ilvl="7"/>
+    <w:lvlOverride w:ilvl="8"/>
   </w:num>
 </w:numbering>
 </file>
@@ -3284,7 +5601,6 @@
     <w:next w:val="Normal"/>
     <w:link w:val="Heading5Char"/>
     <w:uiPriority w:val="9"/>
-    <w:semiHidden/>
     <w:unhideWhenUsed/>
     <w:qFormat/>
     <w:rsid w:val="00A62F24"/>
@@ -3476,7 +5792,6 @@
     <w:basedOn w:val="DefaultParagraphFont"/>
     <w:link w:val="Heading5"/>
     <w:uiPriority w:val="9"/>
-    <w:semiHidden/>
     <w:rsid w:val="00A62F24"/>
     <w:rPr>
       <w:rFonts w:asciiTheme="majorHAnsi" w:eastAsiaTheme="majorEastAsia" w:hAnsiTheme="majorHAnsi" w:cstheme="majorBidi"/>

</xml_diff>

<commit_message>
GUP implementation stage - setup server section nearly finished
</commit_message>
<xml_diff>
--- a/Graded Unit Project/Implementation Stage/Implementation Stage.docx
+++ b/Graded Unit Project/Implementation Stage/Implementation Stage.docx
@@ -74,11 +74,9 @@
       <w:r>
         <w:t xml:space="preserve"> server hosting </w:t>
       </w:r>
-      <w:proofErr w:type="gramStart"/>
-      <w:r>
-        <w:t>solution</w:t>
-      </w:r>
-      <w:proofErr w:type="gramEnd"/>
+      <w:r>
+        <w:t>solution,</w:t>
+      </w:r>
       <w:r>
         <w:t xml:space="preserve"> we </w:t>
       </w:r>
@@ -132,13 +130,17 @@
       <w:r>
         <w:t xml:space="preserve">provide free hosting of a </w:t>
       </w:r>
-      <w:proofErr w:type="spellStart"/>
-      <w:r>
-        <w:t>wordpress</w:t>
-      </w:r>
-      <w:proofErr w:type="spellEnd"/>
-      <w:r>
-        <w:t xml:space="preserve"> site with the option to upgrade to a paid version when necessary. The free version is quite limited as it doesn’t allow plugins to be used, it puts adverts on your website</w:t>
+      <w:r>
+        <w:t>W</w:t>
+      </w:r>
+      <w:r>
+        <w:t>ord</w:t>
+      </w:r>
+      <w:r>
+        <w:t>P</w:t>
+      </w:r>
+      <w:r>
+        <w:t>ress site with the option to upgrade to a paid version when necessary. The free version is quite limited as it doesn’t allow plugins to be used, it puts adverts on your website</w:t>
       </w:r>
       <w:r>
         <w:t xml:space="preserve"> which you do not receive revenue from and</w:t>
@@ -187,11 +189,18 @@
       <w:r>
         <w:t xml:space="preserve">that is pre-installed with </w:t>
       </w:r>
-      <w:proofErr w:type="spellStart"/>
-      <w:r>
-        <w:t>Redhat</w:t>
-      </w:r>
-      <w:proofErr w:type="spellEnd"/>
+      <w:r>
+        <w:t>Red</w:t>
+      </w:r>
+      <w:r>
+        <w:t xml:space="preserve"> H</w:t>
+      </w:r>
+      <w:r>
+        <w:t>at</w:t>
+      </w:r>
+      <w:r>
+        <w:t xml:space="preserve"> Enterprise</w:t>
+      </w:r>
       <w:r>
         <w:t xml:space="preserve"> Linux, PHP, MariaDB and WordPress but I have been told I can change the CMS and configuration as I see fit.</w:t>
       </w:r>
@@ -401,7 +410,13 @@
         </w:rPr>
       </w:pPr>
       <w:r>
-        <w:t>Red Hat Linux</w:t>
+        <w:t>Red Hat</w:t>
+      </w:r>
+      <w:r>
+        <w:t xml:space="preserve"> Enterprise</w:t>
+      </w:r>
+      <w:r>
+        <w:t xml:space="preserve"> Linux</w:t>
       </w:r>
       <w:r>
         <w:t>:</w:t>
@@ -418,10 +433,25 @@
         <w:jc w:val="both"/>
       </w:pPr>
       <w:r>
-        <w:t xml:space="preserve">? </w:t>
-      </w:r>
-      <w:r>
-        <w:t>Ubuntu is one of the most widely used Linux distributions and has been around a long time and as such it has regular updates and a strong developer community producing regular updates and security fixes.</w:t>
+        <w:t>Red Hat Enterprise Linux</w:t>
+      </w:r>
+      <w:r>
+        <w:t xml:space="preserve"> is one of the most widely used Linux distributions</w:t>
+      </w:r>
+      <w:r>
+        <w:t>, is the world’s leading enterprise Linux platform (Red Hat 2022)</w:t>
+      </w:r>
+      <w:r>
+        <w:t xml:space="preserve"> and</w:t>
+      </w:r>
+      <w:r>
+        <w:t xml:space="preserve"> has been around a long time </w:t>
+      </w:r>
+      <w:r>
+        <w:t>which means</w:t>
+      </w:r>
+      <w:r>
+        <w:t xml:space="preserve"> it has a strong developer community producing regular updates and security fixes.</w:t>
       </w:r>
     </w:p>
     <w:p>
@@ -438,13 +468,16 @@
         </w:rPr>
       </w:pPr>
       <w:r>
-        <w:t>?</w:t>
-      </w:r>
-      <w:r>
-        <w:t xml:space="preserve"> </w:t>
-      </w:r>
-      <w:r>
-        <w:t>It’s completely free! However, they do offer a Subscription service if you wish to get help and support.</w:t>
+        <w:t xml:space="preserve">While Red Hat Enterprise Linux is built on </w:t>
+      </w:r>
+      <w:r>
+        <w:t>open-source</w:t>
+      </w:r>
+      <w:r>
+        <w:t xml:space="preserve"> software it is not free but does come with 24/7 technical support, access to Red Hat’s hardware, software and cloud partner ecosystem and, ten years of support from the release of each major version (Red Hat 2022).</w:t>
+      </w:r>
+      <w:r>
+        <w:t xml:space="preserve"> A standard licence costs $349.</w:t>
       </w:r>
     </w:p>
     <w:p>
@@ -478,10 +511,7 @@
         <w:jc w:val="both"/>
       </w:pPr>
       <w:r>
-        <w:t>?</w:t>
-      </w:r>
-      <w:r>
-        <w:t>1 GHz or better</w:t>
+        <w:t>1 core or thread for each virtualized CPU and one for host.</w:t>
       </w:r>
     </w:p>
     <w:p>
@@ -495,10 +525,13 @@
         <w:jc w:val="both"/>
       </w:pPr>
       <w:r>
-        <w:t>?</w:t>
-      </w:r>
-      <w:r>
-        <w:t>1 GB RAM</w:t>
+        <w:t>2</w:t>
+      </w:r>
+      <w:r>
+        <w:t xml:space="preserve"> GB RAM</w:t>
+      </w:r>
+      <w:r>
+        <w:t xml:space="preserve"> (more recommended).</w:t>
       </w:r>
     </w:p>
     <w:p>
@@ -512,10 +545,25 @@
         <w:jc w:val="both"/>
       </w:pPr>
       <w:r>
-        <w:t>?</w:t>
-      </w:r>
-      <w:r>
-        <w:t>2.5GB Backing storage</w:t>
+        <w:t xml:space="preserve">6 </w:t>
+      </w:r>
+      <w:r>
+        <w:t>GB Backing storage</w:t>
+      </w:r>
+      <w:r>
+        <w:t xml:space="preserve"> </w:t>
+      </w:r>
+      <w:r>
+        <w:t>(</w:t>
+      </w:r>
+      <w:r>
+        <w:t>m</w:t>
+      </w:r>
+      <w:r>
+        <w:t>inimum more is recommended)</w:t>
+      </w:r>
+      <w:r>
+        <w:t>.</w:t>
       </w:r>
     </w:p>
     <w:p>
@@ -624,10 +672,46 @@
         <w:jc w:val="both"/>
       </w:pPr>
       <w:r>
-        <w:t>??</w:t>
-      </w:r>
-      <w:r>
-        <w:t>I believe that OpenSUSE would be the best Operating System to use out of the options I have presented as it is free but still allows a subscription for technical support to be picked up later if required and it is primarily designed for makers, sysadmins, and developers and this suits our use case very well. It does have the highest Hardware requirements, but these requirements are still extremely low by modern standards.</w:t>
+        <w:t xml:space="preserve">I </w:t>
+      </w:r>
+      <w:r>
+        <w:t>will be using</w:t>
+      </w:r>
+      <w:r>
+        <w:t xml:space="preserve"> </w:t>
+      </w:r>
+      <w:r>
+        <w:t>Red Hat Enterprise Linux</w:t>
+      </w:r>
+      <w:r>
+        <w:t xml:space="preserve"> </w:t>
+      </w:r>
+      <w:r>
+        <w:t>as</w:t>
+      </w:r>
+      <w:r>
+        <w:t xml:space="preserve"> the Operating System out of the options I have presented</w:t>
+      </w:r>
+      <w:r>
+        <w:t xml:space="preserve">. Although there is a fee to use the operating system this is being provided free to me through the college for this project as they already have a server running that is using this operating system and are paying the necessary fees. This will also </w:t>
+      </w:r>
+      <w:r>
+        <w:t>reduce the amount of time it will take to setup the server</w:t>
+      </w:r>
+      <w:r>
+        <w:t xml:space="preserve"> which is</w:t>
+      </w:r>
+      <w:r>
+        <w:t xml:space="preserve"> especially</w:t>
+      </w:r>
+      <w:r>
+        <w:t xml:space="preserve"> useful</w:t>
+      </w:r>
+      <w:r>
+        <w:t xml:space="preserve"> considering </w:t>
+      </w:r>
+      <w:r>
+        <w:t>the reduced timescale I have to implement the project.</w:t>
       </w:r>
     </w:p>
     <w:p/>
@@ -656,18 +740,13 @@
         </w:numPr>
       </w:pPr>
       <w:r>
-        <w:t>A</w:t>
-      </w:r>
-    </w:p>
-    <w:p>
-      <w:pPr>
-        <w:pStyle w:val="Heading5"/>
-      </w:pPr>
-      <w:r>
-        <w:t>N</w:t>
-      </w:r>
-      <w:r>
-        <w:t>ginx</w:t>
+        <w:t xml:space="preserve">IIS or Internet Information Services is Microsoft’s proprietary web server offering and has a market share of around 7% </w:t>
+      </w:r>
+      <w:r>
+        <w:t>(Web Tech Survey 2022)</w:t>
+      </w:r>
+      <w:r>
+        <w:t>.</w:t>
       </w:r>
     </w:p>
     <w:p>
@@ -679,15 +758,16 @@
         </w:numPr>
       </w:pPr>
       <w:r>
-        <w:t>A</w:t>
-      </w:r>
-    </w:p>
-    <w:p>
-      <w:pPr>
-        <w:pStyle w:val="Heading5"/>
-      </w:pPr>
-      <w:r>
-        <w:t>Apache</w:t>
+        <w:t>I</w:t>
+      </w:r>
+      <w:r>
+        <w:t>IS</w:t>
+      </w:r>
+      <w:r>
+        <w:t xml:space="preserve"> is closed source so has fewer people working on it and as such may be more vulnerable to attacks and slower to get </w:t>
+      </w:r>
+      <w:r>
+        <w:t>patched.</w:t>
       </w:r>
     </w:p>
     <w:p>
@@ -699,11 +779,189 @@
         </w:numPr>
       </w:pPr>
       <w:r>
-        <w:t>A</w:t>
+        <w:t>IIS is free but locks you into using a Microsoft operating system and does have some licencing costs depending on your usage</w:t>
+      </w:r>
+      <w:r>
+        <w:t xml:space="preserve"> (Microsoft IIS 2022)</w:t>
+      </w:r>
+      <w:r>
+        <w:t>.</w:t>
+      </w:r>
+    </w:p>
+    <w:p>
+      <w:pPr>
+        <w:pStyle w:val="Heading5"/>
+      </w:pPr>
+      <w:r>
+        <w:t>N</w:t>
+      </w:r>
+      <w:r>
+        <w:t>ginx</w:t>
+      </w:r>
+    </w:p>
+    <w:p>
+      <w:pPr>
+        <w:pStyle w:val="ListParagraph"/>
+        <w:numPr>
+          <w:ilvl w:val="0"/>
+          <w:numId w:val="30"/>
+        </w:numPr>
+      </w:pPr>
+      <w:r>
+        <w:t xml:space="preserve">Nginx was first released in 2004 </w:t>
+      </w:r>
+      <w:r>
+        <w:t xml:space="preserve">and slowly gained popularity finally overtaking the number 1 spot by market share from Apache around 2019-2020. It is a </w:t>
+      </w:r>
+      <w:r>
+        <w:t>well-established</w:t>
+      </w:r>
+      <w:r>
+        <w:t xml:space="preserve"> web server and </w:t>
+      </w:r>
+      <w:r>
+        <w:t>so issues should be generally easy to fix.</w:t>
+      </w:r>
+    </w:p>
+    <w:p>
+      <w:pPr>
+        <w:pStyle w:val="ListParagraph"/>
+        <w:numPr>
+          <w:ilvl w:val="0"/>
+          <w:numId w:val="30"/>
+        </w:numPr>
+      </w:pPr>
+      <w:r>
+        <w:lastRenderedPageBreak/>
+        <w:t xml:space="preserve">Nginx is open source and has </w:t>
+      </w:r>
+      <w:proofErr w:type="gramStart"/>
+      <w:r>
+        <w:t>a large number of</w:t>
+      </w:r>
+      <w:proofErr w:type="gramEnd"/>
+      <w:r>
+        <w:t xml:space="preserve"> contributors and full-time developers working on it which generally means it will be patched faster and be less vulnerable to attacks than a closed source alternative.</w:t>
+      </w:r>
+    </w:p>
+    <w:p>
+      <w:pPr>
+        <w:pStyle w:val="ListParagraph"/>
+        <w:numPr>
+          <w:ilvl w:val="0"/>
+          <w:numId w:val="30"/>
+        </w:numPr>
+      </w:pPr>
+      <w:r>
+        <w:t>Nginx comes in 2 versions either it is completely free and uses a BSD-type licence or there is a paid version that comes with additional enterprise features and support and a separate licence. The paid version requires you to contact sales for a price and most likely</w:t>
+      </w:r>
+      <w:r>
+        <w:t xml:space="preserve"> depends on usage (Nginx 2022).</w:t>
+      </w:r>
+      <w:r>
+        <w:t xml:space="preserve"> </w:t>
+      </w:r>
+    </w:p>
+    <w:p>
+      <w:pPr>
+        <w:pStyle w:val="Heading5"/>
+      </w:pPr>
+      <w:r>
+        <w:t>Apache</w:t>
+      </w:r>
+    </w:p>
+    <w:p>
+      <w:pPr>
+        <w:pStyle w:val="ListParagraph"/>
+        <w:numPr>
+          <w:ilvl w:val="0"/>
+          <w:numId w:val="30"/>
+        </w:numPr>
+      </w:pPr>
+      <w:r>
+        <w:t xml:space="preserve">Apache was first released in 1995 but is still </w:t>
+      </w:r>
+      <w:r>
+        <w:t>2</w:t>
+      </w:r>
+      <w:r>
+        <w:rPr>
+          <w:vertAlign w:val="superscript"/>
+        </w:rPr>
+        <w:t>nd</w:t>
+      </w:r>
+      <w:r>
+        <w:t xml:space="preserve"> by market share, only being beaten recently by Nginx with a 2.4% difference (Web Tech Survey 2022)</w:t>
+      </w:r>
+      <w:r>
+        <w:t xml:space="preserve">. It has been around for a long time and is used all over the world so </w:t>
+      </w:r>
+      <w:r>
+        <w:t>materials should be</w:t>
+      </w:r>
+      <w:r>
+        <w:t xml:space="preserve"> easy</w:t>
+      </w:r>
+      <w:r>
+        <w:t xml:space="preserve"> to find</w:t>
+      </w:r>
+      <w:r>
+        <w:t xml:space="preserve"> to diagnose and fix</w:t>
+      </w:r>
+      <w:r>
+        <w:t xml:space="preserve"> any issues encountered</w:t>
+      </w:r>
+      <w:r>
+        <w:t>.</w:t>
+      </w:r>
+    </w:p>
+    <w:p>
+      <w:pPr>
+        <w:pStyle w:val="ListParagraph"/>
+        <w:numPr>
+          <w:ilvl w:val="0"/>
+          <w:numId w:val="30"/>
+        </w:numPr>
+      </w:pPr>
+      <w:r>
+        <w:t>Apache</w:t>
+      </w:r>
+      <w:r>
+        <w:t xml:space="preserve"> is open source and has </w:t>
+      </w:r>
+      <w:r>
+        <w:t>many</w:t>
+      </w:r>
+      <w:r>
+        <w:t xml:space="preserve"> contributors and full-time developers working on it which generally means it will be patched faster and be less vulnerable to attacks than a closed source alternative.</w:t>
+      </w:r>
+    </w:p>
+    <w:p>
+      <w:pPr>
+        <w:pStyle w:val="ListParagraph"/>
+        <w:numPr>
+          <w:ilvl w:val="0"/>
+          <w:numId w:val="30"/>
+        </w:numPr>
+      </w:pPr>
+      <w:r>
+        <w:t>Apache is completely free and can be used under the very permissive Apache license.</w:t>
       </w:r>
     </w:p>
     <w:p/>
     <w:p>
+      <w:r>
+        <w:t xml:space="preserve">I will be using Apache for this project because it is free and so meets our budget requirements, it is widely used and so </w:t>
+      </w:r>
+      <w:r>
+        <w:t xml:space="preserve">faults and bugs should be easy to diagnose and fix, I am much more familiar with it than the other options available and it is pre-installed on the virtual server that I am going to be using for the project so will not require a lengthy installation. </w:t>
+      </w:r>
+      <w:r>
+        <w:t xml:space="preserve"> </w:t>
+      </w:r>
+    </w:p>
+    <w:p/>
+    <w:p>
       <w:pPr>
         <w:pStyle w:val="Heading4"/>
       </w:pPr>
@@ -716,7 +974,19 @@
     </w:p>
     <w:p>
       <w:r>
-        <w:t xml:space="preserve">Because all of the Content Management Systems we are considering use PHP as </w:t>
+        <w:t xml:space="preserve">Because </w:t>
+      </w:r>
+      <w:r>
+        <w:t>all</w:t>
+      </w:r>
+      <w:r>
+        <w:t xml:space="preserve"> the Content Management Systems </w:t>
+      </w:r>
+      <w:r>
+        <w:t xml:space="preserve">I am </w:t>
+      </w:r>
+      <w:r>
+        <w:t xml:space="preserve">considering use PHP as </w:t>
       </w:r>
       <w:r>
         <w:t>their</w:t>
@@ -725,13 +995,20 @@
         <w:t xml:space="preserve"> backend </w:t>
       </w:r>
       <w:r>
-        <w:t xml:space="preserve">that is what we will be using, it is also the language I am most familiar </w:t>
-      </w:r>
-      <w:proofErr w:type="gramStart"/>
-      <w:r>
-        <w:t>with</w:t>
-      </w:r>
-      <w:proofErr w:type="gramEnd"/>
+        <w:t xml:space="preserve">there are no other suitable options to choose from and so </w:t>
+      </w:r>
+      <w:r>
+        <w:t xml:space="preserve">that is what </w:t>
+      </w:r>
+      <w:r>
+        <w:t>I</w:t>
+      </w:r>
+      <w:r>
+        <w:t xml:space="preserve"> will be using, it is also the language I am most familiar </w:t>
+      </w:r>
+      <w:r>
+        <w:t>with,</w:t>
+      </w:r>
       <w:r>
         <w:t xml:space="preserve"> so it makes sense in that way as well.</w:t>
       </w:r>
@@ -742,13 +1019,60 @@
         <w:pStyle w:val="Heading4"/>
       </w:pPr>
       <w:r>
-        <w:lastRenderedPageBreak/>
         <w:t>Database</w:t>
       </w:r>
     </w:p>
     <w:p>
       <w:r>
-        <w:t>Client two requires a server-side scripting language and a database. I would suggest using MariaDB as the database as it is created by the original developers of MySQL, guarantees to stay open source, and contains some advanced features not found in other database servers (MariaDB 2021)</w:t>
+        <w:t xml:space="preserve">As we require a database to allow easy addition of content to the website through a CMS and we need to use free solutions </w:t>
+      </w:r>
+      <w:r>
+        <w:t>since</w:t>
+      </w:r>
+      <w:r>
+        <w:t xml:space="preserve"> there is no allocated budget for the project </w:t>
+      </w:r>
+      <w:r>
+        <w:t xml:space="preserve">it makes sense to use </w:t>
+      </w:r>
+      <w:r>
+        <w:t>a MySQL based RDBMS</w:t>
+      </w:r>
+      <w:r>
+        <w:t>. I w</w:t>
+      </w:r>
+      <w:r>
+        <w:t>ill be</w:t>
+      </w:r>
+      <w:r>
+        <w:t xml:space="preserve"> using MariaDB as it is </w:t>
+      </w:r>
+      <w:r>
+        <w:t xml:space="preserve">one of the most popular </w:t>
+      </w:r>
+      <w:r>
+        <w:t>open-source</w:t>
+      </w:r>
+      <w:r>
+        <w:t xml:space="preserve"> forks of MySQL, it is </w:t>
+      </w:r>
+      <w:r>
+        <w:t xml:space="preserve">created by the original developers of MySQL, </w:t>
+      </w:r>
+      <w:r>
+        <w:t xml:space="preserve">it </w:t>
+      </w:r>
+      <w:r>
+        <w:t xml:space="preserve">guarantees to stay open source, and </w:t>
+      </w:r>
+      <w:r>
+        <w:t xml:space="preserve">it </w:t>
+      </w:r>
+      <w:r>
+        <w:t>contains some advanced features not found in other database servers (MariaDB 2021)</w:t>
+      </w:r>
+      <w:r>
+        <w:t>.</w:t>
       </w:r>
     </w:p>
     <w:p>
@@ -765,7 +1089,22 @@
         <w:jc w:val="both"/>
       </w:pPr>
       <w:r>
-        <w:t>Atlas Co has asked for a content management system to be used as their intranet. There are several content management systems available however some of them do not allow self-hosting and don’t export properly (</w:t>
+        <w:t xml:space="preserve">I have to use a content management system in conjunction with a database as discussed </w:t>
+      </w:r>
+      <w:proofErr w:type="gramStart"/>
+      <w:r>
+        <w:t>above  in</w:t>
+      </w:r>
+      <w:proofErr w:type="gramEnd"/>
+      <w:r>
+        <w:t xml:space="preserve"> order to make the creation and publication of new content to the website by non-technical </w:t>
+      </w:r>
+      <w:r>
+        <w:lastRenderedPageBreak/>
+        <w:t>users as straightforward as possible.</w:t>
+      </w:r>
+      <w:r>
+        <w:t xml:space="preserve"> There are several content management systems available however some of them do not allow self-hosting and don’t export properly (</w:t>
       </w:r>
       <w:proofErr w:type="spellStart"/>
       <w:r>
@@ -773,7 +1112,13 @@
       </w:r>
       <w:proofErr w:type="spellEnd"/>
       <w:r>
-        <w:t xml:space="preserve"> 2021, </w:t>
+        <w:t xml:space="preserve"> 202</w:t>
+      </w:r>
+      <w:r>
+        <w:t>2</w:t>
+      </w:r>
+      <w:r>
+        <w:t xml:space="preserve">, </w:t>
       </w:r>
       <w:proofErr w:type="spellStart"/>
       <w:r>
@@ -781,7 +1126,25 @@
       </w:r>
       <w:proofErr w:type="spellEnd"/>
       <w:r>
-        <w:t xml:space="preserve"> 21/09/2021) so are not appropriate for this use case such as Square Space and </w:t>
+        <w:t xml:space="preserve"> </w:t>
+      </w:r>
+      <w:r>
+        <w:t>05</w:t>
+      </w:r>
+      <w:r>
+        <w:t>/</w:t>
+      </w:r>
+      <w:r>
+        <w:t>05</w:t>
+      </w:r>
+      <w:r>
+        <w:t>/202</w:t>
+      </w:r>
+      <w:r>
+        <w:t>2</w:t>
+      </w:r>
+      <w:r>
+        <w:t xml:space="preserve">) so are not appropriate for this use case such as Square Space and </w:t>
       </w:r>
       <w:proofErr w:type="spellStart"/>
       <w:r>
@@ -798,7 +1161,13 @@
         <w:t>that</w:t>
       </w:r>
       <w:r>
-        <w:t xml:space="preserve"> claim a</w:t>
+        <w:t xml:space="preserve"> claim</w:t>
+      </w:r>
+      <w:r>
+        <w:t>s</w:t>
+      </w:r>
+      <w:r>
+        <w:t xml:space="preserve"> a</w:t>
       </w:r>
       <w:r>
         <w:t>n</w:t>
@@ -813,13 +1182,42 @@
         <w:t>% market share</w:t>
       </w:r>
       <w:r>
+        <w:t xml:space="preserve"> </w:t>
+      </w:r>
+      <w:r>
+        <w:t>in the 10,000 most popular websites</w:t>
+      </w:r>
+      <w:r>
         <w:t xml:space="preserve"> as of writing</w:t>
       </w:r>
       <w:r>
-        <w:t xml:space="preserve"> in the 10,000 most popular websites</w:t>
-      </w:r>
-      <w:r>
-        <w:t xml:space="preserve"> (</w:t>
+        <w:t>.</w:t>
+      </w:r>
+    </w:p>
+    <w:p>
+      <w:pPr>
+        <w:pStyle w:val="Heading5"/>
+      </w:pPr>
+      <w:r>
+        <w:t>Drupal</w:t>
+      </w:r>
+    </w:p>
+    <w:p>
+      <w:pPr>
+        <w:pStyle w:val="ListParagraph"/>
+        <w:numPr>
+          <w:ilvl w:val="0"/>
+          <w:numId w:val="32"/>
+        </w:numPr>
+      </w:pPr>
+      <w:r>
+        <w:t>Drupal was initially released in 2001 and has slowly gained market share up until today where it has 11% within the 10,000 most popular websites however it doesn’t have as high a market share over the entire internet and so finding solutions to problems encountered could be more difficult than when using a more widely popular solution</w:t>
+      </w:r>
+      <w:r>
+        <w:t xml:space="preserve"> </w:t>
+      </w:r>
+      <w:r>
+        <w:t>(</w:t>
       </w:r>
       <w:proofErr w:type="spellStart"/>
       <w:r>
@@ -827,10 +1225,124 @@
       </w:r>
       <w:proofErr w:type="spellEnd"/>
       <w:r>
-        <w:t xml:space="preserve"> 15/05/2022)</w:t>
-      </w:r>
-      <w:r>
-        <w:t>. Out of these I would suggest WordPress due to its vastly greater usage over the internet (</w:t>
+        <w:t xml:space="preserve"> 15/05/2022).</w:t>
+      </w:r>
+    </w:p>
+    <w:p>
+      <w:pPr>
+        <w:pStyle w:val="ListParagraph"/>
+        <w:numPr>
+          <w:ilvl w:val="0"/>
+          <w:numId w:val="32"/>
+        </w:numPr>
+      </w:pPr>
+      <w:r>
+        <w:t>Drupal is free and open source</w:t>
+      </w:r>
+      <w:r>
+        <w:t xml:space="preserve"> which means that more people </w:t>
+      </w:r>
+      <w:proofErr w:type="gramStart"/>
+      <w:r>
+        <w:t>are able to</w:t>
+      </w:r>
+      <w:proofErr w:type="gramEnd"/>
+      <w:r>
+        <w:t xml:space="preserve"> view and make contributions which can increase the security of the solution but as it is not as popular as the other options it does not have as many contributors actively working on it</w:t>
+      </w:r>
+      <w:r>
+        <w:t>.</w:t>
+      </w:r>
+    </w:p>
+    <w:p>
+      <w:pPr>
+        <w:pStyle w:val="ListParagraph"/>
+        <w:numPr>
+          <w:ilvl w:val="0"/>
+          <w:numId w:val="32"/>
+        </w:numPr>
+      </w:pPr>
+      <w:r>
+        <w:t xml:space="preserve">Drupal can be extended with modules to add additional functionality and features to your website. There are over 40,000 modules available through the official directory which is </w:t>
+      </w:r>
+      <w:proofErr w:type="gramStart"/>
+      <w:r>
+        <w:t>similar to</w:t>
+      </w:r>
+      <w:proofErr w:type="gramEnd"/>
+      <w:r>
+        <w:t xml:space="preserve"> the number of official WordPress plugins, however, WordPress has significantly more plugins</w:t>
+      </w:r>
+      <w:r>
+        <w:t xml:space="preserve"> available</w:t>
+      </w:r>
+      <w:r>
+        <w:t xml:space="preserve"> through 3</w:t>
+      </w:r>
+      <w:r>
+        <w:rPr>
+          <w:vertAlign w:val="superscript"/>
+        </w:rPr>
+        <w:t>rd</w:t>
+      </w:r>
+      <w:r>
+        <w:t xml:space="preserve"> party </w:t>
+      </w:r>
+      <w:r>
+        <w:t>developers</w:t>
+      </w:r>
+      <w:r>
+        <w:t xml:space="preserve"> (Drupal 2022)</w:t>
+      </w:r>
+      <w:r>
+        <w:t>.</w:t>
+      </w:r>
+    </w:p>
+    <w:p>
+      <w:pPr>
+        <w:pStyle w:val="Heading5"/>
+      </w:pPr>
+      <w:r>
+        <w:t>Joomla</w:t>
+      </w:r>
+    </w:p>
+    <w:p>
+      <w:pPr>
+        <w:pStyle w:val="ListParagraph"/>
+        <w:numPr>
+          <w:ilvl w:val="0"/>
+          <w:numId w:val="32"/>
+        </w:numPr>
+      </w:pPr>
+      <w:r>
+        <w:t>Joomla</w:t>
+      </w:r>
+      <w:r>
+        <w:t xml:space="preserve"> was initially released in 200</w:t>
+      </w:r>
+      <w:r>
+        <w:t>5</w:t>
+      </w:r>
+      <w:r>
+        <w:t xml:space="preserve"> and has slowly gained market share up until today where it has 1</w:t>
+      </w:r>
+      <w:r>
+        <w:t>.89</w:t>
+      </w:r>
+      <w:r>
+        <w:t xml:space="preserve">% </w:t>
+      </w:r>
+      <w:r>
+        <w:t>over the entire internet. While this is significantly higher than Drupal it is still very low compared to WordPress</w:t>
+      </w:r>
+      <w:r>
+        <w:t xml:space="preserve"> and so finding solutions to problems encountered could be more difficult</w:t>
+      </w:r>
+      <w:r>
+        <w:t xml:space="preserve"> </w:t>
+      </w:r>
+      <w:r>
+        <w:t>(</w:t>
       </w:r>
       <w:proofErr w:type="spellStart"/>
       <w:r>
@@ -838,10 +1350,260 @@
       </w:r>
       <w:proofErr w:type="spellEnd"/>
       <w:r>
-        <w:t xml:space="preserve"> 31/10/2021) which will make diagnosing issues much easier and faster as it is a lot more likely your issue has been encountered and resolved in the past. Another advantage that comes with heavily used open-source software is that it often has a strong development team behind it and receives security fixes quickly (</w:t>
+        <w:t xml:space="preserve"> 31/10/2021)</w:t>
+      </w:r>
+      <w:r>
+        <w:t>.</w:t>
+      </w:r>
+    </w:p>
+    <w:p>
+      <w:pPr>
+        <w:pStyle w:val="ListParagraph"/>
+        <w:numPr>
+          <w:ilvl w:val="0"/>
+          <w:numId w:val="32"/>
+        </w:numPr>
+      </w:pPr>
+      <w:r>
+        <w:t>Joomla</w:t>
+      </w:r>
+      <w:r>
+        <w:t xml:space="preserve"> is free and open source which means that more people </w:t>
+      </w:r>
+      <w:proofErr w:type="gramStart"/>
+      <w:r>
+        <w:t>are able to</w:t>
+      </w:r>
+      <w:proofErr w:type="gramEnd"/>
+      <w:r>
+        <w:t xml:space="preserve"> view and make contributions which can increase the security of the solution but as it is not as popular as </w:t>
+      </w:r>
+      <w:r>
+        <w:t>WordPress</w:t>
+      </w:r>
+      <w:r>
+        <w:t xml:space="preserve"> it does not have as many contributors actively working on it</w:t>
+      </w:r>
+      <w:r>
+        <w:t xml:space="preserve"> and, finding and </w:t>
+      </w:r>
+      <w:r>
+        <w:t>patching security vulnerabilities</w:t>
+      </w:r>
+      <w:r>
+        <w:t>.</w:t>
+      </w:r>
+    </w:p>
+    <w:p>
+      <w:pPr>
+        <w:pStyle w:val="ListParagraph"/>
+        <w:numPr>
+          <w:ilvl w:val="0"/>
+          <w:numId w:val="32"/>
+        </w:numPr>
+      </w:pPr>
+      <w:r>
+        <w:t>Joomla</w:t>
+      </w:r>
+      <w:r>
+        <w:t xml:space="preserve"> can be extended with </w:t>
+      </w:r>
+      <w:r>
+        <w:t>extensions</w:t>
+      </w:r>
+      <w:r>
+        <w:t xml:space="preserve"> to add additional functionality and features to your website. There are</w:t>
+      </w:r>
+      <w:r>
+        <w:t>, however, only</w:t>
+      </w:r>
+      <w:r>
+        <w:t xml:space="preserve"> </w:t>
+      </w:r>
+      <w:r>
+        <w:t>around 6</w:t>
+      </w:r>
+      <w:r>
+        <w:t xml:space="preserve">,000 extensions available through the official directory which is </w:t>
+      </w:r>
+      <w:r>
+        <w:t>significantly less than the other options available</w:t>
+      </w:r>
+      <w:r>
+        <w:t xml:space="preserve"> (Joomla 2022)</w:t>
+      </w:r>
+      <w:r>
+        <w:t>.</w:t>
+      </w:r>
+    </w:p>
+    <w:p>
+      <w:pPr>
+        <w:pStyle w:val="Heading5"/>
+      </w:pPr>
+      <w:r>
+        <w:t>WordPress</w:t>
+      </w:r>
+    </w:p>
+    <w:p>
+      <w:pPr>
+        <w:pStyle w:val="ListParagraph"/>
+        <w:numPr>
+          <w:ilvl w:val="0"/>
+          <w:numId w:val="32"/>
+        </w:numPr>
+      </w:pPr>
+      <w:r>
+        <w:t>WordPress</w:t>
+      </w:r>
+      <w:r>
+        <w:t xml:space="preserve"> was initially released in 200</w:t>
+      </w:r>
+      <w:r>
+        <w:t>3</w:t>
+      </w:r>
+      <w:r>
+        <w:t xml:space="preserve"> and </w:t>
+      </w:r>
+      <w:r>
+        <w:t>it quickly became the most popular CMS on the internet today being used by approximately 41% of all websites on the internet, as such it should be relatively easy to find solutions to most problems encountered while using it</w:t>
+      </w:r>
+      <w:r>
+        <w:t xml:space="preserve"> </w:t>
+      </w:r>
+      <w:r>
+        <w:t>(</w:t>
       </w:r>
       <w:proofErr w:type="spellStart"/>
       <w:r>
+        <w:t>BuiltWith</w:t>
+      </w:r>
+      <w:proofErr w:type="spellEnd"/>
+      <w:r>
+        <w:t xml:space="preserve"> 31/10/2021)</w:t>
+      </w:r>
+      <w:r>
+        <w:t>.</w:t>
+      </w:r>
+    </w:p>
+    <w:p>
+      <w:pPr>
+        <w:pStyle w:val="ListParagraph"/>
+        <w:numPr>
+          <w:ilvl w:val="0"/>
+          <w:numId w:val="32"/>
+        </w:numPr>
+      </w:pPr>
+      <w:r>
+        <w:t xml:space="preserve">WordPress is free and open source which means that more people </w:t>
+      </w:r>
+      <w:proofErr w:type="gramStart"/>
+      <w:r>
+        <w:t>are able to</w:t>
+      </w:r>
+      <w:proofErr w:type="gramEnd"/>
+      <w:r>
+        <w:t xml:space="preserve"> view and make contributions which </w:t>
+      </w:r>
+      <w:r>
+        <w:t>will</w:t>
+      </w:r>
+      <w:r>
+        <w:t xml:space="preserve"> increase the security of the solution </w:t>
+      </w:r>
+      <w:r>
+        <w:t>compared to the others as it is the most popular and has the most contributors actively working on it.</w:t>
+      </w:r>
+    </w:p>
+    <w:p>
+      <w:pPr>
+        <w:pStyle w:val="ListParagraph"/>
+        <w:numPr>
+          <w:ilvl w:val="0"/>
+          <w:numId w:val="32"/>
+        </w:numPr>
+      </w:pPr>
+      <w:r>
+        <w:lastRenderedPageBreak/>
+        <w:t xml:space="preserve">WordPress </w:t>
+      </w:r>
+      <w:r>
+        <w:t xml:space="preserve">can be extended with </w:t>
+      </w:r>
+      <w:r>
+        <w:t>plugins</w:t>
+      </w:r>
+      <w:r>
+        <w:t xml:space="preserve"> to add additional functionality and features to your website. There are </w:t>
+      </w:r>
+      <w:r>
+        <w:t>almost</w:t>
+      </w:r>
+      <w:r>
+        <w:t xml:space="preserve"> </w:t>
+      </w:r>
+      <w:r>
+        <w:t>6</w:t>
+      </w:r>
+      <w:r>
+        <w:t>0</w:t>
+      </w:r>
+      <w:r>
+        <w:t xml:space="preserve">,000 </w:t>
+      </w:r>
+      <w:r>
+        <w:t>plugins</w:t>
+      </w:r>
+      <w:r>
+        <w:t xml:space="preserve"> available through the official directory which is </w:t>
+      </w:r>
+      <w:r>
+        <w:t>slightly more than Drupal and it also has significantly more 3</w:t>
+      </w:r>
+      <w:r>
+        <w:rPr>
+          <w:vertAlign w:val="superscript"/>
+        </w:rPr>
+        <w:t>rd</w:t>
+      </w:r>
+      <w:r>
+        <w:t xml:space="preserve"> party websites hosting plugins</w:t>
+      </w:r>
+      <w:r>
+        <w:t xml:space="preserve"> (WordPress 2022)</w:t>
+      </w:r>
+      <w:r>
+        <w:t>.</w:t>
+      </w:r>
+    </w:p>
+    <w:p/>
+    <w:p>
+      <w:pPr>
+        <w:spacing w:line="256" w:lineRule="auto"/>
+        <w:jc w:val="both"/>
+      </w:pPr>
+      <w:r>
+        <w:t>Out of these I w</w:t>
+      </w:r>
+      <w:r>
+        <w:t>ill be using</w:t>
+      </w:r>
+      <w:r>
+        <w:t xml:space="preserve"> WordPress due to its vastly greater usage over the internet.</w:t>
+      </w:r>
+      <w:r>
+        <w:t xml:space="preserve"> I have used WordPress in the past and so will be able to get the website up and running and create a manual on how to add content to the website much faster than I would be able to if I had to learn the ins and outs of a new CMS.</w:t>
+      </w:r>
+      <w:r>
+        <w:t xml:space="preserve"> Another advantage that comes with heavily used open-source software</w:t>
+      </w:r>
+      <w:r>
+        <w:t xml:space="preserve"> such as WordPress</w:t>
+      </w:r>
+      <w:r>
+        <w:t xml:space="preserve"> is that it often has a strong development team behind it and receives security fixes quickly (</w:t>
+      </w:r>
+      <w:proofErr w:type="spellStart"/>
+      <w:r>
         <w:t>a</w:t>
       </w:r>
       <w:r>
@@ -871,7 +1633,36 @@
     </w:p>
     <w:p>
       <w:r>
-        <w:t>https://wordpress.com/theme/shoreditch</w:t>
+        <w:t>As the website is for a business,</w:t>
+      </w:r>
+      <w:r>
+        <w:t xml:space="preserve"> needs to be responsive,</w:t>
+      </w:r>
+      <w:r>
+        <w:t xml:space="preserve"> needs to be easy to read and has a generally grey, white and green theme </w:t>
+      </w:r>
+      <w:r>
+        <w:t>(</w:t>
+      </w:r>
+      <w:r>
+        <w:t>based on the images provided by the client</w:t>
+      </w:r>
+      <w:r>
+        <w:t>)</w:t>
+      </w:r>
+      <w:r>
+        <w:t xml:space="preserve"> a theme that could fit these needs had to be selected.</w:t>
+      </w:r>
+    </w:p>
+    <w:p>
+      <w:r>
+        <w:t xml:space="preserve">The theme I have chosen is called Shoreditch which is a </w:t>
+      </w:r>
+      <w:r>
+        <w:t xml:space="preserve">functional-first responsive WordPress theme designed with business usage in mind. It has 2 simple page templates which is perfect for this project as the website is mostly interested in providing information to users and doesn’t require much in the way of complicated functionality. </w:t>
+      </w:r>
+      <w:r>
+        <w:t>It uses a clear font that is easy to read and has a grey and white based theme which will work well with the example assets the client has provided (Shoreditch Theme 2022).</w:t>
       </w:r>
     </w:p>
     <w:p>
@@ -884,7 +1675,23 @@
     </w:p>
     <w:p>
       <w:r>
-        <w:t>https://en-gb.wordpress.org/plugins/newsletter-optin-box/</w:t>
+        <w:t xml:space="preserve">As the client has indicated in the initial meeting that they will be adding blog posts to the website in the future I have suggested that they might wish to add people who are interested to a newsletter service that they can then use to notify those people when a new blog post is created. The client has agreed to this suggestion and so we will be using the Simple Newsletter Plugin by </w:t>
+      </w:r>
+      <w:proofErr w:type="spellStart"/>
+      <w:r>
+        <w:t>Noptin</w:t>
+      </w:r>
+      <w:proofErr w:type="spellEnd"/>
+      <w:r>
+        <w:t xml:space="preserve"> to fulfil this role (Simple Newsletter – </w:t>
+      </w:r>
+      <w:proofErr w:type="spellStart"/>
+      <w:r>
+        <w:t>Noptin</w:t>
+      </w:r>
+      <w:proofErr w:type="spellEnd"/>
+      <w:r>
+        <w:t xml:space="preserve"> 2022).</w:t>
       </w:r>
     </w:p>
     <w:p>
@@ -909,22 +1716,736 @@
         <w:t>Operating System</w:t>
       </w:r>
     </w:p>
+    <w:p>
+      <w:r>
+        <w:t xml:space="preserve">As we are using a pre-configured server with an operating system pre-installed we do not need to install an operating system. We can however create a simple page on the pre-installed web server that displays information about the system and use this to confirm that we </w:t>
+      </w:r>
+      <w:proofErr w:type="gramStart"/>
+      <w:r>
+        <w:t>actually have</w:t>
+      </w:r>
+      <w:proofErr w:type="gramEnd"/>
+      <w:r>
+        <w:t xml:space="preserve"> the operating system we expect to have installed. </w:t>
+      </w:r>
+      <w:proofErr w:type="gramStart"/>
+      <w:r>
+        <w:t>First</w:t>
+      </w:r>
+      <w:proofErr w:type="gramEnd"/>
+      <w:r>
+        <w:t xml:space="preserve"> we will create the webpage and upload it to the server</w:t>
+      </w:r>
+      <w:r>
+        <w:t xml:space="preserve"> using ftp.</w:t>
+      </w:r>
+    </w:p>
+    <w:p>
+      <w:r>
+        <w:rPr>
+          <w:noProof/>
+        </w:rPr>
+        <w:lastRenderedPageBreak/>
+        <w:drawing>
+          <wp:inline distT="0" distB="0" distL="0" distR="0" wp14:anchorId="512CE913" wp14:editId="730C1FB3">
+            <wp:extent cx="5731510" cy="2012428"/>
+            <wp:effectExtent l="0" t="0" r="2540" b="6985"/>
+            <wp:docPr id="1" name="Picture 1" descr="A computer screen capture&#10;&#10;Description automatically generated with medium confidence"/>
+            <wp:cNvGraphicFramePr>
+              <a:graphicFrameLocks xmlns:a="http://schemas.openxmlformats.org/drawingml/2006/main" noChangeAspect="1"/>
+            </wp:cNvGraphicFramePr>
+            <a:graphic xmlns:a="http://schemas.openxmlformats.org/drawingml/2006/main">
+              <a:graphicData uri="http://schemas.openxmlformats.org/drawingml/2006/picture">
+                <pic:pic xmlns:pic="http://schemas.openxmlformats.org/drawingml/2006/picture">
+                  <pic:nvPicPr>
+                    <pic:cNvPr id="1" name="Picture 1" descr="A computer screen capture&#10;&#10;Description automatically generated with medium confidence"/>
+                    <pic:cNvPicPr>
+                      <a:picLocks noChangeAspect="1" noChangeArrowheads="1"/>
+                    </pic:cNvPicPr>
+                  </pic:nvPicPr>
+                  <pic:blipFill>
+                    <a:blip r:embed="rId5" cstate="print">
+                      <a:extLst>
+                        <a:ext uri="{28A0092B-C50C-407E-A947-70E740481C1C}">
+                          <a14:useLocalDpi xmlns:a14="http://schemas.microsoft.com/office/drawing/2010/main" val="0"/>
+                        </a:ext>
+                      </a:extLst>
+                    </a:blip>
+                    <a:srcRect/>
+                    <a:stretch>
+                      <a:fillRect/>
+                    </a:stretch>
+                  </pic:blipFill>
+                  <pic:spPr bwMode="auto">
+                    <a:xfrm>
+                      <a:off x="0" y="0"/>
+                      <a:ext cx="5731510" cy="2012428"/>
+                    </a:xfrm>
+                    <a:prstGeom prst="rect">
+                      <a:avLst/>
+                    </a:prstGeom>
+                    <a:noFill/>
+                    <a:ln>
+                      <a:noFill/>
+                    </a:ln>
+                  </pic:spPr>
+                </pic:pic>
+              </a:graphicData>
+            </a:graphic>
+          </wp:inline>
+        </w:drawing>
+      </w:r>
+    </w:p>
+    <w:p>
+      <w:proofErr w:type="gramStart"/>
+      <w:r>
+        <w:t>Next</w:t>
+      </w:r>
+      <w:proofErr w:type="gramEnd"/>
+      <w:r>
+        <w:t xml:space="preserve"> we will navigate to </w:t>
+      </w:r>
+      <w:hyperlink r:id="rId6" w:history="1">
+        <w:r>
+          <w:rPr>
+            <w:rStyle w:val="Hyperlink"/>
+          </w:rPr>
+          <w:t>http://www.webcomputing.co.uk/project5/test.php</w:t>
+        </w:r>
+      </w:hyperlink>
+      <w:r>
+        <w:t xml:space="preserve"> in a web browser and look for the relevant information in the returned webpage.</w:t>
+      </w:r>
+    </w:p>
+    <w:p>
+      <w:r>
+        <w:rPr>
+          <w:noProof/>
+        </w:rPr>
+        <w:drawing>
+          <wp:inline distT="0" distB="0" distL="0" distR="0" wp14:anchorId="2CFC3537" wp14:editId="47CAC282">
+            <wp:extent cx="5727700" cy="3667760"/>
+            <wp:effectExtent l="0" t="0" r="6350" b="8890"/>
+            <wp:docPr id="2" name="Picture 2"/>
+            <wp:cNvGraphicFramePr>
+              <a:graphicFrameLocks xmlns:a="http://schemas.openxmlformats.org/drawingml/2006/main" noChangeAspect="1"/>
+            </wp:cNvGraphicFramePr>
+            <a:graphic xmlns:a="http://schemas.openxmlformats.org/drawingml/2006/main">
+              <a:graphicData uri="http://schemas.openxmlformats.org/drawingml/2006/picture">
+                <pic:pic xmlns:pic="http://schemas.openxmlformats.org/drawingml/2006/picture">
+                  <pic:nvPicPr>
+                    <pic:cNvPr id="0" name="Picture 2"/>
+                    <pic:cNvPicPr>
+                      <a:picLocks noChangeAspect="1" noChangeArrowheads="1"/>
+                    </pic:cNvPicPr>
+                  </pic:nvPicPr>
+                  <pic:blipFill>
+                    <a:blip r:embed="rId7">
+                      <a:extLst>
+                        <a:ext uri="{28A0092B-C50C-407E-A947-70E740481C1C}">
+                          <a14:useLocalDpi xmlns:a14="http://schemas.microsoft.com/office/drawing/2010/main" val="0"/>
+                        </a:ext>
+                      </a:extLst>
+                    </a:blip>
+                    <a:srcRect/>
+                    <a:stretch>
+                      <a:fillRect/>
+                    </a:stretch>
+                  </pic:blipFill>
+                  <pic:spPr bwMode="auto">
+                    <a:xfrm>
+                      <a:off x="0" y="0"/>
+                      <a:ext cx="5727700" cy="3667760"/>
+                    </a:xfrm>
+                    <a:prstGeom prst="rect">
+                      <a:avLst/>
+                    </a:prstGeom>
+                    <a:noFill/>
+                    <a:ln>
+                      <a:noFill/>
+                    </a:ln>
+                  </pic:spPr>
+                </pic:pic>
+              </a:graphicData>
+            </a:graphic>
+          </wp:inline>
+        </w:drawing>
+      </w:r>
+    </w:p>
+    <w:p>
+      <w:r>
+        <w:t>As you can see Red Hat Enterprise Linux is the operating system running on the webserver.</w:t>
+      </w:r>
+    </w:p>
+    <w:p>
+      <w:pPr>
+        <w:pStyle w:val="Heading4"/>
+      </w:pPr>
+      <w:r>
+        <w:t>Web Server</w:t>
+      </w:r>
+    </w:p>
+    <w:p>
+      <w:r>
+        <w:t xml:space="preserve">Again, as we are using a pre-configured server with all the </w:t>
+      </w:r>
+      <w:proofErr w:type="gramStart"/>
+      <w:r>
+        <w:t>software</w:t>
+      </w:r>
+      <w:proofErr w:type="gramEnd"/>
+      <w:r>
+        <w:t xml:space="preserve"> we are intending to use already installed</w:t>
+      </w:r>
+      <w:r>
+        <w:t xml:space="preserve"> I am only able to show that Apache is indeed already installed with another extract from the same webpage showing multiple mentions of Apache being the server software.</w:t>
+      </w:r>
+    </w:p>
+    <w:p>
+      <w:r>
+        <w:rPr>
+          <w:noProof/>
+        </w:rPr>
+        <w:lastRenderedPageBreak/>
+        <w:drawing>
+          <wp:inline distT="0" distB="0" distL="0" distR="0" wp14:anchorId="32E014A8" wp14:editId="6E193200">
+            <wp:extent cx="5727700" cy="6330315"/>
+            <wp:effectExtent l="0" t="0" r="6350" b="0"/>
+            <wp:docPr id="3" name="Picture 3"/>
+            <wp:cNvGraphicFramePr>
+              <a:graphicFrameLocks xmlns:a="http://schemas.openxmlformats.org/drawingml/2006/main" noChangeAspect="1"/>
+            </wp:cNvGraphicFramePr>
+            <a:graphic xmlns:a="http://schemas.openxmlformats.org/drawingml/2006/main">
+              <a:graphicData uri="http://schemas.openxmlformats.org/drawingml/2006/picture">
+                <pic:pic xmlns:pic="http://schemas.openxmlformats.org/drawingml/2006/picture">
+                  <pic:nvPicPr>
+                    <pic:cNvPr id="0" name="Picture 3"/>
+                    <pic:cNvPicPr>
+                      <a:picLocks noChangeAspect="1" noChangeArrowheads="1"/>
+                    </pic:cNvPicPr>
+                  </pic:nvPicPr>
+                  <pic:blipFill>
+                    <a:blip r:embed="rId8">
+                      <a:extLst>
+                        <a:ext uri="{28A0092B-C50C-407E-A947-70E740481C1C}">
+                          <a14:useLocalDpi xmlns:a14="http://schemas.microsoft.com/office/drawing/2010/main" val="0"/>
+                        </a:ext>
+                      </a:extLst>
+                    </a:blip>
+                    <a:srcRect/>
+                    <a:stretch>
+                      <a:fillRect/>
+                    </a:stretch>
+                  </pic:blipFill>
+                  <pic:spPr bwMode="auto">
+                    <a:xfrm>
+                      <a:off x="0" y="0"/>
+                      <a:ext cx="5727700" cy="6330315"/>
+                    </a:xfrm>
+                    <a:prstGeom prst="rect">
+                      <a:avLst/>
+                    </a:prstGeom>
+                    <a:noFill/>
+                    <a:ln>
+                      <a:noFill/>
+                    </a:ln>
+                  </pic:spPr>
+                </pic:pic>
+              </a:graphicData>
+            </a:graphic>
+          </wp:inline>
+        </w:drawing>
+      </w:r>
+    </w:p>
+    <w:p>
+      <w:pPr>
+        <w:pStyle w:val="Heading4"/>
+      </w:pPr>
+      <w:r>
+        <w:t>Database</w:t>
+      </w:r>
+    </w:p>
+    <w:p>
+      <w:r>
+        <w:t>Maria-DB has been pre-installed on the server and so we do not need to install it we can show that it is installed by either taking another excerpt from the webpage we have been using:</w:t>
+      </w:r>
+    </w:p>
+    <w:p>
+      <w:r>
+        <w:rPr>
+          <w:noProof/>
+        </w:rPr>
+        <w:drawing>
+          <wp:inline distT="0" distB="0" distL="0" distR="0" wp14:anchorId="6DC4E54B" wp14:editId="016B2054">
+            <wp:extent cx="5727700" cy="1285875"/>
+            <wp:effectExtent l="0" t="0" r="6350" b="9525"/>
+            <wp:docPr id="5" name="Picture 5" descr="Graphical user interface, text, application, email&#10;&#10;Description automatically generated"/>
+            <wp:cNvGraphicFramePr>
+              <a:graphicFrameLocks xmlns:a="http://schemas.openxmlformats.org/drawingml/2006/main" noChangeAspect="1"/>
+            </wp:cNvGraphicFramePr>
+            <a:graphic xmlns:a="http://schemas.openxmlformats.org/drawingml/2006/main">
+              <a:graphicData uri="http://schemas.openxmlformats.org/drawingml/2006/picture">
+                <pic:pic xmlns:pic="http://schemas.openxmlformats.org/drawingml/2006/picture">
+                  <pic:nvPicPr>
+                    <pic:cNvPr id="5" name="Picture 5" descr="Graphical user interface, text, application, email&#10;&#10;Description automatically generated"/>
+                    <pic:cNvPicPr>
+                      <a:picLocks noChangeAspect="1" noChangeArrowheads="1"/>
+                    </pic:cNvPicPr>
+                  </pic:nvPicPr>
+                  <pic:blipFill>
+                    <a:blip r:embed="rId9">
+                      <a:extLst>
+                        <a:ext uri="{28A0092B-C50C-407E-A947-70E740481C1C}">
+                          <a14:useLocalDpi xmlns:a14="http://schemas.microsoft.com/office/drawing/2010/main" val="0"/>
+                        </a:ext>
+                      </a:extLst>
+                    </a:blip>
+                    <a:srcRect/>
+                    <a:stretch>
+                      <a:fillRect/>
+                    </a:stretch>
+                  </pic:blipFill>
+                  <pic:spPr bwMode="auto">
+                    <a:xfrm>
+                      <a:off x="0" y="0"/>
+                      <a:ext cx="5727700" cy="1285875"/>
+                    </a:xfrm>
+                    <a:prstGeom prst="rect">
+                      <a:avLst/>
+                    </a:prstGeom>
+                    <a:noFill/>
+                    <a:ln>
+                      <a:noFill/>
+                    </a:ln>
+                  </pic:spPr>
+                </pic:pic>
+              </a:graphicData>
+            </a:graphic>
+          </wp:inline>
+        </w:drawing>
+      </w:r>
+    </w:p>
+    <w:p>
+      <w:r>
+        <w:lastRenderedPageBreak/>
+        <w:t>or we can create a connection to the database server and log in:</w:t>
+      </w:r>
+    </w:p>
+    <w:p>
+      <w:r>
+        <w:rPr>
+          <w:noProof/>
+        </w:rPr>
+        <w:drawing>
+          <wp:inline distT="0" distB="0" distL="0" distR="0" wp14:anchorId="0E6BB0DA" wp14:editId="4B7FCE8E">
+            <wp:extent cx="5722620" cy="3747770"/>
+            <wp:effectExtent l="0" t="0" r="0" b="5080"/>
+            <wp:docPr id="7" name="Picture 7"/>
+            <wp:cNvGraphicFramePr>
+              <a:graphicFrameLocks xmlns:a="http://schemas.openxmlformats.org/drawingml/2006/main" noChangeAspect="1"/>
+            </wp:cNvGraphicFramePr>
+            <a:graphic xmlns:a="http://schemas.openxmlformats.org/drawingml/2006/main">
+              <a:graphicData uri="http://schemas.openxmlformats.org/drawingml/2006/picture">
+                <pic:pic xmlns:pic="http://schemas.openxmlformats.org/drawingml/2006/picture">
+                  <pic:nvPicPr>
+                    <pic:cNvPr id="0" name="Picture 7"/>
+                    <pic:cNvPicPr>
+                      <a:picLocks noChangeAspect="1" noChangeArrowheads="1"/>
+                    </pic:cNvPicPr>
+                  </pic:nvPicPr>
+                  <pic:blipFill>
+                    <a:blip r:embed="rId10">
+                      <a:extLst>
+                        <a:ext uri="{28A0092B-C50C-407E-A947-70E740481C1C}">
+                          <a14:useLocalDpi xmlns:a14="http://schemas.microsoft.com/office/drawing/2010/main" val="0"/>
+                        </a:ext>
+                      </a:extLst>
+                    </a:blip>
+                    <a:srcRect/>
+                    <a:stretch>
+                      <a:fillRect/>
+                    </a:stretch>
+                  </pic:blipFill>
+                  <pic:spPr bwMode="auto">
+                    <a:xfrm>
+                      <a:off x="0" y="0"/>
+                      <a:ext cx="5722620" cy="3747770"/>
+                    </a:xfrm>
+                    <a:prstGeom prst="rect">
+                      <a:avLst/>
+                    </a:prstGeom>
+                    <a:noFill/>
+                    <a:ln>
+                      <a:noFill/>
+                    </a:ln>
+                  </pic:spPr>
+                </pic:pic>
+              </a:graphicData>
+            </a:graphic>
+          </wp:inline>
+        </w:drawing>
+      </w:r>
+    </w:p>
+    <w:p>
+      <w:pPr>
+        <w:pStyle w:val="Heading4"/>
+      </w:pPr>
+      <w:r>
+        <w:t>Server-Side</w:t>
+      </w:r>
+      <w:r>
+        <w:t xml:space="preserve"> Scripting Language</w:t>
+      </w:r>
+    </w:p>
+    <w:p>
+      <w:r>
+        <w:t>PHP 8 is pre-installed for us so does not need to be installed and we can show that it is installed by the mere fact that the webpage we created works</w:t>
+      </w:r>
+      <w:r>
+        <w:t xml:space="preserve"> but also by taking another excerpt from the webpage.</w:t>
+      </w:r>
+    </w:p>
+    <w:p>
+      <w:r>
+        <w:rPr>
+          <w:noProof/>
+        </w:rPr>
+        <w:drawing>
+          <wp:inline distT="0" distB="0" distL="0" distR="0" wp14:anchorId="7A5E9B45" wp14:editId="6D601627">
+            <wp:extent cx="5727600" cy="1266779"/>
+            <wp:effectExtent l="0" t="0" r="6985" b="0"/>
+            <wp:docPr id="6" name="Picture 6"/>
+            <wp:cNvGraphicFramePr>
+              <a:graphicFrameLocks xmlns:a="http://schemas.openxmlformats.org/drawingml/2006/main" noChangeAspect="1"/>
+            </wp:cNvGraphicFramePr>
+            <a:graphic xmlns:a="http://schemas.openxmlformats.org/drawingml/2006/main">
+              <a:graphicData uri="http://schemas.openxmlformats.org/drawingml/2006/picture">
+                <pic:pic xmlns:pic="http://schemas.openxmlformats.org/drawingml/2006/picture">
+                  <pic:nvPicPr>
+                    <pic:cNvPr id="0" name="Picture 6"/>
+                    <pic:cNvPicPr>
+                      <a:picLocks noChangeAspect="1" noChangeArrowheads="1"/>
+                    </pic:cNvPicPr>
+                  </pic:nvPicPr>
+                  <pic:blipFill rotWithShape="1">
+                    <a:blip r:embed="rId11">
+                      <a:extLst>
+                        <a:ext uri="{28A0092B-C50C-407E-A947-70E740481C1C}">
+                          <a14:useLocalDpi xmlns:a14="http://schemas.microsoft.com/office/drawing/2010/main" val="0"/>
+                        </a:ext>
+                      </a:extLst>
+                    </a:blip>
+                    <a:srcRect l="21121"/>
+                    <a:stretch/>
+                  </pic:blipFill>
+                  <pic:spPr bwMode="auto">
+                    <a:xfrm>
+                      <a:off x="0" y="0"/>
+                      <a:ext cx="5727600" cy="1266779"/>
+                    </a:xfrm>
+                    <a:prstGeom prst="rect">
+                      <a:avLst/>
+                    </a:prstGeom>
+                    <a:noFill/>
+                    <a:ln>
+                      <a:noFill/>
+                    </a:ln>
+                    <a:extLst>
+                      <a:ext uri="{53640926-AAD7-44D8-BBD7-CCE9431645EC}">
+                        <a14:shadowObscured xmlns:a14="http://schemas.microsoft.com/office/drawing/2010/main"/>
+                      </a:ext>
+                    </a:extLst>
+                  </pic:spPr>
+                </pic:pic>
+              </a:graphicData>
+            </a:graphic>
+          </wp:inline>
+        </w:drawing>
+      </w:r>
+    </w:p>
+    <w:p>
+      <w:pPr>
+        <w:pStyle w:val="Heading4"/>
+      </w:pPr>
+      <w:r>
+        <w:t>Content Management System</w:t>
+      </w:r>
+    </w:p>
+    <w:p>
+      <w:r>
+        <w:t xml:space="preserve">WordPress like all the other software we are using has been pre-installed for us and we can show this by using ftp to connect to the server and list all the files in the root of our webspace which will have all the typical files of a </w:t>
+      </w:r>
+      <w:proofErr w:type="spellStart"/>
+      <w:r>
+        <w:t>wordpress</w:t>
+      </w:r>
+      <w:proofErr w:type="spellEnd"/>
+      <w:r>
+        <w:t xml:space="preserve"> installation (</w:t>
+      </w:r>
+      <w:proofErr w:type="spellStart"/>
+      <w:r>
+        <w:t>wp</w:t>
+      </w:r>
+      <w:proofErr w:type="spellEnd"/>
+      <w:r>
+        <w:t xml:space="preserve">-admin, </w:t>
+      </w:r>
+      <w:proofErr w:type="spellStart"/>
+      <w:r>
+        <w:t>wp-config.php</w:t>
+      </w:r>
+      <w:proofErr w:type="spellEnd"/>
+      <w:r>
+        <w:t xml:space="preserve">, </w:t>
+      </w:r>
+      <w:proofErr w:type="spellStart"/>
+      <w:r>
+        <w:t>wp-settings.php</w:t>
+      </w:r>
+      <w:proofErr w:type="spellEnd"/>
+      <w:r>
+        <w:t>, etc, etc)</w:t>
+      </w:r>
+      <w:r>
+        <w:t>.</w:t>
+      </w:r>
+    </w:p>
+    <w:p>
+      <w:r>
+        <w:rPr>
+          <w:noProof/>
+        </w:rPr>
+        <w:lastRenderedPageBreak/>
+        <w:drawing>
+          <wp:inline distT="0" distB="0" distL="0" distR="0" wp14:anchorId="0DDD9FC8" wp14:editId="2085A4FD">
+            <wp:extent cx="5722620" cy="4994275"/>
+            <wp:effectExtent l="0" t="0" r="0" b="0"/>
+            <wp:docPr id="4" name="Picture 4"/>
+            <wp:cNvGraphicFramePr>
+              <a:graphicFrameLocks xmlns:a="http://schemas.openxmlformats.org/drawingml/2006/main" noChangeAspect="1"/>
+            </wp:cNvGraphicFramePr>
+            <a:graphic xmlns:a="http://schemas.openxmlformats.org/drawingml/2006/main">
+              <a:graphicData uri="http://schemas.openxmlformats.org/drawingml/2006/picture">
+                <pic:pic xmlns:pic="http://schemas.openxmlformats.org/drawingml/2006/picture">
+                  <pic:nvPicPr>
+                    <pic:cNvPr id="0" name="Picture 4"/>
+                    <pic:cNvPicPr>
+                      <a:picLocks noChangeAspect="1" noChangeArrowheads="1"/>
+                    </pic:cNvPicPr>
+                  </pic:nvPicPr>
+                  <pic:blipFill>
+                    <a:blip r:embed="rId12">
+                      <a:extLst>
+                        <a:ext uri="{28A0092B-C50C-407E-A947-70E740481C1C}">
+                          <a14:useLocalDpi xmlns:a14="http://schemas.microsoft.com/office/drawing/2010/main" val="0"/>
+                        </a:ext>
+                      </a:extLst>
+                    </a:blip>
+                    <a:srcRect/>
+                    <a:stretch>
+                      <a:fillRect/>
+                    </a:stretch>
+                  </pic:blipFill>
+                  <pic:spPr bwMode="auto">
+                    <a:xfrm>
+                      <a:off x="0" y="0"/>
+                      <a:ext cx="5722620" cy="4994275"/>
+                    </a:xfrm>
+                    <a:prstGeom prst="rect">
+                      <a:avLst/>
+                    </a:prstGeom>
+                    <a:noFill/>
+                    <a:ln>
+                      <a:noFill/>
+                    </a:ln>
+                  </pic:spPr>
+                </pic:pic>
+              </a:graphicData>
+            </a:graphic>
+          </wp:inline>
+        </w:drawing>
+      </w:r>
+    </w:p>
+    <w:p>
+      <w:r>
+        <w:t xml:space="preserve">We can also show it is there by logging in at </w:t>
+      </w:r>
+      <w:hyperlink r:id="rId13" w:history="1">
+        <w:r>
+          <w:rPr>
+            <w:rStyle w:val="Hyperlink"/>
+          </w:rPr>
+          <w:t>http://www.webcomputing.co.uk/project5/wp-login.php</w:t>
+        </w:r>
+      </w:hyperlink>
+    </w:p>
+    <w:p>
+      <w:r>
+        <w:rPr>
+          <w:noProof/>
+        </w:rPr>
+        <w:lastRenderedPageBreak/>
+        <w:drawing>
+          <wp:inline distT="0" distB="0" distL="0" distR="0" wp14:anchorId="7F7AEB90" wp14:editId="4A0D8D41">
+            <wp:extent cx="5732780" cy="3235325"/>
+            <wp:effectExtent l="0" t="0" r="1270" b="3175"/>
+            <wp:docPr id="8" name="Picture 8"/>
+            <wp:cNvGraphicFramePr>
+              <a:graphicFrameLocks xmlns:a="http://schemas.openxmlformats.org/drawingml/2006/main" noChangeAspect="1"/>
+            </wp:cNvGraphicFramePr>
+            <a:graphic xmlns:a="http://schemas.openxmlformats.org/drawingml/2006/main">
+              <a:graphicData uri="http://schemas.openxmlformats.org/drawingml/2006/picture">
+                <pic:pic xmlns:pic="http://schemas.openxmlformats.org/drawingml/2006/picture">
+                  <pic:nvPicPr>
+                    <pic:cNvPr id="0" name="Picture 8"/>
+                    <pic:cNvPicPr>
+                      <a:picLocks noChangeAspect="1" noChangeArrowheads="1"/>
+                    </pic:cNvPicPr>
+                  </pic:nvPicPr>
+                  <pic:blipFill>
+                    <a:blip r:embed="rId14">
+                      <a:extLst>
+                        <a:ext uri="{28A0092B-C50C-407E-A947-70E740481C1C}">
+                          <a14:useLocalDpi xmlns:a14="http://schemas.microsoft.com/office/drawing/2010/main" val="0"/>
+                        </a:ext>
+                      </a:extLst>
+                    </a:blip>
+                    <a:srcRect/>
+                    <a:stretch>
+                      <a:fillRect/>
+                    </a:stretch>
+                  </pic:blipFill>
+                  <pic:spPr bwMode="auto">
+                    <a:xfrm>
+                      <a:off x="0" y="0"/>
+                      <a:ext cx="5732780" cy="3235325"/>
+                    </a:xfrm>
+                    <a:prstGeom prst="rect">
+                      <a:avLst/>
+                    </a:prstGeom>
+                    <a:noFill/>
+                    <a:ln>
+                      <a:noFill/>
+                    </a:ln>
+                  </pic:spPr>
+                </pic:pic>
+              </a:graphicData>
+            </a:graphic>
+          </wp:inline>
+        </w:drawing>
+      </w:r>
+    </w:p>
+    <w:p>
+      <w:r>
+        <w:t xml:space="preserve">Once we have logged </w:t>
+      </w:r>
+      <w:proofErr w:type="gramStart"/>
+      <w:r>
+        <w:t>in</w:t>
+      </w:r>
+      <w:proofErr w:type="gramEnd"/>
+      <w:r>
+        <w:t xml:space="preserve"> we will get</w:t>
+      </w:r>
+      <w:r>
+        <w:t xml:space="preserve"> to</w:t>
+      </w:r>
+      <w:r>
+        <w:t xml:space="preserve"> the WordPress admin area.</w:t>
+      </w:r>
+    </w:p>
+    <w:p>
+      <w:r>
+        <w:rPr>
+          <w:noProof/>
+        </w:rPr>
+        <w:lastRenderedPageBreak/>
+        <w:drawing>
+          <wp:inline distT="0" distB="0" distL="0" distR="0" wp14:anchorId="5349B8E4" wp14:editId="5C86471A">
+            <wp:extent cx="5717540" cy="6511290"/>
+            <wp:effectExtent l="0" t="0" r="0" b="3810"/>
+            <wp:docPr id="9" name="Picture 9"/>
+            <wp:cNvGraphicFramePr>
+              <a:graphicFrameLocks xmlns:a="http://schemas.openxmlformats.org/drawingml/2006/main" noChangeAspect="1"/>
+            </wp:cNvGraphicFramePr>
+            <a:graphic xmlns:a="http://schemas.openxmlformats.org/drawingml/2006/main">
+              <a:graphicData uri="http://schemas.openxmlformats.org/drawingml/2006/picture">
+                <pic:pic xmlns:pic="http://schemas.openxmlformats.org/drawingml/2006/picture">
+                  <pic:nvPicPr>
+                    <pic:cNvPr id="0" name="Picture 9"/>
+                    <pic:cNvPicPr>
+                      <a:picLocks noChangeAspect="1" noChangeArrowheads="1"/>
+                    </pic:cNvPicPr>
+                  </pic:nvPicPr>
+                  <pic:blipFill>
+                    <a:blip r:embed="rId15" cstate="print">
+                      <a:extLst>
+                        <a:ext uri="{28A0092B-C50C-407E-A947-70E740481C1C}">
+                          <a14:useLocalDpi xmlns:a14="http://schemas.microsoft.com/office/drawing/2010/main" val="0"/>
+                        </a:ext>
+                      </a:extLst>
+                    </a:blip>
+                    <a:srcRect/>
+                    <a:stretch>
+                      <a:fillRect/>
+                    </a:stretch>
+                  </pic:blipFill>
+                  <pic:spPr bwMode="auto">
+                    <a:xfrm>
+                      <a:off x="0" y="0"/>
+                      <a:ext cx="5717540" cy="6511290"/>
+                    </a:xfrm>
+                    <a:prstGeom prst="rect">
+                      <a:avLst/>
+                    </a:prstGeom>
+                    <a:noFill/>
+                    <a:ln>
+                      <a:noFill/>
+                    </a:ln>
+                  </pic:spPr>
+                </pic:pic>
+              </a:graphicData>
+            </a:graphic>
+          </wp:inline>
+        </w:drawing>
+      </w:r>
+    </w:p>
+    <w:p>
+      <w:pPr>
+        <w:pStyle w:val="Heading4"/>
+      </w:pPr>
+      <w:r>
+        <w:t>CMS Theme</w:t>
+      </w:r>
+    </w:p>
     <w:p/>
     <w:p>
       <w:pPr>
         <w:pStyle w:val="Heading4"/>
       </w:pPr>
       <w:r>
-        <w:t>Web Server</w:t>
+        <w:t>CMS Plugins</w:t>
       </w:r>
     </w:p>
     <w:p/>
     <w:p>
       <w:pPr>
+        <w:pStyle w:val="Heading3"/>
+      </w:pPr>
+      <w:r>
+        <w:t>Implementation of the prototype website</w:t>
+      </w:r>
+    </w:p>
+    <w:p>
+      <w:pPr>
         <w:pStyle w:val="Heading4"/>
       </w:pPr>
       <w:r>
-        <w:t>Database</w:t>
+        <w:t>Planning</w:t>
+      </w:r>
+      <w:r>
+        <w:t xml:space="preserve"> (19/05/2022)</w:t>
       </w:r>
     </w:p>
     <w:p/>
@@ -933,33 +2454,25 @@
         <w:pStyle w:val="Heading4"/>
       </w:pPr>
       <w:r>
-        <w:t>Server-</w:t>
-      </w:r>
-      <w:proofErr w:type="gramStart"/>
-      <w:r>
-        <w:t>Side</w:t>
-      </w:r>
-      <w:r>
-        <w:t xml:space="preserve"> </w:t>
-      </w:r>
-      <w:r>
-        <w:t xml:space="preserve"> </w:t>
-      </w:r>
-      <w:r>
-        <w:t>Scripting</w:t>
-      </w:r>
-      <w:proofErr w:type="gramEnd"/>
-      <w:r>
-        <w:t xml:space="preserve"> Language</w:t>
+        <w:lastRenderedPageBreak/>
+        <w:t>Implementation</w:t>
       </w:r>
     </w:p>
     <w:p/>
     <w:p>
       <w:pPr>
+        <w:pStyle w:val="Heading3"/>
+      </w:pPr>
+      <w:r>
+        <w:t>Testing</w:t>
+      </w:r>
+    </w:p>
+    <w:p>
+      <w:pPr>
         <w:pStyle w:val="Heading4"/>
       </w:pPr>
       <w:r>
-        <w:t>Content Management System</w:t>
+        <w:t>Testing Plan</w:t>
       </w:r>
     </w:p>
     <w:p/>
@@ -968,87 +2481,38 @@
         <w:pStyle w:val="Heading4"/>
       </w:pPr>
       <w:r>
-        <w:t>CMS Theme</w:t>
+        <w:t>Testing Data</w:t>
       </w:r>
     </w:p>
     <w:p/>
     <w:p>
       <w:pPr>
-        <w:pStyle w:val="Heading4"/>
-      </w:pPr>
-      <w:r>
-        <w:lastRenderedPageBreak/>
-        <w:t>CMS Plugins</w:t>
-      </w:r>
-    </w:p>
-    <w:p/>
-    <w:p>
-      <w:pPr>
         <w:pStyle w:val="Heading3"/>
       </w:pPr>
       <w:r>
-        <w:t>Implementation of the prototype website</w:t>
-      </w:r>
-    </w:p>
-    <w:p>
-      <w:pPr>
-        <w:pStyle w:val="Heading4"/>
-      </w:pPr>
-      <w:r>
-        <w:t>Planning</w:t>
-      </w:r>
-      <w:r>
-        <w:t xml:space="preserve"> </w:t>
-      </w:r>
-      <w:r>
-        <w:t>(19/05/2022)</w:t>
-      </w:r>
-    </w:p>
-    <w:p/>
-    <w:p>
-      <w:pPr>
-        <w:pStyle w:val="Heading4"/>
-      </w:pPr>
-      <w:r>
-        <w:t>Implementation</w:t>
-      </w:r>
-    </w:p>
-    <w:p/>
-    <w:p>
-      <w:pPr>
-        <w:pStyle w:val="Heading3"/>
-      </w:pPr>
-      <w:r>
-        <w:t>Testing</w:t>
-      </w:r>
-    </w:p>
-    <w:p>
-      <w:pPr>
-        <w:pStyle w:val="Heading4"/>
-      </w:pPr>
-      <w:r>
-        <w:t>Testing Plan</w:t>
-      </w:r>
-    </w:p>
-    <w:p/>
-    <w:p>
-      <w:pPr>
-        <w:pStyle w:val="Heading4"/>
-      </w:pPr>
-      <w:r>
-        <w:t>Testing Data</w:t>
-      </w:r>
-    </w:p>
-    <w:p/>
-    <w:p>
-      <w:pPr>
-        <w:pStyle w:val="Heading3"/>
-      </w:pPr>
-      <w:r>
         <w:t>Retrospective</w:t>
       </w:r>
-    </w:p>
-    <w:p/>
+      <w:r>
+        <w:t xml:space="preserve"> on the Management of the Project</w:t>
+      </w:r>
+    </w:p>
+    <w:p>
+      <w:r>
+        <w:t xml:space="preserve">I believe that I managed the project as well as I could considering that I was significantly forestalled during the planning stage by </w:t>
+      </w:r>
+      <w:r>
+        <w:t xml:space="preserve">events in my </w:t>
+      </w:r>
+      <w:r>
+        <w:t xml:space="preserve">personal </w:t>
+      </w:r>
+      <w:r>
+        <w:t>life and so started the implementation stage 9 weeks late and had/have a much shorter period in order to finish it and the evaluation stage.</w:t>
+      </w:r>
+      <w:r>
+        <w:t xml:space="preserve"> There were no amendments required to the project plan as all deliverables and milestones were completed and delivered on the dates predicted and, all tasks and assignments were completed as quickly and accurately as possible due to the strict time limitations.</w:t>
+      </w:r>
+    </w:p>
     <w:p>
       <w:pPr>
         <w:pStyle w:val="Heading1"/>
@@ -1072,7 +2536,7 @@
       <w:r>
         <w:t>2022) – Shared Linux Web Hosting With cPanel [online]. Available from &lt;</w:t>
       </w:r>
-      <w:hyperlink r:id="rId5" w:history="1">
+      <w:hyperlink r:id="rId16" w:history="1">
         <w:r>
           <w:rPr>
             <w:rStyle w:val="Hyperlink"/>
@@ -1096,7 +2560,7 @@
       <w:r>
         <w:t>&lt;</w:t>
       </w:r>
-      <w:hyperlink r:id="rId6" w:history="1">
+      <w:hyperlink r:id="rId17" w:history="1">
         <w:r>
           <w:rPr>
             <w:rStyle w:val="Hyperlink"/>
@@ -1141,7 +2605,7 @@
         </w:rPr>
         <w:t>&lt;</w:t>
       </w:r>
-      <w:hyperlink r:id="rId7" w:history="1">
+      <w:hyperlink r:id="rId18" w:history="1">
         <w:r>
           <w:rPr>
             <w:rStyle w:val="Hyperlink"/>
@@ -1187,7 +2651,7 @@
         </w:rPr>
         <w:t>&lt;</w:t>
       </w:r>
-      <w:hyperlink r:id="rId8" w:history="1">
+      <w:hyperlink r:id="rId19" w:history="1">
         <w:r>
           <w:rPr>
             <w:rStyle w:val="Hyperlink"/>
@@ -1226,7 +2690,7 @@
         </w:rPr>
         <w:t>&lt;</w:t>
       </w:r>
-      <w:hyperlink r:id="rId9" w:history="1">
+      <w:hyperlink r:id="rId20" w:history="1">
         <w:r>
           <w:rPr>
             <w:rStyle w:val="Hyperlink"/>
@@ -1273,7 +2737,7 @@
         </w:rPr>
         <w:t>&lt;</w:t>
       </w:r>
-      <w:hyperlink r:id="rId10" w:history="1">
+      <w:hyperlink r:id="rId21" w:history="1">
         <w:r>
           <w:rPr>
             <w:rStyle w:val="Hyperlink"/>
@@ -1356,13 +2820,27 @@
         </w:rPr>
         <w:t>&lt;</w:t>
       </w:r>
-      <w:hyperlink r:id="rId11" w:history="1">
+      <w:hyperlink r:id="rId22" w:history="1">
         <w:r>
           <w:rPr>
             <w:rStyle w:val="Hyperlink"/>
             <w:rFonts w:ascii="Calibri" w:eastAsia="Calibri" w:hAnsi="Calibri" w:cs="Calibri"/>
           </w:rPr>
-          <w:t>https://trends.builtwith.com/cms/traffic/Entire-Internet</w:t>
+          <w:t>https://trends.builtwith.com/cms/tra</w:t>
+        </w:r>
+        <w:r>
+          <w:rPr>
+            <w:rStyle w:val="Hyperlink"/>
+            <w:rFonts w:ascii="Calibri" w:eastAsia="Calibri" w:hAnsi="Calibri" w:cs="Calibri"/>
+          </w:rPr>
+          <w:t>f</w:t>
+        </w:r>
+        <w:r>
+          <w:rPr>
+            <w:rStyle w:val="Hyperlink"/>
+            <w:rFonts w:ascii="Calibri" w:eastAsia="Calibri" w:hAnsi="Calibri" w:cs="Calibri"/>
+          </w:rPr>
+          <w:t>fic/Entire-Internet</w:t>
         </w:r>
       </w:hyperlink>
       <w:r>
@@ -1444,7 +2922,7 @@
         </w:rPr>
         <w:t xml:space="preserve"> Distribution in the Top 10k Sites Available from &lt;</w:t>
       </w:r>
-      <w:hyperlink r:id="rId12" w:history="1">
+      <w:hyperlink r:id="rId23" w:history="1">
         <w:r>
           <w:rPr>
             <w:rStyle w:val="Hyperlink"/>
@@ -1488,17 +2966,34 @@
       <w:pPr>
         <w:ind w:left="-142"/>
         <w:jc w:val="both"/>
+      </w:pPr>
+      <w:hyperlink r:id="rId24" w:history="1">
+        <w:r>
+          <w:rPr>
+            <w:rStyle w:val="Hyperlink"/>
+          </w:rPr>
+          <w:t>https://www.drupal.org/project/project_module</w:t>
+        </w:r>
+      </w:hyperlink>
+      <w:r>
+        <w:t xml:space="preserve"> </w:t>
+      </w:r>
+    </w:p>
+    <w:p>
+      <w:pPr>
+        <w:ind w:left="-142"/>
+        <w:jc w:val="both"/>
         <w:rPr>
           <w:rFonts w:ascii="Calibri" w:eastAsia="Calibri" w:hAnsi="Calibri" w:cs="Calibri"/>
         </w:rPr>
       </w:pPr>
-      <w:hyperlink r:id="rId13" w:history="1">
+      <w:hyperlink r:id="rId25" w:history="1">
         <w:r>
           <w:rPr>
             <w:rStyle w:val="Hyperlink"/>
             <w:rFonts w:ascii="Calibri" w:eastAsia="Calibri" w:hAnsi="Calibri" w:cs="Calibri"/>
           </w:rPr>
-          <w:t>https://www.drupal.org/</w:t>
+          <w:t>https://en-gb.wordpress.org/plugins/</w:t>
         </w:r>
       </w:hyperlink>
       <w:r>
@@ -1507,6 +3002,12 @@
         </w:rPr>
         <w:t xml:space="preserve"> </w:t>
       </w:r>
+      <w:r>
+        <w:rPr>
+          <w:rFonts w:ascii="Calibri" w:eastAsia="Calibri" w:hAnsi="Calibri" w:cs="Calibri"/>
+        </w:rPr>
+        <w:t xml:space="preserve"> </w:t>
+      </w:r>
     </w:p>
     <w:p>
       <w:pPr>
@@ -1516,7 +3017,7 @@
           <w:rFonts w:ascii="Calibri" w:eastAsia="Calibri" w:hAnsi="Calibri" w:cs="Calibri"/>
         </w:rPr>
       </w:pPr>
-      <w:hyperlink r:id="rId14" w:history="1">
+      <w:hyperlink r:id="rId26" w:history="1">
         <w:r>
           <w:rPr>
             <w:rStyle w:val="Hyperlink"/>
@@ -1530,6 +3031,230 @@
           <w:rFonts w:ascii="Calibri" w:eastAsia="Calibri" w:hAnsi="Calibri" w:cs="Calibri"/>
         </w:rPr>
         <w:t xml:space="preserve"> </w:t>
+      </w:r>
+    </w:p>
+    <w:p>
+      <w:pPr>
+        <w:ind w:left="-142"/>
+        <w:jc w:val="both"/>
+        <w:rPr>
+          <w:rFonts w:ascii="Calibri" w:eastAsia="Calibri" w:hAnsi="Calibri" w:cs="Calibri"/>
+        </w:rPr>
+      </w:pPr>
+    </w:p>
+    <w:p>
+      <w:pPr>
+        <w:ind w:left="-142"/>
+        <w:jc w:val="both"/>
+        <w:rPr>
+          <w:rFonts w:ascii="Calibri" w:eastAsia="Calibri" w:hAnsi="Calibri" w:cs="Calibri"/>
+        </w:rPr>
+      </w:pPr>
+      <w:r>
+        <w:rPr>
+          <w:rFonts w:ascii="Calibri" w:eastAsia="Calibri" w:hAnsi="Calibri" w:cs="Calibri"/>
+        </w:rPr>
+        <w:t>Red Hat Customer Portal (2022) – Chapter 1. System Requirements [online]. Available from</w:t>
+      </w:r>
+      <w:r>
+        <w:rPr>
+          <w:rFonts w:ascii="Calibri" w:eastAsia="Calibri" w:hAnsi="Calibri" w:cs="Calibri"/>
+        </w:rPr>
+        <w:t xml:space="preserve"> </w:t>
+      </w:r>
+      <w:r>
+        <w:rPr>
+          <w:rFonts w:ascii="Calibri" w:eastAsia="Calibri" w:hAnsi="Calibri" w:cs="Calibri"/>
+        </w:rPr>
+        <w:t>&lt;</w:t>
+      </w:r>
+      <w:hyperlink r:id="rId27" w:history="1">
+        <w:r>
+          <w:rPr>
+            <w:rStyle w:val="Hyperlink"/>
+            <w:rFonts w:ascii="Calibri" w:eastAsia="Calibri" w:hAnsi="Calibri" w:cs="Calibri"/>
+          </w:rPr>
+          <w:t>https://access.redhat.com/documentation/en-us/red_hat_enterprise_linux/7/html/virtualization_deployment_and_administration_guide/chap-requirements</w:t>
+        </w:r>
+      </w:hyperlink>
+      <w:r>
+        <w:rPr>
+          <w:rFonts w:ascii="Calibri" w:eastAsia="Calibri" w:hAnsi="Calibri" w:cs="Calibri"/>
+        </w:rPr>
+        <w:t xml:space="preserve">&gt; </w:t>
+      </w:r>
+      <w:r>
+        <w:rPr>
+          <w:rFonts w:ascii="Calibri" w:eastAsia="Calibri" w:hAnsi="Calibri" w:cs="Calibri"/>
+        </w:rPr>
+        <w:t>[??/05/2022]</w:t>
+      </w:r>
+    </w:p>
+    <w:p>
+      <w:pPr>
+        <w:ind w:left="-142"/>
+        <w:jc w:val="both"/>
+        <w:rPr>
+          <w:rFonts w:ascii="Calibri" w:eastAsia="Calibri" w:hAnsi="Calibri" w:cs="Calibri"/>
+        </w:rPr>
+      </w:pPr>
+      <w:r>
+        <w:rPr>
+          <w:rFonts w:ascii="Calibri" w:eastAsia="Calibri" w:hAnsi="Calibri" w:cs="Calibri"/>
+        </w:rPr>
+        <w:t>&lt;</w:t>
+      </w:r>
+      <w:hyperlink r:id="rId28" w:history="1">
+        <w:r>
+          <w:rPr>
+            <w:rStyle w:val="Hyperlink"/>
+            <w:rFonts w:ascii="Calibri" w:eastAsia="Calibri" w:hAnsi="Calibri" w:cs="Calibri"/>
+          </w:rPr>
+          <w:t>https://www.redhat.com/en/technologies/linux-platforms/enterprise-linux</w:t>
+        </w:r>
+      </w:hyperlink>
+      <w:r>
+        <w:rPr>
+          <w:rFonts w:ascii="Calibri" w:eastAsia="Calibri" w:hAnsi="Calibri" w:cs="Calibri"/>
+        </w:rPr>
+        <w:t>&gt;</w:t>
+      </w:r>
+      <w:r>
+        <w:rPr>
+          <w:rFonts w:ascii="Calibri" w:eastAsia="Calibri" w:hAnsi="Calibri" w:cs="Calibri"/>
+        </w:rPr>
+        <w:t xml:space="preserve"> [??/05/2022]</w:t>
+      </w:r>
+    </w:p>
+    <w:p>
+      <w:pPr>
+        <w:ind w:left="-142"/>
+        <w:jc w:val="both"/>
+        <w:rPr>
+          <w:rFonts w:ascii="Calibri" w:eastAsia="Calibri" w:hAnsi="Calibri" w:cs="Calibri"/>
+        </w:rPr>
+      </w:pPr>
+      <w:hyperlink r:id="rId29" w:history="1">
+        <w:r>
+          <w:rPr>
+            <w:rStyle w:val="Hyperlink"/>
+            <w:rFonts w:ascii="Calibri" w:eastAsia="Calibri" w:hAnsi="Calibri" w:cs="Calibri"/>
+          </w:rPr>
+          <w:t>https://webtechsurvey.com/technology/apache</w:t>
+        </w:r>
+      </w:hyperlink>
+      <w:r>
+        <w:rPr>
+          <w:rFonts w:ascii="Calibri" w:eastAsia="Calibri" w:hAnsi="Calibri" w:cs="Calibri"/>
+        </w:rPr>
+        <w:t xml:space="preserve"> </w:t>
+      </w:r>
+    </w:p>
+    <w:p>
+      <w:pPr>
+        <w:ind w:left="-142"/>
+        <w:jc w:val="both"/>
+        <w:rPr>
+          <w:rFonts w:ascii="Calibri" w:eastAsia="Calibri" w:hAnsi="Calibri" w:cs="Calibri"/>
+        </w:rPr>
+      </w:pPr>
+      <w:hyperlink r:id="rId30" w:history="1">
+        <w:r>
+          <w:rPr>
+            <w:rStyle w:val="Hyperlink"/>
+            <w:rFonts w:ascii="Calibri" w:eastAsia="Calibri" w:hAnsi="Calibri" w:cs="Calibri"/>
+          </w:rPr>
+          <w:t>https://www.nginx.com/pricing/</w:t>
+        </w:r>
+      </w:hyperlink>
+      <w:r>
+        <w:rPr>
+          <w:rFonts w:ascii="Calibri" w:eastAsia="Calibri" w:hAnsi="Calibri" w:cs="Calibri"/>
+        </w:rPr>
+        <w:t xml:space="preserve"> </w:t>
+      </w:r>
+    </w:p>
+    <w:p>
+      <w:pPr>
+        <w:ind w:left="-142"/>
+        <w:jc w:val="both"/>
+        <w:rPr>
+          <w:rFonts w:ascii="Calibri" w:eastAsia="Calibri" w:hAnsi="Calibri" w:cs="Calibri"/>
+        </w:rPr>
+      </w:pPr>
+      <w:hyperlink r:id="rId31" w:history="1">
+        <w:r>
+          <w:rPr>
+            <w:rStyle w:val="Hyperlink"/>
+            <w:rFonts w:ascii="Calibri" w:eastAsia="Calibri" w:hAnsi="Calibri" w:cs="Calibri"/>
+          </w:rPr>
+          <w:t>https://www.iis.net/</w:t>
+        </w:r>
+      </w:hyperlink>
+      <w:r>
+        <w:rPr>
+          <w:rFonts w:ascii="Calibri" w:eastAsia="Calibri" w:hAnsi="Calibri" w:cs="Calibri"/>
+        </w:rPr>
+        <w:t xml:space="preserve"> </w:t>
+      </w:r>
+    </w:p>
+    <w:p>
+      <w:pPr>
+        <w:ind w:left="-142"/>
+        <w:jc w:val="both"/>
+        <w:rPr>
+          <w:rFonts w:ascii="Calibri" w:eastAsia="Calibri" w:hAnsi="Calibri" w:cs="Calibri"/>
+        </w:rPr>
+      </w:pPr>
+      <w:hyperlink r:id="rId32" w:history="1">
+        <w:r>
+          <w:rPr>
+            <w:rStyle w:val="Hyperlink"/>
+          </w:rPr>
+          <w:t>https://wordpress.com/theme/shoreditch</w:t>
+        </w:r>
+      </w:hyperlink>
+      <w:r>
+        <w:t xml:space="preserve"> </w:t>
+      </w:r>
+    </w:p>
+    <w:p>
+      <w:pPr>
+        <w:ind w:left="-142"/>
+        <w:jc w:val="both"/>
+      </w:pPr>
+      <w:r>
+        <w:t xml:space="preserve">(Simple Newsletter – </w:t>
+      </w:r>
+      <w:proofErr w:type="spellStart"/>
+      <w:r>
+        <w:t>Noptin</w:t>
+      </w:r>
+      <w:proofErr w:type="spellEnd"/>
+      <w:r>
+        <w:t xml:space="preserve"> 2022)</w:t>
+      </w:r>
+      <w:r>
+        <w:t xml:space="preserve"> Simple Newsletter Plugin – </w:t>
+      </w:r>
+      <w:proofErr w:type="spellStart"/>
+      <w:r>
+        <w:t>Noptin</w:t>
+      </w:r>
+      <w:proofErr w:type="spellEnd"/>
+      <w:r>
+        <w:t xml:space="preserve"> [online]. Available from &lt;</w:t>
+      </w:r>
+      <w:hyperlink r:id="rId33" w:history="1">
+        <w:r>
+          <w:rPr>
+            <w:rStyle w:val="Hyperlink"/>
+          </w:rPr>
+          <w:t>https://en-gb.wordpress.org/plugins/newsletter-optin-box/</w:t>
+        </w:r>
+      </w:hyperlink>
+      <w:r>
+        <w:t>&gt; [??/05/2022]</w:t>
       </w:r>
     </w:p>
     <w:p>
@@ -2205,6 +3930,119 @@
     </w:lvl>
   </w:abstractNum>
   <w:abstractNum w:abstractNumId="6" w15:restartNumberingAfterBreak="0">
+    <w:nsid w:val="28A04C12"/>
+    <w:multiLevelType w:val="hybridMultilevel"/>
+    <w:tmpl w:val="10EC8288"/>
+    <w:lvl w:ilvl="0" w:tplc="08090001">
+      <w:start w:val="1"/>
+      <w:numFmt w:val="bullet"/>
+      <w:lvlText w:val=""/>
+      <w:lvlJc w:val="left"/>
+      <w:pPr>
+        <w:ind w:left="720" w:hanging="360"/>
+      </w:pPr>
+      <w:rPr>
+        <w:rFonts w:ascii="Symbol" w:hAnsi="Symbol" w:hint="default"/>
+      </w:rPr>
+    </w:lvl>
+    <w:lvl w:ilvl="1" w:tplc="08090003" w:tentative="1">
+      <w:start w:val="1"/>
+      <w:numFmt w:val="bullet"/>
+      <w:lvlText w:val="o"/>
+      <w:lvlJc w:val="left"/>
+      <w:pPr>
+        <w:ind w:left="1440" w:hanging="360"/>
+      </w:pPr>
+      <w:rPr>
+        <w:rFonts w:ascii="Courier New" w:hAnsi="Courier New" w:cs="Courier New" w:hint="default"/>
+      </w:rPr>
+    </w:lvl>
+    <w:lvl w:ilvl="2" w:tplc="08090005" w:tentative="1">
+      <w:start w:val="1"/>
+      <w:numFmt w:val="bullet"/>
+      <w:lvlText w:val=""/>
+      <w:lvlJc w:val="left"/>
+      <w:pPr>
+        <w:ind w:left="2160" w:hanging="360"/>
+      </w:pPr>
+      <w:rPr>
+        <w:rFonts w:ascii="Wingdings" w:hAnsi="Wingdings" w:hint="default"/>
+      </w:rPr>
+    </w:lvl>
+    <w:lvl w:ilvl="3" w:tplc="08090001" w:tentative="1">
+      <w:start w:val="1"/>
+      <w:numFmt w:val="bullet"/>
+      <w:lvlText w:val=""/>
+      <w:lvlJc w:val="left"/>
+      <w:pPr>
+        <w:ind w:left="2880" w:hanging="360"/>
+      </w:pPr>
+      <w:rPr>
+        <w:rFonts w:ascii="Symbol" w:hAnsi="Symbol" w:hint="default"/>
+      </w:rPr>
+    </w:lvl>
+    <w:lvl w:ilvl="4" w:tplc="08090003" w:tentative="1">
+      <w:start w:val="1"/>
+      <w:numFmt w:val="bullet"/>
+      <w:lvlText w:val="o"/>
+      <w:lvlJc w:val="left"/>
+      <w:pPr>
+        <w:ind w:left="3600" w:hanging="360"/>
+      </w:pPr>
+      <w:rPr>
+        <w:rFonts w:ascii="Courier New" w:hAnsi="Courier New" w:cs="Courier New" w:hint="default"/>
+      </w:rPr>
+    </w:lvl>
+    <w:lvl w:ilvl="5" w:tplc="08090005" w:tentative="1">
+      <w:start w:val="1"/>
+      <w:numFmt w:val="bullet"/>
+      <w:lvlText w:val=""/>
+      <w:lvlJc w:val="left"/>
+      <w:pPr>
+        <w:ind w:left="4320" w:hanging="360"/>
+      </w:pPr>
+      <w:rPr>
+        <w:rFonts w:ascii="Wingdings" w:hAnsi="Wingdings" w:hint="default"/>
+      </w:rPr>
+    </w:lvl>
+    <w:lvl w:ilvl="6" w:tplc="08090001" w:tentative="1">
+      <w:start w:val="1"/>
+      <w:numFmt w:val="bullet"/>
+      <w:lvlText w:val=""/>
+      <w:lvlJc w:val="left"/>
+      <w:pPr>
+        <w:ind w:left="5040" w:hanging="360"/>
+      </w:pPr>
+      <w:rPr>
+        <w:rFonts w:ascii="Symbol" w:hAnsi="Symbol" w:hint="default"/>
+      </w:rPr>
+    </w:lvl>
+    <w:lvl w:ilvl="7" w:tplc="08090003" w:tentative="1">
+      <w:start w:val="1"/>
+      <w:numFmt w:val="bullet"/>
+      <w:lvlText w:val="o"/>
+      <w:lvlJc w:val="left"/>
+      <w:pPr>
+        <w:ind w:left="5760" w:hanging="360"/>
+      </w:pPr>
+      <w:rPr>
+        <w:rFonts w:ascii="Courier New" w:hAnsi="Courier New" w:cs="Courier New" w:hint="default"/>
+      </w:rPr>
+    </w:lvl>
+    <w:lvl w:ilvl="8" w:tplc="08090005" w:tentative="1">
+      <w:start w:val="1"/>
+      <w:numFmt w:val="bullet"/>
+      <w:lvlText w:val=""/>
+      <w:lvlJc w:val="left"/>
+      <w:pPr>
+        <w:ind w:left="6480" w:hanging="360"/>
+      </w:pPr>
+      <w:rPr>
+        <w:rFonts w:ascii="Wingdings" w:hAnsi="Wingdings" w:hint="default"/>
+      </w:rPr>
+    </w:lvl>
+  </w:abstractNum>
+  <w:abstractNum w:abstractNumId="7" w15:restartNumberingAfterBreak="0">
     <w:nsid w:val="2B5A51C3"/>
     <w:multiLevelType w:val="hybridMultilevel"/>
     <w:tmpl w:val="BDFE5AC0"/>
@@ -2317,7 +4155,7 @@
       </w:rPr>
     </w:lvl>
   </w:abstractNum>
-  <w:abstractNum w:abstractNumId="7" w15:restartNumberingAfterBreak="0">
+  <w:abstractNum w:abstractNumId="8" w15:restartNumberingAfterBreak="0">
     <w:nsid w:val="2F614758"/>
     <w:multiLevelType w:val="hybridMultilevel"/>
     <w:tmpl w:val="9FC25212"/>
@@ -2430,7 +4268,7 @@
       </w:rPr>
     </w:lvl>
   </w:abstractNum>
-  <w:abstractNum w:abstractNumId="8" w15:restartNumberingAfterBreak="0">
+  <w:abstractNum w:abstractNumId="9" w15:restartNumberingAfterBreak="0">
     <w:nsid w:val="33127C6A"/>
     <w:multiLevelType w:val="hybridMultilevel"/>
     <w:tmpl w:val="AA5C1318"/>
@@ -2543,7 +4381,7 @@
       </w:rPr>
     </w:lvl>
   </w:abstractNum>
-  <w:abstractNum w:abstractNumId="9" w15:restartNumberingAfterBreak="0">
+  <w:abstractNum w:abstractNumId="10" w15:restartNumberingAfterBreak="0">
     <w:nsid w:val="36E93B26"/>
     <w:multiLevelType w:val="hybridMultilevel"/>
     <w:tmpl w:val="D25CBD3E"/>
@@ -2656,7 +4494,7 @@
       </w:rPr>
     </w:lvl>
   </w:abstractNum>
-  <w:abstractNum w:abstractNumId="10" w15:restartNumberingAfterBreak="0">
+  <w:abstractNum w:abstractNumId="11" w15:restartNumberingAfterBreak="0">
     <w:nsid w:val="3DDF5F0B"/>
     <w:multiLevelType w:val="hybridMultilevel"/>
     <w:tmpl w:val="E3A24C6A"/>
@@ -2769,7 +4607,7 @@
       </w:rPr>
     </w:lvl>
   </w:abstractNum>
-  <w:abstractNum w:abstractNumId="11" w15:restartNumberingAfterBreak="0">
+  <w:abstractNum w:abstractNumId="12" w15:restartNumberingAfterBreak="0">
     <w:nsid w:val="3FC65B2E"/>
     <w:multiLevelType w:val="hybridMultilevel"/>
     <w:tmpl w:val="8AE4B23A"/>
@@ -2882,7 +4720,7 @@
       </w:rPr>
     </w:lvl>
   </w:abstractNum>
-  <w:abstractNum w:abstractNumId="12" w15:restartNumberingAfterBreak="0">
+  <w:abstractNum w:abstractNumId="13" w15:restartNumberingAfterBreak="0">
     <w:nsid w:val="43BF25DA"/>
     <w:multiLevelType w:val="hybridMultilevel"/>
     <w:tmpl w:val="C8EC9DCC"/>
@@ -2995,7 +4833,7 @@
       </w:rPr>
     </w:lvl>
   </w:abstractNum>
-  <w:abstractNum w:abstractNumId="13" w15:restartNumberingAfterBreak="0">
+  <w:abstractNum w:abstractNumId="14" w15:restartNumberingAfterBreak="0">
     <w:nsid w:val="48FF1517"/>
     <w:multiLevelType w:val="hybridMultilevel"/>
     <w:tmpl w:val="9B54798A"/>
@@ -3108,7 +4946,7 @@
       </w:rPr>
     </w:lvl>
   </w:abstractNum>
-  <w:abstractNum w:abstractNumId="14" w15:restartNumberingAfterBreak="0">
+  <w:abstractNum w:abstractNumId="15" w15:restartNumberingAfterBreak="0">
     <w:nsid w:val="49200F00"/>
     <w:multiLevelType w:val="hybridMultilevel"/>
     <w:tmpl w:val="635E833A"/>
@@ -3221,7 +5059,7 @@
       </w:rPr>
     </w:lvl>
   </w:abstractNum>
-  <w:abstractNum w:abstractNumId="15" w15:restartNumberingAfterBreak="0">
+  <w:abstractNum w:abstractNumId="16" w15:restartNumberingAfterBreak="0">
     <w:nsid w:val="4A987109"/>
     <w:multiLevelType w:val="hybridMultilevel"/>
     <w:tmpl w:val="4964E69A"/>
@@ -3334,7 +5172,7 @@
       </w:rPr>
     </w:lvl>
   </w:abstractNum>
-  <w:abstractNum w:abstractNumId="16" w15:restartNumberingAfterBreak="0">
+  <w:abstractNum w:abstractNumId="17" w15:restartNumberingAfterBreak="0">
     <w:nsid w:val="4B70588D"/>
     <w:multiLevelType w:val="hybridMultilevel"/>
     <w:tmpl w:val="F2008292"/>
@@ -3447,7 +5285,7 @@
       </w:rPr>
     </w:lvl>
   </w:abstractNum>
-  <w:abstractNum w:abstractNumId="17" w15:restartNumberingAfterBreak="0">
+  <w:abstractNum w:abstractNumId="18" w15:restartNumberingAfterBreak="0">
     <w:nsid w:val="5C4F1447"/>
     <w:multiLevelType w:val="hybridMultilevel"/>
     <w:tmpl w:val="412EEFE0"/>
@@ -3560,7 +5398,7 @@
       </w:rPr>
     </w:lvl>
   </w:abstractNum>
-  <w:abstractNum w:abstractNumId="18" w15:restartNumberingAfterBreak="0">
+  <w:abstractNum w:abstractNumId="19" w15:restartNumberingAfterBreak="0">
     <w:nsid w:val="5FED5545"/>
     <w:multiLevelType w:val="hybridMultilevel"/>
     <w:tmpl w:val="AF001A2C"/>
@@ -3673,7 +5511,7 @@
       </w:rPr>
     </w:lvl>
   </w:abstractNum>
-  <w:abstractNum w:abstractNumId="19" w15:restartNumberingAfterBreak="0">
+  <w:abstractNum w:abstractNumId="20" w15:restartNumberingAfterBreak="0">
     <w:nsid w:val="623C5F1A"/>
     <w:multiLevelType w:val="hybridMultilevel"/>
     <w:tmpl w:val="4710A9B2"/>
@@ -3786,7 +5624,7 @@
       </w:rPr>
     </w:lvl>
   </w:abstractNum>
-  <w:abstractNum w:abstractNumId="20" w15:restartNumberingAfterBreak="0">
+  <w:abstractNum w:abstractNumId="21" w15:restartNumberingAfterBreak="0">
     <w:nsid w:val="6248275E"/>
     <w:multiLevelType w:val="hybridMultilevel"/>
     <w:tmpl w:val="F91EAC56"/>
@@ -3899,7 +5737,7 @@
       </w:rPr>
     </w:lvl>
   </w:abstractNum>
-  <w:abstractNum w:abstractNumId="21" w15:restartNumberingAfterBreak="0">
+  <w:abstractNum w:abstractNumId="22" w15:restartNumberingAfterBreak="0">
     <w:nsid w:val="62E11627"/>
     <w:multiLevelType w:val="hybridMultilevel"/>
     <w:tmpl w:val="09D6B60C"/>
@@ -4012,7 +5850,7 @@
       </w:rPr>
     </w:lvl>
   </w:abstractNum>
-  <w:abstractNum w:abstractNumId="22" w15:restartNumberingAfterBreak="0">
+  <w:abstractNum w:abstractNumId="23" w15:restartNumberingAfterBreak="0">
     <w:nsid w:val="646E107D"/>
     <w:multiLevelType w:val="hybridMultilevel"/>
     <w:tmpl w:val="8DFED1D6"/>
@@ -4125,7 +5963,7 @@
       </w:rPr>
     </w:lvl>
   </w:abstractNum>
-  <w:abstractNum w:abstractNumId="23" w15:restartNumberingAfterBreak="0">
+  <w:abstractNum w:abstractNumId="24" w15:restartNumberingAfterBreak="0">
     <w:nsid w:val="671A1068"/>
     <w:multiLevelType w:val="hybridMultilevel"/>
     <w:tmpl w:val="37948C88"/>
@@ -4238,7 +6076,7 @@
       </w:rPr>
     </w:lvl>
   </w:abstractNum>
-  <w:abstractNum w:abstractNumId="24" w15:restartNumberingAfterBreak="0">
+  <w:abstractNum w:abstractNumId="25" w15:restartNumberingAfterBreak="0">
     <w:nsid w:val="71AC24E7"/>
     <w:multiLevelType w:val="hybridMultilevel"/>
     <w:tmpl w:val="C90679AC"/>
@@ -4351,7 +6189,7 @@
       </w:rPr>
     </w:lvl>
   </w:abstractNum>
-  <w:abstractNum w:abstractNumId="25" w15:restartNumberingAfterBreak="0">
+  <w:abstractNum w:abstractNumId="26" w15:restartNumberingAfterBreak="0">
     <w:nsid w:val="736F48FF"/>
     <w:multiLevelType w:val="hybridMultilevel"/>
     <w:tmpl w:val="3CCA8310"/>
@@ -4464,7 +6302,7 @@
       </w:rPr>
     </w:lvl>
   </w:abstractNum>
-  <w:abstractNum w:abstractNumId="26" w15:restartNumberingAfterBreak="0">
+  <w:abstractNum w:abstractNumId="27" w15:restartNumberingAfterBreak="0">
     <w:nsid w:val="78971B6E"/>
     <w:multiLevelType w:val="hybridMultilevel"/>
     <w:tmpl w:val="0700D90C"/>
@@ -4550,7 +6388,7 @@
       </w:pPr>
     </w:lvl>
   </w:abstractNum>
-  <w:abstractNum w:abstractNumId="27" w15:restartNumberingAfterBreak="0">
+  <w:abstractNum w:abstractNumId="28" w15:restartNumberingAfterBreak="0">
     <w:nsid w:val="796C7B07"/>
     <w:multiLevelType w:val="hybridMultilevel"/>
     <w:tmpl w:val="01322C30"/>
@@ -4663,7 +6501,7 @@
       </w:rPr>
     </w:lvl>
   </w:abstractNum>
-  <w:abstractNum w:abstractNumId="28" w15:restartNumberingAfterBreak="0">
+  <w:abstractNum w:abstractNumId="29" w15:restartNumberingAfterBreak="0">
     <w:nsid w:val="7B467CE6"/>
     <w:multiLevelType w:val="hybridMultilevel"/>
     <w:tmpl w:val="9FC49E1E"/>
@@ -4776,7 +6614,7 @@
       </w:rPr>
     </w:lvl>
   </w:abstractNum>
-  <w:abstractNum w:abstractNumId="29" w15:restartNumberingAfterBreak="0">
+  <w:abstractNum w:abstractNumId="30" w15:restartNumberingAfterBreak="0">
     <w:nsid w:val="7EB821E4"/>
     <w:multiLevelType w:val="hybridMultilevel"/>
     <w:tmpl w:val="A828BA02"/>
@@ -4889,7 +6727,7 @@
       </w:rPr>
     </w:lvl>
   </w:abstractNum>
-  <w:abstractNum w:abstractNumId="30" w15:restartNumberingAfterBreak="0">
+  <w:abstractNum w:abstractNumId="31" w15:restartNumberingAfterBreak="0">
     <w:nsid w:val="7F941934"/>
     <w:multiLevelType w:val="hybridMultilevel"/>
     <w:tmpl w:val="2A80D3DA"/>
@@ -5003,34 +6841,34 @@
     </w:lvl>
   </w:abstractNum>
   <w:num w:numId="1" w16cid:durableId="280696452">
-    <w:abstractNumId w:val="6"/>
+    <w:abstractNumId w:val="7"/>
   </w:num>
   <w:num w:numId="2" w16cid:durableId="1060514758">
-    <w:abstractNumId w:val="9"/>
+    <w:abstractNumId w:val="10"/>
   </w:num>
   <w:num w:numId="3" w16cid:durableId="878276853">
-    <w:abstractNumId w:val="18"/>
+    <w:abstractNumId w:val="19"/>
   </w:num>
   <w:num w:numId="4" w16cid:durableId="1097941553">
-    <w:abstractNumId w:val="10"/>
+    <w:abstractNumId w:val="11"/>
   </w:num>
   <w:num w:numId="5" w16cid:durableId="435101868">
-    <w:abstractNumId w:val="23"/>
+    <w:abstractNumId w:val="24"/>
   </w:num>
   <w:num w:numId="6" w16cid:durableId="214127890">
-    <w:abstractNumId w:val="16"/>
+    <w:abstractNumId w:val="17"/>
   </w:num>
   <w:num w:numId="7" w16cid:durableId="958533609">
-    <w:abstractNumId w:val="25"/>
+    <w:abstractNumId w:val="26"/>
   </w:num>
   <w:num w:numId="8" w16cid:durableId="1856113357">
-    <w:abstractNumId w:val="29"/>
+    <w:abstractNumId w:val="30"/>
   </w:num>
   <w:num w:numId="9" w16cid:durableId="686096758">
     <w:abstractNumId w:val="4"/>
   </w:num>
   <w:num w:numId="10" w16cid:durableId="1262831746">
-    <w:abstractNumId w:val="26"/>
+    <w:abstractNumId w:val="27"/>
   </w:num>
   <w:num w:numId="11" w16cid:durableId="430391855">
     <w:abstractNumId w:val="5"/>
@@ -5039,70 +6877,64 @@
     <w:abstractNumId w:val="2"/>
   </w:num>
   <w:num w:numId="13" w16cid:durableId="1894846765">
-    <w:abstractNumId w:val="12"/>
+    <w:abstractNumId w:val="13"/>
   </w:num>
   <w:num w:numId="14" w16cid:durableId="218396593">
+    <w:abstractNumId w:val="15"/>
+  </w:num>
+  <w:num w:numId="15" w16cid:durableId="208808691">
+    <w:abstractNumId w:val="18"/>
+  </w:num>
+  <w:num w:numId="16" w16cid:durableId="972517437">
+    <w:abstractNumId w:val="8"/>
+  </w:num>
+  <w:num w:numId="17" w16cid:durableId="227232766">
     <w:abstractNumId w:val="14"/>
   </w:num>
-  <w:num w:numId="15" w16cid:durableId="208808691">
-    <w:abstractNumId w:val="17"/>
-  </w:num>
-  <w:num w:numId="16" w16cid:durableId="972517437">
-    <w:abstractNumId w:val="7"/>
-  </w:num>
-  <w:num w:numId="17" w16cid:durableId="227232766">
-    <w:abstractNumId w:val="13"/>
-  </w:num>
   <w:num w:numId="18" w16cid:durableId="906964010">
-    <w:abstractNumId w:val="19"/>
+    <w:abstractNumId w:val="20"/>
   </w:num>
   <w:num w:numId="19" w16cid:durableId="704016130">
-    <w:abstractNumId w:val="30"/>
+    <w:abstractNumId w:val="31"/>
   </w:num>
   <w:num w:numId="20" w16cid:durableId="1293903896">
     <w:abstractNumId w:val="3"/>
   </w:num>
   <w:num w:numId="21" w16cid:durableId="1051002693">
-    <w:abstractNumId w:val="11"/>
+    <w:abstractNumId w:val="12"/>
   </w:num>
   <w:num w:numId="22" w16cid:durableId="1171606237">
-    <w:abstractNumId w:val="20"/>
+    <w:abstractNumId w:val="21"/>
   </w:num>
   <w:num w:numId="23" w16cid:durableId="315111326">
-    <w:abstractNumId w:val="22"/>
+    <w:abstractNumId w:val="23"/>
   </w:num>
   <w:num w:numId="24" w16cid:durableId="137311358">
     <w:abstractNumId w:val="0"/>
   </w:num>
   <w:num w:numId="25" w16cid:durableId="1020398551">
-    <w:abstractNumId w:val="27"/>
+    <w:abstractNumId w:val="28"/>
   </w:num>
   <w:num w:numId="26" w16cid:durableId="1629511677">
-    <w:abstractNumId w:val="15"/>
+    <w:abstractNumId w:val="16"/>
   </w:num>
   <w:num w:numId="27" w16cid:durableId="614866409">
-    <w:abstractNumId w:val="28"/>
+    <w:abstractNumId w:val="29"/>
   </w:num>
   <w:num w:numId="28" w16cid:durableId="1558399520">
-    <w:abstractNumId w:val="21"/>
+    <w:abstractNumId w:val="22"/>
   </w:num>
   <w:num w:numId="29" w16cid:durableId="45493248">
-    <w:abstractNumId w:val="8"/>
+    <w:abstractNumId w:val="9"/>
   </w:num>
   <w:num w:numId="30" w16cid:durableId="1786265089">
-    <w:abstractNumId w:val="24"/>
+    <w:abstractNumId w:val="25"/>
   </w:num>
   <w:num w:numId="31" w16cid:durableId="1032879006">
     <w:abstractNumId w:val="1"/>
-    <w:lvlOverride w:ilvl="0"/>
-    <w:lvlOverride w:ilvl="1"/>
-    <w:lvlOverride w:ilvl="2"/>
-    <w:lvlOverride w:ilvl="3"/>
-    <w:lvlOverride w:ilvl="4"/>
-    <w:lvlOverride w:ilvl="5"/>
-    <w:lvlOverride w:ilvl="6"/>
-    <w:lvlOverride w:ilvl="7"/>
-    <w:lvlOverride w:ilvl="8"/>
+  </w:num>
+  <w:num w:numId="32" w16cid:durableId="1200633006">
+    <w:abstractNumId w:val="6"/>
   </w:num>
 </w:numbering>
 </file>

</xml_diff>

<commit_message>
GUP installation of theme and plugin
</commit_message>
<xml_diff>
--- a/Graded Unit Project/Implementation Stage/Implementation Stage.docx
+++ b/Graded Unit Project/Implementation Stage/Implementation Stage.docx
@@ -228,15 +228,7 @@
         <w:t xml:space="preserve">, </w:t>
       </w:r>
       <w:r>
-        <w:t xml:space="preserve">plugins and data storage. It is also free which is a very limiting factor for the project as we have no budget and most other hosting options either have no free hosting available or the free </w:t>
-      </w:r>
-      <w:proofErr w:type="gramStart"/>
-      <w:r>
-        <w:t>hosting</w:t>
-      </w:r>
-      <w:proofErr w:type="gramEnd"/>
-      <w:r>
-        <w:t xml:space="preserve"> they do have is very limited and has other conditions attached such as </w:t>
+        <w:t xml:space="preserve">plugins and data storage. It is also free which is a very limiting factor for the project as we have no budget and most other hosting options either have no free hosting available or the free hosting they do have is very limited and has other conditions attached such as </w:t>
       </w:r>
       <w:r>
         <w:t>requiring</w:t>
@@ -340,23 +332,7 @@
         <w:jc w:val="both"/>
       </w:pPr>
       <w:r>
-        <w:t xml:space="preserve">1.4 GHz x64 processor (Microsoft recommends using a tool called </w:t>
-      </w:r>
-      <w:proofErr w:type="spellStart"/>
-      <w:r>
-        <w:t>Coreinfo</w:t>
-      </w:r>
-      <w:proofErr w:type="spellEnd"/>
-      <w:r>
-        <w:t xml:space="preserve"> to check that the CPU has all required capabilities: CMPXCHG16b, LAHF/SAHF, </w:t>
-      </w:r>
-      <w:proofErr w:type="spellStart"/>
-      <w:r>
-        <w:t>PrefetchW</w:t>
-      </w:r>
-      <w:proofErr w:type="spellEnd"/>
-      <w:r>
-        <w:t>, etc)</w:t>
+        <w:t>1.4 GHz x64 processor (Microsoft recommends using a tool called Coreinfo to check that the CPU has all required capabilities: CMPXCHG16b, LAHF/SAHF, PrefetchW, etc)</w:t>
       </w:r>
     </w:p>
     <w:p>
@@ -551,19 +527,7 @@
         <w:t>GB Backing storage</w:t>
       </w:r>
       <w:r>
-        <w:t xml:space="preserve"> </w:t>
-      </w:r>
-      <w:r>
-        <w:t>(</w:t>
-      </w:r>
-      <w:r>
-        <w:t>m</w:t>
-      </w:r>
-      <w:r>
-        <w:t>inimum more is recommended)</w:t>
-      </w:r>
-      <w:r>
-        <w:t>.</w:t>
+        <w:t xml:space="preserve"> (minimum more is recommended).</w:t>
       </w:r>
     </w:p>
     <w:p>
@@ -693,25 +657,7 @@
         <w:t xml:space="preserve"> the Operating System out of the options I have presented</w:t>
       </w:r>
       <w:r>
-        <w:t xml:space="preserve">. Although there is a fee to use the operating system this is being provided free to me through the college for this project as they already have a server running that is using this operating system and are paying the necessary fees. This will also </w:t>
-      </w:r>
-      <w:r>
-        <w:t>reduce the amount of time it will take to setup the server</w:t>
-      </w:r>
-      <w:r>
-        <w:t xml:space="preserve"> which is</w:t>
-      </w:r>
-      <w:r>
-        <w:t xml:space="preserve"> especially</w:t>
-      </w:r>
-      <w:r>
-        <w:t xml:space="preserve"> useful</w:t>
-      </w:r>
-      <w:r>
-        <w:t xml:space="preserve"> considering </w:t>
-      </w:r>
-      <w:r>
-        <w:t>the reduced timescale I have to implement the project.</w:t>
+        <w:t>. Although there is a fee to use the operating system this is being provided free to me through the college for this project as they already have a server running that is using this operating system and are paying the necessary fees. This will also reduce the amount of time it will take to setup the server which is especially useful considering the reduced timescale I have to implement the project.</w:t>
       </w:r>
     </w:p>
     <w:p/>
@@ -740,10 +686,7 @@
         </w:numPr>
       </w:pPr>
       <w:r>
-        <w:t xml:space="preserve">IIS or Internet Information Services is Microsoft’s proprietary web server offering and has a market share of around 7% </w:t>
-      </w:r>
-      <w:r>
-        <w:t>(Web Tech Survey 2022)</w:t>
+        <w:t>IIS or Internet Information Services is Microsoft’s proprietary web server offering and has a market share of around 7% (Web Tech Survey 2022)</w:t>
       </w:r>
       <w:r>
         <w:t>.</w:t>
@@ -833,15 +776,7 @@
       </w:pPr>
       <w:r>
         <w:lastRenderedPageBreak/>
-        <w:t xml:space="preserve">Nginx is open source and has </w:t>
-      </w:r>
-      <w:proofErr w:type="gramStart"/>
-      <w:r>
-        <w:t>a large number of</w:t>
-      </w:r>
-      <w:proofErr w:type="gramEnd"/>
-      <w:r>
-        <w:t xml:space="preserve"> contributors and full-time developers working on it which generally means it will be patched faster and be less vulnerable to attacks than a closed source alternative.</w:t>
+        <w:t>Nginx is open source and has a large number of contributors and full-time developers working on it which generally means it will be patched faster and be less vulnerable to attacks than a closed source alternative.</w:t>
       </w:r>
     </w:p>
     <w:p>
@@ -1089,44 +1024,20 @@
         <w:jc w:val="both"/>
       </w:pPr>
       <w:r>
-        <w:t xml:space="preserve">I have to use a content management system in conjunction with a database as discussed </w:t>
-      </w:r>
-      <w:proofErr w:type="gramStart"/>
-      <w:r>
-        <w:t>above  in</w:t>
-      </w:r>
-      <w:proofErr w:type="gramEnd"/>
-      <w:r>
-        <w:t xml:space="preserve"> order to make the creation and publication of new content to the website by non-technical </w:t>
+        <w:t xml:space="preserve">I have to use a content management system in conjunction with a database as discussed above  in order to make the creation and publication of new content to the website by non-technical </w:t>
       </w:r>
       <w:r>
         <w:lastRenderedPageBreak/>
         <w:t>users as straightforward as possible.</w:t>
       </w:r>
       <w:r>
-        <w:t xml:space="preserve"> There are several content management systems available however some of them do not allow self-hosting and don’t export properly (</w:t>
-      </w:r>
-      <w:proofErr w:type="spellStart"/>
-      <w:r>
-        <w:t>Wix</w:t>
-      </w:r>
-      <w:proofErr w:type="spellEnd"/>
-      <w:r>
-        <w:t xml:space="preserve"> 202</w:t>
+        <w:t xml:space="preserve"> There are several content management systems available however some of them do not allow self-hosting and don’t export properly (Wix 202</w:t>
       </w:r>
       <w:r>
         <w:t>2</w:t>
       </w:r>
       <w:r>
-        <w:t xml:space="preserve">, </w:t>
-      </w:r>
-      <w:proofErr w:type="spellStart"/>
-      <w:r>
-        <w:t>SquareSpace</w:t>
-      </w:r>
-      <w:proofErr w:type="spellEnd"/>
-      <w:r>
-        <w:t xml:space="preserve"> </w:t>
+        <w:t xml:space="preserve">, SquareSpace </w:t>
       </w:r>
       <w:r>
         <w:t>05</w:t>
@@ -1144,15 +1055,7 @@
         <w:t>2</w:t>
       </w:r>
       <w:r>
-        <w:t xml:space="preserve">) so are not appropriate for this use case such as Square Space and </w:t>
-      </w:r>
-      <w:proofErr w:type="spellStart"/>
-      <w:r>
-        <w:t>Wix</w:t>
-      </w:r>
-      <w:proofErr w:type="spellEnd"/>
-      <w:r>
-        <w:t>. The 2 leading systems based on market share that allow self-hosting are WordPress and Joomla</w:t>
+        <w:t>) so are not appropriate for this use case such as Square Space and Wix. The 2 leading systems based on market share that allow self-hosting are WordPress and Joomla</w:t>
       </w:r>
       <w:r>
         <w:t xml:space="preserve">, however, there is another solution called Drupal </w:t>
@@ -1214,18 +1117,7 @@
         <w:t>Drupal was initially released in 2001 and has slowly gained market share up until today where it has 11% within the 10,000 most popular websites however it doesn’t have as high a market share over the entire internet and so finding solutions to problems encountered could be more difficult than when using a more widely popular solution</w:t>
       </w:r>
       <w:r>
-        <w:t xml:space="preserve"> </w:t>
-      </w:r>
-      <w:r>
-        <w:t>(</w:t>
-      </w:r>
-      <w:proofErr w:type="spellStart"/>
-      <w:r>
-        <w:t>BuiltWith</w:t>
-      </w:r>
-      <w:proofErr w:type="spellEnd"/>
-      <w:r>
-        <w:t xml:space="preserve"> 15/05/2022).</w:t>
+        <w:t xml:space="preserve"> (BuiltWith 15/05/2022).</w:t>
       </w:r>
     </w:p>
     <w:p>
@@ -1240,15 +1132,7 @@
         <w:t>Drupal is free and open source</w:t>
       </w:r>
       <w:r>
-        <w:t xml:space="preserve"> which means that more people </w:t>
-      </w:r>
-      <w:proofErr w:type="gramStart"/>
-      <w:r>
-        <w:t>are able to</w:t>
-      </w:r>
-      <w:proofErr w:type="gramEnd"/>
-      <w:r>
-        <w:t xml:space="preserve"> view and make contributions which can increase the security of the solution but as it is not as popular as the other options it does not have as many contributors actively working on it</w:t>
+        <w:t xml:space="preserve"> which means that more people are able to view and make contributions which can increase the security of the solution but as it is not as popular as the other options it does not have as many contributors actively working on it</w:t>
       </w:r>
       <w:r>
         <w:t>.</w:t>
@@ -1263,15 +1147,7 @@
         </w:numPr>
       </w:pPr>
       <w:r>
-        <w:t xml:space="preserve">Drupal can be extended with modules to add additional functionality and features to your website. There are over 40,000 modules available through the official directory which is </w:t>
-      </w:r>
-      <w:proofErr w:type="gramStart"/>
-      <w:r>
-        <w:t>similar to</w:t>
-      </w:r>
-      <w:proofErr w:type="gramEnd"/>
-      <w:r>
-        <w:t xml:space="preserve"> the number of official WordPress plugins, however, WordPress has significantly more plugins</w:t>
+        <w:t>Drupal can be extended with modules to add additional functionality and features to your website. There are over 40,000 modules available through the official directory which is similar to the number of official WordPress plugins, however, WordPress has significantly more plugins</w:t>
       </w:r>
       <w:r>
         <w:t xml:space="preserve"> available</w:t>
@@ -1315,42 +1191,10 @@
         </w:numPr>
       </w:pPr>
       <w:r>
-        <w:t>Joomla</w:t>
-      </w:r>
-      <w:r>
-        <w:t xml:space="preserve"> was initially released in 200</w:t>
-      </w:r>
-      <w:r>
-        <w:t>5</w:t>
-      </w:r>
-      <w:r>
-        <w:t xml:space="preserve"> and has slowly gained market share up until today where it has 1</w:t>
-      </w:r>
-      <w:r>
-        <w:t>.89</w:t>
-      </w:r>
-      <w:r>
-        <w:t xml:space="preserve">% </w:t>
-      </w:r>
-      <w:r>
-        <w:t>over the entire internet. While this is significantly higher than Drupal it is still very low compared to WordPress</w:t>
-      </w:r>
-      <w:r>
-        <w:t xml:space="preserve"> and so finding solutions to problems encountered could be more difficult</w:t>
-      </w:r>
-      <w:r>
-        <w:t xml:space="preserve"> </w:t>
-      </w:r>
-      <w:r>
-        <w:t>(</w:t>
-      </w:r>
-      <w:proofErr w:type="spellStart"/>
-      <w:r>
-        <w:t>BuiltWith</w:t>
-      </w:r>
-      <w:proofErr w:type="spellEnd"/>
-      <w:r>
-        <w:t xml:space="preserve"> 31/10/2021)</w:t>
+        <w:t>Joomla was initially released in 2005 and has slowly gained market share up until today where it has 1.89% over the entire internet. While this is significantly higher than Drupal it is still very low compared to WordPress and so finding solutions to problems encountered could be more difficult</w:t>
+      </w:r>
+      <w:r>
+        <w:t xml:space="preserve"> (BuiltWith 31/10/2021)</w:t>
       </w:r>
       <w:r>
         <w:t>.</w:t>
@@ -1365,27 +1209,7 @@
         </w:numPr>
       </w:pPr>
       <w:r>
-        <w:t>Joomla</w:t>
-      </w:r>
-      <w:r>
-        <w:t xml:space="preserve"> is free and open source which means that more people </w:t>
-      </w:r>
-      <w:proofErr w:type="gramStart"/>
-      <w:r>
-        <w:t>are able to</w:t>
-      </w:r>
-      <w:proofErr w:type="gramEnd"/>
-      <w:r>
-        <w:t xml:space="preserve"> view and make contributions which can increase the security of the solution but as it is not as popular as </w:t>
-      </w:r>
-      <w:r>
-        <w:t>WordPress</w:t>
-      </w:r>
-      <w:r>
-        <w:t xml:space="preserve"> it does not have as many contributors actively working on it</w:t>
-      </w:r>
-      <w:r>
-        <w:t xml:space="preserve"> and, finding and </w:t>
+        <w:t xml:space="preserve">Joomla is free and open source which means that more people are able to view and make contributions which can increase the security of the solution but as it is not as popular as WordPress it does not have as many contributors actively working on it and, finding and </w:t>
       </w:r>
       <w:r>
         <w:t>patching security vulnerabilities</w:t>
@@ -1403,31 +1227,7 @@
         </w:numPr>
       </w:pPr>
       <w:r>
-        <w:t>Joomla</w:t>
-      </w:r>
-      <w:r>
-        <w:t xml:space="preserve"> can be extended with </w:t>
-      </w:r>
-      <w:r>
-        <w:t>extensions</w:t>
-      </w:r>
-      <w:r>
-        <w:t xml:space="preserve"> to add additional functionality and features to your website. There are</w:t>
-      </w:r>
-      <w:r>
-        <w:t>, however, only</w:t>
-      </w:r>
-      <w:r>
-        <w:t xml:space="preserve"> </w:t>
-      </w:r>
-      <w:r>
-        <w:t>around 6</w:t>
-      </w:r>
-      <w:r>
-        <w:t xml:space="preserve">,000 extensions available through the official directory which is </w:t>
-      </w:r>
-      <w:r>
-        <w:t>significantly less than the other options available</w:t>
+        <w:t>Joomla can be extended with extensions to add additional functionality and features to your website. There are, however, only around 6,000 extensions available through the official directory which is significantly less than the other options available</w:t>
       </w:r>
       <w:r>
         <w:t xml:space="preserve"> (Joomla 2022)</w:t>
@@ -1453,33 +1253,10 @@
         </w:numPr>
       </w:pPr>
       <w:r>
-        <w:t>WordPress</w:t>
-      </w:r>
-      <w:r>
-        <w:t xml:space="preserve"> was initially released in 200</w:t>
-      </w:r>
-      <w:r>
-        <w:t>3</w:t>
-      </w:r>
-      <w:r>
-        <w:t xml:space="preserve"> and </w:t>
-      </w:r>
-      <w:r>
-        <w:t>it quickly became the most popular CMS on the internet today being used by approximately 41% of all websites on the internet, as such it should be relatively easy to find solutions to most problems encountered while using it</w:t>
-      </w:r>
-      <w:r>
-        <w:t xml:space="preserve"> </w:t>
-      </w:r>
-      <w:r>
-        <w:t>(</w:t>
-      </w:r>
-      <w:proofErr w:type="spellStart"/>
-      <w:r>
-        <w:t>BuiltWith</w:t>
-      </w:r>
-      <w:proofErr w:type="spellEnd"/>
-      <w:r>
-        <w:t xml:space="preserve"> 31/10/2021)</w:t>
+        <w:t>WordPress was initially released in 2003 and it quickly became the most popular CMS on the internet today being used by approximately 41% of all websites on the internet, as such it should be relatively easy to find solutions to most problems encountered while using it</w:t>
+      </w:r>
+      <w:r>
+        <w:t xml:space="preserve"> (BuiltWith 31/10/2021)</w:t>
       </w:r>
       <w:r>
         <w:t>.</w:t>
@@ -1494,15 +1271,7 @@
         </w:numPr>
       </w:pPr>
       <w:r>
-        <w:t xml:space="preserve">WordPress is free and open source which means that more people </w:t>
-      </w:r>
-      <w:proofErr w:type="gramStart"/>
-      <w:r>
-        <w:t>are able to</w:t>
-      </w:r>
-      <w:proofErr w:type="gramEnd"/>
-      <w:r>
-        <w:t xml:space="preserve"> view and make contributions which </w:t>
+        <w:t xml:space="preserve">WordPress is free and open source which means that more people are able to view and make contributions which </w:t>
       </w:r>
       <w:r>
         <w:t>will</w:t>
@@ -1600,24 +1369,13 @@
         <w:t xml:space="preserve"> such as WordPress</w:t>
       </w:r>
       <w:r>
-        <w:t xml:space="preserve"> is that it often has a strong development team behind it and receives security fixes quickly (</w:t>
-      </w:r>
-      <w:proofErr w:type="spellStart"/>
-      <w:r>
-        <w:t>a</w:t>
+        <w:t xml:space="preserve"> is that it often has a strong development team behind it and receives security fixes quickly (a</w:t>
       </w:r>
       <w:r>
         <w:rPr>
           <w:rFonts w:ascii="Calibri" w:eastAsia="Calibri" w:hAnsi="Calibri" w:cs="Calibri"/>
         </w:rPr>
-        <w:t>pache@GitHub</w:t>
-      </w:r>
-      <w:proofErr w:type="spellEnd"/>
-      <w:r>
-        <w:rPr>
-          <w:rFonts w:ascii="Calibri" w:eastAsia="Calibri" w:hAnsi="Calibri" w:cs="Calibri"/>
-        </w:rPr>
-        <w:t xml:space="preserve"> 29/10/2021)</w:t>
+        <w:t>pache@GitHub 29/10/2021)</w:t>
       </w:r>
       <w:r>
         <w:t>.</w:t>
@@ -1675,23 +1433,7 @@
     </w:p>
     <w:p>
       <w:r>
-        <w:t xml:space="preserve">As the client has indicated in the initial meeting that they will be adding blog posts to the website in the future I have suggested that they might wish to add people who are interested to a newsletter service that they can then use to notify those people when a new blog post is created. The client has agreed to this suggestion and so we will be using the Simple Newsletter Plugin by </w:t>
-      </w:r>
-      <w:proofErr w:type="spellStart"/>
-      <w:r>
-        <w:t>Noptin</w:t>
-      </w:r>
-      <w:proofErr w:type="spellEnd"/>
-      <w:r>
-        <w:t xml:space="preserve"> to fulfil this role (Simple Newsletter – </w:t>
-      </w:r>
-      <w:proofErr w:type="spellStart"/>
-      <w:r>
-        <w:t>Noptin</w:t>
-      </w:r>
-      <w:proofErr w:type="spellEnd"/>
-      <w:r>
-        <w:t xml:space="preserve"> 2022).</w:t>
+        <w:t>As the client has indicated in the initial meeting that they will be adding blog posts to the website in the future I suggested that they might wish to add people who are interested to a newsletter service that they can then use to notify those people when a new blog post is created. The client has agreed to this suggestion and so we will be using the Simple Newsletter Plugin by Noptin to fulfil this role (Simple Newsletter – Noptin 2022).</w:t>
       </w:r>
     </w:p>
     <w:p>
@@ -1718,21 +1460,11 @@
     </w:p>
     <w:p>
       <w:r>
-        <w:t xml:space="preserve">As we are using a pre-configured server with an operating system pre-installed we do not need to install an operating system. We can however create a simple page on the pre-installed web server that displays information about the system and use this to confirm that we </w:t>
-      </w:r>
-      <w:proofErr w:type="gramStart"/>
-      <w:r>
-        <w:t>actually have</w:t>
-      </w:r>
-      <w:proofErr w:type="gramEnd"/>
-      <w:r>
-        <w:t xml:space="preserve"> the operating system we expect to have installed. </w:t>
-      </w:r>
-      <w:proofErr w:type="gramStart"/>
-      <w:r>
-        <w:t>First</w:t>
-      </w:r>
-      <w:proofErr w:type="gramEnd"/>
+        <w:t xml:space="preserve">As we are using a pre-configured server with an operating system pre-installed we do not need to install an operating system. We can however create a simple page on the pre-installed web server that displays information about the system and use this to confirm that we actually have the operating system we expect to have installed. </w:t>
+      </w:r>
+      <w:r>
+        <w:t>First,</w:t>
+      </w:r>
       <w:r>
         <w:t xml:space="preserve"> we will create the webpage and upload it to the server</w:t>
       </w:r>
@@ -1797,13 +1529,8 @@
       </w:r>
     </w:p>
     <w:p>
-      <w:proofErr w:type="gramStart"/>
-      <w:r>
-        <w:t>Next</w:t>
-      </w:r>
-      <w:proofErr w:type="gramEnd"/>
-      <w:r>
-        <w:t xml:space="preserve"> we will navigate to </w:t>
+      <w:r>
+        <w:t xml:space="preserve">Next we will navigate to </w:t>
       </w:r>
       <w:hyperlink r:id="rId6" w:history="1">
         <w:r>
@@ -1887,15 +1614,7 @@
     </w:p>
     <w:p>
       <w:r>
-        <w:t xml:space="preserve">Again, as we are using a pre-configured server with all the </w:t>
-      </w:r>
-      <w:proofErr w:type="gramStart"/>
-      <w:r>
-        <w:t>software</w:t>
-      </w:r>
-      <w:proofErr w:type="gramEnd"/>
-      <w:r>
-        <w:t xml:space="preserve"> we are intending to use already installed</w:t>
+        <w:t>Again, as we are using a pre-configured server with all the software we are intending to use already installed</w:t>
       </w:r>
       <w:r>
         <w:t xml:space="preserve"> I am only able to show that Apache is indeed already installed with another extract from the same webpage showing multiple mentions of Apache being the server software.</w:t>
@@ -2173,39 +1892,7 @@
     </w:p>
     <w:p>
       <w:r>
-        <w:t xml:space="preserve">WordPress like all the other software we are using has been pre-installed for us and we can show this by using ftp to connect to the server and list all the files in the root of our webspace which will have all the typical files of a </w:t>
-      </w:r>
-      <w:proofErr w:type="spellStart"/>
-      <w:r>
-        <w:t>wordpress</w:t>
-      </w:r>
-      <w:proofErr w:type="spellEnd"/>
-      <w:r>
-        <w:t xml:space="preserve"> installation (</w:t>
-      </w:r>
-      <w:proofErr w:type="spellStart"/>
-      <w:r>
-        <w:t>wp</w:t>
-      </w:r>
-      <w:proofErr w:type="spellEnd"/>
-      <w:r>
-        <w:t xml:space="preserve">-admin, </w:t>
-      </w:r>
-      <w:proofErr w:type="spellStart"/>
-      <w:r>
-        <w:t>wp-config.php</w:t>
-      </w:r>
-      <w:proofErr w:type="spellEnd"/>
-      <w:r>
-        <w:t xml:space="preserve">, </w:t>
-      </w:r>
-      <w:proofErr w:type="spellStart"/>
-      <w:r>
-        <w:t>wp-settings.php</w:t>
-      </w:r>
-      <w:proofErr w:type="spellEnd"/>
-      <w:r>
-        <w:t>, etc, etc)</w:t>
+        <w:t>WordPress like all the other software we are using has been pre-installed for us and we can show this by using ftp to connect to the server and list all the files in the root of our webspace which will have all the typical files of a wordpress installation (wp-admin, wp-config.php, wp-settings.php, etc, etc)</w:t>
       </w:r>
       <w:r>
         <w:t>.</w:t>
@@ -2338,15 +2025,7 @@
     </w:p>
     <w:p>
       <w:r>
-        <w:t xml:space="preserve">Once we have logged </w:t>
-      </w:r>
-      <w:proofErr w:type="gramStart"/>
-      <w:r>
-        <w:t>in</w:t>
-      </w:r>
-      <w:proofErr w:type="gramEnd"/>
-      <w:r>
-        <w:t xml:space="preserve"> we will get</w:t>
+        <w:t>Once we have logged in we will get</w:t>
       </w:r>
       <w:r>
         <w:t xml:space="preserve"> to</w:t>
@@ -2419,6 +2098,336 @@
         <w:t>CMS Theme</w:t>
       </w:r>
     </w:p>
+    <w:p>
+      <w:r>
+        <w:t>To install the shoreditch theme from the wordpress dashboard we have to click on Appearance then Themes.</w:t>
+      </w:r>
+    </w:p>
+    <w:p>
+      <w:r>
+        <w:rPr>
+          <w:noProof/>
+        </w:rPr>
+        <w:lastRenderedPageBreak/>
+        <w:drawing>
+          <wp:inline distT="0" distB="0" distL="0" distR="0" wp14:anchorId="18FA0C03" wp14:editId="574AE264">
+            <wp:extent cx="5722620" cy="2542540"/>
+            <wp:effectExtent l="0" t="0" r="0" b="0"/>
+            <wp:docPr id="10" name="Picture 10" descr="Graphical user interface, text, website&#10;&#10;Description automatically generated"/>
+            <wp:cNvGraphicFramePr>
+              <a:graphicFrameLocks xmlns:a="http://schemas.openxmlformats.org/drawingml/2006/main" noChangeAspect="1"/>
+            </wp:cNvGraphicFramePr>
+            <a:graphic xmlns:a="http://schemas.openxmlformats.org/drawingml/2006/main">
+              <a:graphicData uri="http://schemas.openxmlformats.org/drawingml/2006/picture">
+                <pic:pic xmlns:pic="http://schemas.openxmlformats.org/drawingml/2006/picture">
+                  <pic:nvPicPr>
+                    <pic:cNvPr id="10" name="Picture 10" descr="Graphical user interface, text, website&#10;&#10;Description automatically generated"/>
+                    <pic:cNvPicPr>
+                      <a:picLocks noChangeAspect="1" noChangeArrowheads="1"/>
+                    </pic:cNvPicPr>
+                  </pic:nvPicPr>
+                  <pic:blipFill>
+                    <a:blip r:embed="rId16">
+                      <a:extLst>
+                        <a:ext uri="{28A0092B-C50C-407E-A947-70E740481C1C}">
+                          <a14:useLocalDpi xmlns:a14="http://schemas.microsoft.com/office/drawing/2010/main" val="0"/>
+                        </a:ext>
+                      </a:extLst>
+                    </a:blip>
+                    <a:srcRect/>
+                    <a:stretch>
+                      <a:fillRect/>
+                    </a:stretch>
+                  </pic:blipFill>
+                  <pic:spPr bwMode="auto">
+                    <a:xfrm>
+                      <a:off x="0" y="0"/>
+                      <a:ext cx="5722620" cy="2542540"/>
+                    </a:xfrm>
+                    <a:prstGeom prst="rect">
+                      <a:avLst/>
+                    </a:prstGeom>
+                    <a:noFill/>
+                    <a:ln>
+                      <a:noFill/>
+                    </a:ln>
+                  </pic:spPr>
+                </pic:pic>
+              </a:graphicData>
+            </a:graphic>
+          </wp:inline>
+        </w:drawing>
+      </w:r>
+    </w:p>
+    <w:p>
+      <w:r>
+        <w:t xml:space="preserve">Then we click the </w:t>
+      </w:r>
+      <w:r>
+        <w:t>a</w:t>
+      </w:r>
+      <w:r>
+        <w:t xml:space="preserve">dd </w:t>
+      </w:r>
+      <w:r>
+        <w:t>n</w:t>
+      </w:r>
+      <w:r>
+        <w:t>ew button near the top of the page</w:t>
+      </w:r>
+      <w:r>
+        <w:t xml:space="preserve"> and then search for shoreditch using the </w:t>
+      </w:r>
+      <w:r>
+        <w:t>search box</w:t>
+      </w:r>
+      <w:r>
+        <w:t xml:space="preserve"> at the top right of the page.</w:t>
+      </w:r>
+    </w:p>
+    <w:p>
+      <w:r>
+        <w:rPr>
+          <w:noProof/>
+        </w:rPr>
+        <w:drawing>
+          <wp:inline distT="0" distB="0" distL="0" distR="0" wp14:anchorId="77118EB9" wp14:editId="07DD1583">
+            <wp:extent cx="3999230" cy="2582545"/>
+            <wp:effectExtent l="0" t="0" r="1270" b="8255"/>
+            <wp:docPr id="11" name="Picture 11"/>
+            <wp:cNvGraphicFramePr>
+              <a:graphicFrameLocks xmlns:a="http://schemas.openxmlformats.org/drawingml/2006/main" noChangeAspect="1"/>
+            </wp:cNvGraphicFramePr>
+            <a:graphic xmlns:a="http://schemas.openxmlformats.org/drawingml/2006/main">
+              <a:graphicData uri="http://schemas.openxmlformats.org/drawingml/2006/picture">
+                <pic:pic xmlns:pic="http://schemas.openxmlformats.org/drawingml/2006/picture">
+                  <pic:nvPicPr>
+                    <pic:cNvPr id="0" name="Picture 2"/>
+                    <pic:cNvPicPr>
+                      <a:picLocks noChangeAspect="1" noChangeArrowheads="1"/>
+                    </pic:cNvPicPr>
+                  </pic:nvPicPr>
+                  <pic:blipFill>
+                    <a:blip r:embed="rId17">
+                      <a:extLst>
+                        <a:ext uri="{28A0092B-C50C-407E-A947-70E740481C1C}">
+                          <a14:useLocalDpi xmlns:a14="http://schemas.microsoft.com/office/drawing/2010/main" val="0"/>
+                        </a:ext>
+                      </a:extLst>
+                    </a:blip>
+                    <a:srcRect/>
+                    <a:stretch>
+                      <a:fillRect/>
+                    </a:stretch>
+                  </pic:blipFill>
+                  <pic:spPr bwMode="auto">
+                    <a:xfrm>
+                      <a:off x="0" y="0"/>
+                      <a:ext cx="3999230" cy="2582545"/>
+                    </a:xfrm>
+                    <a:prstGeom prst="rect">
+                      <a:avLst/>
+                    </a:prstGeom>
+                    <a:noFill/>
+                    <a:ln>
+                      <a:noFill/>
+                    </a:ln>
+                  </pic:spPr>
+                </pic:pic>
+              </a:graphicData>
+            </a:graphic>
+          </wp:inline>
+        </w:drawing>
+      </w:r>
+      <w:r>
+        <w:rPr>
+          <w:noProof/>
+        </w:rPr>
+        <w:drawing>
+          <wp:inline distT="0" distB="0" distL="0" distR="0" wp14:anchorId="25B94536" wp14:editId="275938DC">
+            <wp:extent cx="5722620" cy="1532255"/>
+            <wp:effectExtent l="0" t="0" r="0" b="0"/>
+            <wp:docPr id="12" name="Picture 12" descr="Graphical user interface, application&#10;&#10;Description automatically generated"/>
+            <wp:cNvGraphicFramePr>
+              <a:graphicFrameLocks xmlns:a="http://schemas.openxmlformats.org/drawingml/2006/main" noChangeAspect="1"/>
+            </wp:cNvGraphicFramePr>
+            <a:graphic xmlns:a="http://schemas.openxmlformats.org/drawingml/2006/main">
+              <a:graphicData uri="http://schemas.openxmlformats.org/drawingml/2006/picture">
+                <pic:pic xmlns:pic="http://schemas.openxmlformats.org/drawingml/2006/picture">
+                  <pic:nvPicPr>
+                    <pic:cNvPr id="12" name="Picture 12" descr="Graphical user interface, application&#10;&#10;Description automatically generated"/>
+                    <pic:cNvPicPr>
+                      <a:picLocks noChangeAspect="1" noChangeArrowheads="1"/>
+                    </pic:cNvPicPr>
+                  </pic:nvPicPr>
+                  <pic:blipFill>
+                    <a:blip r:embed="rId18">
+                      <a:extLst>
+                        <a:ext uri="{28A0092B-C50C-407E-A947-70E740481C1C}">
+                          <a14:useLocalDpi xmlns:a14="http://schemas.microsoft.com/office/drawing/2010/main" val="0"/>
+                        </a:ext>
+                      </a:extLst>
+                    </a:blip>
+                    <a:srcRect/>
+                    <a:stretch>
+                      <a:fillRect/>
+                    </a:stretch>
+                  </pic:blipFill>
+                  <pic:spPr bwMode="auto">
+                    <a:xfrm>
+                      <a:off x="0" y="0"/>
+                      <a:ext cx="5722620" cy="1532255"/>
+                    </a:xfrm>
+                    <a:prstGeom prst="rect">
+                      <a:avLst/>
+                    </a:prstGeom>
+                    <a:noFill/>
+                    <a:ln>
+                      <a:noFill/>
+                    </a:ln>
+                  </pic:spPr>
+                </pic:pic>
+              </a:graphicData>
+            </a:graphic>
+          </wp:inline>
+        </w:drawing>
+      </w:r>
+    </w:p>
+    <w:p>
+      <w:r>
+        <w:t>Finally,</w:t>
+      </w:r>
+      <w:r>
+        <w:t xml:space="preserve"> we will click install and once it has been </w:t>
+      </w:r>
+      <w:r>
+        <w:t>installed,</w:t>
+      </w:r>
+      <w:r>
+        <w:t xml:space="preserve"> we </w:t>
+      </w:r>
+      <w:r>
+        <w:t xml:space="preserve">can </w:t>
+      </w:r>
+      <w:r>
+        <w:t>click activate</w:t>
+      </w:r>
+      <w:r>
+        <w:t xml:space="preserve"> and we are done, that is the theme installed and active</w:t>
+      </w:r>
+      <w:r>
+        <w:t>.</w:t>
+      </w:r>
+    </w:p>
+    <w:p>
+      <w:r>
+        <w:rPr>
+          <w:noProof/>
+        </w:rPr>
+        <w:lastRenderedPageBreak/>
+        <w:drawing>
+          <wp:inline distT="0" distB="0" distL="0" distR="0" wp14:anchorId="6E86514A" wp14:editId="02EF7561">
+            <wp:extent cx="2495747" cy="1980000"/>
+            <wp:effectExtent l="0" t="0" r="0" b="1270"/>
+            <wp:docPr id="14" name="Picture 14"/>
+            <wp:cNvGraphicFramePr>
+              <a:graphicFrameLocks xmlns:a="http://schemas.openxmlformats.org/drawingml/2006/main" noChangeAspect="1"/>
+            </wp:cNvGraphicFramePr>
+            <a:graphic xmlns:a="http://schemas.openxmlformats.org/drawingml/2006/main">
+              <a:graphicData uri="http://schemas.openxmlformats.org/drawingml/2006/picture">
+                <pic:pic xmlns:pic="http://schemas.openxmlformats.org/drawingml/2006/picture">
+                  <pic:nvPicPr>
+                    <pic:cNvPr id="0" name="Picture 5"/>
+                    <pic:cNvPicPr>
+                      <a:picLocks noChangeAspect="1" noChangeArrowheads="1"/>
+                    </pic:cNvPicPr>
+                  </pic:nvPicPr>
+                  <pic:blipFill>
+                    <a:blip r:embed="rId19">
+                      <a:extLst>
+                        <a:ext uri="{28A0092B-C50C-407E-A947-70E740481C1C}">
+                          <a14:useLocalDpi xmlns:a14="http://schemas.microsoft.com/office/drawing/2010/main" val="0"/>
+                        </a:ext>
+                      </a:extLst>
+                    </a:blip>
+                    <a:srcRect/>
+                    <a:stretch>
+                      <a:fillRect/>
+                    </a:stretch>
+                  </pic:blipFill>
+                  <pic:spPr bwMode="auto">
+                    <a:xfrm>
+                      <a:off x="0" y="0"/>
+                      <a:ext cx="2495747" cy="1980000"/>
+                    </a:xfrm>
+                    <a:prstGeom prst="rect">
+                      <a:avLst/>
+                    </a:prstGeom>
+                    <a:noFill/>
+                    <a:ln>
+                      <a:noFill/>
+                    </a:ln>
+                  </pic:spPr>
+                </pic:pic>
+              </a:graphicData>
+            </a:graphic>
+          </wp:inline>
+        </w:drawing>
+      </w:r>
+      <w:r>
+        <w:rPr>
+          <w:noProof/>
+        </w:rPr>
+        <w:drawing>
+          <wp:inline distT="0" distB="0" distL="0" distR="0" wp14:anchorId="02985747" wp14:editId="7A6BA164">
+            <wp:extent cx="2502040" cy="1980926"/>
+            <wp:effectExtent l="0" t="0" r="0" b="635"/>
+            <wp:docPr id="15" name="Picture 15"/>
+            <wp:cNvGraphicFramePr>
+              <a:graphicFrameLocks xmlns:a="http://schemas.openxmlformats.org/drawingml/2006/main" noChangeAspect="1"/>
+            </wp:cNvGraphicFramePr>
+            <a:graphic xmlns:a="http://schemas.openxmlformats.org/drawingml/2006/main">
+              <a:graphicData uri="http://schemas.openxmlformats.org/drawingml/2006/picture">
+                <pic:pic xmlns:pic="http://schemas.openxmlformats.org/drawingml/2006/picture">
+                  <pic:nvPicPr>
+                    <pic:cNvPr id="0" name="Picture 6"/>
+                    <pic:cNvPicPr>
+                      <a:picLocks noChangeAspect="1" noChangeArrowheads="1"/>
+                    </pic:cNvPicPr>
+                  </pic:nvPicPr>
+                  <pic:blipFill>
+                    <a:blip r:embed="rId20">
+                      <a:extLst>
+                        <a:ext uri="{28A0092B-C50C-407E-A947-70E740481C1C}">
+                          <a14:useLocalDpi xmlns:a14="http://schemas.microsoft.com/office/drawing/2010/main" val="0"/>
+                        </a:ext>
+                      </a:extLst>
+                    </a:blip>
+                    <a:srcRect/>
+                    <a:stretch>
+                      <a:fillRect/>
+                    </a:stretch>
+                  </pic:blipFill>
+                  <pic:spPr bwMode="auto">
+                    <a:xfrm>
+                      <a:off x="0" y="0"/>
+                      <a:ext cx="2524062" cy="1998361"/>
+                    </a:xfrm>
+                    <a:prstGeom prst="rect">
+                      <a:avLst/>
+                    </a:prstGeom>
+                    <a:noFill/>
+                    <a:ln>
+                      <a:noFill/>
+                    </a:ln>
+                  </pic:spPr>
+                </pic:pic>
+              </a:graphicData>
+            </a:graphic>
+          </wp:inline>
+        </w:drawing>
+      </w:r>
+    </w:p>
     <w:p/>
     <w:p>
       <w:pPr>
@@ -2428,13 +2437,89 @@
         <w:t>CMS Plugins</w:t>
       </w:r>
     </w:p>
+    <w:p>
+      <w:r>
+        <w:t xml:space="preserve">To install the </w:t>
+      </w:r>
+    </w:p>
+    <w:p>
+      <w:pPr>
+        <w:pStyle w:val="Heading3"/>
+      </w:pPr>
+      <w:r>
+        <w:t>Implementation of the prototype website</w:t>
+      </w:r>
+    </w:p>
+    <w:p>
+      <w:pPr>
+        <w:pStyle w:val="Heading4"/>
+      </w:pPr>
+      <w:r>
+        <w:t>Planning</w:t>
+      </w:r>
+      <w:r>
+        <w:t xml:space="preserve"> (19/05/2022)</w:t>
+      </w:r>
+    </w:p>
+    <w:p>
+      <w:pPr>
+        <w:pStyle w:val="Heading5"/>
+      </w:pPr>
+      <w:r>
+        <w:t>Pages</w:t>
+      </w:r>
+    </w:p>
+    <w:p>
+      <w:pPr>
+        <w:pStyle w:val="Heading6"/>
+      </w:pPr>
+      <w:r>
+        <w:t>HomePage</w:t>
+      </w:r>
+    </w:p>
     <w:p/>
     <w:p>
       <w:pPr>
+        <w:pStyle w:val="Heading6"/>
+      </w:pPr>
+      <w:r>
+        <w:t>Blog</w:t>
+      </w:r>
+    </w:p>
+    <w:p/>
+    <w:p>
+      <w:pPr>
+        <w:pStyle w:val="Heading6"/>
+      </w:pPr>
+      <w:r>
+        <w:t>Engagement Pipeline</w:t>
+      </w:r>
+    </w:p>
+    <w:p/>
+    <w:p>
+      <w:pPr>
+        <w:pStyle w:val="Heading6"/>
+      </w:pPr>
+      <w:r>
+        <w:t>About Us</w:t>
+      </w:r>
+    </w:p>
+    <w:p/>
+    <w:p>
+      <w:pPr>
+        <w:pStyle w:val="Heading4"/>
+      </w:pPr>
+      <w:r>
+        <w:t>Implementation</w:t>
+      </w:r>
+    </w:p>
+    <w:p/>
+    <w:p>
+      <w:pPr>
         <w:pStyle w:val="Heading3"/>
       </w:pPr>
       <w:r>
-        <w:t>Implementation of the prototype website</w:t>
+        <w:t>Testing</w:t>
       </w:r>
     </w:p>
     <w:p>
@@ -2442,10 +2527,7 @@
         <w:pStyle w:val="Heading4"/>
       </w:pPr>
       <w:r>
-        <w:t>Planning</w:t>
-      </w:r>
-      <w:r>
-        <w:t xml:space="preserve"> (19/05/2022)</w:t>
+        <w:t>Testing Plan</w:t>
       </w:r>
     </w:p>
     <w:p/>
@@ -2454,60 +2536,37 @@
         <w:pStyle w:val="Heading4"/>
       </w:pPr>
       <w:r>
+        <w:t>Testing Data</w:t>
+      </w:r>
+    </w:p>
+    <w:p/>
+    <w:p>
+      <w:pPr>
+        <w:pStyle w:val="Heading3"/>
+      </w:pPr>
+      <w:r>
+        <w:t>Retrospective</w:t>
+      </w:r>
+      <w:r>
+        <w:t xml:space="preserve"> on the Management of the Project</w:t>
+      </w:r>
+    </w:p>
+    <w:p>
+      <w:r>
+        <w:t xml:space="preserve">I believe that I managed the project as well as I could considering that I was significantly forestalled during the planning stage by </w:t>
+      </w:r>
+      <w:r>
+        <w:t xml:space="preserve">events in my </w:t>
+      </w:r>
+      <w:r>
+        <w:t xml:space="preserve">personal </w:t>
+      </w:r>
+      <w:r>
+        <w:t xml:space="preserve">life and so started the </w:t>
+      </w:r>
+      <w:r>
         <w:lastRenderedPageBreak/>
-        <w:t>Implementation</w:t>
-      </w:r>
-    </w:p>
-    <w:p/>
-    <w:p>
-      <w:pPr>
-        <w:pStyle w:val="Heading3"/>
-      </w:pPr>
-      <w:r>
-        <w:t>Testing</w:t>
-      </w:r>
-    </w:p>
-    <w:p>
-      <w:pPr>
-        <w:pStyle w:val="Heading4"/>
-      </w:pPr>
-      <w:r>
-        <w:t>Testing Plan</w:t>
-      </w:r>
-    </w:p>
-    <w:p/>
-    <w:p>
-      <w:pPr>
-        <w:pStyle w:val="Heading4"/>
-      </w:pPr>
-      <w:r>
-        <w:t>Testing Data</w:t>
-      </w:r>
-    </w:p>
-    <w:p/>
-    <w:p>
-      <w:pPr>
-        <w:pStyle w:val="Heading3"/>
-      </w:pPr>
-      <w:r>
-        <w:t>Retrospective</w:t>
-      </w:r>
-      <w:r>
-        <w:t xml:space="preserve"> on the Management of the Project</w:t>
-      </w:r>
-    </w:p>
-    <w:p>
-      <w:r>
-        <w:t xml:space="preserve">I believe that I managed the project as well as I could considering that I was significantly forestalled during the planning stage by </w:t>
-      </w:r>
-      <w:r>
-        <w:t xml:space="preserve">events in my </w:t>
-      </w:r>
-      <w:r>
-        <w:t xml:space="preserve">personal </w:t>
-      </w:r>
-      <w:r>
-        <w:t>life and so started the implementation stage 9 weeks late and had/have a much shorter period in order to finish it and the evaluation stage.</w:t>
+        <w:t>implementation stage 9 weeks late and had/have a much shorter period in order to finish it and the evaluation stage.</w:t>
       </w:r>
       <w:r>
         <w:t xml:space="preserve"> There were no amendments required to the project plan as all deliverables and milestones were completed and delivered on the dates predicted and, all tasks and assignments were completed as quickly and accurately as possible due to the strict time limitations.</w:t>
@@ -2536,7 +2595,7 @@
       <w:r>
         <w:t>2022) – Shared Linux Web Hosting With cPanel [online]. Available from &lt;</w:t>
       </w:r>
-      <w:hyperlink r:id="rId16" w:history="1">
+      <w:hyperlink r:id="rId21" w:history="1">
         <w:r>
           <w:rPr>
             <w:rStyle w:val="Hyperlink"/>
@@ -2560,7 +2619,7 @@
       <w:r>
         <w:t>&lt;</w:t>
       </w:r>
-      <w:hyperlink r:id="rId17" w:history="1">
+      <w:hyperlink r:id="rId22" w:history="1">
         <w:r>
           <w:rPr>
             <w:rStyle w:val="Hyperlink"/>
@@ -2605,7 +2664,7 @@
         </w:rPr>
         <w:t>&lt;</w:t>
       </w:r>
-      <w:hyperlink r:id="rId18" w:history="1">
+      <w:hyperlink r:id="rId23" w:history="1">
         <w:r>
           <w:rPr>
             <w:rStyle w:val="Hyperlink"/>
@@ -2651,7 +2710,7 @@
         </w:rPr>
         <w:t>&lt;</w:t>
       </w:r>
-      <w:hyperlink r:id="rId19" w:history="1">
+      <w:hyperlink r:id="rId24" w:history="1">
         <w:r>
           <w:rPr>
             <w:rStyle w:val="Hyperlink"/>
@@ -2690,7 +2749,7 @@
         </w:rPr>
         <w:t>&lt;</w:t>
       </w:r>
-      <w:hyperlink r:id="rId20" w:history="1">
+      <w:hyperlink r:id="rId25" w:history="1">
         <w:r>
           <w:rPr>
             <w:rStyle w:val="Hyperlink"/>
@@ -2714,30 +2773,22 @@
           <w:rFonts w:ascii="Calibri" w:eastAsia="Calibri" w:hAnsi="Calibri" w:cs="Calibri"/>
         </w:rPr>
       </w:pPr>
-      <w:proofErr w:type="spellStart"/>
       <w:r>
         <w:rPr>
           <w:rFonts w:ascii="Calibri" w:eastAsia="Calibri" w:hAnsi="Calibri" w:cs="Calibri"/>
         </w:rPr>
-        <w:t>apache@GitHub</w:t>
-      </w:r>
-      <w:proofErr w:type="spellEnd"/>
+        <w:t>apache@GitHub (29/10/2021) httpd trunk commit list [online]. Available from</w:t>
+      </w:r>
+      <w:r>
+        <w:br/>
+      </w:r>
       <w:r>
         <w:rPr>
           <w:rFonts w:ascii="Calibri" w:eastAsia="Calibri" w:hAnsi="Calibri" w:cs="Calibri"/>
         </w:rPr>
-        <w:t xml:space="preserve"> (29/10/2021) httpd trunk commit list [online]. Available from</w:t>
-      </w:r>
-      <w:r>
-        <w:br/>
-      </w:r>
-      <w:r>
-        <w:rPr>
-          <w:rFonts w:ascii="Calibri" w:eastAsia="Calibri" w:hAnsi="Calibri" w:cs="Calibri"/>
-        </w:rPr>
         <w:t>&lt;</w:t>
       </w:r>
-      <w:hyperlink r:id="rId21" w:history="1">
+      <w:hyperlink r:id="rId26" w:history="1">
         <w:r>
           <w:rPr>
             <w:rStyle w:val="Hyperlink"/>
@@ -2761,86 +2812,64 @@
           <w:rFonts w:ascii="Calibri" w:eastAsia="Calibri" w:hAnsi="Calibri" w:cs="Calibri"/>
         </w:rPr>
       </w:pPr>
-      <w:proofErr w:type="spellStart"/>
       <w:r>
         <w:rPr>
           <w:rFonts w:ascii="Calibri" w:eastAsia="Calibri" w:hAnsi="Calibri" w:cs="Calibri"/>
         </w:rPr>
-        <w:t>BuiltWith</w:t>
-      </w:r>
-      <w:proofErr w:type="spellEnd"/>
+        <w:t>BuiltWith (</w:t>
+      </w:r>
       <w:r>
         <w:rPr>
           <w:rFonts w:ascii="Calibri" w:eastAsia="Calibri" w:hAnsi="Calibri" w:cs="Calibri"/>
         </w:rPr>
-        <w:t xml:space="preserve"> (</w:t>
+        <w:t>10</w:t>
       </w:r>
       <w:r>
         <w:rPr>
           <w:rFonts w:ascii="Calibri" w:eastAsia="Calibri" w:hAnsi="Calibri" w:cs="Calibri"/>
         </w:rPr>
-        <w:t>10</w:t>
+        <w:t>/</w:t>
       </w:r>
       <w:r>
         <w:rPr>
           <w:rFonts w:ascii="Calibri" w:eastAsia="Calibri" w:hAnsi="Calibri" w:cs="Calibri"/>
         </w:rPr>
-        <w:t>/</w:t>
+        <w:t>05</w:t>
       </w:r>
       <w:r>
         <w:rPr>
           <w:rFonts w:ascii="Calibri" w:eastAsia="Calibri" w:hAnsi="Calibri" w:cs="Calibri"/>
         </w:rPr>
-        <w:t>05</w:t>
+        <w:t>/202</w:t>
       </w:r>
       <w:r>
         <w:rPr>
           <w:rFonts w:ascii="Calibri" w:eastAsia="Calibri" w:hAnsi="Calibri" w:cs="Calibri"/>
         </w:rPr>
-        <w:t>/202</w:t>
+        <w:t>2</w:t>
       </w:r>
       <w:r>
         <w:rPr>
           <w:rFonts w:ascii="Calibri" w:eastAsia="Calibri" w:hAnsi="Calibri" w:cs="Calibri"/>
         </w:rPr>
-        <w:t>2</w:t>
+        <w:t>) CMS Usage Distribution on the Entire Internet [online]. Available from</w:t>
+      </w:r>
+      <w:r>
+        <w:br/>
       </w:r>
       <w:r>
         <w:rPr>
           <w:rFonts w:ascii="Calibri" w:eastAsia="Calibri" w:hAnsi="Calibri" w:cs="Calibri"/>
         </w:rPr>
-        <w:t>) CMS Usage Distribution on the Entire Internet [online]. Available from</w:t>
-      </w:r>
-      <w:r>
-        <w:br/>
-      </w:r>
-      <w:r>
-        <w:rPr>
-          <w:rFonts w:ascii="Calibri" w:eastAsia="Calibri" w:hAnsi="Calibri" w:cs="Calibri"/>
-        </w:rPr>
         <w:t>&lt;</w:t>
       </w:r>
-      <w:hyperlink r:id="rId22" w:history="1">
+      <w:hyperlink r:id="rId27" w:history="1">
         <w:r>
           <w:rPr>
             <w:rStyle w:val="Hyperlink"/>
             <w:rFonts w:ascii="Calibri" w:eastAsia="Calibri" w:hAnsi="Calibri" w:cs="Calibri"/>
           </w:rPr>
-          <w:t>https://trends.builtwith.com/cms/tra</w:t>
-        </w:r>
-        <w:r>
-          <w:rPr>
-            <w:rStyle w:val="Hyperlink"/>
-            <w:rFonts w:ascii="Calibri" w:eastAsia="Calibri" w:hAnsi="Calibri" w:cs="Calibri"/>
-          </w:rPr>
-          <w:t>f</w:t>
-        </w:r>
-        <w:r>
-          <w:rPr>
-            <w:rStyle w:val="Hyperlink"/>
-            <w:rFonts w:ascii="Calibri" w:eastAsia="Calibri" w:hAnsi="Calibri" w:cs="Calibri"/>
-          </w:rPr>
-          <w:t>fic/Entire-Internet</w:t>
+          <w:t>https://trends.builtwith.com/cms/traffic/Entire-Internet</w:t>
         </w:r>
       </w:hyperlink>
       <w:r>
@@ -2894,35 +2923,13 @@
           <w:rFonts w:ascii="Calibri" w:eastAsia="Calibri" w:hAnsi="Calibri" w:cs="Calibri"/>
         </w:rPr>
       </w:pPr>
-      <w:proofErr w:type="spellStart"/>
       <w:r>
         <w:rPr>
           <w:rFonts w:ascii="Calibri" w:eastAsia="Calibri" w:hAnsi="Calibri" w:cs="Calibri"/>
         </w:rPr>
-        <w:t>BulitWith</w:t>
-      </w:r>
-      <w:proofErr w:type="spellEnd"/>
-      <w:r>
-        <w:rPr>
-          <w:rFonts w:ascii="Calibri" w:eastAsia="Calibri" w:hAnsi="Calibri" w:cs="Calibri"/>
-        </w:rPr>
-        <w:t xml:space="preserve"> (15/05/2022) </w:t>
-      </w:r>
-      <w:proofErr w:type="gramStart"/>
-      <w:r>
-        <w:rPr>
-          <w:rFonts w:ascii="Calibri" w:eastAsia="Calibri" w:hAnsi="Calibri" w:cs="Calibri"/>
-        </w:rPr>
-        <w:t>Open Source</w:t>
-      </w:r>
-      <w:proofErr w:type="gramEnd"/>
-      <w:r>
-        <w:rPr>
-          <w:rFonts w:ascii="Calibri" w:eastAsia="Calibri" w:hAnsi="Calibri" w:cs="Calibri"/>
-        </w:rPr>
-        <w:t xml:space="preserve"> Distribution in the Top 10k Sites Available from &lt;</w:t>
-      </w:r>
-      <w:hyperlink r:id="rId23" w:history="1">
+        <w:t>BulitWith (15/05/2022) Open Source Distribution in the Top 10k Sites Available from &lt;</w:t>
+      </w:r>
+      <w:hyperlink r:id="rId28" w:history="1">
         <w:r>
           <w:rPr>
             <w:rStyle w:val="Hyperlink"/>
@@ -2967,7 +2974,7 @@
         <w:ind w:left="-142"/>
         <w:jc w:val="both"/>
       </w:pPr>
-      <w:hyperlink r:id="rId24" w:history="1">
+      <w:hyperlink r:id="rId29" w:history="1">
         <w:r>
           <w:rPr>
             <w:rStyle w:val="Hyperlink"/>
@@ -2987,7 +2994,7 @@
           <w:rFonts w:ascii="Calibri" w:eastAsia="Calibri" w:hAnsi="Calibri" w:cs="Calibri"/>
         </w:rPr>
       </w:pPr>
-      <w:hyperlink r:id="rId25" w:history="1">
+      <w:hyperlink r:id="rId30" w:history="1">
         <w:r>
           <w:rPr>
             <w:rStyle w:val="Hyperlink"/>
@@ -3017,7 +3024,7 @@
           <w:rFonts w:ascii="Calibri" w:eastAsia="Calibri" w:hAnsi="Calibri" w:cs="Calibri"/>
         </w:rPr>
       </w:pPr>
-      <w:hyperlink r:id="rId26" w:history="1">
+      <w:hyperlink r:id="rId31" w:history="1">
         <w:r>
           <w:rPr>
             <w:rStyle w:val="Hyperlink"/>
@@ -3068,7 +3075,7 @@
         </w:rPr>
         <w:t>&lt;</w:t>
       </w:r>
-      <w:hyperlink r:id="rId27" w:history="1">
+      <w:hyperlink r:id="rId32" w:history="1">
         <w:r>
           <w:rPr>
             <w:rStyle w:val="Hyperlink"/>
@@ -3104,7 +3111,7 @@
         </w:rPr>
         <w:t>&lt;</w:t>
       </w:r>
-      <w:hyperlink r:id="rId28" w:history="1">
+      <w:hyperlink r:id="rId33" w:history="1">
         <w:r>
           <w:rPr>
             <w:rStyle w:val="Hyperlink"/>
@@ -3134,7 +3141,7 @@
           <w:rFonts w:ascii="Calibri" w:eastAsia="Calibri" w:hAnsi="Calibri" w:cs="Calibri"/>
         </w:rPr>
       </w:pPr>
-      <w:hyperlink r:id="rId29" w:history="1">
+      <w:hyperlink r:id="rId34" w:history="1">
         <w:r>
           <w:rPr>
             <w:rStyle w:val="Hyperlink"/>
@@ -3158,7 +3165,7 @@
           <w:rFonts w:ascii="Calibri" w:eastAsia="Calibri" w:hAnsi="Calibri" w:cs="Calibri"/>
         </w:rPr>
       </w:pPr>
-      <w:hyperlink r:id="rId30" w:history="1">
+      <w:hyperlink r:id="rId35" w:history="1">
         <w:r>
           <w:rPr>
             <w:rStyle w:val="Hyperlink"/>
@@ -3182,7 +3189,7 @@
           <w:rFonts w:ascii="Calibri" w:eastAsia="Calibri" w:hAnsi="Calibri" w:cs="Calibri"/>
         </w:rPr>
       </w:pPr>
-      <w:hyperlink r:id="rId31" w:history="1">
+      <w:hyperlink r:id="rId36" w:history="1">
         <w:r>
           <w:rPr>
             <w:rStyle w:val="Hyperlink"/>
@@ -3206,7 +3213,7 @@
           <w:rFonts w:ascii="Calibri" w:eastAsia="Calibri" w:hAnsi="Calibri" w:cs="Calibri"/>
         </w:rPr>
       </w:pPr>
-      <w:hyperlink r:id="rId32" w:history="1">
+      <w:hyperlink r:id="rId37" w:history="1">
         <w:r>
           <w:rPr>
             <w:rStyle w:val="Hyperlink"/>
@@ -3224,28 +3231,9 @@
         <w:jc w:val="both"/>
       </w:pPr>
       <w:r>
-        <w:t xml:space="preserve">(Simple Newsletter – </w:t>
-      </w:r>
-      <w:proofErr w:type="spellStart"/>
-      <w:r>
-        <w:t>Noptin</w:t>
-      </w:r>
-      <w:proofErr w:type="spellEnd"/>
-      <w:r>
-        <w:t xml:space="preserve"> 2022)</w:t>
-      </w:r>
-      <w:r>
-        <w:t xml:space="preserve"> Simple Newsletter Plugin – </w:t>
-      </w:r>
-      <w:proofErr w:type="spellStart"/>
-      <w:r>
-        <w:t>Noptin</w:t>
-      </w:r>
-      <w:proofErr w:type="spellEnd"/>
-      <w:r>
-        <w:t xml:space="preserve"> [online]. Available from &lt;</w:t>
-      </w:r>
-      <w:hyperlink r:id="rId33" w:history="1">
+        <w:t>(Simple Newsletter – Noptin 2022) Simple Newsletter Plugin – Noptin [online]. Available from &lt;</w:t>
+      </w:r>
+      <w:hyperlink r:id="rId38" w:history="1">
         <w:r>
           <w:rPr>
             <w:rStyle w:val="Hyperlink"/>
@@ -7454,7 +7442,6 @@
     <w:next w:val="Normal"/>
     <w:link w:val="Heading6Char"/>
     <w:uiPriority w:val="9"/>
-    <w:semiHidden/>
     <w:unhideWhenUsed/>
     <w:qFormat/>
     <w:rsid w:val="00A62F24"/>
@@ -7636,7 +7623,6 @@
     <w:basedOn w:val="DefaultParagraphFont"/>
     <w:link w:val="Heading6"/>
     <w:uiPriority w:val="9"/>
-    <w:semiHidden/>
     <w:rsid w:val="00A62F24"/>
     <w:rPr>
       <w:rFonts w:asciiTheme="majorHAnsi" w:eastAsiaTheme="majorEastAsia" w:hAnsiTheme="majorHAnsi" w:cstheme="majorBidi"/>

</xml_diff>

<commit_message>
GUP Sitemap and page descriptions
</commit_message>
<xml_diff>
--- a/Graded Unit Project/Implementation Stage/Implementation Stage.docx
+++ b/Graded Unit Project/Implementation Stage/Implementation Stage.docx
@@ -228,7 +228,15 @@
         <w:t xml:space="preserve">, </w:t>
       </w:r>
       <w:r>
-        <w:t xml:space="preserve">plugins and data storage. It is also free which is a very limiting factor for the project as we have no budget and most other hosting options either have no free hosting available or the free hosting they do have is very limited and has other conditions attached such as </w:t>
+        <w:t xml:space="preserve">plugins and data storage. It is also free which is a very limiting factor for the project as we have no budget and most other hosting options either have no free hosting available or the free </w:t>
+      </w:r>
+      <w:proofErr w:type="gramStart"/>
+      <w:r>
+        <w:t>hosting</w:t>
+      </w:r>
+      <w:proofErr w:type="gramEnd"/>
+      <w:r>
+        <w:t xml:space="preserve"> they do have is very limited and has other conditions attached such as </w:t>
       </w:r>
       <w:r>
         <w:t>requiring</w:t>
@@ -332,7 +340,23 @@
         <w:jc w:val="both"/>
       </w:pPr>
       <w:r>
-        <w:t>1.4 GHz x64 processor (Microsoft recommends using a tool called Coreinfo to check that the CPU has all required capabilities: CMPXCHG16b, LAHF/SAHF, PrefetchW, etc)</w:t>
+        <w:t xml:space="preserve">1.4 GHz x64 processor (Microsoft recommends using a tool called </w:t>
+      </w:r>
+      <w:proofErr w:type="spellStart"/>
+      <w:r>
+        <w:t>Coreinfo</w:t>
+      </w:r>
+      <w:proofErr w:type="spellEnd"/>
+      <w:r>
+        <w:t xml:space="preserve"> to check that the CPU has all required capabilities: CMPXCHG16b, LAHF/SAHF, </w:t>
+      </w:r>
+      <w:proofErr w:type="spellStart"/>
+      <w:r>
+        <w:t>PrefetchW</w:t>
+      </w:r>
+      <w:proofErr w:type="spellEnd"/>
+      <w:r>
+        <w:t>, etc)</w:t>
       </w:r>
     </w:p>
     <w:p>
@@ -776,7 +800,15 @@
       </w:pPr>
       <w:r>
         <w:lastRenderedPageBreak/>
-        <w:t>Nginx is open source and has a large number of contributors and full-time developers working on it which generally means it will be patched faster and be less vulnerable to attacks than a closed source alternative.</w:t>
+        <w:t xml:space="preserve">Nginx is open source and has </w:t>
+      </w:r>
+      <w:proofErr w:type="gramStart"/>
+      <w:r>
+        <w:t>a large number of</w:t>
+      </w:r>
+      <w:proofErr w:type="gramEnd"/>
+      <w:r>
+        <w:t xml:space="preserve"> contributors and full-time developers working on it which generally means it will be patched faster and be less vulnerable to attacks than a closed source alternative.</w:t>
       </w:r>
     </w:p>
     <w:p>
@@ -1024,20 +1056,44 @@
         <w:jc w:val="both"/>
       </w:pPr>
       <w:r>
-        <w:t xml:space="preserve">I have to use a content management system in conjunction with a database as discussed above  in order to make the creation and publication of new content to the website by non-technical </w:t>
+        <w:t xml:space="preserve">I have to use a content management system in conjunction with a database as discussed </w:t>
+      </w:r>
+      <w:proofErr w:type="gramStart"/>
+      <w:r>
+        <w:t>above  in</w:t>
+      </w:r>
+      <w:proofErr w:type="gramEnd"/>
+      <w:r>
+        <w:t xml:space="preserve"> order to make the creation and publication of new content to the website by non-technical </w:t>
       </w:r>
       <w:r>
         <w:lastRenderedPageBreak/>
         <w:t>users as straightforward as possible.</w:t>
       </w:r>
       <w:r>
-        <w:t xml:space="preserve"> There are several content management systems available however some of them do not allow self-hosting and don’t export properly (Wix 202</w:t>
+        <w:t xml:space="preserve"> There are several content management systems available however some of them do not allow self-hosting and don’t export properly (</w:t>
+      </w:r>
+      <w:proofErr w:type="spellStart"/>
+      <w:r>
+        <w:t>Wix</w:t>
+      </w:r>
+      <w:proofErr w:type="spellEnd"/>
+      <w:r>
+        <w:t xml:space="preserve"> 202</w:t>
       </w:r>
       <w:r>
         <w:t>2</w:t>
       </w:r>
       <w:r>
-        <w:t xml:space="preserve">, SquareSpace </w:t>
+        <w:t xml:space="preserve">, </w:t>
+      </w:r>
+      <w:proofErr w:type="spellStart"/>
+      <w:r>
+        <w:t>SquareSpace</w:t>
+      </w:r>
+      <w:proofErr w:type="spellEnd"/>
+      <w:r>
+        <w:t xml:space="preserve"> </w:t>
       </w:r>
       <w:r>
         <w:t>05</w:t>
@@ -1055,7 +1111,15 @@
         <w:t>2</w:t>
       </w:r>
       <w:r>
-        <w:t>) so are not appropriate for this use case such as Square Space and Wix. The 2 leading systems based on market share that allow self-hosting are WordPress and Joomla</w:t>
+        <w:t xml:space="preserve">) so are not appropriate for this use case such as Square Space and </w:t>
+      </w:r>
+      <w:proofErr w:type="spellStart"/>
+      <w:r>
+        <w:t>Wix</w:t>
+      </w:r>
+      <w:proofErr w:type="spellEnd"/>
+      <w:r>
+        <w:t>. The 2 leading systems based on market share that allow self-hosting are WordPress and Joomla</w:t>
       </w:r>
       <w:r>
         <w:t xml:space="preserve">, however, there is another solution called Drupal </w:t>
@@ -1117,7 +1181,15 @@
         <w:t>Drupal was initially released in 2001 and has slowly gained market share up until today where it has 11% within the 10,000 most popular websites however it doesn’t have as high a market share over the entire internet and so finding solutions to problems encountered could be more difficult than when using a more widely popular solution</w:t>
       </w:r>
       <w:r>
-        <w:t xml:space="preserve"> (BuiltWith 15/05/2022).</w:t>
+        <w:t xml:space="preserve"> (</w:t>
+      </w:r>
+      <w:proofErr w:type="spellStart"/>
+      <w:r>
+        <w:t>BuiltWith</w:t>
+      </w:r>
+      <w:proofErr w:type="spellEnd"/>
+      <w:r>
+        <w:t xml:space="preserve"> 15/05/2022).</w:t>
       </w:r>
     </w:p>
     <w:p>
@@ -1132,7 +1204,15 @@
         <w:t>Drupal is free and open source</w:t>
       </w:r>
       <w:r>
-        <w:t xml:space="preserve"> which means that more people are able to view and make contributions which can increase the security of the solution but as it is not as popular as the other options it does not have as many contributors actively working on it</w:t>
+        <w:t xml:space="preserve"> which means that more people </w:t>
+      </w:r>
+      <w:proofErr w:type="gramStart"/>
+      <w:r>
+        <w:t>are able to</w:t>
+      </w:r>
+      <w:proofErr w:type="gramEnd"/>
+      <w:r>
+        <w:t xml:space="preserve"> view and make contributions which can increase the security of the solution but as it is not as popular as the other options it does not have as many contributors actively working on it</w:t>
       </w:r>
       <w:r>
         <w:t>.</w:t>
@@ -1147,7 +1227,15 @@
         </w:numPr>
       </w:pPr>
       <w:r>
-        <w:t>Drupal can be extended with modules to add additional functionality and features to your website. There are over 40,000 modules available through the official directory which is similar to the number of official WordPress plugins, however, WordPress has significantly more plugins</w:t>
+        <w:t xml:space="preserve">Drupal can be extended with modules to add additional functionality and features to your website. There are over 40,000 modules available through the official directory which is </w:t>
+      </w:r>
+      <w:proofErr w:type="gramStart"/>
+      <w:r>
+        <w:t>similar to</w:t>
+      </w:r>
+      <w:proofErr w:type="gramEnd"/>
+      <w:r>
+        <w:t xml:space="preserve"> the number of official WordPress plugins, however, WordPress has significantly more plugins</w:t>
       </w:r>
       <w:r>
         <w:t xml:space="preserve"> available</w:t>
@@ -1194,7 +1282,15 @@
         <w:t>Joomla was initially released in 2005 and has slowly gained market share up until today where it has 1.89% over the entire internet. While this is significantly higher than Drupal it is still very low compared to WordPress and so finding solutions to problems encountered could be more difficult</w:t>
       </w:r>
       <w:r>
-        <w:t xml:space="preserve"> (BuiltWith 31/10/2021)</w:t>
+        <w:t xml:space="preserve"> (</w:t>
+      </w:r>
+      <w:proofErr w:type="spellStart"/>
+      <w:r>
+        <w:t>BuiltWith</w:t>
+      </w:r>
+      <w:proofErr w:type="spellEnd"/>
+      <w:r>
+        <w:t xml:space="preserve"> 31/10/2021)</w:t>
       </w:r>
       <w:r>
         <w:t>.</w:t>
@@ -1209,7 +1305,15 @@
         </w:numPr>
       </w:pPr>
       <w:r>
-        <w:t xml:space="preserve">Joomla is free and open source which means that more people are able to view and make contributions which can increase the security of the solution but as it is not as popular as WordPress it does not have as many contributors actively working on it and, finding and </w:t>
+        <w:t xml:space="preserve">Joomla is free and open source which means that more people </w:t>
+      </w:r>
+      <w:proofErr w:type="gramStart"/>
+      <w:r>
+        <w:t>are able to</w:t>
+      </w:r>
+      <w:proofErr w:type="gramEnd"/>
+      <w:r>
+        <w:t xml:space="preserve"> view and make contributions which can increase the security of the solution but as it is not as popular as WordPress it does not have as many contributors actively working on it and, finding and </w:t>
       </w:r>
       <w:r>
         <w:t>patching security vulnerabilities</w:t>
@@ -1256,7 +1360,15 @@
         <w:t>WordPress was initially released in 2003 and it quickly became the most popular CMS on the internet today being used by approximately 41% of all websites on the internet, as such it should be relatively easy to find solutions to most problems encountered while using it</w:t>
       </w:r>
       <w:r>
-        <w:t xml:space="preserve"> (BuiltWith 31/10/2021)</w:t>
+        <w:t xml:space="preserve"> (</w:t>
+      </w:r>
+      <w:proofErr w:type="spellStart"/>
+      <w:r>
+        <w:t>BuiltWith</w:t>
+      </w:r>
+      <w:proofErr w:type="spellEnd"/>
+      <w:r>
+        <w:t xml:space="preserve"> 31/10/2021)</w:t>
       </w:r>
       <w:r>
         <w:t>.</w:t>
@@ -1271,7 +1383,15 @@
         </w:numPr>
       </w:pPr>
       <w:r>
-        <w:t xml:space="preserve">WordPress is free and open source which means that more people are able to view and make contributions which </w:t>
+        <w:t xml:space="preserve">WordPress is free and open source which means that more people </w:t>
+      </w:r>
+      <w:proofErr w:type="gramStart"/>
+      <w:r>
+        <w:t>are able to</w:t>
+      </w:r>
+      <w:proofErr w:type="gramEnd"/>
+      <w:r>
+        <w:t xml:space="preserve"> view and make contributions which </w:t>
       </w:r>
       <w:r>
         <w:t>will</w:t>
@@ -1369,13 +1489,24 @@
         <w:t xml:space="preserve"> such as WordPress</w:t>
       </w:r>
       <w:r>
-        <w:t xml:space="preserve"> is that it often has a strong development team behind it and receives security fixes quickly (a</w:t>
+        <w:t xml:space="preserve"> is that it often has a strong development team behind it and receives security fixes quickly (</w:t>
+      </w:r>
+      <w:proofErr w:type="spellStart"/>
+      <w:r>
+        <w:t>a</w:t>
       </w:r>
       <w:r>
         <w:rPr>
           <w:rFonts w:ascii="Calibri" w:eastAsia="Calibri" w:hAnsi="Calibri" w:cs="Calibri"/>
         </w:rPr>
-        <w:t>pache@GitHub 29/10/2021)</w:t>
+        <w:t>pache@GitHub</w:t>
+      </w:r>
+      <w:proofErr w:type="spellEnd"/>
+      <w:r>
+        <w:rPr>
+          <w:rFonts w:ascii="Calibri" w:eastAsia="Calibri" w:hAnsi="Calibri" w:cs="Calibri"/>
+        </w:rPr>
+        <w:t xml:space="preserve"> 29/10/2021)</w:t>
       </w:r>
       <w:r>
         <w:t>.</w:t>
@@ -1433,7 +1564,23 @@
     </w:p>
     <w:p>
       <w:r>
-        <w:t>As the client has indicated in the initial meeting that they will be adding blog posts to the website in the future I suggested that they might wish to add people who are interested to a newsletter service that they can then use to notify those people when a new blog post is created. The client has agreed to this suggestion and so we will be using the Simple Newsletter Plugin by Noptin to fulfil this role (Simple Newsletter – Noptin 2022).</w:t>
+        <w:t xml:space="preserve">As the client has indicated in the initial meeting that they will be adding blog posts to the website in the future I suggested that they might wish to add people who are interested to a newsletter service that they can then use to notify those people when a new blog post is created. The client has agreed to this suggestion and so we will be using the Simple Newsletter Plugin by </w:t>
+      </w:r>
+      <w:proofErr w:type="spellStart"/>
+      <w:r>
+        <w:t>Noptin</w:t>
+      </w:r>
+      <w:proofErr w:type="spellEnd"/>
+      <w:r>
+        <w:t xml:space="preserve"> to fulfil this role (Simple Newsletter – </w:t>
+      </w:r>
+      <w:proofErr w:type="spellStart"/>
+      <w:r>
+        <w:t>Noptin</w:t>
+      </w:r>
+      <w:proofErr w:type="spellEnd"/>
+      <w:r>
+        <w:t xml:space="preserve"> 2022).</w:t>
       </w:r>
     </w:p>
     <w:p>
@@ -1460,7 +1607,15 @@
     </w:p>
     <w:p>
       <w:r>
-        <w:t xml:space="preserve">As we are using a pre-configured server with an operating system pre-installed we do not need to install an operating system. We can however create a simple page on the pre-installed web server that displays information about the system and use this to confirm that we actually have the operating system we expect to have installed. </w:t>
+        <w:t xml:space="preserve">As we are using a pre-configured server with an operating system pre-installed we do not need to install an operating system. We can however create a simple page on the pre-installed web server that displays information about the system and use this to confirm that we </w:t>
+      </w:r>
+      <w:proofErr w:type="gramStart"/>
+      <w:r>
+        <w:t>actually have</w:t>
+      </w:r>
+      <w:proofErr w:type="gramEnd"/>
+      <w:r>
+        <w:t xml:space="preserve"> the operating system we expect to have installed. </w:t>
       </w:r>
       <w:r>
         <w:t>First,</w:t>
@@ -1529,8 +1684,13 @@
       </w:r>
     </w:p>
     <w:p>
-      <w:r>
-        <w:t xml:space="preserve">Next we will navigate to </w:t>
+      <w:proofErr w:type="gramStart"/>
+      <w:r>
+        <w:t>Next</w:t>
+      </w:r>
+      <w:proofErr w:type="gramEnd"/>
+      <w:r>
+        <w:t xml:space="preserve"> we will navigate to </w:t>
       </w:r>
       <w:hyperlink r:id="rId6" w:history="1">
         <w:r>
@@ -1614,7 +1774,15 @@
     </w:p>
     <w:p>
       <w:r>
-        <w:t>Again, as we are using a pre-configured server with all the software we are intending to use already installed</w:t>
+        <w:t xml:space="preserve">Again, as we are using a pre-configured server with all the </w:t>
+      </w:r>
+      <w:proofErr w:type="gramStart"/>
+      <w:r>
+        <w:t>software</w:t>
+      </w:r>
+      <w:proofErr w:type="gramEnd"/>
+      <w:r>
+        <w:t xml:space="preserve"> we are intending to use already installed</w:t>
       </w:r>
       <w:r>
         <w:t xml:space="preserve"> I am only able to show that Apache is indeed already installed with another extract from the same webpage showing multiple mentions of Apache being the server software.</w:t>
@@ -1892,7 +2060,39 @@
     </w:p>
     <w:p>
       <w:r>
-        <w:t>WordPress like all the other software we are using has been pre-installed for us and we can show this by using ftp to connect to the server and list all the files in the root of our webspace which will have all the typical files of a wordpress installation (wp-admin, wp-config.php, wp-settings.php, etc, etc)</w:t>
+        <w:t xml:space="preserve">WordPress like all the other software we are using has been pre-installed for us and we can show this by using ftp to connect to the server and list all the files in the root of our webspace which will have all the typical files of a </w:t>
+      </w:r>
+      <w:proofErr w:type="spellStart"/>
+      <w:r>
+        <w:t>wordpress</w:t>
+      </w:r>
+      <w:proofErr w:type="spellEnd"/>
+      <w:r>
+        <w:t xml:space="preserve"> installation (</w:t>
+      </w:r>
+      <w:proofErr w:type="spellStart"/>
+      <w:r>
+        <w:t>wp</w:t>
+      </w:r>
+      <w:proofErr w:type="spellEnd"/>
+      <w:r>
+        <w:t xml:space="preserve">-admin, </w:t>
+      </w:r>
+      <w:proofErr w:type="spellStart"/>
+      <w:r>
+        <w:t>wp-config.php</w:t>
+      </w:r>
+      <w:proofErr w:type="spellEnd"/>
+      <w:r>
+        <w:t xml:space="preserve">, </w:t>
+      </w:r>
+      <w:proofErr w:type="spellStart"/>
+      <w:r>
+        <w:t>wp-settings.php</w:t>
+      </w:r>
+      <w:proofErr w:type="spellEnd"/>
+      <w:r>
+        <w:t>, etc, etc)</w:t>
       </w:r>
       <w:r>
         <w:t>.</w:t>
@@ -2025,7 +2225,15 @@
     </w:p>
     <w:p>
       <w:r>
-        <w:t>Once we have logged in we will get</w:t>
+        <w:t xml:space="preserve">Once we have logged </w:t>
+      </w:r>
+      <w:proofErr w:type="gramStart"/>
+      <w:r>
+        <w:t>in</w:t>
+      </w:r>
+      <w:proofErr w:type="gramEnd"/>
+      <w:r>
+        <w:t xml:space="preserve"> we will get</w:t>
       </w:r>
       <w:r>
         <w:t xml:space="preserve"> to</w:t>
@@ -2100,7 +2308,31 @@
     </w:p>
     <w:p>
       <w:r>
-        <w:t>To install the shoreditch theme from the wordpress dashboard we have to click on Appearance then Themes.</w:t>
+        <w:t xml:space="preserve">To install the </w:t>
+      </w:r>
+      <w:proofErr w:type="spellStart"/>
+      <w:r>
+        <w:t>shoreditch</w:t>
+      </w:r>
+      <w:proofErr w:type="spellEnd"/>
+      <w:r>
+        <w:t xml:space="preserve"> theme from the </w:t>
+      </w:r>
+      <w:proofErr w:type="spellStart"/>
+      <w:r>
+        <w:t>wordpress</w:t>
+      </w:r>
+      <w:proofErr w:type="spellEnd"/>
+      <w:r>
+        <w:t xml:space="preserve"> dashboard we </w:t>
+      </w:r>
+      <w:proofErr w:type="gramStart"/>
+      <w:r>
+        <w:t>have to</w:t>
+      </w:r>
+      <w:proofErr w:type="gramEnd"/>
+      <w:r>
+        <w:t xml:space="preserve"> click on Appearance then Themes.</w:t>
       </w:r>
     </w:p>
     <w:p>
@@ -2176,7 +2408,15 @@
         <w:t>ew button near the top of the page</w:t>
       </w:r>
       <w:r>
-        <w:t xml:space="preserve"> and then search for shoreditch using the </w:t>
+        <w:t xml:space="preserve"> and then search for </w:t>
+      </w:r>
+      <w:proofErr w:type="spellStart"/>
+      <w:r>
+        <w:t>shoreditch</w:t>
+      </w:r>
+      <w:proofErr w:type="spellEnd"/>
+      <w:r>
+        <w:t xml:space="preserve"> using the </w:t>
       </w:r>
       <w:r>
         <w:t>search box</w:t>
@@ -2457,16 +2697,16 @@
       <w:r>
         <w:t>Planning</w:t>
       </w:r>
-      <w:r>
-        <w:t xml:space="preserve"> (19/05/2022)</w:t>
-      </w:r>
     </w:p>
     <w:p>
       <w:pPr>
         <w:pStyle w:val="Heading5"/>
       </w:pPr>
       <w:r>
-        <w:t>Pages</w:t>
+        <w:t>Page</w:t>
+      </w:r>
+      <w:r>
+        <w:t xml:space="preserve"> Descriptions</w:t>
       </w:r>
     </w:p>
     <w:p>
@@ -2474,34 +2714,208 @@
         <w:pStyle w:val="Heading6"/>
       </w:pPr>
       <w:r>
-        <w:t>HomePage</w:t>
+        <w:t>Homepage</w:t>
+      </w:r>
+    </w:p>
+    <w:p>
+      <w:r>
+        <w:t>This page will contain links to the other pages and serve as a hub for navigating around the website as well as providing a brief description of what Silicon Croft is.</w:t>
+      </w:r>
+      <w:r>
+        <w:t xml:space="preserve"> It will also have a section near the bottom of the page linking to similar initiatives.</w:t>
+      </w:r>
+    </w:p>
+    <w:p>
+      <w:pPr>
+        <w:pStyle w:val="Heading6"/>
+      </w:pPr>
+      <w:r>
+        <w:t>Blog</w:t>
+      </w:r>
+    </w:p>
+    <w:p>
+      <w:r>
+        <w:t xml:space="preserve">Maria has mentioned that she plans to ask people within the industry that she knows to write </w:t>
+      </w:r>
+      <w:r>
+        <w:t xml:space="preserve">pieces on related subjects which she will then turn into </w:t>
+      </w:r>
+      <w:r>
+        <w:t>blog posts</w:t>
+      </w:r>
+      <w:r>
+        <w:t xml:space="preserve"> and upload them to</w:t>
+      </w:r>
+      <w:r>
+        <w:t xml:space="preserve"> the website</w:t>
+      </w:r>
+      <w:r>
+        <w:t xml:space="preserve">. The Blog page will allow access to these blog posts </w:t>
+      </w:r>
+      <w:r>
+        <w:t>and</w:t>
+      </w:r>
+      <w:r>
+        <w:t xml:space="preserve"> have a newsletter sign-up form so that people can be notified of future blog posts.</w:t>
+      </w:r>
+    </w:p>
+    <w:p>
+      <w:pPr>
+        <w:pStyle w:val="Heading6"/>
+      </w:pPr>
+      <w:r>
+        <w:t>Engagement Pipeline</w:t>
+      </w:r>
+    </w:p>
+    <w:p>
+      <w:r>
+        <w:t>This page will provide a place for Maria to add content to go into more detail about Silicon Croft, it will initially only contain a short explanation and some graphics and can be expanded later.</w:t>
+      </w:r>
+    </w:p>
+    <w:p>
+      <w:pPr>
+        <w:pStyle w:val="Heading6"/>
+      </w:pPr>
+      <w:r>
+        <w:t>About Us</w:t>
+      </w:r>
+    </w:p>
+    <w:p>
+      <w:r>
+        <w:t xml:space="preserve">This page will give a short description about who Maria/Mesomorphic </w:t>
+      </w:r>
+      <w:r>
+        <w:t>is/</w:t>
+      </w:r>
+      <w:r>
+        <w:t>are</w:t>
+      </w:r>
+      <w:r>
+        <w:t xml:space="preserve">, how it came about </w:t>
+      </w:r>
+      <w:r>
+        <w:t>and a</w:t>
+      </w:r>
+      <w:r>
+        <w:t>bout</w:t>
+      </w:r>
+      <w:r>
+        <w:t xml:space="preserve"> what the mission of the Silicon Croft initiative is.</w:t>
+      </w:r>
+    </w:p>
+    <w:p>
+      <w:pPr>
+        <w:pStyle w:val="Heading6"/>
+      </w:pPr>
+      <w:r>
+        <w:t>Contact</w:t>
+      </w:r>
+    </w:p>
+    <w:p>
+      <w:r>
+        <w:t xml:space="preserve">This page will </w:t>
+      </w:r>
+      <w:r>
+        <w:t>give details about how to get into contact with Maria and will be updated to include anyone else involved with Silicon Croft in the future.</w:t>
       </w:r>
     </w:p>
     <w:p/>
     <w:p>
       <w:pPr>
-        <w:pStyle w:val="Heading6"/>
-      </w:pPr>
-      <w:r>
-        <w:t>Blog</w:t>
+        <w:pStyle w:val="Heading5"/>
+      </w:pPr>
+      <w:r>
+        <w:lastRenderedPageBreak/>
+        <w:t>Page Layouts</w:t>
       </w:r>
     </w:p>
     <w:p/>
     <w:p>
       <w:pPr>
-        <w:pStyle w:val="Heading6"/>
-      </w:pPr>
-      <w:r>
-        <w:t>Engagement Pipeline</w:t>
+        <w:pStyle w:val="Heading5"/>
+      </w:pPr>
+      <w:r>
+        <w:t>Sitemap</w:t>
+      </w:r>
+    </w:p>
+    <w:p>
+      <w:r>
+        <w:rPr>
+          <w:noProof/>
+        </w:rPr>
+        <w:drawing>
+          <wp:inline distT="0" distB="0" distL="0" distR="0" wp14:anchorId="3E0CBF91" wp14:editId="0A1E05B8">
+            <wp:extent cx="5727700" cy="1572260"/>
+            <wp:effectExtent l="0" t="0" r="6350" b="8890"/>
+            <wp:docPr id="13" name="Picture 13" descr="Graphical user interface, text, application&#10;&#10;Description automatically generated"/>
+            <wp:cNvGraphicFramePr>
+              <a:graphicFrameLocks xmlns:a="http://schemas.openxmlformats.org/drawingml/2006/main" noChangeAspect="1"/>
+            </wp:cNvGraphicFramePr>
+            <a:graphic xmlns:a="http://schemas.openxmlformats.org/drawingml/2006/main">
+              <a:graphicData uri="http://schemas.openxmlformats.org/drawingml/2006/picture">
+                <pic:pic xmlns:pic="http://schemas.openxmlformats.org/drawingml/2006/picture">
+                  <pic:nvPicPr>
+                    <pic:cNvPr id="13" name="Picture 13" descr="Graphical user interface, text, application&#10;&#10;Description automatically generated"/>
+                    <pic:cNvPicPr>
+                      <a:picLocks noChangeAspect="1" noChangeArrowheads="1"/>
+                    </pic:cNvPicPr>
+                  </pic:nvPicPr>
+                  <pic:blipFill>
+                    <a:blip r:embed="rId21">
+                      <a:extLst>
+                        <a:ext uri="{28A0092B-C50C-407E-A947-70E740481C1C}">
+                          <a14:useLocalDpi xmlns:a14="http://schemas.microsoft.com/office/drawing/2010/main" val="0"/>
+                        </a:ext>
+                      </a:extLst>
+                    </a:blip>
+                    <a:srcRect/>
+                    <a:stretch>
+                      <a:fillRect/>
+                    </a:stretch>
+                  </pic:blipFill>
+                  <pic:spPr bwMode="auto">
+                    <a:xfrm>
+                      <a:off x="0" y="0"/>
+                      <a:ext cx="5727700" cy="1572260"/>
+                    </a:xfrm>
+                    <a:prstGeom prst="rect">
+                      <a:avLst/>
+                    </a:prstGeom>
+                    <a:noFill/>
+                    <a:ln>
+                      <a:noFill/>
+                    </a:ln>
+                  </pic:spPr>
+                </pic:pic>
+              </a:graphicData>
+            </a:graphic>
+          </wp:inline>
+        </w:drawing>
+      </w:r>
+    </w:p>
+    <w:p>
+      <w:pPr>
+        <w:pStyle w:val="Heading4"/>
+      </w:pPr>
+      <w:r>
+        <w:t>Implementation</w:t>
       </w:r>
     </w:p>
     <w:p/>
     <w:p>
       <w:pPr>
-        <w:pStyle w:val="Heading6"/>
-      </w:pPr>
-      <w:r>
-        <w:t>About Us</w:t>
+        <w:pStyle w:val="Heading3"/>
+      </w:pPr>
+      <w:r>
+        <w:t>Testing</w:t>
+      </w:r>
+    </w:p>
+    <w:p>
+      <w:pPr>
+        <w:pStyle w:val="Heading4"/>
+      </w:pPr>
+      <w:r>
+        <w:t>Testing Plan</w:t>
       </w:r>
     </w:p>
     <w:p/>
@@ -2510,7 +2924,7 @@
         <w:pStyle w:val="Heading4"/>
       </w:pPr>
       <w:r>
-        <w:t>Implementation</w:t>
+        <w:t>Testing Data</w:t>
       </w:r>
     </w:p>
     <w:p/>
@@ -2519,32 +2933,6 @@
         <w:pStyle w:val="Heading3"/>
       </w:pPr>
       <w:r>
-        <w:t>Testing</w:t>
-      </w:r>
-    </w:p>
-    <w:p>
-      <w:pPr>
-        <w:pStyle w:val="Heading4"/>
-      </w:pPr>
-      <w:r>
-        <w:t>Testing Plan</w:t>
-      </w:r>
-    </w:p>
-    <w:p/>
-    <w:p>
-      <w:pPr>
-        <w:pStyle w:val="Heading4"/>
-      </w:pPr>
-      <w:r>
-        <w:t>Testing Data</w:t>
-      </w:r>
-    </w:p>
-    <w:p/>
-    <w:p>
-      <w:pPr>
-        <w:pStyle w:val="Heading3"/>
-      </w:pPr>
-      <w:r>
         <w:t>Retrospective</w:t>
       </w:r>
       <w:r>
@@ -2553,7 +2941,18 @@
     </w:p>
     <w:p>
       <w:r>
-        <w:t xml:space="preserve">I believe that I managed the project as well as I could considering that I was significantly forestalled during the planning stage by </w:t>
+        <w:t xml:space="preserve">I believe that I managed the project as well as I could </w:t>
+      </w:r>
+      <w:r>
+        <w:t xml:space="preserve">have </w:t>
+      </w:r>
+      <w:proofErr w:type="gramStart"/>
+      <w:r>
+        <w:t>considering</w:t>
+      </w:r>
+      <w:proofErr w:type="gramEnd"/>
+      <w:r>
+        <w:t xml:space="preserve"> that I was significantly forestalled during the planning stage by </w:t>
       </w:r>
       <w:r>
         <w:t xml:space="preserve">events in my </w:t>
@@ -2562,11 +2961,7 @@
         <w:t xml:space="preserve">personal </w:t>
       </w:r>
       <w:r>
-        <w:t xml:space="preserve">life and so started the </w:t>
-      </w:r>
-      <w:r>
-        <w:lastRenderedPageBreak/>
-        <w:t>implementation stage 9 weeks late and had/have a much shorter period in order to finish it and the evaluation stage.</w:t>
+        <w:t>life and so started the implementation stage 9 weeks late and had/have a much shorter period in order to finish it and the evaluation stage.</w:t>
       </w:r>
       <w:r>
         <w:t xml:space="preserve"> There were no amendments required to the project plan as all deliverables and milestones were completed and delivered on the dates predicted and, all tasks and assignments were completed as quickly and accurately as possible due to the strict time limitations.</w:t>
@@ -2595,7 +2990,7 @@
       <w:r>
         <w:t>2022) – Shared Linux Web Hosting With cPanel [online]. Available from &lt;</w:t>
       </w:r>
-      <w:hyperlink r:id="rId21" w:history="1">
+      <w:hyperlink r:id="rId22" w:history="1">
         <w:r>
           <w:rPr>
             <w:rStyle w:val="Hyperlink"/>
@@ -2619,7 +3014,7 @@
       <w:r>
         <w:t>&lt;</w:t>
       </w:r>
-      <w:hyperlink r:id="rId22" w:history="1">
+      <w:hyperlink r:id="rId23" w:history="1">
         <w:r>
           <w:rPr>
             <w:rStyle w:val="Hyperlink"/>
@@ -2664,7 +3059,7 @@
         </w:rPr>
         <w:t>&lt;</w:t>
       </w:r>
-      <w:hyperlink r:id="rId23" w:history="1">
+      <w:hyperlink r:id="rId24" w:history="1">
         <w:r>
           <w:rPr>
             <w:rStyle w:val="Hyperlink"/>
@@ -2710,7 +3105,7 @@
         </w:rPr>
         <w:t>&lt;</w:t>
       </w:r>
-      <w:hyperlink r:id="rId24" w:history="1">
+      <w:hyperlink r:id="rId25" w:history="1">
         <w:r>
           <w:rPr>
             <w:rStyle w:val="Hyperlink"/>
@@ -2738,6 +3133,7 @@
         <w:rPr>
           <w:rFonts w:ascii="Calibri" w:eastAsia="Calibri" w:hAnsi="Calibri" w:cs="Calibri"/>
         </w:rPr>
+        <w:lastRenderedPageBreak/>
         <w:t>OpenSUSE contributors (2021) openSUSE Leap - Get openSUSE (Download Tab) [online]. Available from</w:t>
       </w:r>
       <w:r>
@@ -2749,7 +3145,7 @@
         </w:rPr>
         <w:t>&lt;</w:t>
       </w:r>
-      <w:hyperlink r:id="rId25" w:history="1">
+      <w:hyperlink r:id="rId26" w:history="1">
         <w:r>
           <w:rPr>
             <w:rStyle w:val="Hyperlink"/>
@@ -2773,11 +3169,19 @@
           <w:rFonts w:ascii="Calibri" w:eastAsia="Calibri" w:hAnsi="Calibri" w:cs="Calibri"/>
         </w:rPr>
       </w:pPr>
+      <w:proofErr w:type="spellStart"/>
       <w:r>
         <w:rPr>
           <w:rFonts w:ascii="Calibri" w:eastAsia="Calibri" w:hAnsi="Calibri" w:cs="Calibri"/>
         </w:rPr>
-        <w:t>apache@GitHub (29/10/2021) httpd trunk commit list [online]. Available from</w:t>
+        <w:t>apache@GitHub</w:t>
+      </w:r>
+      <w:proofErr w:type="spellEnd"/>
+      <w:r>
+        <w:rPr>
+          <w:rFonts w:ascii="Calibri" w:eastAsia="Calibri" w:hAnsi="Calibri" w:cs="Calibri"/>
+        </w:rPr>
+        <w:t xml:space="preserve"> (29/10/2021) httpd trunk commit list [online]. Available from</w:t>
       </w:r>
       <w:r>
         <w:br/>
@@ -2788,7 +3192,7 @@
         </w:rPr>
         <w:t>&lt;</w:t>
       </w:r>
-      <w:hyperlink r:id="rId26" w:history="1">
+      <w:hyperlink r:id="rId27" w:history="1">
         <w:r>
           <w:rPr>
             <w:rStyle w:val="Hyperlink"/>
@@ -2812,16 +3216,24 @@
           <w:rFonts w:ascii="Calibri" w:eastAsia="Calibri" w:hAnsi="Calibri" w:cs="Calibri"/>
         </w:rPr>
       </w:pPr>
+      <w:proofErr w:type="spellStart"/>
       <w:r>
         <w:rPr>
           <w:rFonts w:ascii="Calibri" w:eastAsia="Calibri" w:hAnsi="Calibri" w:cs="Calibri"/>
         </w:rPr>
-        <w:t>BuiltWith (</w:t>
-      </w:r>
+        <w:t>BuiltWith</w:t>
+      </w:r>
+      <w:proofErr w:type="spellEnd"/>
       <w:r>
         <w:rPr>
           <w:rFonts w:ascii="Calibri" w:eastAsia="Calibri" w:hAnsi="Calibri" w:cs="Calibri"/>
         </w:rPr>
+        <w:t xml:space="preserve"> (</w:t>
+      </w:r>
+      <w:r>
+        <w:rPr>
+          <w:rFonts w:ascii="Calibri" w:eastAsia="Calibri" w:hAnsi="Calibri" w:cs="Calibri"/>
+        </w:rPr>
         <w:t>10</w:t>
       </w:r>
       <w:r>
@@ -2863,7 +3275,7 @@
         </w:rPr>
         <w:t>&lt;</w:t>
       </w:r>
-      <w:hyperlink r:id="rId27" w:history="1">
+      <w:hyperlink r:id="rId28" w:history="1">
         <w:r>
           <w:rPr>
             <w:rStyle w:val="Hyperlink"/>
@@ -2923,13 +3335,35 @@
           <w:rFonts w:ascii="Calibri" w:eastAsia="Calibri" w:hAnsi="Calibri" w:cs="Calibri"/>
         </w:rPr>
       </w:pPr>
+      <w:proofErr w:type="spellStart"/>
       <w:r>
         <w:rPr>
           <w:rFonts w:ascii="Calibri" w:eastAsia="Calibri" w:hAnsi="Calibri" w:cs="Calibri"/>
         </w:rPr>
-        <w:t>BulitWith (15/05/2022) Open Source Distribution in the Top 10k Sites Available from &lt;</w:t>
-      </w:r>
-      <w:hyperlink r:id="rId28" w:history="1">
+        <w:t>BulitWith</w:t>
+      </w:r>
+      <w:proofErr w:type="spellEnd"/>
+      <w:r>
+        <w:rPr>
+          <w:rFonts w:ascii="Calibri" w:eastAsia="Calibri" w:hAnsi="Calibri" w:cs="Calibri"/>
+        </w:rPr>
+        <w:t xml:space="preserve"> (15/05/2022) </w:t>
+      </w:r>
+      <w:proofErr w:type="gramStart"/>
+      <w:r>
+        <w:rPr>
+          <w:rFonts w:ascii="Calibri" w:eastAsia="Calibri" w:hAnsi="Calibri" w:cs="Calibri"/>
+        </w:rPr>
+        <w:t>Open Source</w:t>
+      </w:r>
+      <w:proofErr w:type="gramEnd"/>
+      <w:r>
+        <w:rPr>
+          <w:rFonts w:ascii="Calibri" w:eastAsia="Calibri" w:hAnsi="Calibri" w:cs="Calibri"/>
+        </w:rPr>
+        <w:t xml:space="preserve"> Distribution in the Top 10k Sites Available from &lt;</w:t>
+      </w:r>
+      <w:hyperlink r:id="rId29" w:history="1">
         <w:r>
           <w:rPr>
             <w:rStyle w:val="Hyperlink"/>
@@ -2974,7 +3408,7 @@
         <w:ind w:left="-142"/>
         <w:jc w:val="both"/>
       </w:pPr>
-      <w:hyperlink r:id="rId29" w:history="1">
+      <w:hyperlink r:id="rId30" w:history="1">
         <w:r>
           <w:rPr>
             <w:rStyle w:val="Hyperlink"/>
@@ -2994,7 +3428,7 @@
           <w:rFonts w:ascii="Calibri" w:eastAsia="Calibri" w:hAnsi="Calibri" w:cs="Calibri"/>
         </w:rPr>
       </w:pPr>
-      <w:hyperlink r:id="rId30" w:history="1">
+      <w:hyperlink r:id="rId31" w:history="1">
         <w:r>
           <w:rPr>
             <w:rStyle w:val="Hyperlink"/>
@@ -3024,7 +3458,7 @@
           <w:rFonts w:ascii="Calibri" w:eastAsia="Calibri" w:hAnsi="Calibri" w:cs="Calibri"/>
         </w:rPr>
       </w:pPr>
-      <w:hyperlink r:id="rId31" w:history="1">
+      <w:hyperlink r:id="rId32" w:history="1">
         <w:r>
           <w:rPr>
             <w:rStyle w:val="Hyperlink"/>
@@ -3075,7 +3509,7 @@
         </w:rPr>
         <w:t>&lt;</w:t>
       </w:r>
-      <w:hyperlink r:id="rId32" w:history="1">
+      <w:hyperlink r:id="rId33" w:history="1">
         <w:r>
           <w:rPr>
             <w:rStyle w:val="Hyperlink"/>
@@ -3111,7 +3545,7 @@
         </w:rPr>
         <w:t>&lt;</w:t>
       </w:r>
-      <w:hyperlink r:id="rId33" w:history="1">
+      <w:hyperlink r:id="rId34" w:history="1">
         <w:r>
           <w:rPr>
             <w:rStyle w:val="Hyperlink"/>
@@ -3141,7 +3575,7 @@
           <w:rFonts w:ascii="Calibri" w:eastAsia="Calibri" w:hAnsi="Calibri" w:cs="Calibri"/>
         </w:rPr>
       </w:pPr>
-      <w:hyperlink r:id="rId34" w:history="1">
+      <w:hyperlink r:id="rId35" w:history="1">
         <w:r>
           <w:rPr>
             <w:rStyle w:val="Hyperlink"/>
@@ -3165,7 +3599,7 @@
           <w:rFonts w:ascii="Calibri" w:eastAsia="Calibri" w:hAnsi="Calibri" w:cs="Calibri"/>
         </w:rPr>
       </w:pPr>
-      <w:hyperlink r:id="rId35" w:history="1">
+      <w:hyperlink r:id="rId36" w:history="1">
         <w:r>
           <w:rPr>
             <w:rStyle w:val="Hyperlink"/>
@@ -3189,7 +3623,7 @@
           <w:rFonts w:ascii="Calibri" w:eastAsia="Calibri" w:hAnsi="Calibri" w:cs="Calibri"/>
         </w:rPr>
       </w:pPr>
-      <w:hyperlink r:id="rId36" w:history="1">
+      <w:hyperlink r:id="rId37" w:history="1">
         <w:r>
           <w:rPr>
             <w:rStyle w:val="Hyperlink"/>
@@ -3213,7 +3647,7 @@
           <w:rFonts w:ascii="Calibri" w:eastAsia="Calibri" w:hAnsi="Calibri" w:cs="Calibri"/>
         </w:rPr>
       </w:pPr>
-      <w:hyperlink r:id="rId37" w:history="1">
+      <w:hyperlink r:id="rId38" w:history="1">
         <w:r>
           <w:rPr>
             <w:rStyle w:val="Hyperlink"/>
@@ -3231,9 +3665,25 @@
         <w:jc w:val="both"/>
       </w:pPr>
       <w:r>
-        <w:t>(Simple Newsletter – Noptin 2022) Simple Newsletter Plugin – Noptin [online]. Available from &lt;</w:t>
-      </w:r>
-      <w:hyperlink r:id="rId38" w:history="1">
+        <w:t xml:space="preserve">(Simple Newsletter – </w:t>
+      </w:r>
+      <w:proofErr w:type="spellStart"/>
+      <w:r>
+        <w:t>Noptin</w:t>
+      </w:r>
+      <w:proofErr w:type="spellEnd"/>
+      <w:r>
+        <w:t xml:space="preserve"> 2022) Simple Newsletter Plugin – </w:t>
+      </w:r>
+      <w:proofErr w:type="spellStart"/>
+      <w:r>
+        <w:t>Noptin</w:t>
+      </w:r>
+      <w:proofErr w:type="spellEnd"/>
+      <w:r>
+        <w:t xml:space="preserve"> [online]. Available from &lt;</w:t>
+      </w:r>
+      <w:hyperlink r:id="rId39" w:history="1">
         <w:r>
           <w:rPr>
             <w:rStyle w:val="Hyperlink"/>

</xml_diff>

<commit_message>
Implement website screenshots done
</commit_message>
<xml_diff>
--- a/Graded Unit Project/Implementation Stage/Implementation Stage.docx
+++ b/Graded Unit Project/Implementation Stage/Implementation Stage.docx
@@ -228,15 +228,7 @@
         <w:t xml:space="preserve">, </w:t>
       </w:r>
       <w:r>
-        <w:t xml:space="preserve">plugins and data storage. It is also free which is a very limiting factor for the project as we have no budget and most other hosting options either have no free hosting available or the free </w:t>
-      </w:r>
-      <w:proofErr w:type="gramStart"/>
-      <w:r>
-        <w:t>hosting</w:t>
-      </w:r>
-      <w:proofErr w:type="gramEnd"/>
-      <w:r>
-        <w:t xml:space="preserve"> they do have is very limited and has other conditions attached such as </w:t>
+        <w:t xml:space="preserve">plugins and data storage. It is also free which is a very limiting factor for the project as we have no budget and most other hosting options either have no free hosting available or the free hosting they do have is very limited and has other conditions attached such as </w:t>
       </w:r>
       <w:r>
         <w:t>requiring</w:t>
@@ -800,15 +792,7 @@
       </w:pPr>
       <w:r>
         <w:lastRenderedPageBreak/>
-        <w:t xml:space="preserve">Nginx is open source and has </w:t>
-      </w:r>
-      <w:proofErr w:type="gramStart"/>
-      <w:r>
-        <w:t>a large number of</w:t>
-      </w:r>
-      <w:proofErr w:type="gramEnd"/>
-      <w:r>
-        <w:t xml:space="preserve"> contributors and full-time developers working on it which generally means it will be patched faster and be less vulnerable to attacks than a closed source alternative.</w:t>
+        <w:t>Nginx is open source and has a large number of contributors and full-time developers working on it which generally means it will be patched faster and be less vulnerable to attacks than a closed source alternative.</w:t>
       </w:r>
     </w:p>
     <w:p>
@@ -1056,15 +1040,7 @@
         <w:jc w:val="both"/>
       </w:pPr>
       <w:r>
-        <w:t xml:space="preserve">I have to use a content management system in conjunction with a database as discussed </w:t>
-      </w:r>
-      <w:proofErr w:type="gramStart"/>
-      <w:r>
-        <w:t>above  in</w:t>
-      </w:r>
-      <w:proofErr w:type="gramEnd"/>
-      <w:r>
-        <w:t xml:space="preserve"> order to make the creation and publication of new content to the website by non-technical </w:t>
+        <w:t xml:space="preserve">I have to use a content management system in conjunction with a database as discussed above  in order to make the creation and publication of new content to the website by non-technical </w:t>
       </w:r>
       <w:r>
         <w:lastRenderedPageBreak/>
@@ -1204,15 +1180,7 @@
         <w:t>Drupal is free and open source</w:t>
       </w:r>
       <w:r>
-        <w:t xml:space="preserve"> which means that more people </w:t>
-      </w:r>
-      <w:proofErr w:type="gramStart"/>
-      <w:r>
-        <w:t>are able to</w:t>
-      </w:r>
-      <w:proofErr w:type="gramEnd"/>
-      <w:r>
-        <w:t xml:space="preserve"> view and make contributions which can increase the security of the solution but as it is not as popular as the other options it does not have as many contributors actively working on it</w:t>
+        <w:t xml:space="preserve"> which means that more people are able to view and make contributions which can increase the security of the solution but as it is not as popular as the other options it does not have as many contributors actively working on it</w:t>
       </w:r>
       <w:r>
         <w:t>.</w:t>
@@ -1227,15 +1195,7 @@
         </w:numPr>
       </w:pPr>
       <w:r>
-        <w:t xml:space="preserve">Drupal can be extended with modules to add additional functionality and features to your website. There are over 40,000 modules available through the official directory which is </w:t>
-      </w:r>
-      <w:proofErr w:type="gramStart"/>
-      <w:r>
-        <w:t>similar to</w:t>
-      </w:r>
-      <w:proofErr w:type="gramEnd"/>
-      <w:r>
-        <w:t xml:space="preserve"> the number of official WordPress plugins, however, WordPress has significantly more plugins</w:t>
+        <w:t>Drupal can be extended with modules to add additional functionality and features to your website. There are over 40,000 modules available through the official directory which is similar to the number of official WordPress plugins, however, WordPress has significantly more plugins</w:t>
       </w:r>
       <w:r>
         <w:t xml:space="preserve"> available</w:t>
@@ -1305,15 +1265,7 @@
         </w:numPr>
       </w:pPr>
       <w:r>
-        <w:t xml:space="preserve">Joomla is free and open source which means that more people </w:t>
-      </w:r>
-      <w:proofErr w:type="gramStart"/>
-      <w:r>
-        <w:t>are able to</w:t>
-      </w:r>
-      <w:proofErr w:type="gramEnd"/>
-      <w:r>
-        <w:t xml:space="preserve"> view and make contributions which can increase the security of the solution but as it is not as popular as WordPress it does not have as many contributors actively working on it and, finding and </w:t>
+        <w:t xml:space="preserve">Joomla is free and open source which means that more people are able to view and make contributions which can increase the security of the solution but as it is not as popular as WordPress it does not have as many contributors actively working on it and, finding and </w:t>
       </w:r>
       <w:r>
         <w:t>patching security vulnerabilities</w:t>
@@ -1383,15 +1335,7 @@
         </w:numPr>
       </w:pPr>
       <w:r>
-        <w:t xml:space="preserve">WordPress is free and open source which means that more people </w:t>
-      </w:r>
-      <w:proofErr w:type="gramStart"/>
-      <w:r>
-        <w:t>are able to</w:t>
-      </w:r>
-      <w:proofErr w:type="gramEnd"/>
-      <w:r>
-        <w:t xml:space="preserve"> view and make contributions which </w:t>
+        <w:t xml:space="preserve">WordPress is free and open source which means that more people are able to view and make contributions which </w:t>
       </w:r>
       <w:r>
         <w:t>will</w:t>
@@ -1607,15 +1551,7 @@
     </w:p>
     <w:p>
       <w:r>
-        <w:t xml:space="preserve">As we are using a pre-configured server with an operating system pre-installed we do not need to install an operating system. We can however create a simple page on the pre-installed web server that displays information about the system and use this to confirm that we </w:t>
-      </w:r>
-      <w:proofErr w:type="gramStart"/>
-      <w:r>
-        <w:t>actually have</w:t>
-      </w:r>
-      <w:proofErr w:type="gramEnd"/>
-      <w:r>
-        <w:t xml:space="preserve"> the operating system we expect to have installed. </w:t>
+        <w:t xml:space="preserve">As we are using a pre-configured server with an operating system pre-installed we do not need to install an operating system. We can however create a simple page on the pre-installed web server that displays information about the system and use this to confirm that we actually have the operating system we expect to have installed. </w:t>
       </w:r>
       <w:r>
         <w:t>First,</w:t>
@@ -1684,13 +1620,8 @@
       </w:r>
     </w:p>
     <w:p>
-      <w:proofErr w:type="gramStart"/>
-      <w:r>
-        <w:t>Next</w:t>
-      </w:r>
-      <w:proofErr w:type="gramEnd"/>
-      <w:r>
-        <w:t xml:space="preserve"> we will navigate to </w:t>
+      <w:r>
+        <w:t xml:space="preserve">Next we will navigate to </w:t>
       </w:r>
       <w:hyperlink r:id="rId6" w:history="1">
         <w:r>
@@ -1774,15 +1705,7 @@
     </w:p>
     <w:p>
       <w:r>
-        <w:t xml:space="preserve">Again, as we are using a pre-configured server with all the </w:t>
-      </w:r>
-      <w:proofErr w:type="gramStart"/>
-      <w:r>
-        <w:t>software</w:t>
-      </w:r>
-      <w:proofErr w:type="gramEnd"/>
-      <w:r>
-        <w:t xml:space="preserve"> we are intending to use already installed</w:t>
+        <w:t>Again, as we are using a pre-configured server with all the software we are intending to use already installed</w:t>
       </w:r>
       <w:r>
         <w:t xml:space="preserve"> I am only able to show that Apache is indeed already installed with another extract from the same webpage showing multiple mentions of Apache being the server software.</w:t>
@@ -2324,15 +2247,7 @@
         <w:t>WordPress</w:t>
       </w:r>
       <w:r>
-        <w:t xml:space="preserve"> dashboard we </w:t>
-      </w:r>
-      <w:proofErr w:type="gramStart"/>
-      <w:r>
-        <w:t>have to</w:t>
-      </w:r>
-      <w:proofErr w:type="gramEnd"/>
-      <w:r>
-        <w:t xml:space="preserve"> click on Appearance then Themes.</w:t>
+        <w:t xml:space="preserve"> dashboard we have to click on Appearance then Themes.</w:t>
       </w:r>
     </w:p>
     <w:p>
@@ -2969,13 +2884,8 @@
       </w:r>
     </w:p>
     <w:p>
-      <w:proofErr w:type="gramStart"/>
-      <w:r>
-        <w:t>Finally</w:t>
-      </w:r>
-      <w:proofErr w:type="gramEnd"/>
-      <w:r>
-        <w:t xml:space="preserve"> we will go to the integrations tab, enable</w:t>
+      <w:r>
+        <w:t>Finally we will go to the integrations tab, enable</w:t>
       </w:r>
       <w:r>
         <w:t xml:space="preserve"> the</w:t>
@@ -3260,74 +3170,186 @@
         <w:pStyle w:val="Heading4"/>
       </w:pPr>
       <w:r>
+        <w:lastRenderedPageBreak/>
         <w:t>Implementation</w:t>
       </w:r>
     </w:p>
+    <w:p>
+      <w:pPr>
+        <w:pStyle w:val="Heading5"/>
+      </w:pPr>
+      <w:r>
+        <w:t>Homepage</w:t>
+      </w:r>
+    </w:p>
+    <w:p>
+      <w:r>
+        <w:t xml:space="preserve">To create our first </w:t>
+      </w:r>
+      <w:r>
+        <w:t>page,</w:t>
+      </w:r>
+      <w:r>
+        <w:t xml:space="preserve"> we will start </w:t>
+      </w:r>
+      <w:r>
+        <w:t>from our WordPress dashboard</w:t>
+      </w:r>
+      <w:r>
+        <w:t xml:space="preserve">, go to </w:t>
+      </w:r>
+      <w:r>
+        <w:t>pages</w:t>
+      </w:r>
+      <w:r>
+        <w:t xml:space="preserve"> and </w:t>
+      </w:r>
+      <w:r>
+        <w:t>click on</w:t>
+      </w:r>
+      <w:r>
+        <w:t xml:space="preserve"> add new in the toolbar on the left of the webpage.</w:t>
+      </w:r>
+    </w:p>
+    <w:p>
+      <w:r>
+        <w:rPr>
+          <w:noProof/>
+        </w:rPr>
+        <w:drawing>
+          <wp:inline distT="0" distB="0" distL="0" distR="0" wp14:anchorId="139EFE1E" wp14:editId="00357387">
+            <wp:extent cx="4742815" cy="3627755"/>
+            <wp:effectExtent l="0" t="0" r="635" b="0"/>
+            <wp:docPr id="21" name="Picture 21"/>
+            <wp:cNvGraphicFramePr>
+              <a:graphicFrameLocks xmlns:a="http://schemas.openxmlformats.org/drawingml/2006/main" noChangeAspect="1"/>
+            </wp:cNvGraphicFramePr>
+            <a:graphic xmlns:a="http://schemas.openxmlformats.org/drawingml/2006/main">
+              <a:graphicData uri="http://schemas.openxmlformats.org/drawingml/2006/picture">
+                <pic:pic xmlns:pic="http://schemas.openxmlformats.org/drawingml/2006/picture">
+                  <pic:nvPicPr>
+                    <pic:cNvPr id="0" name="Picture 1"/>
+                    <pic:cNvPicPr>
+                      <a:picLocks noChangeAspect="1" noChangeArrowheads="1"/>
+                    </pic:cNvPicPr>
+                  </pic:nvPicPr>
+                  <pic:blipFill>
+                    <a:blip r:embed="rId26">
+                      <a:extLst>
+                        <a:ext uri="{28A0092B-C50C-407E-A947-70E740481C1C}">
+                          <a14:useLocalDpi xmlns:a14="http://schemas.microsoft.com/office/drawing/2010/main" val="0"/>
+                        </a:ext>
+                      </a:extLst>
+                    </a:blip>
+                    <a:srcRect/>
+                    <a:stretch>
+                      <a:fillRect/>
+                    </a:stretch>
+                  </pic:blipFill>
+                  <pic:spPr bwMode="auto">
+                    <a:xfrm>
+                      <a:off x="0" y="0"/>
+                      <a:ext cx="4742815" cy="3627755"/>
+                    </a:xfrm>
+                    <a:prstGeom prst="rect">
+                      <a:avLst/>
+                    </a:prstGeom>
+                    <a:noFill/>
+                    <a:ln>
+                      <a:noFill/>
+                    </a:ln>
+                  </pic:spPr>
+                </pic:pic>
+              </a:graphicData>
+            </a:graphic>
+          </wp:inline>
+        </w:drawing>
+      </w:r>
+    </w:p>
+    <w:p>
+      <w:pPr>
+        <w:pStyle w:val="Heading5"/>
+      </w:pPr>
+      <w:r>
+        <w:t>Handbook</w:t>
+      </w:r>
+    </w:p>
     <w:p/>
     <w:p>
       <w:pPr>
+        <w:pStyle w:val="Heading4"/>
+      </w:pPr>
+      <w:r>
+        <w:t>Review</w:t>
+      </w:r>
+    </w:p>
+    <w:p>
+      <w:r>
+        <w:t>How the website meets the requirements…</w:t>
+      </w:r>
+    </w:p>
+    <w:p>
+      <w:pPr>
         <w:pStyle w:val="Heading3"/>
       </w:pPr>
       <w:r>
+        <w:t>Testing</w:t>
+      </w:r>
+    </w:p>
+    <w:p>
+      <w:pPr>
+        <w:pStyle w:val="Heading4"/>
+      </w:pPr>
+      <w:r>
+        <w:t>Testing Plan</w:t>
+      </w:r>
+    </w:p>
+    <w:p/>
+    <w:p>
+      <w:pPr>
+        <w:pStyle w:val="Heading4"/>
+      </w:pPr>
+      <w:r>
+        <w:t>Testing Data</w:t>
+      </w:r>
+    </w:p>
+    <w:p/>
+    <w:p>
+      <w:pPr>
+        <w:pStyle w:val="Heading3"/>
+      </w:pPr>
+      <w:r>
+        <w:t>Retrospective</w:t>
+      </w:r>
+      <w:r>
+        <w:t xml:space="preserve"> on the Management of the Project</w:t>
+      </w:r>
+    </w:p>
+    <w:p>
+      <w:r>
+        <w:t xml:space="preserve">I believe that I managed the project as well as I could </w:t>
+      </w:r>
+      <w:r>
+        <w:t xml:space="preserve">have </w:t>
+      </w:r>
+      <w:r>
+        <w:t xml:space="preserve">considering that I was significantly forestalled during the planning stage by </w:t>
+      </w:r>
+      <w:r>
+        <w:t xml:space="preserve">events in my </w:t>
+      </w:r>
+      <w:r>
+        <w:t xml:space="preserve">personal </w:t>
+      </w:r>
+      <w:r>
+        <w:t>life and so started the implementation stage 9 weeks late and had/have a much shorter period in order to finish it and the evaluation stage.</w:t>
+      </w:r>
+      <w:r>
+        <w:t xml:space="preserve"> There were no amendments required to the project plan as all deliverables and milestones were completed and delivered on the dates predicted and, </w:t>
+      </w:r>
+      <w:r>
         <w:lastRenderedPageBreak/>
-        <w:t>Testing</w:t>
-      </w:r>
-    </w:p>
-    <w:p>
-      <w:pPr>
-        <w:pStyle w:val="Heading4"/>
-      </w:pPr>
-      <w:r>
-        <w:t>Testing Plan</w:t>
-      </w:r>
-    </w:p>
-    <w:p/>
-    <w:p>
-      <w:pPr>
-        <w:pStyle w:val="Heading4"/>
-      </w:pPr>
-      <w:r>
-        <w:t>Testing Data</w:t>
-      </w:r>
-    </w:p>
-    <w:p/>
-    <w:p>
-      <w:pPr>
-        <w:pStyle w:val="Heading3"/>
-      </w:pPr>
-      <w:r>
-        <w:t>Retrospective</w:t>
-      </w:r>
-      <w:r>
-        <w:t xml:space="preserve"> on the Management of the Project</w:t>
-      </w:r>
-    </w:p>
-    <w:p>
-      <w:r>
-        <w:t xml:space="preserve">I believe that I managed the project as well as I could </w:t>
-      </w:r>
-      <w:r>
-        <w:t xml:space="preserve">have </w:t>
-      </w:r>
-      <w:proofErr w:type="gramStart"/>
-      <w:r>
-        <w:t>considering</w:t>
-      </w:r>
-      <w:proofErr w:type="gramEnd"/>
-      <w:r>
-        <w:t xml:space="preserve"> that I was significantly forestalled during the planning stage by </w:t>
-      </w:r>
-      <w:r>
-        <w:t xml:space="preserve">events in my </w:t>
-      </w:r>
-      <w:r>
-        <w:t xml:space="preserve">personal </w:t>
-      </w:r>
-      <w:r>
-        <w:t>life and so started the implementation stage 9 weeks late and had/have a much shorter period in order to finish it and the evaluation stage.</w:t>
-      </w:r>
-      <w:r>
-        <w:t xml:space="preserve"> There were no amendments required to the project plan as all deliverables and milestones were completed and delivered on the dates predicted and, all tasks and assignments were completed as quickly and accurately as possible due to the strict time limitations.</w:t>
+        <w:t>all tasks and assignments were completed as quickly and accurately as possible due to the strict time limitations.</w:t>
       </w:r>
     </w:p>
     <w:p>
@@ -3353,7 +3375,7 @@
       <w:r>
         <w:t>2022) – Shared Linux Web Hosting With cPanel [online]. Available from &lt;</w:t>
       </w:r>
-      <w:hyperlink r:id="rId26" w:history="1">
+      <w:hyperlink r:id="rId27" w:history="1">
         <w:r>
           <w:rPr>
             <w:rStyle w:val="Hyperlink"/>
@@ -3377,7 +3399,7 @@
       <w:r>
         <w:t>&lt;</w:t>
       </w:r>
-      <w:hyperlink r:id="rId27" w:history="1">
+      <w:hyperlink r:id="rId28" w:history="1">
         <w:r>
           <w:rPr>
             <w:rStyle w:val="Hyperlink"/>
@@ -3422,7 +3444,7 @@
         </w:rPr>
         <w:t>&lt;</w:t>
       </w:r>
-      <w:hyperlink r:id="rId28" w:history="1">
+      <w:hyperlink r:id="rId29" w:history="1">
         <w:r>
           <w:rPr>
             <w:rStyle w:val="Hyperlink"/>
@@ -3468,7 +3490,7 @@
         </w:rPr>
         <w:t>&lt;</w:t>
       </w:r>
-      <w:hyperlink r:id="rId29" w:history="1">
+      <w:hyperlink r:id="rId30" w:history="1">
         <w:r>
           <w:rPr>
             <w:rStyle w:val="Hyperlink"/>
@@ -3507,7 +3529,7 @@
         </w:rPr>
         <w:t>&lt;</w:t>
       </w:r>
-      <w:hyperlink r:id="rId30" w:history="1">
+      <w:hyperlink r:id="rId31" w:history="1">
         <w:r>
           <w:rPr>
             <w:rStyle w:val="Hyperlink"/>
@@ -3554,7 +3576,7 @@
         </w:rPr>
         <w:t>&lt;</w:t>
       </w:r>
-      <w:hyperlink r:id="rId31" w:history="1">
+      <w:hyperlink r:id="rId32" w:history="1">
         <w:r>
           <w:rPr>
             <w:rStyle w:val="Hyperlink"/>
@@ -3637,7 +3659,7 @@
         </w:rPr>
         <w:t>&lt;</w:t>
       </w:r>
-      <w:hyperlink r:id="rId32" w:history="1">
+      <w:hyperlink r:id="rId33" w:history="1">
         <w:r>
           <w:rPr>
             <w:rStyle w:val="Hyperlink"/>
@@ -3709,23 +3731,9 @@
         <w:rPr>
           <w:rFonts w:ascii="Calibri" w:eastAsia="Calibri" w:hAnsi="Calibri" w:cs="Calibri"/>
         </w:rPr>
-        <w:t xml:space="preserve"> (15/05/2022) </w:t>
-      </w:r>
-      <w:proofErr w:type="gramStart"/>
-      <w:r>
-        <w:rPr>
-          <w:rFonts w:ascii="Calibri" w:eastAsia="Calibri" w:hAnsi="Calibri" w:cs="Calibri"/>
-        </w:rPr>
-        <w:t>Open Source</w:t>
-      </w:r>
-      <w:proofErr w:type="gramEnd"/>
-      <w:r>
-        <w:rPr>
-          <w:rFonts w:ascii="Calibri" w:eastAsia="Calibri" w:hAnsi="Calibri" w:cs="Calibri"/>
-        </w:rPr>
-        <w:t xml:space="preserve"> Distribution in the Top 10k Sites Available from &lt;</w:t>
-      </w:r>
-      <w:hyperlink r:id="rId33" w:history="1">
+        <w:t xml:space="preserve"> (15/05/2022) Open Source Distribution in the Top 10k Sites Available from &lt;</w:t>
+      </w:r>
+      <w:hyperlink r:id="rId34" w:history="1">
         <w:r>
           <w:rPr>
             <w:rStyle w:val="Hyperlink"/>
@@ -3770,7 +3778,7 @@
         <w:ind w:left="-142"/>
         <w:jc w:val="both"/>
       </w:pPr>
-      <w:hyperlink r:id="rId34" w:history="1">
+      <w:hyperlink r:id="rId35" w:history="1">
         <w:r>
           <w:rPr>
             <w:rStyle w:val="Hyperlink"/>
@@ -3790,7 +3798,7 @@
           <w:rFonts w:ascii="Calibri" w:eastAsia="Calibri" w:hAnsi="Calibri" w:cs="Calibri"/>
         </w:rPr>
       </w:pPr>
-      <w:hyperlink r:id="rId35" w:history="1">
+      <w:hyperlink r:id="rId36" w:history="1">
         <w:r>
           <w:rPr>
             <w:rStyle w:val="Hyperlink"/>
@@ -3820,7 +3828,7 @@
           <w:rFonts w:ascii="Calibri" w:eastAsia="Calibri" w:hAnsi="Calibri" w:cs="Calibri"/>
         </w:rPr>
       </w:pPr>
-      <w:hyperlink r:id="rId36" w:history="1">
+      <w:hyperlink r:id="rId37" w:history="1">
         <w:r>
           <w:rPr>
             <w:rStyle w:val="Hyperlink"/>
@@ -3857,7 +3865,6 @@
         <w:rPr>
           <w:rFonts w:ascii="Calibri" w:eastAsia="Calibri" w:hAnsi="Calibri" w:cs="Calibri"/>
         </w:rPr>
-        <w:lastRenderedPageBreak/>
         <w:t>Red Hat Customer Portal (2022) – Chapter 1. System Requirements [online]. Available from</w:t>
       </w:r>
       <w:r>
@@ -3872,7 +3879,7 @@
         </w:rPr>
         <w:t>&lt;</w:t>
       </w:r>
-      <w:hyperlink r:id="rId37" w:history="1">
+      <w:hyperlink r:id="rId38" w:history="1">
         <w:r>
           <w:rPr>
             <w:rStyle w:val="Hyperlink"/>
@@ -3908,7 +3915,7 @@
         </w:rPr>
         <w:t>&lt;</w:t>
       </w:r>
-      <w:hyperlink r:id="rId38" w:history="1">
+      <w:hyperlink r:id="rId39" w:history="1">
         <w:r>
           <w:rPr>
             <w:rStyle w:val="Hyperlink"/>
@@ -3938,7 +3945,7 @@
           <w:rFonts w:ascii="Calibri" w:eastAsia="Calibri" w:hAnsi="Calibri" w:cs="Calibri"/>
         </w:rPr>
       </w:pPr>
-      <w:hyperlink r:id="rId39" w:history="1">
+      <w:hyperlink r:id="rId40" w:history="1">
         <w:r>
           <w:rPr>
             <w:rStyle w:val="Hyperlink"/>
@@ -3962,7 +3969,7 @@
           <w:rFonts w:ascii="Calibri" w:eastAsia="Calibri" w:hAnsi="Calibri" w:cs="Calibri"/>
         </w:rPr>
       </w:pPr>
-      <w:hyperlink r:id="rId40" w:history="1">
+      <w:hyperlink r:id="rId41" w:history="1">
         <w:r>
           <w:rPr>
             <w:rStyle w:val="Hyperlink"/>
@@ -3986,7 +3993,7 @@
           <w:rFonts w:ascii="Calibri" w:eastAsia="Calibri" w:hAnsi="Calibri" w:cs="Calibri"/>
         </w:rPr>
       </w:pPr>
-      <w:hyperlink r:id="rId41" w:history="1">
+      <w:hyperlink r:id="rId42" w:history="1">
         <w:r>
           <w:rPr>
             <w:rStyle w:val="Hyperlink"/>
@@ -4010,7 +4017,7 @@
           <w:rFonts w:ascii="Calibri" w:eastAsia="Calibri" w:hAnsi="Calibri" w:cs="Calibri"/>
         </w:rPr>
       </w:pPr>
-      <w:hyperlink r:id="rId42" w:history="1">
+      <w:hyperlink r:id="rId43" w:history="1">
         <w:r>
           <w:rPr>
             <w:rStyle w:val="Hyperlink"/>
@@ -4028,6 +4035,7 @@
         <w:jc w:val="both"/>
       </w:pPr>
       <w:r>
+        <w:lastRenderedPageBreak/>
         <w:t xml:space="preserve">(Simple Newsletter – </w:t>
       </w:r>
       <w:proofErr w:type="spellStart"/>
@@ -4046,7 +4054,7 @@
       <w:r>
         <w:t xml:space="preserve"> [online]. Available from &lt;</w:t>
       </w:r>
-      <w:hyperlink r:id="rId43" w:history="1">
+      <w:hyperlink r:id="rId44" w:history="1">
         <w:r>
           <w:rPr>
             <w:rStyle w:val="Hyperlink"/>

</xml_diff>

<commit_message>
GUP - Implementation done, testing started
</commit_message>
<xml_diff>
--- a/Graded Unit Project/Implementation Stage/Implementation Stage.docx
+++ b/Graded Unit Project/Implementation Stage/Implementation Stage.docx
@@ -228,7 +228,15 @@
         <w:t xml:space="preserve">, </w:t>
       </w:r>
       <w:r>
-        <w:t xml:space="preserve">plugins and data storage. It is also free which is a very limiting factor for the project as we have no budget and most other hosting options either have no free hosting available or the free hosting they do have is very limited and has other conditions attached such as </w:t>
+        <w:t xml:space="preserve">plugins and data storage. It is also free which is a very limiting factor for the project as we have no budget and most other hosting options either have no free hosting available or the free </w:t>
+      </w:r>
+      <w:proofErr w:type="gramStart"/>
+      <w:r>
+        <w:t>hosting</w:t>
+      </w:r>
+      <w:proofErr w:type="gramEnd"/>
+      <w:r>
+        <w:t xml:space="preserve"> they do have is very limited and has other conditions attached such as </w:t>
       </w:r>
       <w:r>
         <w:t>requiring</w:t>
@@ -792,7 +800,15 @@
       </w:pPr>
       <w:r>
         <w:lastRenderedPageBreak/>
-        <w:t>Nginx is open source and has a large number of contributors and full-time developers working on it which generally means it will be patched faster and be less vulnerable to attacks than a closed source alternative.</w:t>
+        <w:t xml:space="preserve">Nginx is open source and has </w:t>
+      </w:r>
+      <w:proofErr w:type="gramStart"/>
+      <w:r>
+        <w:t>a large number of</w:t>
+      </w:r>
+      <w:proofErr w:type="gramEnd"/>
+      <w:r>
+        <w:t xml:space="preserve"> contributors and full-time developers working on it which generally means it will be patched faster and be less vulnerable to attacks than a closed source alternative.</w:t>
       </w:r>
     </w:p>
     <w:p>
@@ -1040,7 +1056,15 @@
         <w:jc w:val="both"/>
       </w:pPr>
       <w:r>
-        <w:t xml:space="preserve">I have to use a content management system in conjunction with a database as discussed above  in order to make the creation and publication of new content to the website by non-technical </w:t>
+        <w:t xml:space="preserve">I have to use a content management system in conjunction with a database as discussed </w:t>
+      </w:r>
+      <w:proofErr w:type="gramStart"/>
+      <w:r>
+        <w:t>above  in</w:t>
+      </w:r>
+      <w:proofErr w:type="gramEnd"/>
+      <w:r>
+        <w:t xml:space="preserve"> order to make the creation and publication of new content to the website by non-technical </w:t>
       </w:r>
       <w:r>
         <w:lastRenderedPageBreak/>
@@ -1180,7 +1204,15 @@
         <w:t>Drupal is free and open source</w:t>
       </w:r>
       <w:r>
-        <w:t xml:space="preserve"> which means that more people are able to view and make contributions which can increase the security of the solution but as it is not as popular as the other options it does not have as many contributors actively working on it</w:t>
+        <w:t xml:space="preserve"> which means that more people </w:t>
+      </w:r>
+      <w:proofErr w:type="gramStart"/>
+      <w:r>
+        <w:t>are able to</w:t>
+      </w:r>
+      <w:proofErr w:type="gramEnd"/>
+      <w:r>
+        <w:t xml:space="preserve"> view and make contributions which can increase the security of the solution but as it is not as popular as the other options it does not have as many contributors actively working on it</w:t>
       </w:r>
       <w:r>
         <w:t>.</w:t>
@@ -1195,7 +1227,15 @@
         </w:numPr>
       </w:pPr>
       <w:r>
-        <w:t>Drupal can be extended with modules to add additional functionality and features to your website. There are over 40,000 modules available through the official directory which is similar to the number of official WordPress plugins, however, WordPress has significantly more plugins</w:t>
+        <w:t xml:space="preserve">Drupal can be extended with modules to add additional functionality and features to your website. There are over 40,000 modules available through the official directory which is </w:t>
+      </w:r>
+      <w:proofErr w:type="gramStart"/>
+      <w:r>
+        <w:t>similar to</w:t>
+      </w:r>
+      <w:proofErr w:type="gramEnd"/>
+      <w:r>
+        <w:t xml:space="preserve"> the number of official WordPress plugins, however, WordPress has significantly more plugins</w:t>
       </w:r>
       <w:r>
         <w:t xml:space="preserve"> available</w:t>
@@ -1265,7 +1305,15 @@
         </w:numPr>
       </w:pPr>
       <w:r>
-        <w:t xml:space="preserve">Joomla is free and open source which means that more people are able to view and make contributions which can increase the security of the solution but as it is not as popular as WordPress it does not have as many contributors actively working on it and, finding and </w:t>
+        <w:t xml:space="preserve">Joomla is free and open source which means that more people </w:t>
+      </w:r>
+      <w:proofErr w:type="gramStart"/>
+      <w:r>
+        <w:t>are able to</w:t>
+      </w:r>
+      <w:proofErr w:type="gramEnd"/>
+      <w:r>
+        <w:t xml:space="preserve"> view and make contributions which can increase the security of the solution but as it is not as popular as WordPress it does not have as many contributors actively working on it and, finding and </w:t>
       </w:r>
       <w:r>
         <w:t>patching security vulnerabilities</w:t>
@@ -1335,7 +1383,15 @@
         </w:numPr>
       </w:pPr>
       <w:r>
-        <w:t xml:space="preserve">WordPress is free and open source which means that more people are able to view and make contributions which </w:t>
+        <w:t xml:space="preserve">WordPress is free and open source which means that more people </w:t>
+      </w:r>
+      <w:proofErr w:type="gramStart"/>
+      <w:r>
+        <w:t>are able to</w:t>
+      </w:r>
+      <w:proofErr w:type="gramEnd"/>
+      <w:r>
+        <w:t xml:space="preserve"> view and make contributions which </w:t>
       </w:r>
       <w:r>
         <w:t>will</w:t>
@@ -1551,7 +1607,15 @@
     </w:p>
     <w:p>
       <w:r>
-        <w:t xml:space="preserve">As we are using a pre-configured server with an operating system pre-installed we do not need to install an operating system. We can however create a simple page on the pre-installed web server that displays information about the system and use this to confirm that we actually have the operating system we expect to have installed. </w:t>
+        <w:t xml:space="preserve">As we are using a pre-configured server with an operating system pre-installed we do not need to install an operating system. We can however create a simple page on the pre-installed web server that displays information about the system and use this to confirm that we </w:t>
+      </w:r>
+      <w:proofErr w:type="gramStart"/>
+      <w:r>
+        <w:t>actually have</w:t>
+      </w:r>
+      <w:proofErr w:type="gramEnd"/>
+      <w:r>
+        <w:t xml:space="preserve"> the operating system we expect to have installed. </w:t>
       </w:r>
       <w:r>
         <w:t>First,</w:t>
@@ -1620,8 +1684,13 @@
       </w:r>
     </w:p>
     <w:p>
-      <w:r>
-        <w:t xml:space="preserve">Next we will navigate to </w:t>
+      <w:proofErr w:type="gramStart"/>
+      <w:r>
+        <w:t>Next</w:t>
+      </w:r>
+      <w:proofErr w:type="gramEnd"/>
+      <w:r>
+        <w:t xml:space="preserve"> we will navigate to </w:t>
       </w:r>
       <w:hyperlink r:id="rId6" w:history="1">
         <w:r>
@@ -1705,7 +1774,15 @@
     </w:p>
     <w:p>
       <w:r>
-        <w:t>Again, as we are using a pre-configured server with all the software we are intending to use already installed</w:t>
+        <w:t xml:space="preserve">Again, as we are using a pre-configured server with all the </w:t>
+      </w:r>
+      <w:proofErr w:type="gramStart"/>
+      <w:r>
+        <w:t>software</w:t>
+      </w:r>
+      <w:proofErr w:type="gramEnd"/>
+      <w:r>
+        <w:t xml:space="preserve"> we are intending to use already installed</w:t>
       </w:r>
       <w:r>
         <w:t xml:space="preserve"> I am only able to show that Apache is indeed already installed with another extract from the same webpage showing multiple mentions of Apache being the server software.</w:t>
@@ -2247,7 +2324,15 @@
         <w:t>WordPress</w:t>
       </w:r>
       <w:r>
-        <w:t xml:space="preserve"> dashboard we have to click on Appearance then Themes.</w:t>
+        <w:t xml:space="preserve"> dashboard we </w:t>
+      </w:r>
+      <w:proofErr w:type="gramStart"/>
+      <w:r>
+        <w:t>have to</w:t>
+      </w:r>
+      <w:proofErr w:type="gramEnd"/>
+      <w:r>
+        <w:t xml:space="preserve"> click on Appearance then Themes.</w:t>
       </w:r>
     </w:p>
     <w:p>
@@ -2884,8 +2969,13 @@
       </w:r>
     </w:p>
     <w:p>
-      <w:r>
-        <w:t>Finally we will go to the integrations tab, enable</w:t>
+      <w:proofErr w:type="gramStart"/>
+      <w:r>
+        <w:t>Finally</w:t>
+      </w:r>
+      <w:proofErr w:type="gramEnd"/>
+      <w:r>
+        <w:t xml:space="preserve"> we will go to the integrations tab, enable</w:t>
       </w:r>
       <w:r>
         <w:t xml:space="preserve"> the</w:t>
@@ -3202,13 +3292,7 @@
         <w:t>pages</w:t>
       </w:r>
       <w:r>
-        <w:t xml:space="preserve"> and </w:t>
-      </w:r>
-      <w:r>
-        <w:t>click on</w:t>
-      </w:r>
-      <w:r>
-        <w:t xml:space="preserve"> add new in the toolbar on the left of the webpage.</w:t>
+        <w:t xml:space="preserve"> and click on add new in the toolbar on the left of the webpage.</w:t>
       </w:r>
     </w:p>
     <w:p>
@@ -3267,58 +3351,2691 @@
       </w:r>
     </w:p>
     <w:p>
+      <w:r>
+        <w:t xml:space="preserve">The page editor will </w:t>
+      </w:r>
+      <w:proofErr w:type="gramStart"/>
+      <w:r>
+        <w:t>load</w:t>
+      </w:r>
+      <w:proofErr w:type="gramEnd"/>
+      <w:r>
+        <w:t xml:space="preserve"> and we can then set a title for the webpage </w:t>
+      </w:r>
+      <w:r>
+        <w:t>and change the template from default to Full Width Page Template.</w:t>
+      </w:r>
+    </w:p>
+    <w:p>
+      <w:r>
+        <w:rPr>
+          <w:noProof/>
+        </w:rPr>
+        <w:drawing>
+          <wp:inline distT="0" distB="0" distL="0" distR="0" wp14:anchorId="3D22F564" wp14:editId="7C812111">
+            <wp:extent cx="5722620" cy="1697990"/>
+            <wp:effectExtent l="0" t="0" r="0" b="0"/>
+            <wp:docPr id="22" name="Picture 22"/>
+            <wp:cNvGraphicFramePr>
+              <a:graphicFrameLocks xmlns:a="http://schemas.openxmlformats.org/drawingml/2006/main" noChangeAspect="1"/>
+            </wp:cNvGraphicFramePr>
+            <a:graphic xmlns:a="http://schemas.openxmlformats.org/drawingml/2006/main">
+              <a:graphicData uri="http://schemas.openxmlformats.org/drawingml/2006/picture">
+                <pic:pic xmlns:pic="http://schemas.openxmlformats.org/drawingml/2006/picture">
+                  <pic:nvPicPr>
+                    <pic:cNvPr id="0" name="Picture 1"/>
+                    <pic:cNvPicPr>
+                      <a:picLocks noChangeAspect="1" noChangeArrowheads="1"/>
+                    </pic:cNvPicPr>
+                  </pic:nvPicPr>
+                  <pic:blipFill>
+                    <a:blip r:embed="rId27" cstate="print">
+                      <a:extLst>
+                        <a:ext uri="{28A0092B-C50C-407E-A947-70E740481C1C}">
+                          <a14:useLocalDpi xmlns:a14="http://schemas.microsoft.com/office/drawing/2010/main" val="0"/>
+                        </a:ext>
+                      </a:extLst>
+                    </a:blip>
+                    <a:srcRect/>
+                    <a:stretch>
+                      <a:fillRect/>
+                    </a:stretch>
+                  </pic:blipFill>
+                  <pic:spPr bwMode="auto">
+                    <a:xfrm>
+                      <a:off x="0" y="0"/>
+                      <a:ext cx="5722620" cy="1697990"/>
+                    </a:xfrm>
+                    <a:prstGeom prst="rect">
+                      <a:avLst/>
+                    </a:prstGeom>
+                    <a:noFill/>
+                    <a:ln>
+                      <a:noFill/>
+                    </a:ln>
+                  </pic:spPr>
+                </pic:pic>
+              </a:graphicData>
+            </a:graphic>
+          </wp:inline>
+        </w:drawing>
+      </w:r>
+    </w:p>
+    <w:p>
+      <w:r>
+        <w:t>I will now copy and paste three paragraphs provided by Maria Bell as a placeholder for the homepage that she will extend later</w:t>
+      </w:r>
+      <w:r>
+        <w:t xml:space="preserve">, when you paste multiple </w:t>
+      </w:r>
+      <w:proofErr w:type="gramStart"/>
+      <w:r>
+        <w:t>paragraphs</w:t>
+      </w:r>
+      <w:proofErr w:type="gramEnd"/>
+      <w:r>
+        <w:t xml:space="preserve"> WordPress automatically creates the paragraph blocks for you.</w:t>
+      </w:r>
+    </w:p>
+    <w:p>
+      <w:r>
+        <w:rPr>
+          <w:noProof/>
+        </w:rPr>
+        <w:lastRenderedPageBreak/>
+        <w:drawing>
+          <wp:inline distT="0" distB="0" distL="0" distR="0" wp14:anchorId="09A84531" wp14:editId="2EF1E3E0">
+            <wp:extent cx="5727700" cy="5144770"/>
+            <wp:effectExtent l="0" t="0" r="6350" b="0"/>
+            <wp:docPr id="25" name="Picture 25"/>
+            <wp:cNvGraphicFramePr>
+              <a:graphicFrameLocks xmlns:a="http://schemas.openxmlformats.org/drawingml/2006/main" noChangeAspect="1"/>
+            </wp:cNvGraphicFramePr>
+            <a:graphic xmlns:a="http://schemas.openxmlformats.org/drawingml/2006/main">
+              <a:graphicData uri="http://schemas.openxmlformats.org/drawingml/2006/picture">
+                <pic:pic xmlns:pic="http://schemas.openxmlformats.org/drawingml/2006/picture">
+                  <pic:nvPicPr>
+                    <pic:cNvPr id="0" name="Picture 4"/>
+                    <pic:cNvPicPr>
+                      <a:picLocks noChangeAspect="1" noChangeArrowheads="1"/>
+                    </pic:cNvPicPr>
+                  </pic:nvPicPr>
+                  <pic:blipFill>
+                    <a:blip r:embed="rId28">
+                      <a:extLst>
+                        <a:ext uri="{28A0092B-C50C-407E-A947-70E740481C1C}">
+                          <a14:useLocalDpi xmlns:a14="http://schemas.microsoft.com/office/drawing/2010/main" val="0"/>
+                        </a:ext>
+                      </a:extLst>
+                    </a:blip>
+                    <a:srcRect/>
+                    <a:stretch>
+                      <a:fillRect/>
+                    </a:stretch>
+                  </pic:blipFill>
+                  <pic:spPr bwMode="auto">
+                    <a:xfrm>
+                      <a:off x="0" y="0"/>
+                      <a:ext cx="5727700" cy="5144770"/>
+                    </a:xfrm>
+                    <a:prstGeom prst="rect">
+                      <a:avLst/>
+                    </a:prstGeom>
+                    <a:noFill/>
+                    <a:ln>
+                      <a:noFill/>
+                    </a:ln>
+                  </pic:spPr>
+                </pic:pic>
+              </a:graphicData>
+            </a:graphic>
+          </wp:inline>
+        </w:drawing>
+      </w:r>
+    </w:p>
+    <w:p>
+      <w:proofErr w:type="gramStart"/>
+      <w:r>
+        <w:t>Finally</w:t>
+      </w:r>
+      <w:proofErr w:type="gramEnd"/>
+      <w:r>
+        <w:t xml:space="preserve"> we can click publish and the page will now be live on the website.</w:t>
+      </w:r>
+    </w:p>
+    <w:p>
+      <w:r>
+        <w:rPr>
+          <w:noProof/>
+        </w:rPr>
+        <w:drawing>
+          <wp:inline distT="0" distB="0" distL="0" distR="0" wp14:anchorId="01DB8409" wp14:editId="0820AD3C">
+            <wp:extent cx="2999740" cy="1678305"/>
+            <wp:effectExtent l="0" t="0" r="0" b="0"/>
+            <wp:docPr id="26" name="Picture 26"/>
+            <wp:cNvGraphicFramePr>
+              <a:graphicFrameLocks xmlns:a="http://schemas.openxmlformats.org/drawingml/2006/main" noChangeAspect="1"/>
+            </wp:cNvGraphicFramePr>
+            <a:graphic xmlns:a="http://schemas.openxmlformats.org/drawingml/2006/main">
+              <a:graphicData uri="http://schemas.openxmlformats.org/drawingml/2006/picture">
+                <pic:pic xmlns:pic="http://schemas.openxmlformats.org/drawingml/2006/picture">
+                  <pic:nvPicPr>
+                    <pic:cNvPr id="0" name="Picture 5"/>
+                    <pic:cNvPicPr>
+                      <a:picLocks noChangeAspect="1" noChangeArrowheads="1"/>
+                    </pic:cNvPicPr>
+                  </pic:nvPicPr>
+                  <pic:blipFill>
+                    <a:blip r:embed="rId29">
+                      <a:extLst>
+                        <a:ext uri="{28A0092B-C50C-407E-A947-70E740481C1C}">
+                          <a14:useLocalDpi xmlns:a14="http://schemas.microsoft.com/office/drawing/2010/main" val="0"/>
+                        </a:ext>
+                      </a:extLst>
+                    </a:blip>
+                    <a:srcRect/>
+                    <a:stretch>
+                      <a:fillRect/>
+                    </a:stretch>
+                  </pic:blipFill>
+                  <pic:spPr bwMode="auto">
+                    <a:xfrm>
+                      <a:off x="0" y="0"/>
+                      <a:ext cx="2999740" cy="1678305"/>
+                    </a:xfrm>
+                    <a:prstGeom prst="rect">
+                      <a:avLst/>
+                    </a:prstGeom>
+                    <a:noFill/>
+                    <a:ln>
+                      <a:noFill/>
+                    </a:ln>
+                  </pic:spPr>
+                </pic:pic>
+              </a:graphicData>
+            </a:graphic>
+          </wp:inline>
+        </w:drawing>
+      </w:r>
+    </w:p>
+    <w:p>
+      <w:r>
+        <w:t>The page is live on the website but is not currently set as the homepage so to fix that we will click on view pages at the top left and then from the toolbar on the left we will select appearance then click on customize.</w:t>
+      </w:r>
+    </w:p>
+    <w:p>
+      <w:r>
+        <w:rPr>
+          <w:noProof/>
+        </w:rPr>
+        <w:lastRenderedPageBreak/>
+        <w:drawing>
+          <wp:inline distT="0" distB="0" distL="0" distR="0" wp14:anchorId="17DE3D02" wp14:editId="74FE4D56">
+            <wp:extent cx="2893695" cy="1542415"/>
+            <wp:effectExtent l="0" t="0" r="1905" b="635"/>
+            <wp:docPr id="27" name="Picture 27"/>
+            <wp:cNvGraphicFramePr>
+              <a:graphicFrameLocks xmlns:a="http://schemas.openxmlformats.org/drawingml/2006/main" noChangeAspect="1"/>
+            </wp:cNvGraphicFramePr>
+            <a:graphic xmlns:a="http://schemas.openxmlformats.org/drawingml/2006/main">
+              <a:graphicData uri="http://schemas.openxmlformats.org/drawingml/2006/picture">
+                <pic:pic xmlns:pic="http://schemas.openxmlformats.org/drawingml/2006/picture">
+                  <pic:nvPicPr>
+                    <pic:cNvPr id="0" name="Picture 6"/>
+                    <pic:cNvPicPr>
+                      <a:picLocks noChangeAspect="1" noChangeArrowheads="1"/>
+                    </pic:cNvPicPr>
+                  </pic:nvPicPr>
+                  <pic:blipFill>
+                    <a:blip r:embed="rId30">
+                      <a:extLst>
+                        <a:ext uri="{28A0092B-C50C-407E-A947-70E740481C1C}">
+                          <a14:useLocalDpi xmlns:a14="http://schemas.microsoft.com/office/drawing/2010/main" val="0"/>
+                        </a:ext>
+                      </a:extLst>
+                    </a:blip>
+                    <a:srcRect/>
+                    <a:stretch>
+                      <a:fillRect/>
+                    </a:stretch>
+                  </pic:blipFill>
+                  <pic:spPr bwMode="auto">
+                    <a:xfrm>
+                      <a:off x="0" y="0"/>
+                      <a:ext cx="2893695" cy="1542415"/>
+                    </a:xfrm>
+                    <a:prstGeom prst="rect">
+                      <a:avLst/>
+                    </a:prstGeom>
+                    <a:noFill/>
+                    <a:ln>
+                      <a:noFill/>
+                    </a:ln>
+                  </pic:spPr>
+                </pic:pic>
+              </a:graphicData>
+            </a:graphic>
+          </wp:inline>
+        </w:drawing>
+      </w:r>
+    </w:p>
+    <w:p>
+      <w:r>
+        <w:rPr>
+          <w:noProof/>
+        </w:rPr>
+        <w:drawing>
+          <wp:inline distT="0" distB="0" distL="0" distR="0" wp14:anchorId="7C43F01E" wp14:editId="71D243DF">
+            <wp:extent cx="3486785" cy="4019550"/>
+            <wp:effectExtent l="0" t="0" r="0" b="0"/>
+            <wp:docPr id="28" name="Picture 28"/>
+            <wp:cNvGraphicFramePr>
+              <a:graphicFrameLocks xmlns:a="http://schemas.openxmlformats.org/drawingml/2006/main" noChangeAspect="1"/>
+            </wp:cNvGraphicFramePr>
+            <a:graphic xmlns:a="http://schemas.openxmlformats.org/drawingml/2006/main">
+              <a:graphicData uri="http://schemas.openxmlformats.org/drawingml/2006/picture">
+                <pic:pic xmlns:pic="http://schemas.openxmlformats.org/drawingml/2006/picture">
+                  <pic:nvPicPr>
+                    <pic:cNvPr id="0" name="Picture 7"/>
+                    <pic:cNvPicPr>
+                      <a:picLocks noChangeAspect="1" noChangeArrowheads="1"/>
+                    </pic:cNvPicPr>
+                  </pic:nvPicPr>
+                  <pic:blipFill>
+                    <a:blip r:embed="rId31">
+                      <a:extLst>
+                        <a:ext uri="{28A0092B-C50C-407E-A947-70E740481C1C}">
+                          <a14:useLocalDpi xmlns:a14="http://schemas.microsoft.com/office/drawing/2010/main" val="0"/>
+                        </a:ext>
+                      </a:extLst>
+                    </a:blip>
+                    <a:srcRect/>
+                    <a:stretch>
+                      <a:fillRect/>
+                    </a:stretch>
+                  </pic:blipFill>
+                  <pic:spPr bwMode="auto">
+                    <a:xfrm>
+                      <a:off x="0" y="0"/>
+                      <a:ext cx="3486785" cy="4019550"/>
+                    </a:xfrm>
+                    <a:prstGeom prst="rect">
+                      <a:avLst/>
+                    </a:prstGeom>
+                    <a:noFill/>
+                    <a:ln>
+                      <a:noFill/>
+                    </a:ln>
+                  </pic:spPr>
+                </pic:pic>
+              </a:graphicData>
+            </a:graphic>
+          </wp:inline>
+        </w:drawing>
+      </w:r>
+    </w:p>
+    <w:p>
+      <w:r>
+        <w:t xml:space="preserve">From there we will click on Homepage </w:t>
+      </w:r>
+      <w:r>
+        <w:t>Settings, change the homepage display to ‘a static page’, set the homepage to the page we just created and finally click publish.</w:t>
+      </w:r>
+    </w:p>
+    <w:p>
+      <w:r>
+        <w:rPr>
+          <w:noProof/>
+        </w:rPr>
+        <w:lastRenderedPageBreak/>
+        <w:drawing>
+          <wp:inline distT="0" distB="0" distL="0" distR="0" wp14:anchorId="30C28553" wp14:editId="4241BC38">
+            <wp:extent cx="2914015" cy="5707380"/>
+            <wp:effectExtent l="0" t="0" r="635" b="7620"/>
+            <wp:docPr id="29" name="Picture 29"/>
+            <wp:cNvGraphicFramePr>
+              <a:graphicFrameLocks xmlns:a="http://schemas.openxmlformats.org/drawingml/2006/main" noChangeAspect="1"/>
+            </wp:cNvGraphicFramePr>
+            <a:graphic xmlns:a="http://schemas.openxmlformats.org/drawingml/2006/main">
+              <a:graphicData uri="http://schemas.openxmlformats.org/drawingml/2006/picture">
+                <pic:pic xmlns:pic="http://schemas.openxmlformats.org/drawingml/2006/picture">
+                  <pic:nvPicPr>
+                    <pic:cNvPr id="0" name="Picture 8"/>
+                    <pic:cNvPicPr>
+                      <a:picLocks noChangeAspect="1" noChangeArrowheads="1"/>
+                    </pic:cNvPicPr>
+                  </pic:nvPicPr>
+                  <pic:blipFill>
+                    <a:blip r:embed="rId32">
+                      <a:extLst>
+                        <a:ext uri="{28A0092B-C50C-407E-A947-70E740481C1C}">
+                          <a14:useLocalDpi xmlns:a14="http://schemas.microsoft.com/office/drawing/2010/main" val="0"/>
+                        </a:ext>
+                      </a:extLst>
+                    </a:blip>
+                    <a:srcRect/>
+                    <a:stretch>
+                      <a:fillRect/>
+                    </a:stretch>
+                  </pic:blipFill>
+                  <pic:spPr bwMode="auto">
+                    <a:xfrm>
+                      <a:off x="0" y="0"/>
+                      <a:ext cx="2914015" cy="5707380"/>
+                    </a:xfrm>
+                    <a:prstGeom prst="rect">
+                      <a:avLst/>
+                    </a:prstGeom>
+                    <a:noFill/>
+                    <a:ln>
+                      <a:noFill/>
+                    </a:ln>
+                  </pic:spPr>
+                </pic:pic>
+              </a:graphicData>
+            </a:graphic>
+          </wp:inline>
+        </w:drawing>
+      </w:r>
+    </w:p>
+    <w:p>
       <w:pPr>
         <w:pStyle w:val="Heading5"/>
       </w:pPr>
       <w:r>
+        <w:t>Blog</w:t>
+      </w:r>
+    </w:p>
+    <w:p>
+      <w:r>
+        <w:t>Moving onto the blog page we will again hit add new from the pages menu in the dashboard and set the template to Full Width Page Template.</w:t>
+      </w:r>
+    </w:p>
+    <w:p>
+      <w:r>
+        <w:rPr>
+          <w:noProof/>
+        </w:rPr>
+        <w:drawing>
+          <wp:inline distT="0" distB="0" distL="0" distR="0" wp14:anchorId="28AE279C" wp14:editId="13ECF626">
+            <wp:extent cx="1657985" cy="572770"/>
+            <wp:effectExtent l="0" t="0" r="0" b="0"/>
+            <wp:docPr id="30" name="Picture 30"/>
+            <wp:cNvGraphicFramePr>
+              <a:graphicFrameLocks xmlns:a="http://schemas.openxmlformats.org/drawingml/2006/main" noChangeAspect="1"/>
+            </wp:cNvGraphicFramePr>
+            <a:graphic xmlns:a="http://schemas.openxmlformats.org/drawingml/2006/main">
+              <a:graphicData uri="http://schemas.openxmlformats.org/drawingml/2006/picture">
+                <pic:pic xmlns:pic="http://schemas.openxmlformats.org/drawingml/2006/picture">
+                  <pic:nvPicPr>
+                    <pic:cNvPr id="0" name="Picture 9"/>
+                    <pic:cNvPicPr>
+                      <a:picLocks noChangeAspect="1" noChangeArrowheads="1"/>
+                    </pic:cNvPicPr>
+                  </pic:nvPicPr>
+                  <pic:blipFill>
+                    <a:blip r:embed="rId33">
+                      <a:extLst>
+                        <a:ext uri="{28A0092B-C50C-407E-A947-70E740481C1C}">
+                          <a14:useLocalDpi xmlns:a14="http://schemas.microsoft.com/office/drawing/2010/main" val="0"/>
+                        </a:ext>
+                      </a:extLst>
+                    </a:blip>
+                    <a:srcRect/>
+                    <a:stretch>
+                      <a:fillRect/>
+                    </a:stretch>
+                  </pic:blipFill>
+                  <pic:spPr bwMode="auto">
+                    <a:xfrm>
+                      <a:off x="0" y="0"/>
+                      <a:ext cx="1657985" cy="572770"/>
+                    </a:xfrm>
+                    <a:prstGeom prst="rect">
+                      <a:avLst/>
+                    </a:prstGeom>
+                    <a:noFill/>
+                    <a:ln>
+                      <a:noFill/>
+                    </a:ln>
+                  </pic:spPr>
+                </pic:pic>
+              </a:graphicData>
+            </a:graphic>
+          </wp:inline>
+        </w:drawing>
+      </w:r>
+    </w:p>
+    <w:p>
+      <w:r>
+        <w:rPr>
+          <w:noProof/>
+        </w:rPr>
+        <w:drawing>
+          <wp:inline distT="0" distB="0" distL="0" distR="0" wp14:anchorId="7B191964" wp14:editId="071497FE">
+            <wp:extent cx="2677795" cy="1497330"/>
+            <wp:effectExtent l="0" t="0" r="8255" b="7620"/>
+            <wp:docPr id="32" name="Picture 32"/>
+            <wp:cNvGraphicFramePr>
+              <a:graphicFrameLocks xmlns:a="http://schemas.openxmlformats.org/drawingml/2006/main" noChangeAspect="1"/>
+            </wp:cNvGraphicFramePr>
+            <a:graphic xmlns:a="http://schemas.openxmlformats.org/drawingml/2006/main">
+              <a:graphicData uri="http://schemas.openxmlformats.org/drawingml/2006/picture">
+                <pic:pic xmlns:pic="http://schemas.openxmlformats.org/drawingml/2006/picture">
+                  <pic:nvPicPr>
+                    <pic:cNvPr id="0" name="Picture 11"/>
+                    <pic:cNvPicPr>
+                      <a:picLocks noChangeAspect="1" noChangeArrowheads="1"/>
+                    </pic:cNvPicPr>
+                  </pic:nvPicPr>
+                  <pic:blipFill>
+                    <a:blip r:embed="rId34">
+                      <a:extLst>
+                        <a:ext uri="{28A0092B-C50C-407E-A947-70E740481C1C}">
+                          <a14:useLocalDpi xmlns:a14="http://schemas.microsoft.com/office/drawing/2010/main" val="0"/>
+                        </a:ext>
+                      </a:extLst>
+                    </a:blip>
+                    <a:srcRect/>
+                    <a:stretch>
+                      <a:fillRect/>
+                    </a:stretch>
+                  </pic:blipFill>
+                  <pic:spPr bwMode="auto">
+                    <a:xfrm>
+                      <a:off x="0" y="0"/>
+                      <a:ext cx="2677795" cy="1497330"/>
+                    </a:xfrm>
+                    <a:prstGeom prst="rect">
+                      <a:avLst/>
+                    </a:prstGeom>
+                    <a:noFill/>
+                    <a:ln>
+                      <a:noFill/>
+                    </a:ln>
+                  </pic:spPr>
+                </pic:pic>
+              </a:graphicData>
+            </a:graphic>
+          </wp:inline>
+        </w:drawing>
+      </w:r>
+    </w:p>
+    <w:p>
+      <w:r>
+        <w:lastRenderedPageBreak/>
+        <w:t>Now we will set the page title and add a newsletter form block underneath it so that people can subscribe to the newsletter if they want.</w:t>
+      </w:r>
+    </w:p>
+    <w:p>
+      <w:r>
+        <w:rPr>
+          <w:noProof/>
+        </w:rPr>
+        <w:drawing>
+          <wp:inline distT="0" distB="0" distL="0" distR="0" wp14:anchorId="4EDA0C2A" wp14:editId="62FE5FF5">
+            <wp:extent cx="5727700" cy="2296160"/>
+            <wp:effectExtent l="0" t="0" r="6350" b="8890"/>
+            <wp:docPr id="31" name="Picture 31"/>
+            <wp:cNvGraphicFramePr>
+              <a:graphicFrameLocks xmlns:a="http://schemas.openxmlformats.org/drawingml/2006/main" noChangeAspect="1"/>
+            </wp:cNvGraphicFramePr>
+            <a:graphic xmlns:a="http://schemas.openxmlformats.org/drawingml/2006/main">
+              <a:graphicData uri="http://schemas.openxmlformats.org/drawingml/2006/picture">
+                <pic:pic xmlns:pic="http://schemas.openxmlformats.org/drawingml/2006/picture">
+                  <pic:nvPicPr>
+                    <pic:cNvPr id="0" name="Picture 10"/>
+                    <pic:cNvPicPr>
+                      <a:picLocks noChangeAspect="1" noChangeArrowheads="1"/>
+                    </pic:cNvPicPr>
+                  </pic:nvPicPr>
+                  <pic:blipFill>
+                    <a:blip r:embed="rId35">
+                      <a:extLst>
+                        <a:ext uri="{28A0092B-C50C-407E-A947-70E740481C1C}">
+                          <a14:useLocalDpi xmlns:a14="http://schemas.microsoft.com/office/drawing/2010/main" val="0"/>
+                        </a:ext>
+                      </a:extLst>
+                    </a:blip>
+                    <a:srcRect/>
+                    <a:stretch>
+                      <a:fillRect/>
+                    </a:stretch>
+                  </pic:blipFill>
+                  <pic:spPr bwMode="auto">
+                    <a:xfrm>
+                      <a:off x="0" y="0"/>
+                      <a:ext cx="5727700" cy="2296160"/>
+                    </a:xfrm>
+                    <a:prstGeom prst="rect">
+                      <a:avLst/>
+                    </a:prstGeom>
+                    <a:noFill/>
+                    <a:ln>
+                      <a:noFill/>
+                    </a:ln>
+                  </pic:spPr>
+                </pic:pic>
+              </a:graphicData>
+            </a:graphic>
+          </wp:inline>
+        </w:drawing>
+      </w:r>
+    </w:p>
+    <w:p>
+      <w:r>
+        <w:t>We will change from the default form to the single line version as it is a lot less intrusive and looks better on the page.</w:t>
+      </w:r>
+    </w:p>
+    <w:p>
+      <w:r>
+        <w:rPr>
+          <w:noProof/>
+        </w:rPr>
+        <w:drawing>
+          <wp:inline distT="0" distB="0" distL="0" distR="0" wp14:anchorId="3991C0CF" wp14:editId="474657BD">
+            <wp:extent cx="5727700" cy="995045"/>
+            <wp:effectExtent l="0" t="0" r="6350" b="0"/>
+            <wp:docPr id="33" name="Picture 33"/>
+            <wp:cNvGraphicFramePr>
+              <a:graphicFrameLocks xmlns:a="http://schemas.openxmlformats.org/drawingml/2006/main" noChangeAspect="1"/>
+            </wp:cNvGraphicFramePr>
+            <a:graphic xmlns:a="http://schemas.openxmlformats.org/drawingml/2006/main">
+              <a:graphicData uri="http://schemas.openxmlformats.org/drawingml/2006/picture">
+                <pic:pic xmlns:pic="http://schemas.openxmlformats.org/drawingml/2006/picture">
+                  <pic:nvPicPr>
+                    <pic:cNvPr id="0" name="Picture 12"/>
+                    <pic:cNvPicPr>
+                      <a:picLocks noChangeAspect="1" noChangeArrowheads="1"/>
+                    </pic:cNvPicPr>
+                  </pic:nvPicPr>
+                  <pic:blipFill>
+                    <a:blip r:embed="rId36">
+                      <a:extLst>
+                        <a:ext uri="{28A0092B-C50C-407E-A947-70E740481C1C}">
+                          <a14:useLocalDpi xmlns:a14="http://schemas.microsoft.com/office/drawing/2010/main" val="0"/>
+                        </a:ext>
+                      </a:extLst>
+                    </a:blip>
+                    <a:srcRect/>
+                    <a:stretch>
+                      <a:fillRect/>
+                    </a:stretch>
+                  </pic:blipFill>
+                  <pic:spPr bwMode="auto">
+                    <a:xfrm>
+                      <a:off x="0" y="0"/>
+                      <a:ext cx="5727700" cy="995045"/>
+                    </a:xfrm>
+                    <a:prstGeom prst="rect">
+                      <a:avLst/>
+                    </a:prstGeom>
+                    <a:noFill/>
+                    <a:ln>
+                      <a:noFill/>
+                    </a:ln>
+                  </pic:spPr>
+                </pic:pic>
+              </a:graphicData>
+            </a:graphic>
+          </wp:inline>
+        </w:drawing>
+      </w:r>
+    </w:p>
+    <w:p>
+      <w:r>
+        <w:t>Now we need to add a list of the blog posts on the site to the webpage and to do this we will be using the posts list block which we can find by clicking browse all and selecting it out of the menu presented to the left of the page.</w:t>
+      </w:r>
+    </w:p>
+    <w:p>
+      <w:r>
+        <w:rPr>
+          <w:noProof/>
+        </w:rPr>
+        <w:lastRenderedPageBreak/>
+        <w:drawing>
+          <wp:inline distT="0" distB="0" distL="0" distR="0" wp14:anchorId="7E0582DD" wp14:editId="2DD2EE2C">
+            <wp:extent cx="3371215" cy="3743325"/>
+            <wp:effectExtent l="0" t="0" r="635" b="9525"/>
+            <wp:docPr id="34" name="Picture 34"/>
+            <wp:cNvGraphicFramePr>
+              <a:graphicFrameLocks xmlns:a="http://schemas.openxmlformats.org/drawingml/2006/main" noChangeAspect="1"/>
+            </wp:cNvGraphicFramePr>
+            <a:graphic xmlns:a="http://schemas.openxmlformats.org/drawingml/2006/main">
+              <a:graphicData uri="http://schemas.openxmlformats.org/drawingml/2006/picture">
+                <pic:pic xmlns:pic="http://schemas.openxmlformats.org/drawingml/2006/picture">
+                  <pic:nvPicPr>
+                    <pic:cNvPr id="0" name="Picture 13"/>
+                    <pic:cNvPicPr>
+                      <a:picLocks noChangeAspect="1" noChangeArrowheads="1"/>
+                    </pic:cNvPicPr>
+                  </pic:nvPicPr>
+                  <pic:blipFill>
+                    <a:blip r:embed="rId37">
+                      <a:extLst>
+                        <a:ext uri="{28A0092B-C50C-407E-A947-70E740481C1C}">
+                          <a14:useLocalDpi xmlns:a14="http://schemas.microsoft.com/office/drawing/2010/main" val="0"/>
+                        </a:ext>
+                      </a:extLst>
+                    </a:blip>
+                    <a:srcRect/>
+                    <a:stretch>
+                      <a:fillRect/>
+                    </a:stretch>
+                  </pic:blipFill>
+                  <pic:spPr bwMode="auto">
+                    <a:xfrm>
+                      <a:off x="0" y="0"/>
+                      <a:ext cx="3371215" cy="3743325"/>
+                    </a:xfrm>
+                    <a:prstGeom prst="rect">
+                      <a:avLst/>
+                    </a:prstGeom>
+                    <a:noFill/>
+                    <a:ln>
+                      <a:noFill/>
+                    </a:ln>
+                  </pic:spPr>
+                </pic:pic>
+              </a:graphicData>
+            </a:graphic>
+          </wp:inline>
+        </w:drawing>
+      </w:r>
+    </w:p>
+    <w:p>
+      <w:r>
+        <w:rPr>
+          <w:noProof/>
+        </w:rPr>
+        <w:drawing>
+          <wp:inline distT="0" distB="0" distL="0" distR="0" wp14:anchorId="2DD9B82C" wp14:editId="0BE158F7">
+            <wp:extent cx="3336290" cy="2888615"/>
+            <wp:effectExtent l="0" t="0" r="0" b="6985"/>
+            <wp:docPr id="35" name="Picture 35"/>
+            <wp:cNvGraphicFramePr>
+              <a:graphicFrameLocks xmlns:a="http://schemas.openxmlformats.org/drawingml/2006/main" noChangeAspect="1"/>
+            </wp:cNvGraphicFramePr>
+            <a:graphic xmlns:a="http://schemas.openxmlformats.org/drawingml/2006/main">
+              <a:graphicData uri="http://schemas.openxmlformats.org/drawingml/2006/picture">
+                <pic:pic xmlns:pic="http://schemas.openxmlformats.org/drawingml/2006/picture">
+                  <pic:nvPicPr>
+                    <pic:cNvPr id="0" name="Picture 14"/>
+                    <pic:cNvPicPr>
+                      <a:picLocks noChangeAspect="1" noChangeArrowheads="1"/>
+                    </pic:cNvPicPr>
+                  </pic:nvPicPr>
+                  <pic:blipFill>
+                    <a:blip r:embed="rId38">
+                      <a:extLst>
+                        <a:ext uri="{28A0092B-C50C-407E-A947-70E740481C1C}">
+                          <a14:useLocalDpi xmlns:a14="http://schemas.microsoft.com/office/drawing/2010/main" val="0"/>
+                        </a:ext>
+                      </a:extLst>
+                    </a:blip>
+                    <a:srcRect/>
+                    <a:stretch>
+                      <a:fillRect/>
+                    </a:stretch>
+                  </pic:blipFill>
+                  <pic:spPr bwMode="auto">
+                    <a:xfrm>
+                      <a:off x="0" y="0"/>
+                      <a:ext cx="3336290" cy="2888615"/>
+                    </a:xfrm>
+                    <a:prstGeom prst="rect">
+                      <a:avLst/>
+                    </a:prstGeom>
+                    <a:noFill/>
+                    <a:ln>
+                      <a:noFill/>
+                    </a:ln>
+                  </pic:spPr>
+                </pic:pic>
+              </a:graphicData>
+            </a:graphic>
+          </wp:inline>
+        </w:drawing>
+      </w:r>
+    </w:p>
+    <w:p>
+      <w:r>
+        <w:t xml:space="preserve">When we add this </w:t>
+      </w:r>
+      <w:proofErr w:type="gramStart"/>
+      <w:r>
+        <w:t>block</w:t>
+      </w:r>
+      <w:proofErr w:type="gramEnd"/>
+      <w:r>
+        <w:t xml:space="preserve"> we will be asked to choose a pattern for the query loop and we will just choose the default by clicking choose and then choose again</w:t>
+      </w:r>
+      <w:r>
+        <w:t xml:space="preserve"> in the second menu that will appear.</w:t>
+      </w:r>
+    </w:p>
+    <w:p>
+      <w:r>
+        <w:rPr>
+          <w:noProof/>
+        </w:rPr>
+        <w:lastRenderedPageBreak/>
+        <w:drawing>
+          <wp:inline distT="0" distB="0" distL="0" distR="0" wp14:anchorId="6F7A84CD" wp14:editId="5569D0FA">
+            <wp:extent cx="5727700" cy="1748155"/>
+            <wp:effectExtent l="0" t="0" r="6350" b="4445"/>
+            <wp:docPr id="36" name="Picture 36"/>
+            <wp:cNvGraphicFramePr>
+              <a:graphicFrameLocks xmlns:a="http://schemas.openxmlformats.org/drawingml/2006/main" noChangeAspect="1"/>
+            </wp:cNvGraphicFramePr>
+            <a:graphic xmlns:a="http://schemas.openxmlformats.org/drawingml/2006/main">
+              <a:graphicData uri="http://schemas.openxmlformats.org/drawingml/2006/picture">
+                <pic:pic xmlns:pic="http://schemas.openxmlformats.org/drawingml/2006/picture">
+                  <pic:nvPicPr>
+                    <pic:cNvPr id="0" name="Picture 15"/>
+                    <pic:cNvPicPr>
+                      <a:picLocks noChangeAspect="1" noChangeArrowheads="1"/>
+                    </pic:cNvPicPr>
+                  </pic:nvPicPr>
+                  <pic:blipFill>
+                    <a:blip r:embed="rId39">
+                      <a:extLst>
+                        <a:ext uri="{28A0092B-C50C-407E-A947-70E740481C1C}">
+                          <a14:useLocalDpi xmlns:a14="http://schemas.microsoft.com/office/drawing/2010/main" val="0"/>
+                        </a:ext>
+                      </a:extLst>
+                    </a:blip>
+                    <a:srcRect/>
+                    <a:stretch>
+                      <a:fillRect/>
+                    </a:stretch>
+                  </pic:blipFill>
+                  <pic:spPr bwMode="auto">
+                    <a:xfrm>
+                      <a:off x="0" y="0"/>
+                      <a:ext cx="5727700" cy="1748155"/>
+                    </a:xfrm>
+                    <a:prstGeom prst="rect">
+                      <a:avLst/>
+                    </a:prstGeom>
+                    <a:noFill/>
+                    <a:ln>
+                      <a:noFill/>
+                    </a:ln>
+                  </pic:spPr>
+                </pic:pic>
+              </a:graphicData>
+            </a:graphic>
+          </wp:inline>
+        </w:drawing>
+      </w:r>
+    </w:p>
+    <w:p>
+      <w:r>
+        <w:rPr>
+          <w:noProof/>
+        </w:rPr>
+        <w:drawing>
+          <wp:inline distT="0" distB="0" distL="0" distR="0" wp14:anchorId="54F75DC1" wp14:editId="0650062C">
+            <wp:extent cx="924560" cy="593090"/>
+            <wp:effectExtent l="0" t="0" r="8890" b="0"/>
+            <wp:docPr id="37" name="Picture 37"/>
+            <wp:cNvGraphicFramePr>
+              <a:graphicFrameLocks xmlns:a="http://schemas.openxmlformats.org/drawingml/2006/main" noChangeAspect="1"/>
+            </wp:cNvGraphicFramePr>
+            <a:graphic xmlns:a="http://schemas.openxmlformats.org/drawingml/2006/main">
+              <a:graphicData uri="http://schemas.openxmlformats.org/drawingml/2006/picture">
+                <pic:pic xmlns:pic="http://schemas.openxmlformats.org/drawingml/2006/picture">
+                  <pic:nvPicPr>
+                    <pic:cNvPr id="0" name="Picture 16"/>
+                    <pic:cNvPicPr>
+                      <a:picLocks noChangeAspect="1" noChangeArrowheads="1"/>
+                    </pic:cNvPicPr>
+                  </pic:nvPicPr>
+                  <pic:blipFill>
+                    <a:blip r:embed="rId40">
+                      <a:extLst>
+                        <a:ext uri="{28A0092B-C50C-407E-A947-70E740481C1C}">
+                          <a14:useLocalDpi xmlns:a14="http://schemas.microsoft.com/office/drawing/2010/main" val="0"/>
+                        </a:ext>
+                      </a:extLst>
+                    </a:blip>
+                    <a:srcRect/>
+                    <a:stretch>
+                      <a:fillRect/>
+                    </a:stretch>
+                  </pic:blipFill>
+                  <pic:spPr bwMode="auto">
+                    <a:xfrm>
+                      <a:off x="0" y="0"/>
+                      <a:ext cx="924560" cy="593090"/>
+                    </a:xfrm>
+                    <a:prstGeom prst="rect">
+                      <a:avLst/>
+                    </a:prstGeom>
+                    <a:noFill/>
+                    <a:ln>
+                      <a:noFill/>
+                    </a:ln>
+                  </pic:spPr>
+                </pic:pic>
+              </a:graphicData>
+            </a:graphic>
+          </wp:inline>
+        </w:drawing>
+      </w:r>
+    </w:p>
+    <w:p>
+      <w:proofErr w:type="gramStart"/>
+      <w:r>
+        <w:t>Finally</w:t>
+      </w:r>
+      <w:proofErr w:type="gramEnd"/>
+      <w:r>
+        <w:t xml:space="preserve"> we can click publish and our webpage will appear on the website.</w:t>
+      </w:r>
+    </w:p>
+    <w:p>
+      <w:r>
+        <w:rPr>
+          <w:noProof/>
+        </w:rPr>
+        <w:drawing>
+          <wp:inline distT="0" distB="0" distL="0" distR="0" wp14:anchorId="17E39B60" wp14:editId="0E3E84DA">
+            <wp:extent cx="2999740" cy="1678305"/>
+            <wp:effectExtent l="0" t="0" r="0" b="0"/>
+            <wp:docPr id="38" name="Picture 38"/>
+            <wp:cNvGraphicFramePr>
+              <a:graphicFrameLocks xmlns:a="http://schemas.openxmlformats.org/drawingml/2006/main" noChangeAspect="1"/>
+            </wp:cNvGraphicFramePr>
+            <a:graphic xmlns:a="http://schemas.openxmlformats.org/drawingml/2006/main">
+              <a:graphicData uri="http://schemas.openxmlformats.org/drawingml/2006/picture">
+                <pic:pic xmlns:pic="http://schemas.openxmlformats.org/drawingml/2006/picture">
+                  <pic:nvPicPr>
+                    <pic:cNvPr id="0" name="Picture 17"/>
+                    <pic:cNvPicPr>
+                      <a:picLocks noChangeAspect="1" noChangeArrowheads="1"/>
+                    </pic:cNvPicPr>
+                  </pic:nvPicPr>
+                  <pic:blipFill>
+                    <a:blip r:embed="rId29">
+                      <a:extLst>
+                        <a:ext uri="{28A0092B-C50C-407E-A947-70E740481C1C}">
+                          <a14:useLocalDpi xmlns:a14="http://schemas.microsoft.com/office/drawing/2010/main" val="0"/>
+                        </a:ext>
+                      </a:extLst>
+                    </a:blip>
+                    <a:srcRect/>
+                    <a:stretch>
+                      <a:fillRect/>
+                    </a:stretch>
+                  </pic:blipFill>
+                  <pic:spPr bwMode="auto">
+                    <a:xfrm>
+                      <a:off x="0" y="0"/>
+                      <a:ext cx="2999740" cy="1678305"/>
+                    </a:xfrm>
+                    <a:prstGeom prst="rect">
+                      <a:avLst/>
+                    </a:prstGeom>
+                    <a:noFill/>
+                    <a:ln>
+                      <a:noFill/>
+                    </a:ln>
+                  </pic:spPr>
+                </pic:pic>
+              </a:graphicData>
+            </a:graphic>
+          </wp:inline>
+        </w:drawing>
+      </w:r>
+    </w:p>
+    <w:p/>
+    <w:p>
+      <w:pPr>
+        <w:pStyle w:val="Heading5"/>
+      </w:pPr>
+      <w:r>
+        <w:t>Engagement Pipeline</w:t>
+      </w:r>
+    </w:p>
+    <w:p>
+      <w:r>
+        <w:t xml:space="preserve">As with the 2 previous pages we </w:t>
+      </w:r>
+      <w:proofErr w:type="gramStart"/>
+      <w:r>
+        <w:t>have to</w:t>
+      </w:r>
+      <w:proofErr w:type="gramEnd"/>
+      <w:r>
+        <w:t xml:space="preserve"> click add new from the pages menu on the dashboard to open the page editor.</w:t>
+      </w:r>
+    </w:p>
+    <w:p>
+      <w:r>
+        <w:rPr>
+          <w:noProof/>
+        </w:rPr>
+        <w:drawing>
+          <wp:inline distT="0" distB="0" distL="0" distR="0" wp14:anchorId="628C685B" wp14:editId="18E97997">
+            <wp:extent cx="1657985" cy="572770"/>
+            <wp:effectExtent l="0" t="0" r="0" b="0"/>
+            <wp:docPr id="39" name="Picture 39"/>
+            <wp:cNvGraphicFramePr>
+              <a:graphicFrameLocks xmlns:a="http://schemas.openxmlformats.org/drawingml/2006/main" noChangeAspect="1"/>
+            </wp:cNvGraphicFramePr>
+            <a:graphic xmlns:a="http://schemas.openxmlformats.org/drawingml/2006/main">
+              <a:graphicData uri="http://schemas.openxmlformats.org/drawingml/2006/picture">
+                <pic:pic xmlns:pic="http://schemas.openxmlformats.org/drawingml/2006/picture">
+                  <pic:nvPicPr>
+                    <pic:cNvPr id="0" name="Picture 18"/>
+                    <pic:cNvPicPr>
+                      <a:picLocks noChangeAspect="1" noChangeArrowheads="1"/>
+                    </pic:cNvPicPr>
+                  </pic:nvPicPr>
+                  <pic:blipFill>
+                    <a:blip r:embed="rId33">
+                      <a:extLst>
+                        <a:ext uri="{28A0092B-C50C-407E-A947-70E740481C1C}">
+                          <a14:useLocalDpi xmlns:a14="http://schemas.microsoft.com/office/drawing/2010/main" val="0"/>
+                        </a:ext>
+                      </a:extLst>
+                    </a:blip>
+                    <a:srcRect/>
+                    <a:stretch>
+                      <a:fillRect/>
+                    </a:stretch>
+                  </pic:blipFill>
+                  <pic:spPr bwMode="auto">
+                    <a:xfrm>
+                      <a:off x="0" y="0"/>
+                      <a:ext cx="1657985" cy="572770"/>
+                    </a:xfrm>
+                    <a:prstGeom prst="rect">
+                      <a:avLst/>
+                    </a:prstGeom>
+                    <a:noFill/>
+                    <a:ln>
+                      <a:noFill/>
+                    </a:ln>
+                  </pic:spPr>
+                </pic:pic>
+              </a:graphicData>
+            </a:graphic>
+          </wp:inline>
+        </w:drawing>
+      </w:r>
+    </w:p>
+    <w:p>
+      <w:r>
+        <w:t xml:space="preserve">We will </w:t>
+      </w:r>
+      <w:r>
+        <w:t>set the template to Full Width Page Template</w:t>
+      </w:r>
+      <w:r>
+        <w:t xml:space="preserve"> as before and set the page title to Engagement Pipeline then we will drag and drop an image provided by the client from</w:t>
+      </w:r>
+      <w:r>
+        <w:t xml:space="preserve"> a</w:t>
+      </w:r>
+      <w:r>
+        <w:t xml:space="preserve"> file explorer to the webpage</w:t>
+      </w:r>
+      <w:r>
+        <w:t xml:space="preserve"> and WordPress will automatically add the necessary block and upload the image on to the server.</w:t>
+      </w:r>
+    </w:p>
+    <w:p>
+      <w:r>
+        <w:rPr>
+          <w:noProof/>
+        </w:rPr>
+        <w:lastRenderedPageBreak/>
+        <w:drawing>
+          <wp:inline distT="0" distB="0" distL="0" distR="0" wp14:anchorId="2064B9D3" wp14:editId="400EC0BB">
+            <wp:extent cx="5722620" cy="5692140"/>
+            <wp:effectExtent l="0" t="0" r="0" b="3810"/>
+            <wp:docPr id="40" name="Picture 40"/>
+            <wp:cNvGraphicFramePr>
+              <a:graphicFrameLocks xmlns:a="http://schemas.openxmlformats.org/drawingml/2006/main" noChangeAspect="1"/>
+            </wp:cNvGraphicFramePr>
+            <a:graphic xmlns:a="http://schemas.openxmlformats.org/drawingml/2006/main">
+              <a:graphicData uri="http://schemas.openxmlformats.org/drawingml/2006/picture">
+                <pic:pic xmlns:pic="http://schemas.openxmlformats.org/drawingml/2006/picture">
+                  <pic:nvPicPr>
+                    <pic:cNvPr id="0" name="Picture 19"/>
+                    <pic:cNvPicPr>
+                      <a:picLocks noChangeAspect="1" noChangeArrowheads="1"/>
+                    </pic:cNvPicPr>
+                  </pic:nvPicPr>
+                  <pic:blipFill>
+                    <a:blip r:embed="rId41">
+                      <a:extLst>
+                        <a:ext uri="{28A0092B-C50C-407E-A947-70E740481C1C}">
+                          <a14:useLocalDpi xmlns:a14="http://schemas.microsoft.com/office/drawing/2010/main" val="0"/>
+                        </a:ext>
+                      </a:extLst>
+                    </a:blip>
+                    <a:srcRect/>
+                    <a:stretch>
+                      <a:fillRect/>
+                    </a:stretch>
+                  </pic:blipFill>
+                  <pic:spPr bwMode="auto">
+                    <a:xfrm>
+                      <a:off x="0" y="0"/>
+                      <a:ext cx="5722620" cy="5692140"/>
+                    </a:xfrm>
+                    <a:prstGeom prst="rect">
+                      <a:avLst/>
+                    </a:prstGeom>
+                    <a:noFill/>
+                    <a:ln>
+                      <a:noFill/>
+                    </a:ln>
+                  </pic:spPr>
+                </pic:pic>
+              </a:graphicData>
+            </a:graphic>
+          </wp:inline>
+        </w:drawing>
+      </w:r>
+    </w:p>
+    <w:p>
+      <w:r>
+        <w:t>We will also add some alternative text so that people who are not able to see the image will be able to understand the website more easily.</w:t>
+      </w:r>
+    </w:p>
+    <w:p>
+      <w:r>
+        <w:rPr>
+          <w:noProof/>
+        </w:rPr>
+        <w:lastRenderedPageBreak/>
+        <w:drawing>
+          <wp:inline distT="0" distB="0" distL="0" distR="0" wp14:anchorId="784CC7E1" wp14:editId="7D9B8110">
+            <wp:extent cx="2667635" cy="4039235"/>
+            <wp:effectExtent l="0" t="0" r="0" b="0"/>
+            <wp:docPr id="42" name="Picture 42"/>
+            <wp:cNvGraphicFramePr>
+              <a:graphicFrameLocks xmlns:a="http://schemas.openxmlformats.org/drawingml/2006/main" noChangeAspect="1"/>
+            </wp:cNvGraphicFramePr>
+            <a:graphic xmlns:a="http://schemas.openxmlformats.org/drawingml/2006/main">
+              <a:graphicData uri="http://schemas.openxmlformats.org/drawingml/2006/picture">
+                <pic:pic xmlns:pic="http://schemas.openxmlformats.org/drawingml/2006/picture">
+                  <pic:nvPicPr>
+                    <pic:cNvPr id="0" name="Picture 21"/>
+                    <pic:cNvPicPr>
+                      <a:picLocks noChangeAspect="1" noChangeArrowheads="1"/>
+                    </pic:cNvPicPr>
+                  </pic:nvPicPr>
+                  <pic:blipFill>
+                    <a:blip r:embed="rId42">
+                      <a:extLst>
+                        <a:ext uri="{28A0092B-C50C-407E-A947-70E740481C1C}">
+                          <a14:useLocalDpi xmlns:a14="http://schemas.microsoft.com/office/drawing/2010/main" val="0"/>
+                        </a:ext>
+                      </a:extLst>
+                    </a:blip>
+                    <a:srcRect/>
+                    <a:stretch>
+                      <a:fillRect/>
+                    </a:stretch>
+                  </pic:blipFill>
+                  <pic:spPr bwMode="auto">
+                    <a:xfrm>
+                      <a:off x="0" y="0"/>
+                      <a:ext cx="2667635" cy="4039235"/>
+                    </a:xfrm>
+                    <a:prstGeom prst="rect">
+                      <a:avLst/>
+                    </a:prstGeom>
+                    <a:noFill/>
+                    <a:ln>
+                      <a:noFill/>
+                    </a:ln>
+                  </pic:spPr>
+                </pic:pic>
+              </a:graphicData>
+            </a:graphic>
+          </wp:inline>
+        </w:drawing>
+      </w:r>
+    </w:p>
+    <w:p>
+      <w:proofErr w:type="gramStart"/>
+      <w:r>
+        <w:t>Next</w:t>
+      </w:r>
+      <w:proofErr w:type="gramEnd"/>
+      <w:r>
+        <w:t xml:space="preserve"> we will add some text provided by the client as we did on the homepage and another image which has also been provided by the client in the same way we did with the previous image.</w:t>
+      </w:r>
+    </w:p>
+    <w:p>
+      <w:r>
+        <w:rPr>
+          <w:noProof/>
+        </w:rPr>
+        <w:lastRenderedPageBreak/>
+        <w:drawing>
+          <wp:inline distT="0" distB="0" distL="0" distR="0" wp14:anchorId="5198674E" wp14:editId="0757E96A">
+            <wp:extent cx="5722620" cy="4496435"/>
+            <wp:effectExtent l="0" t="0" r="0" b="0"/>
+            <wp:docPr id="43" name="Picture 43"/>
+            <wp:cNvGraphicFramePr>
+              <a:graphicFrameLocks xmlns:a="http://schemas.openxmlformats.org/drawingml/2006/main" noChangeAspect="1"/>
+            </wp:cNvGraphicFramePr>
+            <a:graphic xmlns:a="http://schemas.openxmlformats.org/drawingml/2006/main">
+              <a:graphicData uri="http://schemas.openxmlformats.org/drawingml/2006/picture">
+                <pic:pic xmlns:pic="http://schemas.openxmlformats.org/drawingml/2006/picture">
+                  <pic:nvPicPr>
+                    <pic:cNvPr id="0" name="Picture 22"/>
+                    <pic:cNvPicPr>
+                      <a:picLocks noChangeAspect="1" noChangeArrowheads="1"/>
+                    </pic:cNvPicPr>
+                  </pic:nvPicPr>
+                  <pic:blipFill>
+                    <a:blip r:embed="rId43">
+                      <a:extLst>
+                        <a:ext uri="{28A0092B-C50C-407E-A947-70E740481C1C}">
+                          <a14:useLocalDpi xmlns:a14="http://schemas.microsoft.com/office/drawing/2010/main" val="0"/>
+                        </a:ext>
+                      </a:extLst>
+                    </a:blip>
+                    <a:srcRect/>
+                    <a:stretch>
+                      <a:fillRect/>
+                    </a:stretch>
+                  </pic:blipFill>
+                  <pic:spPr bwMode="auto">
+                    <a:xfrm>
+                      <a:off x="0" y="0"/>
+                      <a:ext cx="5722620" cy="4496435"/>
+                    </a:xfrm>
+                    <a:prstGeom prst="rect">
+                      <a:avLst/>
+                    </a:prstGeom>
+                    <a:noFill/>
+                    <a:ln>
+                      <a:noFill/>
+                    </a:ln>
+                  </pic:spPr>
+                </pic:pic>
+              </a:graphicData>
+            </a:graphic>
+          </wp:inline>
+        </w:drawing>
+      </w:r>
+    </w:p>
+    <w:p>
+      <w:r>
+        <w:rPr>
+          <w:noProof/>
+        </w:rPr>
+        <w:lastRenderedPageBreak/>
+        <w:drawing>
+          <wp:inline distT="0" distB="0" distL="0" distR="0" wp14:anchorId="33988572" wp14:editId="29ADC687">
+            <wp:extent cx="5727700" cy="6616700"/>
+            <wp:effectExtent l="0" t="0" r="6350" b="0"/>
+            <wp:docPr id="44" name="Picture 44"/>
+            <wp:cNvGraphicFramePr>
+              <a:graphicFrameLocks xmlns:a="http://schemas.openxmlformats.org/drawingml/2006/main" noChangeAspect="1"/>
+            </wp:cNvGraphicFramePr>
+            <a:graphic xmlns:a="http://schemas.openxmlformats.org/drawingml/2006/main">
+              <a:graphicData uri="http://schemas.openxmlformats.org/drawingml/2006/picture">
+                <pic:pic xmlns:pic="http://schemas.openxmlformats.org/drawingml/2006/picture">
+                  <pic:nvPicPr>
+                    <pic:cNvPr id="0" name="Picture 23"/>
+                    <pic:cNvPicPr>
+                      <a:picLocks noChangeAspect="1" noChangeArrowheads="1"/>
+                    </pic:cNvPicPr>
+                  </pic:nvPicPr>
+                  <pic:blipFill>
+                    <a:blip r:embed="rId44">
+                      <a:extLst>
+                        <a:ext uri="{28A0092B-C50C-407E-A947-70E740481C1C}">
+                          <a14:useLocalDpi xmlns:a14="http://schemas.microsoft.com/office/drawing/2010/main" val="0"/>
+                        </a:ext>
+                      </a:extLst>
+                    </a:blip>
+                    <a:srcRect/>
+                    <a:stretch>
+                      <a:fillRect/>
+                    </a:stretch>
+                  </pic:blipFill>
+                  <pic:spPr bwMode="auto">
+                    <a:xfrm>
+                      <a:off x="0" y="0"/>
+                      <a:ext cx="5727700" cy="6616700"/>
+                    </a:xfrm>
+                    <a:prstGeom prst="rect">
+                      <a:avLst/>
+                    </a:prstGeom>
+                    <a:noFill/>
+                    <a:ln>
+                      <a:noFill/>
+                    </a:ln>
+                  </pic:spPr>
+                </pic:pic>
+              </a:graphicData>
+            </a:graphic>
+          </wp:inline>
+        </w:drawing>
+      </w:r>
+    </w:p>
+    <w:p>
+      <w:proofErr w:type="gramStart"/>
+      <w:r>
+        <w:t>Finally</w:t>
+      </w:r>
+      <w:proofErr w:type="gramEnd"/>
+      <w:r>
+        <w:t xml:space="preserve"> we can click publish at the top right and the webpage will now be live on the website.</w:t>
+      </w:r>
+    </w:p>
+    <w:p>
+      <w:r>
+        <w:rPr>
+          <w:noProof/>
+        </w:rPr>
+        <w:drawing>
+          <wp:inline distT="0" distB="0" distL="0" distR="0" wp14:anchorId="6FBD2E4E" wp14:editId="0451E459">
+            <wp:extent cx="2999740" cy="1678305"/>
+            <wp:effectExtent l="0" t="0" r="0" b="0"/>
+            <wp:docPr id="45" name="Picture 45"/>
+            <wp:cNvGraphicFramePr>
+              <a:graphicFrameLocks xmlns:a="http://schemas.openxmlformats.org/drawingml/2006/main" noChangeAspect="1"/>
+            </wp:cNvGraphicFramePr>
+            <a:graphic xmlns:a="http://schemas.openxmlformats.org/drawingml/2006/main">
+              <a:graphicData uri="http://schemas.openxmlformats.org/drawingml/2006/picture">
+                <pic:pic xmlns:pic="http://schemas.openxmlformats.org/drawingml/2006/picture">
+                  <pic:nvPicPr>
+                    <pic:cNvPr id="0" name="Picture 24"/>
+                    <pic:cNvPicPr>
+                      <a:picLocks noChangeAspect="1" noChangeArrowheads="1"/>
+                    </pic:cNvPicPr>
+                  </pic:nvPicPr>
+                  <pic:blipFill>
+                    <a:blip r:embed="rId29">
+                      <a:extLst>
+                        <a:ext uri="{28A0092B-C50C-407E-A947-70E740481C1C}">
+                          <a14:useLocalDpi xmlns:a14="http://schemas.microsoft.com/office/drawing/2010/main" val="0"/>
+                        </a:ext>
+                      </a:extLst>
+                    </a:blip>
+                    <a:srcRect/>
+                    <a:stretch>
+                      <a:fillRect/>
+                    </a:stretch>
+                  </pic:blipFill>
+                  <pic:spPr bwMode="auto">
+                    <a:xfrm>
+                      <a:off x="0" y="0"/>
+                      <a:ext cx="2999740" cy="1678305"/>
+                    </a:xfrm>
+                    <a:prstGeom prst="rect">
+                      <a:avLst/>
+                    </a:prstGeom>
+                    <a:noFill/>
+                    <a:ln>
+                      <a:noFill/>
+                    </a:ln>
+                  </pic:spPr>
+                </pic:pic>
+              </a:graphicData>
+            </a:graphic>
+          </wp:inline>
+        </w:drawing>
+      </w:r>
+    </w:p>
+    <w:p/>
+    <w:p>
+      <w:pPr>
+        <w:pStyle w:val="Heading5"/>
+      </w:pPr>
+      <w:r>
+        <w:t>Contact</w:t>
+      </w:r>
+    </w:p>
+    <w:p>
+      <w:r>
+        <w:t xml:space="preserve">As with all the pages up to this </w:t>
+      </w:r>
+      <w:r>
+        <w:t>point,</w:t>
+      </w:r>
+      <w:r>
+        <w:t xml:space="preserve"> we will go to the </w:t>
+      </w:r>
+      <w:r>
+        <w:t>p</w:t>
+      </w:r>
+      <w:r>
+        <w:t>ages menu on the dashboard</w:t>
+      </w:r>
+      <w:r>
+        <w:t xml:space="preserve"> and click add new then change the template to full width page template and set the title of the page. Heading blocks have been used to separate the mesomorphic contact details from Maria Bell’s details and paragraph blocks are used for the contact details themselves. Details were provided by the client and will be updated by the client as things change in the future.</w:t>
+      </w:r>
+    </w:p>
+    <w:p>
+      <w:r>
+        <w:rPr>
+          <w:noProof/>
+        </w:rPr>
+        <w:drawing>
+          <wp:inline distT="0" distB="0" distL="0" distR="0" wp14:anchorId="655D8B5F" wp14:editId="588EB38F">
+            <wp:extent cx="5727700" cy="3235325"/>
+            <wp:effectExtent l="0" t="0" r="6350" b="3175"/>
+            <wp:docPr id="46" name="Picture 46"/>
+            <wp:cNvGraphicFramePr>
+              <a:graphicFrameLocks xmlns:a="http://schemas.openxmlformats.org/drawingml/2006/main" noChangeAspect="1"/>
+            </wp:cNvGraphicFramePr>
+            <a:graphic xmlns:a="http://schemas.openxmlformats.org/drawingml/2006/main">
+              <a:graphicData uri="http://schemas.openxmlformats.org/drawingml/2006/picture">
+                <pic:pic xmlns:pic="http://schemas.openxmlformats.org/drawingml/2006/picture">
+                  <pic:nvPicPr>
+                    <pic:cNvPr id="0" name="Picture 25"/>
+                    <pic:cNvPicPr>
+                      <a:picLocks noChangeAspect="1" noChangeArrowheads="1"/>
+                    </pic:cNvPicPr>
+                  </pic:nvPicPr>
+                  <pic:blipFill>
+                    <a:blip r:embed="rId45">
+                      <a:extLst>
+                        <a:ext uri="{28A0092B-C50C-407E-A947-70E740481C1C}">
+                          <a14:useLocalDpi xmlns:a14="http://schemas.microsoft.com/office/drawing/2010/main" val="0"/>
+                        </a:ext>
+                      </a:extLst>
+                    </a:blip>
+                    <a:srcRect/>
+                    <a:stretch>
+                      <a:fillRect/>
+                    </a:stretch>
+                  </pic:blipFill>
+                  <pic:spPr bwMode="auto">
+                    <a:xfrm>
+                      <a:off x="0" y="0"/>
+                      <a:ext cx="5727700" cy="3235325"/>
+                    </a:xfrm>
+                    <a:prstGeom prst="rect">
+                      <a:avLst/>
+                    </a:prstGeom>
+                    <a:noFill/>
+                    <a:ln>
+                      <a:noFill/>
+                    </a:ln>
+                  </pic:spPr>
+                </pic:pic>
+              </a:graphicData>
+            </a:graphic>
+          </wp:inline>
+        </w:drawing>
+      </w:r>
+    </w:p>
+    <w:p>
+      <w:r>
+        <w:t>We can click publish now and the contact page will be viewable on the website.</w:t>
+      </w:r>
+    </w:p>
+    <w:p>
+      <w:r>
+        <w:rPr>
+          <w:noProof/>
+        </w:rPr>
+        <w:drawing>
+          <wp:inline distT="0" distB="0" distL="0" distR="0" wp14:anchorId="6DF67B53" wp14:editId="326222ED">
+            <wp:extent cx="2999740" cy="1678305"/>
+            <wp:effectExtent l="0" t="0" r="0" b="0"/>
+            <wp:docPr id="47" name="Picture 47"/>
+            <wp:cNvGraphicFramePr>
+              <a:graphicFrameLocks xmlns:a="http://schemas.openxmlformats.org/drawingml/2006/main" noChangeAspect="1"/>
+            </wp:cNvGraphicFramePr>
+            <a:graphic xmlns:a="http://schemas.openxmlformats.org/drawingml/2006/main">
+              <a:graphicData uri="http://schemas.openxmlformats.org/drawingml/2006/picture">
+                <pic:pic xmlns:pic="http://schemas.openxmlformats.org/drawingml/2006/picture">
+                  <pic:nvPicPr>
+                    <pic:cNvPr id="0" name="Picture 26"/>
+                    <pic:cNvPicPr>
+                      <a:picLocks noChangeAspect="1" noChangeArrowheads="1"/>
+                    </pic:cNvPicPr>
+                  </pic:nvPicPr>
+                  <pic:blipFill>
+                    <a:blip r:embed="rId29">
+                      <a:extLst>
+                        <a:ext uri="{28A0092B-C50C-407E-A947-70E740481C1C}">
+                          <a14:useLocalDpi xmlns:a14="http://schemas.microsoft.com/office/drawing/2010/main" val="0"/>
+                        </a:ext>
+                      </a:extLst>
+                    </a:blip>
+                    <a:srcRect/>
+                    <a:stretch>
+                      <a:fillRect/>
+                    </a:stretch>
+                  </pic:blipFill>
+                  <pic:spPr bwMode="auto">
+                    <a:xfrm>
+                      <a:off x="0" y="0"/>
+                      <a:ext cx="2999740" cy="1678305"/>
+                    </a:xfrm>
+                    <a:prstGeom prst="rect">
+                      <a:avLst/>
+                    </a:prstGeom>
+                    <a:noFill/>
+                    <a:ln>
+                      <a:noFill/>
+                    </a:ln>
+                  </pic:spPr>
+                </pic:pic>
+              </a:graphicData>
+            </a:graphic>
+          </wp:inline>
+        </w:drawing>
+      </w:r>
+    </w:p>
+    <w:p>
+      <w:pPr>
+        <w:pStyle w:val="Heading5"/>
+      </w:pPr>
+      <w:r>
+        <w:t>About Us</w:t>
+      </w:r>
+    </w:p>
+    <w:p>
+      <w:r>
+        <w:t xml:space="preserve">The about us page was made in the same way as the other </w:t>
+      </w:r>
+      <w:r>
+        <w:t xml:space="preserve">pages, we will go to the pages menu on the dashboard and click add new then change the template to full width page template and set the title of the page. </w:t>
+      </w:r>
+      <w:r>
+        <w:t xml:space="preserve">Four paragraphs were provided by the client for this </w:t>
+      </w:r>
+      <w:proofErr w:type="gramStart"/>
+      <w:r>
+        <w:t>page</w:t>
+      </w:r>
+      <w:proofErr w:type="gramEnd"/>
+      <w:r>
+        <w:t xml:space="preserve"> and they were copied and pasted onto the page.</w:t>
+      </w:r>
+    </w:p>
+    <w:p/>
+    <w:p>
+      <w:r>
+        <w:rPr>
+          <w:noProof/>
+        </w:rPr>
+        <w:lastRenderedPageBreak/>
+        <w:drawing>
+          <wp:inline distT="0" distB="0" distL="0" distR="0" wp14:anchorId="1DC4290F" wp14:editId="2083B880">
+            <wp:extent cx="5722620" cy="5601970"/>
+            <wp:effectExtent l="0" t="0" r="0" b="0"/>
+            <wp:docPr id="48" name="Picture 48"/>
+            <wp:cNvGraphicFramePr>
+              <a:graphicFrameLocks xmlns:a="http://schemas.openxmlformats.org/drawingml/2006/main" noChangeAspect="1"/>
+            </wp:cNvGraphicFramePr>
+            <a:graphic xmlns:a="http://schemas.openxmlformats.org/drawingml/2006/main">
+              <a:graphicData uri="http://schemas.openxmlformats.org/drawingml/2006/picture">
+                <pic:pic xmlns:pic="http://schemas.openxmlformats.org/drawingml/2006/picture">
+                  <pic:nvPicPr>
+                    <pic:cNvPr id="0" name="Picture 27"/>
+                    <pic:cNvPicPr>
+                      <a:picLocks noChangeAspect="1" noChangeArrowheads="1"/>
+                    </pic:cNvPicPr>
+                  </pic:nvPicPr>
+                  <pic:blipFill>
+                    <a:blip r:embed="rId46">
+                      <a:extLst>
+                        <a:ext uri="{28A0092B-C50C-407E-A947-70E740481C1C}">
+                          <a14:useLocalDpi xmlns:a14="http://schemas.microsoft.com/office/drawing/2010/main" val="0"/>
+                        </a:ext>
+                      </a:extLst>
+                    </a:blip>
+                    <a:srcRect/>
+                    <a:stretch>
+                      <a:fillRect/>
+                    </a:stretch>
+                  </pic:blipFill>
+                  <pic:spPr bwMode="auto">
+                    <a:xfrm>
+                      <a:off x="0" y="0"/>
+                      <a:ext cx="5722620" cy="5601970"/>
+                    </a:xfrm>
+                    <a:prstGeom prst="rect">
+                      <a:avLst/>
+                    </a:prstGeom>
+                    <a:noFill/>
+                    <a:ln>
+                      <a:noFill/>
+                    </a:ln>
+                  </pic:spPr>
+                </pic:pic>
+              </a:graphicData>
+            </a:graphic>
+          </wp:inline>
+        </w:drawing>
+      </w:r>
+    </w:p>
+    <w:p>
+      <w:r>
+        <w:t>We can now click publish and all pages our now live on the website</w:t>
+      </w:r>
+    </w:p>
+    <w:p>
+      <w:r>
+        <w:rPr>
+          <w:noProof/>
+        </w:rPr>
+        <w:drawing>
+          <wp:inline distT="0" distB="0" distL="0" distR="0" wp14:anchorId="530A8C3D" wp14:editId="3C4BB182">
+            <wp:extent cx="2999740" cy="1678305"/>
+            <wp:effectExtent l="0" t="0" r="0" b="0"/>
+            <wp:docPr id="49" name="Picture 49"/>
+            <wp:cNvGraphicFramePr>
+              <a:graphicFrameLocks xmlns:a="http://schemas.openxmlformats.org/drawingml/2006/main" noChangeAspect="1"/>
+            </wp:cNvGraphicFramePr>
+            <a:graphic xmlns:a="http://schemas.openxmlformats.org/drawingml/2006/main">
+              <a:graphicData uri="http://schemas.openxmlformats.org/drawingml/2006/picture">
+                <pic:pic xmlns:pic="http://schemas.openxmlformats.org/drawingml/2006/picture">
+                  <pic:nvPicPr>
+                    <pic:cNvPr id="0" name="Picture 28"/>
+                    <pic:cNvPicPr>
+                      <a:picLocks noChangeAspect="1" noChangeArrowheads="1"/>
+                    </pic:cNvPicPr>
+                  </pic:nvPicPr>
+                  <pic:blipFill>
+                    <a:blip r:embed="rId29">
+                      <a:extLst>
+                        <a:ext uri="{28A0092B-C50C-407E-A947-70E740481C1C}">
+                          <a14:useLocalDpi xmlns:a14="http://schemas.microsoft.com/office/drawing/2010/main" val="0"/>
+                        </a:ext>
+                      </a:extLst>
+                    </a:blip>
+                    <a:srcRect/>
+                    <a:stretch>
+                      <a:fillRect/>
+                    </a:stretch>
+                  </pic:blipFill>
+                  <pic:spPr bwMode="auto">
+                    <a:xfrm>
+                      <a:off x="0" y="0"/>
+                      <a:ext cx="2999740" cy="1678305"/>
+                    </a:xfrm>
+                    <a:prstGeom prst="rect">
+                      <a:avLst/>
+                    </a:prstGeom>
+                    <a:noFill/>
+                    <a:ln>
+                      <a:noFill/>
+                    </a:ln>
+                  </pic:spPr>
+                </pic:pic>
+              </a:graphicData>
+            </a:graphic>
+          </wp:inline>
+        </w:drawing>
+      </w:r>
+    </w:p>
+    <w:p>
+      <w:pPr>
+        <w:pStyle w:val="Heading5"/>
+      </w:pPr>
+      <w:r>
+        <w:t>Enforce Style</w:t>
+      </w:r>
+    </w:p>
+    <w:p>
+      <w:r>
+        <w:t xml:space="preserve">There are a couple of site-wide problems that we need to rectify, the most obvious being that the title is still set as the default ‘project5’ so we will need to change this by clicking on customize under appearance in the dashboard then clicking on site identity on the page that </w:t>
+      </w:r>
+      <w:r>
+        <w:lastRenderedPageBreak/>
+        <w:t xml:space="preserve">loads. We can then change the title </w:t>
+      </w:r>
+      <w:r>
+        <w:t>and tagline to what the client desires in this case the title was set to ‘Silicon Croft’ and the tagline to ‘Cultivating Digital Skills’.</w:t>
+      </w:r>
+    </w:p>
+    <w:p>
+      <w:r>
+        <w:rPr>
+          <w:noProof/>
+        </w:rPr>
+        <w:drawing>
+          <wp:inline distT="0" distB="0" distL="0" distR="0" wp14:anchorId="15181FEC" wp14:editId="40CF3E00">
+            <wp:extent cx="1522095" cy="1306195"/>
+            <wp:effectExtent l="0" t="0" r="1905" b="8255"/>
+            <wp:docPr id="50" name="Picture 50"/>
+            <wp:cNvGraphicFramePr>
+              <a:graphicFrameLocks xmlns:a="http://schemas.openxmlformats.org/drawingml/2006/main" noChangeAspect="1"/>
+            </wp:cNvGraphicFramePr>
+            <a:graphic xmlns:a="http://schemas.openxmlformats.org/drawingml/2006/main">
+              <a:graphicData uri="http://schemas.openxmlformats.org/drawingml/2006/picture">
+                <pic:pic xmlns:pic="http://schemas.openxmlformats.org/drawingml/2006/picture">
+                  <pic:nvPicPr>
+                    <pic:cNvPr id="0" name="Picture 29"/>
+                    <pic:cNvPicPr>
+                      <a:picLocks noChangeAspect="1" noChangeArrowheads="1"/>
+                    </pic:cNvPicPr>
+                  </pic:nvPicPr>
+                  <pic:blipFill>
+                    <a:blip r:embed="rId47">
+                      <a:extLst>
+                        <a:ext uri="{28A0092B-C50C-407E-A947-70E740481C1C}">
+                          <a14:useLocalDpi xmlns:a14="http://schemas.microsoft.com/office/drawing/2010/main" val="0"/>
+                        </a:ext>
+                      </a:extLst>
+                    </a:blip>
+                    <a:srcRect/>
+                    <a:stretch>
+                      <a:fillRect/>
+                    </a:stretch>
+                  </pic:blipFill>
+                  <pic:spPr bwMode="auto">
+                    <a:xfrm>
+                      <a:off x="0" y="0"/>
+                      <a:ext cx="1522095" cy="1306195"/>
+                    </a:xfrm>
+                    <a:prstGeom prst="rect">
+                      <a:avLst/>
+                    </a:prstGeom>
+                    <a:noFill/>
+                    <a:ln>
+                      <a:noFill/>
+                    </a:ln>
+                  </pic:spPr>
+                </pic:pic>
+              </a:graphicData>
+            </a:graphic>
+          </wp:inline>
+        </w:drawing>
+      </w:r>
+    </w:p>
+    <w:p>
+      <w:r>
+        <w:rPr>
+          <w:noProof/>
+        </w:rPr>
+        <w:drawing>
+          <wp:inline distT="0" distB="0" distL="0" distR="0" wp14:anchorId="4057A56D" wp14:editId="14C5585F">
+            <wp:extent cx="4687570" cy="3326130"/>
+            <wp:effectExtent l="0" t="0" r="0" b="7620"/>
+            <wp:docPr id="51" name="Picture 51"/>
+            <wp:cNvGraphicFramePr>
+              <a:graphicFrameLocks xmlns:a="http://schemas.openxmlformats.org/drawingml/2006/main" noChangeAspect="1"/>
+            </wp:cNvGraphicFramePr>
+            <a:graphic xmlns:a="http://schemas.openxmlformats.org/drawingml/2006/main">
+              <a:graphicData uri="http://schemas.openxmlformats.org/drawingml/2006/picture">
+                <pic:pic xmlns:pic="http://schemas.openxmlformats.org/drawingml/2006/picture">
+                  <pic:nvPicPr>
+                    <pic:cNvPr id="0" name="Picture 30"/>
+                    <pic:cNvPicPr>
+                      <a:picLocks noChangeAspect="1" noChangeArrowheads="1"/>
+                    </pic:cNvPicPr>
+                  </pic:nvPicPr>
+                  <pic:blipFill>
+                    <a:blip r:embed="rId48">
+                      <a:extLst>
+                        <a:ext uri="{28A0092B-C50C-407E-A947-70E740481C1C}">
+                          <a14:useLocalDpi xmlns:a14="http://schemas.microsoft.com/office/drawing/2010/main" val="0"/>
+                        </a:ext>
+                      </a:extLst>
+                    </a:blip>
+                    <a:srcRect/>
+                    <a:stretch>
+                      <a:fillRect/>
+                    </a:stretch>
+                  </pic:blipFill>
+                  <pic:spPr bwMode="auto">
+                    <a:xfrm>
+                      <a:off x="0" y="0"/>
+                      <a:ext cx="4687570" cy="3326130"/>
+                    </a:xfrm>
+                    <a:prstGeom prst="rect">
+                      <a:avLst/>
+                    </a:prstGeom>
+                    <a:noFill/>
+                    <a:ln>
+                      <a:noFill/>
+                    </a:ln>
+                  </pic:spPr>
+                </pic:pic>
+              </a:graphicData>
+            </a:graphic>
+          </wp:inline>
+        </w:drawing>
+      </w:r>
+    </w:p>
+    <w:p>
+      <w:r>
+        <w:t xml:space="preserve">Another problem is that the title is blue when the client wants a more grey/white/green theme to the website and so we will change the colour to a specific </w:t>
+      </w:r>
+      <w:r>
+        <w:t>tone of green</w:t>
+      </w:r>
+      <w:r>
+        <w:t xml:space="preserve"> that replicates the colour used in the client provided graphics. To do this we will click back and then click on </w:t>
+      </w:r>
+      <w:proofErr w:type="spellStart"/>
+      <w:r>
+        <w:t>colors</w:t>
+      </w:r>
+      <w:proofErr w:type="spellEnd"/>
+      <w:r>
+        <w:t xml:space="preserve"> and use the menu to set the header text colour. </w:t>
+      </w:r>
+      <w:proofErr w:type="gramStart"/>
+      <w:r>
+        <w:t>Finally</w:t>
+      </w:r>
+      <w:proofErr w:type="gramEnd"/>
+      <w:r>
+        <w:t xml:space="preserve"> we will click publish to make our changes take effect on the public website.</w:t>
+      </w:r>
+    </w:p>
+    <w:p>
+      <w:r>
+        <w:rPr>
+          <w:noProof/>
+        </w:rPr>
+        <w:lastRenderedPageBreak/>
+        <w:drawing>
+          <wp:inline distT="0" distB="0" distL="0" distR="0" wp14:anchorId="5BE05A05" wp14:editId="32F398B4">
+            <wp:extent cx="4707890" cy="4913630"/>
+            <wp:effectExtent l="0" t="0" r="0" b="1270"/>
+            <wp:docPr id="52" name="Picture 52"/>
+            <wp:cNvGraphicFramePr>
+              <a:graphicFrameLocks xmlns:a="http://schemas.openxmlformats.org/drawingml/2006/main" noChangeAspect="1"/>
+            </wp:cNvGraphicFramePr>
+            <a:graphic xmlns:a="http://schemas.openxmlformats.org/drawingml/2006/main">
+              <a:graphicData uri="http://schemas.openxmlformats.org/drawingml/2006/picture">
+                <pic:pic xmlns:pic="http://schemas.openxmlformats.org/drawingml/2006/picture">
+                  <pic:nvPicPr>
+                    <pic:cNvPr id="0" name="Picture 31"/>
+                    <pic:cNvPicPr>
+                      <a:picLocks noChangeAspect="1" noChangeArrowheads="1"/>
+                    </pic:cNvPicPr>
+                  </pic:nvPicPr>
+                  <pic:blipFill>
+                    <a:blip r:embed="rId49">
+                      <a:extLst>
+                        <a:ext uri="{28A0092B-C50C-407E-A947-70E740481C1C}">
+                          <a14:useLocalDpi xmlns:a14="http://schemas.microsoft.com/office/drawing/2010/main" val="0"/>
+                        </a:ext>
+                      </a:extLst>
+                    </a:blip>
+                    <a:srcRect/>
+                    <a:stretch>
+                      <a:fillRect/>
+                    </a:stretch>
+                  </pic:blipFill>
+                  <pic:spPr bwMode="auto">
+                    <a:xfrm>
+                      <a:off x="0" y="0"/>
+                      <a:ext cx="4707890" cy="4913630"/>
+                    </a:xfrm>
+                    <a:prstGeom prst="rect">
+                      <a:avLst/>
+                    </a:prstGeom>
+                    <a:noFill/>
+                    <a:ln>
+                      <a:noFill/>
+                    </a:ln>
+                  </pic:spPr>
+                </pic:pic>
+              </a:graphicData>
+            </a:graphic>
+          </wp:inline>
+        </w:drawing>
+      </w:r>
+      <w:r>
+        <w:t xml:space="preserve"> </w:t>
+      </w:r>
+    </w:p>
+    <w:p>
+      <w:r>
+        <w:t>Our next and final issue is that the navigation links are not in our header on each page</w:t>
+      </w:r>
+      <w:r>
+        <w:t>. We will resolve this by clicking the cross at the top left of the page to go back to the dashboard and then clicking menus under the appearance option.</w:t>
+      </w:r>
+    </w:p>
+    <w:p>
+      <w:r>
+        <w:rPr>
+          <w:noProof/>
+        </w:rPr>
+        <w:drawing>
+          <wp:inline distT="0" distB="0" distL="0" distR="0" wp14:anchorId="413C8949" wp14:editId="1CC34CE6">
+            <wp:extent cx="1522095" cy="2351405"/>
+            <wp:effectExtent l="0" t="0" r="1905" b="0"/>
+            <wp:docPr id="53" name="Picture 53"/>
+            <wp:cNvGraphicFramePr>
+              <a:graphicFrameLocks xmlns:a="http://schemas.openxmlformats.org/drawingml/2006/main" noChangeAspect="1"/>
+            </wp:cNvGraphicFramePr>
+            <a:graphic xmlns:a="http://schemas.openxmlformats.org/drawingml/2006/main">
+              <a:graphicData uri="http://schemas.openxmlformats.org/drawingml/2006/picture">
+                <pic:pic xmlns:pic="http://schemas.openxmlformats.org/drawingml/2006/picture">
+                  <pic:nvPicPr>
+                    <pic:cNvPr id="0" name="Picture 32"/>
+                    <pic:cNvPicPr>
+                      <a:picLocks noChangeAspect="1" noChangeArrowheads="1"/>
+                    </pic:cNvPicPr>
+                  </pic:nvPicPr>
+                  <pic:blipFill>
+                    <a:blip r:embed="rId50">
+                      <a:extLst>
+                        <a:ext uri="{28A0092B-C50C-407E-A947-70E740481C1C}">
+                          <a14:useLocalDpi xmlns:a14="http://schemas.microsoft.com/office/drawing/2010/main" val="0"/>
+                        </a:ext>
+                      </a:extLst>
+                    </a:blip>
+                    <a:srcRect/>
+                    <a:stretch>
+                      <a:fillRect/>
+                    </a:stretch>
+                  </pic:blipFill>
+                  <pic:spPr bwMode="auto">
+                    <a:xfrm>
+                      <a:off x="0" y="0"/>
+                      <a:ext cx="1522095" cy="2351405"/>
+                    </a:xfrm>
+                    <a:prstGeom prst="rect">
+                      <a:avLst/>
+                    </a:prstGeom>
+                    <a:noFill/>
+                    <a:ln>
+                      <a:noFill/>
+                    </a:ln>
+                  </pic:spPr>
+                </pic:pic>
+              </a:graphicData>
+            </a:graphic>
+          </wp:inline>
+        </w:drawing>
+      </w:r>
+    </w:p>
+    <w:p>
+      <w:r>
+        <w:t xml:space="preserve">We are presented with the page below where I have changed the blog navigation label from ‘Silicon Croft Blog’ to </w:t>
+      </w:r>
+      <w:r>
+        <w:t xml:space="preserve">‘Blog’ as it is unnecessarily long for a navigation </w:t>
+      </w:r>
+      <w:proofErr w:type="gramStart"/>
+      <w:r>
+        <w:t>link</w:t>
+      </w:r>
+      <w:proofErr w:type="gramEnd"/>
+      <w:r>
+        <w:t xml:space="preserve"> and we will </w:t>
+      </w:r>
+      <w:r>
+        <w:lastRenderedPageBreak/>
+        <w:t>remove the ‘Silicon Croft’ menu item by clicking remove as this is the home page and clicking on the site title will bring a user there.</w:t>
+      </w:r>
+    </w:p>
+    <w:p>
+      <w:r>
+        <w:rPr>
+          <w:noProof/>
+        </w:rPr>
+        <w:drawing>
+          <wp:inline distT="0" distB="0" distL="0" distR="0" wp14:anchorId="772FE67A" wp14:editId="6EC36554">
+            <wp:extent cx="5727700" cy="7526020"/>
+            <wp:effectExtent l="0" t="0" r="6350" b="0"/>
+            <wp:docPr id="54" name="Picture 54"/>
+            <wp:cNvGraphicFramePr>
+              <a:graphicFrameLocks xmlns:a="http://schemas.openxmlformats.org/drawingml/2006/main" noChangeAspect="1"/>
+            </wp:cNvGraphicFramePr>
+            <a:graphic xmlns:a="http://schemas.openxmlformats.org/drawingml/2006/main">
+              <a:graphicData uri="http://schemas.openxmlformats.org/drawingml/2006/picture">
+                <pic:pic xmlns:pic="http://schemas.openxmlformats.org/drawingml/2006/picture">
+                  <pic:nvPicPr>
+                    <pic:cNvPr id="0" name="Picture 33"/>
+                    <pic:cNvPicPr>
+                      <a:picLocks noChangeAspect="1" noChangeArrowheads="1"/>
+                    </pic:cNvPicPr>
+                  </pic:nvPicPr>
+                  <pic:blipFill>
+                    <a:blip r:embed="rId51">
+                      <a:extLst>
+                        <a:ext uri="{28A0092B-C50C-407E-A947-70E740481C1C}">
+                          <a14:useLocalDpi xmlns:a14="http://schemas.microsoft.com/office/drawing/2010/main" val="0"/>
+                        </a:ext>
+                      </a:extLst>
+                    </a:blip>
+                    <a:srcRect/>
+                    <a:stretch>
+                      <a:fillRect/>
+                    </a:stretch>
+                  </pic:blipFill>
+                  <pic:spPr bwMode="auto">
+                    <a:xfrm>
+                      <a:off x="0" y="0"/>
+                      <a:ext cx="5727700" cy="7526020"/>
+                    </a:xfrm>
+                    <a:prstGeom prst="rect">
+                      <a:avLst/>
+                    </a:prstGeom>
+                    <a:noFill/>
+                    <a:ln>
+                      <a:noFill/>
+                    </a:ln>
+                  </pic:spPr>
+                </pic:pic>
+              </a:graphicData>
+            </a:graphic>
+          </wp:inline>
+        </w:drawing>
+      </w:r>
+    </w:p>
+    <w:p>
+      <w:r>
+        <w:t xml:space="preserve">Now we simply click the create menu button and then the save menu button and by default the theme we are using puts the menu to the top left of our webpages. </w:t>
+      </w:r>
+    </w:p>
+    <w:p>
+      <w:r>
+        <w:rPr>
+          <w:noProof/>
+        </w:rPr>
+        <w:lastRenderedPageBreak/>
+        <w:drawing>
+          <wp:inline distT="0" distB="0" distL="0" distR="0" wp14:anchorId="533C6FEF" wp14:editId="2F94BF30">
+            <wp:extent cx="1190625" cy="497205"/>
+            <wp:effectExtent l="0" t="0" r="9525" b="0"/>
+            <wp:docPr id="55" name="Picture 55"/>
+            <wp:cNvGraphicFramePr>
+              <a:graphicFrameLocks xmlns:a="http://schemas.openxmlformats.org/drawingml/2006/main" noChangeAspect="1"/>
+            </wp:cNvGraphicFramePr>
+            <a:graphic xmlns:a="http://schemas.openxmlformats.org/drawingml/2006/main">
+              <a:graphicData uri="http://schemas.openxmlformats.org/drawingml/2006/picture">
+                <pic:pic xmlns:pic="http://schemas.openxmlformats.org/drawingml/2006/picture">
+                  <pic:nvPicPr>
+                    <pic:cNvPr id="0" name="Picture 34"/>
+                    <pic:cNvPicPr>
+                      <a:picLocks noChangeAspect="1" noChangeArrowheads="1"/>
+                    </pic:cNvPicPr>
+                  </pic:nvPicPr>
+                  <pic:blipFill>
+                    <a:blip r:embed="rId52">
+                      <a:extLst>
+                        <a:ext uri="{28A0092B-C50C-407E-A947-70E740481C1C}">
+                          <a14:useLocalDpi xmlns:a14="http://schemas.microsoft.com/office/drawing/2010/main" val="0"/>
+                        </a:ext>
+                      </a:extLst>
+                    </a:blip>
+                    <a:srcRect/>
+                    <a:stretch>
+                      <a:fillRect/>
+                    </a:stretch>
+                  </pic:blipFill>
+                  <pic:spPr bwMode="auto">
+                    <a:xfrm>
+                      <a:off x="0" y="0"/>
+                      <a:ext cx="1190625" cy="497205"/>
+                    </a:xfrm>
+                    <a:prstGeom prst="rect">
+                      <a:avLst/>
+                    </a:prstGeom>
+                    <a:noFill/>
+                    <a:ln>
+                      <a:noFill/>
+                    </a:ln>
+                  </pic:spPr>
+                </pic:pic>
+              </a:graphicData>
+            </a:graphic>
+          </wp:inline>
+        </w:drawing>
+      </w:r>
+      <w:r>
+        <w:tab/>
+      </w:r>
+      <w:r>
+        <w:rPr>
+          <w:noProof/>
+        </w:rPr>
+        <w:drawing>
+          <wp:inline distT="0" distB="0" distL="0" distR="0" wp14:anchorId="1571BEB2" wp14:editId="1090D171">
+            <wp:extent cx="1059815" cy="467360"/>
+            <wp:effectExtent l="0" t="0" r="6985" b="8890"/>
+            <wp:docPr id="56" name="Picture 56"/>
+            <wp:cNvGraphicFramePr>
+              <a:graphicFrameLocks xmlns:a="http://schemas.openxmlformats.org/drawingml/2006/main" noChangeAspect="1"/>
+            </wp:cNvGraphicFramePr>
+            <a:graphic xmlns:a="http://schemas.openxmlformats.org/drawingml/2006/main">
+              <a:graphicData uri="http://schemas.openxmlformats.org/drawingml/2006/picture">
+                <pic:pic xmlns:pic="http://schemas.openxmlformats.org/drawingml/2006/picture">
+                  <pic:nvPicPr>
+                    <pic:cNvPr id="0" name="Picture 35"/>
+                    <pic:cNvPicPr>
+                      <a:picLocks noChangeAspect="1" noChangeArrowheads="1"/>
+                    </pic:cNvPicPr>
+                  </pic:nvPicPr>
+                  <pic:blipFill>
+                    <a:blip r:embed="rId53">
+                      <a:extLst>
+                        <a:ext uri="{28A0092B-C50C-407E-A947-70E740481C1C}">
+                          <a14:useLocalDpi xmlns:a14="http://schemas.microsoft.com/office/drawing/2010/main" val="0"/>
+                        </a:ext>
+                      </a:extLst>
+                    </a:blip>
+                    <a:srcRect/>
+                    <a:stretch>
+                      <a:fillRect/>
+                    </a:stretch>
+                  </pic:blipFill>
+                  <pic:spPr bwMode="auto">
+                    <a:xfrm>
+                      <a:off x="0" y="0"/>
+                      <a:ext cx="1059815" cy="467360"/>
+                    </a:xfrm>
+                    <a:prstGeom prst="rect">
+                      <a:avLst/>
+                    </a:prstGeom>
+                    <a:noFill/>
+                    <a:ln>
+                      <a:noFill/>
+                    </a:ln>
+                  </pic:spPr>
+                </pic:pic>
+              </a:graphicData>
+            </a:graphic>
+          </wp:inline>
+        </w:drawing>
+      </w:r>
+    </w:p>
+    <w:p>
+      <w:r>
+        <w:t>As we can see</w:t>
+      </w:r>
+      <w:r>
+        <w:t xml:space="preserve"> by accessing the homepage of the website in a browser</w:t>
+      </w:r>
+      <w:r>
+        <w:t xml:space="preserve"> the changes we have made </w:t>
+      </w:r>
+      <w:r>
+        <w:t>have been applied and are now live.</w:t>
+      </w:r>
+    </w:p>
+    <w:p/>
+    <w:p>
+      <w:r>
+        <w:rPr>
+          <w:noProof/>
+        </w:rPr>
+        <w:drawing>
+          <wp:inline distT="0" distB="0" distL="0" distR="0" wp14:anchorId="48013927" wp14:editId="462B061F">
+            <wp:extent cx="5722620" cy="4537075"/>
+            <wp:effectExtent l="0" t="0" r="0" b="0"/>
+            <wp:docPr id="57" name="Picture 57"/>
+            <wp:cNvGraphicFramePr>
+              <a:graphicFrameLocks xmlns:a="http://schemas.openxmlformats.org/drawingml/2006/main" noChangeAspect="1"/>
+            </wp:cNvGraphicFramePr>
+            <a:graphic xmlns:a="http://schemas.openxmlformats.org/drawingml/2006/main">
+              <a:graphicData uri="http://schemas.openxmlformats.org/drawingml/2006/picture">
+                <pic:pic xmlns:pic="http://schemas.openxmlformats.org/drawingml/2006/picture">
+                  <pic:nvPicPr>
+                    <pic:cNvPr id="0" name="Picture 36"/>
+                    <pic:cNvPicPr>
+                      <a:picLocks noChangeAspect="1" noChangeArrowheads="1"/>
+                    </pic:cNvPicPr>
+                  </pic:nvPicPr>
+                  <pic:blipFill>
+                    <a:blip r:embed="rId54">
+                      <a:extLst>
+                        <a:ext uri="{28A0092B-C50C-407E-A947-70E740481C1C}">
+                          <a14:useLocalDpi xmlns:a14="http://schemas.microsoft.com/office/drawing/2010/main" val="0"/>
+                        </a:ext>
+                      </a:extLst>
+                    </a:blip>
+                    <a:srcRect/>
+                    <a:stretch>
+                      <a:fillRect/>
+                    </a:stretch>
+                  </pic:blipFill>
+                  <pic:spPr bwMode="auto">
+                    <a:xfrm>
+                      <a:off x="0" y="0"/>
+                      <a:ext cx="5722620" cy="4537075"/>
+                    </a:xfrm>
+                    <a:prstGeom prst="rect">
+                      <a:avLst/>
+                    </a:prstGeom>
+                    <a:noFill/>
+                    <a:ln>
+                      <a:noFill/>
+                    </a:ln>
+                  </pic:spPr>
+                </pic:pic>
+              </a:graphicData>
+            </a:graphic>
+          </wp:inline>
+        </w:drawing>
+      </w:r>
+    </w:p>
+    <w:p>
+      <w:pPr>
+        <w:pStyle w:val="Heading5"/>
+      </w:pPr>
+      <w:r>
+        <w:t>Add User</w:t>
+      </w:r>
+    </w:p>
+    <w:p>
+      <w:r>
+        <w:t xml:space="preserve">We need to add a user to WordPress for Maria Bell to use to add content to the website and generally manage </w:t>
+      </w:r>
+      <w:proofErr w:type="gramStart"/>
+      <w:r>
+        <w:t>it’s</w:t>
+      </w:r>
+      <w:proofErr w:type="gramEnd"/>
+      <w:r>
+        <w:t xml:space="preserve"> operation from when we deliver the finished website and handover control to her. To do this we need to start by clicking on add new under the </w:t>
+      </w:r>
+      <w:proofErr w:type="gramStart"/>
+      <w:r>
+        <w:t>users</w:t>
+      </w:r>
+      <w:proofErr w:type="gramEnd"/>
+      <w:r>
+        <w:t xml:space="preserve"> option on the dashboard.</w:t>
+      </w:r>
+    </w:p>
+    <w:p>
+      <w:r>
+        <w:rPr>
+          <w:noProof/>
+        </w:rPr>
+        <w:drawing>
+          <wp:inline distT="0" distB="0" distL="0" distR="0" wp14:anchorId="2F0BB9FF" wp14:editId="36A9CD95">
+            <wp:extent cx="3094990" cy="1381760"/>
+            <wp:effectExtent l="0" t="0" r="0" b="8890"/>
+            <wp:docPr id="58" name="Picture 58"/>
+            <wp:cNvGraphicFramePr>
+              <a:graphicFrameLocks xmlns:a="http://schemas.openxmlformats.org/drawingml/2006/main" noChangeAspect="1"/>
+            </wp:cNvGraphicFramePr>
+            <a:graphic xmlns:a="http://schemas.openxmlformats.org/drawingml/2006/main">
+              <a:graphicData uri="http://schemas.openxmlformats.org/drawingml/2006/picture">
+                <pic:pic xmlns:pic="http://schemas.openxmlformats.org/drawingml/2006/picture">
+                  <pic:nvPicPr>
+                    <pic:cNvPr id="0" name="Picture 37"/>
+                    <pic:cNvPicPr>
+                      <a:picLocks noChangeAspect="1" noChangeArrowheads="1"/>
+                    </pic:cNvPicPr>
+                  </pic:nvPicPr>
+                  <pic:blipFill>
+                    <a:blip r:embed="rId55">
+                      <a:extLst>
+                        <a:ext uri="{28A0092B-C50C-407E-A947-70E740481C1C}">
+                          <a14:useLocalDpi xmlns:a14="http://schemas.microsoft.com/office/drawing/2010/main" val="0"/>
+                        </a:ext>
+                      </a:extLst>
+                    </a:blip>
+                    <a:srcRect/>
+                    <a:stretch>
+                      <a:fillRect/>
+                    </a:stretch>
+                  </pic:blipFill>
+                  <pic:spPr bwMode="auto">
+                    <a:xfrm>
+                      <a:off x="0" y="0"/>
+                      <a:ext cx="3094990" cy="1381760"/>
+                    </a:xfrm>
+                    <a:prstGeom prst="rect">
+                      <a:avLst/>
+                    </a:prstGeom>
+                    <a:noFill/>
+                    <a:ln>
+                      <a:noFill/>
+                    </a:ln>
+                  </pic:spPr>
+                </pic:pic>
+              </a:graphicData>
+            </a:graphic>
+          </wp:inline>
+        </w:drawing>
+      </w:r>
+    </w:p>
+    <w:p>
+      <w:r>
+        <w:lastRenderedPageBreak/>
+        <w:t>Next,</w:t>
+      </w:r>
+      <w:r>
+        <w:t xml:space="preserve"> we will create some credentials for maria which we will pass on to her. </w:t>
+      </w:r>
+      <w:r>
+        <w:t xml:space="preserve">I am using </w:t>
+      </w:r>
+      <w:proofErr w:type="gramStart"/>
+      <w:r>
+        <w:t>a</w:t>
+      </w:r>
+      <w:proofErr w:type="gramEnd"/>
+      <w:r>
+        <w:t xml:space="preserve"> automatically generated password that is quite complicated to remember but can be changed by Maria in the future. The account has been given the administrator role as it needs to have the highest permissions to allow full control of the website to Maria.</w:t>
+      </w:r>
+    </w:p>
+    <w:p>
+      <w:r>
+        <w:rPr>
+          <w:noProof/>
+        </w:rPr>
+        <w:drawing>
+          <wp:inline distT="0" distB="0" distL="0" distR="0" wp14:anchorId="21C5F60A" wp14:editId="5C88610A">
+            <wp:extent cx="5722620" cy="5013960"/>
+            <wp:effectExtent l="0" t="0" r="0" b="0"/>
+            <wp:docPr id="59" name="Picture 59"/>
+            <wp:cNvGraphicFramePr>
+              <a:graphicFrameLocks xmlns:a="http://schemas.openxmlformats.org/drawingml/2006/main" noChangeAspect="1"/>
+            </wp:cNvGraphicFramePr>
+            <a:graphic xmlns:a="http://schemas.openxmlformats.org/drawingml/2006/main">
+              <a:graphicData uri="http://schemas.openxmlformats.org/drawingml/2006/picture">
+                <pic:pic xmlns:pic="http://schemas.openxmlformats.org/drawingml/2006/picture">
+                  <pic:nvPicPr>
+                    <pic:cNvPr id="0" name="Picture 38"/>
+                    <pic:cNvPicPr>
+                      <a:picLocks noChangeAspect="1" noChangeArrowheads="1"/>
+                    </pic:cNvPicPr>
+                  </pic:nvPicPr>
+                  <pic:blipFill>
+                    <a:blip r:embed="rId56">
+                      <a:extLst>
+                        <a:ext uri="{28A0092B-C50C-407E-A947-70E740481C1C}">
+                          <a14:useLocalDpi xmlns:a14="http://schemas.microsoft.com/office/drawing/2010/main" val="0"/>
+                        </a:ext>
+                      </a:extLst>
+                    </a:blip>
+                    <a:srcRect/>
+                    <a:stretch>
+                      <a:fillRect/>
+                    </a:stretch>
+                  </pic:blipFill>
+                  <pic:spPr bwMode="auto">
+                    <a:xfrm>
+                      <a:off x="0" y="0"/>
+                      <a:ext cx="5722620" cy="5013960"/>
+                    </a:xfrm>
+                    <a:prstGeom prst="rect">
+                      <a:avLst/>
+                    </a:prstGeom>
+                    <a:noFill/>
+                    <a:ln>
+                      <a:noFill/>
+                    </a:ln>
+                  </pic:spPr>
+                </pic:pic>
+              </a:graphicData>
+            </a:graphic>
+          </wp:inline>
+        </w:drawing>
+      </w:r>
+    </w:p>
+    <w:p>
+      <w:r>
+        <w:t xml:space="preserve">Log-in credentials will also be provided for Maria for ftp connections and database </w:t>
+      </w:r>
+      <w:r>
+        <w:t>connections,</w:t>
+      </w:r>
+      <w:r>
+        <w:t xml:space="preserve"> but no additional accounts will be created for these services to allow Maria to manage these accounts as she sees fit.</w:t>
+      </w:r>
+    </w:p>
+    <w:p>
+      <w:pPr>
+        <w:pStyle w:val="Heading5"/>
+      </w:pPr>
+      <w:r>
         <w:t>Handbook</w:t>
       </w:r>
     </w:p>
+    <w:p>
+      <w:r>
+        <w:t xml:space="preserve">The handbook to train staff on how to add content to the website </w:t>
+      </w:r>
+      <w:r>
+        <w:t>using the CMS was created and is included alongside this document with the name handbook.docx</w:t>
+      </w:r>
+      <w:r>
+        <w:t xml:space="preserve">. It is only concerned with the basics of creating a blog post and adding it to the </w:t>
+      </w:r>
+      <w:r>
+        <w:t>website and does not go into significant depth due to time constraints.</w:t>
+      </w:r>
+    </w:p>
+    <w:p>
+      <w:pPr>
+        <w:pStyle w:val="Heading4"/>
+      </w:pPr>
+      <w:r>
+        <w:t>Review</w:t>
+      </w:r>
+    </w:p>
+    <w:p>
+      <w:r>
+        <w:t>We will now look back at the website and compare it to the original requirements to decide whether we have met them appropriately and if we were unable to then why this happened.</w:t>
+      </w:r>
+    </w:p>
+    <w:p>
+      <w:pPr>
+        <w:pStyle w:val="Heading5"/>
+      </w:pPr>
+      <w:r>
+        <w:lastRenderedPageBreak/>
+        <w:t>Responsive and functions on a wide range of platforms</w:t>
+      </w:r>
+    </w:p>
+    <w:p>
+      <w:r>
+        <w:t xml:space="preserve">The website has been created using WordPress with a responsive business focused theme and so </w:t>
+      </w:r>
+      <w:r>
+        <w:t>meets this requirement in full.</w:t>
+      </w:r>
+    </w:p>
+    <w:p>
+      <w:pPr>
+        <w:pStyle w:val="Heading5"/>
+      </w:pPr>
+      <w:r>
+        <w:t>Data Driven and ease of adding, deleting and modifying data</w:t>
+      </w:r>
+    </w:p>
+    <w:p>
+      <w:r>
+        <w:t xml:space="preserve">The website has been created using WordPress which uses the MariaDB server to store data. WordPress provides easy tools for the insertion, deletion and modification of data </w:t>
+      </w:r>
+      <w:r>
+        <w:t>being used by the website and so the website meets this requirement.</w:t>
+      </w:r>
+    </w:p>
+    <w:p>
+      <w:pPr>
+        <w:pStyle w:val="Heading5"/>
+      </w:pPr>
+      <w:r>
+        <w:t>Easy to use for all target audiences</w:t>
+      </w:r>
+    </w:p>
+    <w:p>
+      <w:r>
+        <w:t xml:space="preserve">As the website is responsive and created with WordPress it can be accessed and navigated from the devices and browsers typically used by all target audiences. The website also has a simple layout with a minimal number of clicks to get where the user wishes to go </w:t>
+      </w:r>
+      <w:proofErr w:type="gramStart"/>
+      <w:r>
+        <w:t>so</w:t>
+      </w:r>
+      <w:proofErr w:type="gramEnd"/>
+      <w:r>
+        <w:t xml:space="preserve"> I would say this requirement is met.</w:t>
+      </w:r>
+    </w:p>
+    <w:p>
+      <w:pPr>
+        <w:pStyle w:val="Heading5"/>
+      </w:pPr>
+      <w:r>
+        <w:t>Up to date tools, technologies and techniques</w:t>
+      </w:r>
+    </w:p>
+    <w:p>
+      <w:r>
+        <w:t xml:space="preserve">The website uses WordPress which is one of the most used </w:t>
+      </w:r>
+      <w:proofErr w:type="gramStart"/>
+      <w:r>
+        <w:t>CMS’s</w:t>
+      </w:r>
+      <w:proofErr w:type="gramEnd"/>
+      <w:r>
+        <w:t xml:space="preserve"> on the internet and is regularly updated as discussed previously </w:t>
+      </w:r>
+      <w:r>
+        <w:t>and all the other technologies used are up to date as well. The techniques being used are industry standard and thus this requirement is met.</w:t>
+      </w:r>
+    </w:p>
+    <w:p>
+      <w:pPr>
+        <w:pStyle w:val="Heading5"/>
+      </w:pPr>
+      <w:r>
+        <w:t>Users must be able to find relevant information to them easily</w:t>
+      </w:r>
+    </w:p>
+    <w:p>
+      <w:r>
+        <w:t>While users can easily find the correct location to receive information that is relevant to them, the current state of the website means that there is not much content provided by the client so this requirement can only be partially met at this point.</w:t>
+      </w:r>
+    </w:p>
+    <w:p>
+      <w:pPr>
+        <w:pStyle w:val="Heading5"/>
+      </w:pPr>
+      <w:r>
+        <w:t>Must follow style guide</w:t>
+      </w:r>
+      <w:r>
+        <w:t xml:space="preserve"> and</w:t>
+      </w:r>
+      <w:r>
+        <w:t xml:space="preserve"> keep in style with client’s graphics</w:t>
+      </w:r>
+    </w:p>
+    <w:p>
+      <w:r>
+        <w:t xml:space="preserve">A theme was chosen based on </w:t>
+      </w:r>
+      <w:proofErr w:type="gramStart"/>
+      <w:r>
+        <w:t>it’s</w:t>
+      </w:r>
+      <w:proofErr w:type="gramEnd"/>
+      <w:r>
+        <w:t xml:space="preserve"> style being similar to the style guide provided and additional changes were made as much as possible to enforce the style required so therefore I would consider this requirement met.</w:t>
+      </w:r>
+    </w:p>
+    <w:p>
+      <w:pPr>
+        <w:pStyle w:val="Heading5"/>
+      </w:pPr>
+      <w:r>
+        <w:t>Website must be complete and fully operational by 28</w:t>
+      </w:r>
+      <w:r>
+        <w:rPr>
+          <w:vertAlign w:val="superscript"/>
+        </w:rPr>
+        <w:t>th</w:t>
+      </w:r>
+      <w:r>
+        <w:t xml:space="preserve"> May 2022</w:t>
+      </w:r>
+    </w:p>
+    <w:p>
+      <w:r>
+        <w:t>As of writing on the 24</w:t>
+      </w:r>
+      <w:r>
+        <w:rPr>
+          <w:vertAlign w:val="superscript"/>
+        </w:rPr>
+        <w:t>th</w:t>
+      </w:r>
+      <w:r>
+        <w:t xml:space="preserve"> May the website is </w:t>
+      </w:r>
+      <w:r>
+        <w:t>fully operational</w:t>
+      </w:r>
+      <w:r>
+        <w:t xml:space="preserve">, however, testing has not yet been performed so I can’t mark it as </w:t>
+      </w:r>
+      <w:r>
+        <w:t>complete as there could be issues not discovered during development,</w:t>
+      </w:r>
+      <w:r>
+        <w:t xml:space="preserve"> but I am extremely confident that it will be by the 28</w:t>
+      </w:r>
+      <w:r>
+        <w:rPr>
+          <w:vertAlign w:val="superscript"/>
+        </w:rPr>
+        <w:t>th</w:t>
+      </w:r>
+      <w:r>
+        <w:t>.</w:t>
+      </w:r>
+    </w:p>
+    <w:p>
+      <w:pPr>
+        <w:pStyle w:val="Heading3"/>
+      </w:pPr>
+      <w:r>
+        <w:t>Testing</w:t>
+      </w:r>
+    </w:p>
+    <w:p>
+      <w:pPr>
+        <w:pStyle w:val="Heading4"/>
+      </w:pPr>
+      <w:r>
+        <w:t>Testing Plan</w:t>
+      </w:r>
+    </w:p>
+    <w:p>
+      <w:r>
+        <w:t xml:space="preserve">As the website is </w:t>
+      </w:r>
+      <w:proofErr w:type="gramStart"/>
+      <w:r>
+        <w:t>fairly simple</w:t>
+      </w:r>
+      <w:proofErr w:type="gramEnd"/>
+      <w:r>
+        <w:t xml:space="preserve"> there is not a huge amount of testing to be performed however there will be</w:t>
+      </w:r>
+      <w:r>
+        <w:t xml:space="preserve"> 3</w:t>
+      </w:r>
+      <w:r>
+        <w:t xml:space="preserve"> stages and the data from each stage will be contained in a</w:t>
+      </w:r>
+      <w:r>
+        <w:t xml:space="preserve"> separate</w:t>
+      </w:r>
+      <w:r>
+        <w:t xml:space="preserve"> table for </w:t>
+      </w:r>
+      <w:r>
+        <w:t xml:space="preserve">neatness and </w:t>
+      </w:r>
+      <w:r>
+        <w:t xml:space="preserve">easy </w:t>
+      </w:r>
+      <w:r>
+        <w:t xml:space="preserve">reading. The </w:t>
+      </w:r>
+      <w:r>
+        <w:t>3</w:t>
+      </w:r>
+      <w:r>
+        <w:t xml:space="preserve"> stages are:</w:t>
+      </w:r>
+    </w:p>
+    <w:p>
+      <w:pPr>
+        <w:pStyle w:val="ListParagraph"/>
+        <w:numPr>
+          <w:ilvl w:val="0"/>
+          <w:numId w:val="33"/>
+        </w:numPr>
+      </w:pPr>
+      <w:r>
+        <w:t>Testing of navigation links per page, ensuring that all navigation links lead to the expected locations.</w:t>
+      </w:r>
+    </w:p>
+    <w:p>
+      <w:pPr>
+        <w:pStyle w:val="ListParagraph"/>
+        <w:numPr>
+          <w:ilvl w:val="0"/>
+          <w:numId w:val="33"/>
+        </w:numPr>
+      </w:pPr>
+      <w:r>
+        <w:t>Testing of the functionality of every page to ensure that it behaves as intended.</w:t>
+      </w:r>
+    </w:p>
+    <w:p>
+      <w:pPr>
+        <w:pStyle w:val="ListParagraph"/>
+        <w:numPr>
+          <w:ilvl w:val="0"/>
+          <w:numId w:val="33"/>
+        </w:numPr>
+      </w:pPr>
+      <w:r>
+        <w:lastRenderedPageBreak/>
+        <w:t>Testing of the Responsiveness of the website on the 2 devices (iPhone 8 &amp; Samsung Galaxy Tab 7) per page to ensure that the pages are functional and look as expected on these devices and screen sizes.</w:t>
+      </w:r>
+    </w:p>
+    <w:p>
+      <w:r>
+        <w:t xml:space="preserve">If any problems are </w:t>
+      </w:r>
+      <w:r>
+        <w:t>found,</w:t>
+      </w:r>
+      <w:r>
+        <w:t xml:space="preserve"> they will be addressed in a 4</w:t>
+      </w:r>
+      <w:r>
+        <w:rPr>
+          <w:vertAlign w:val="superscript"/>
+        </w:rPr>
+        <w:t>th</w:t>
+      </w:r>
+      <w:r>
+        <w:t xml:space="preserve"> stage called bug-fixing and </w:t>
+      </w:r>
+      <w:proofErr w:type="gramStart"/>
+      <w:r>
+        <w:t>a</w:t>
+      </w:r>
+      <w:proofErr w:type="gramEnd"/>
+      <w:r>
+        <w:t xml:space="preserve"> </w:t>
+      </w:r>
+      <w:r>
+        <w:t>explanation will be provided for how the problems are solved.</w:t>
+      </w:r>
+      <w:r>
+        <w:t xml:space="preserve"> </w:t>
+      </w:r>
+    </w:p>
+    <w:p>
+      <w:pPr>
+        <w:pStyle w:val="Heading4"/>
+      </w:pPr>
+      <w:r>
+        <w:t>Testing Data</w:t>
+      </w:r>
+    </w:p>
     <w:p/>
     <w:p>
       <w:pPr>
-        <w:pStyle w:val="Heading4"/>
-      </w:pPr>
-      <w:r>
-        <w:t>Review</w:t>
-      </w:r>
-    </w:p>
-    <w:p>
-      <w:r>
-        <w:t>How the website meets the requirements…</w:t>
-      </w:r>
-    </w:p>
-    <w:p>
-      <w:pPr>
         <w:pStyle w:val="Heading3"/>
       </w:pPr>
       <w:r>
-        <w:t>Testing</w:t>
-      </w:r>
-    </w:p>
-    <w:p>
-      <w:pPr>
-        <w:pStyle w:val="Heading4"/>
-      </w:pPr>
-      <w:r>
-        <w:t>Testing Plan</w:t>
-      </w:r>
-    </w:p>
-    <w:p/>
-    <w:p>
-      <w:pPr>
-        <w:pStyle w:val="Heading4"/>
-      </w:pPr>
-      <w:r>
-        <w:t>Testing Data</w:t>
-      </w:r>
-    </w:p>
-    <w:p/>
-    <w:p>
-      <w:pPr>
-        <w:pStyle w:val="Heading3"/>
-      </w:pPr>
-      <w:r>
         <w:t>Retrospective</w:t>
       </w:r>
       <w:r>
@@ -3332,8 +6049,13 @@
       <w:r>
         <w:t xml:space="preserve">have </w:t>
       </w:r>
-      <w:r>
-        <w:t xml:space="preserve">considering that I was significantly forestalled during the planning stage by </w:t>
+      <w:proofErr w:type="gramStart"/>
+      <w:r>
+        <w:t>considering</w:t>
+      </w:r>
+      <w:proofErr w:type="gramEnd"/>
+      <w:r>
+        <w:t xml:space="preserve"> that I was significantly forestalled during the planning stage by </w:t>
       </w:r>
       <w:r>
         <w:t xml:space="preserve">events in my </w:t>
@@ -3342,14 +6064,30 @@
         <w:t xml:space="preserve">personal </w:t>
       </w:r>
       <w:r>
-        <w:t>life and so started the implementation stage 9 weeks late and had/have a much shorter period in order to finish it and the evaluation stage.</w:t>
-      </w:r>
-      <w:r>
-        <w:t xml:space="preserve"> There were no amendments required to the project plan as all deliverables and milestones were completed and delivered on the dates predicted and, </w:t>
-      </w:r>
-      <w:r>
-        <w:lastRenderedPageBreak/>
-        <w:t>all tasks and assignments were completed as quickly and accurately as possible due to the strict time limitations.</w:t>
+        <w:t>life and so started the implementation stage 9 weeks late and had a much shorter period in order to finish it a</w:t>
+      </w:r>
+      <w:r>
+        <w:t>s well as</w:t>
+      </w:r>
+      <w:r>
+        <w:t xml:space="preserve"> the evaluation stage.</w:t>
+      </w:r>
+      <w:r>
+        <w:t xml:space="preserve"> There were no amendments required to the project plan as all deliverables and milestones were completed and delivered on the dates predicted and, all tasks and assignments were completed as quickly and accurately as possible due to the strict time limitations.</w:t>
+      </w:r>
+      <w:r>
+        <w:t xml:space="preserve"> Testing could have been performed more promptly if I had the devices required to test the responsiveness to </w:t>
+      </w:r>
+      <w:proofErr w:type="gramStart"/>
+      <w:r>
+        <w:t>hand</w:t>
+      </w:r>
+      <w:proofErr w:type="gramEnd"/>
+      <w:r>
+        <w:t xml:space="preserve"> but I was borrowing these from a friend and thus I had to wait until the pre-arranged date</w:t>
+      </w:r>
+      <w:r>
+        <w:t xml:space="preserve">. </w:t>
       </w:r>
     </w:p>
     <w:p>
@@ -3375,7 +6113,7 @@
       <w:r>
         <w:t>2022) – Shared Linux Web Hosting With cPanel [online]. Available from &lt;</w:t>
       </w:r>
-      <w:hyperlink r:id="rId27" w:history="1">
+      <w:hyperlink r:id="rId57" w:history="1">
         <w:r>
           <w:rPr>
             <w:rStyle w:val="Hyperlink"/>
@@ -3384,7 +6122,13 @@
         </w:r>
       </w:hyperlink>
       <w:r>
-        <w:t>&gt; [??/05/2022]</w:t>
+        <w:t>&gt; [</w:t>
+      </w:r>
+      <w:r>
+        <w:t>11</w:t>
+      </w:r>
+      <w:r>
+        <w:t>/05/2022]</w:t>
       </w:r>
     </w:p>
     <w:p>
@@ -3399,7 +6143,7 @@
       <w:r>
         <w:t>&lt;</w:t>
       </w:r>
-      <w:hyperlink r:id="rId28" w:history="1">
+      <w:hyperlink r:id="rId58" w:history="1">
         <w:r>
           <w:rPr>
             <w:rStyle w:val="Hyperlink"/>
@@ -3411,7 +6155,13 @@
         <w:t>&gt;</w:t>
       </w:r>
       <w:r>
-        <w:t xml:space="preserve"> [??/05/2022]</w:t>
+        <w:t xml:space="preserve"> [</w:t>
+      </w:r>
+      <w:r>
+        <w:t>11</w:t>
+      </w:r>
+      <w:r>
+        <w:t>/05/2022]</w:t>
       </w:r>
     </w:p>
     <w:p>
@@ -3427,7 +6177,19 @@
         <w:rPr>
           <w:rFonts w:ascii="Calibri" w:eastAsia="Calibri" w:hAnsi="Calibri" w:cs="Calibri"/>
         </w:rPr>
-        <w:t>Microsoft (2021) Windows Server 2022 Licensing &amp; Pricing [online]. Available from</w:t>
+        <w:t>Microsoft (202</w:t>
+      </w:r>
+      <w:r>
+        <w:rPr>
+          <w:rFonts w:ascii="Calibri" w:eastAsia="Calibri" w:hAnsi="Calibri" w:cs="Calibri"/>
+        </w:rPr>
+        <w:t>2</w:t>
+      </w:r>
+      <w:r>
+        <w:rPr>
+          <w:rFonts w:ascii="Calibri" w:eastAsia="Calibri" w:hAnsi="Calibri" w:cs="Calibri"/>
+        </w:rPr>
+        <w:t>) Windows Server 2022 Licensing &amp; Pricing [online]. Available from</w:t>
       </w:r>
     </w:p>
     <w:p>
@@ -3444,7 +6206,7 @@
         </w:rPr>
         <w:t>&lt;</w:t>
       </w:r>
-      <w:hyperlink r:id="rId29" w:history="1">
+      <w:hyperlink r:id="rId59" w:history="1">
         <w:r>
           <w:rPr>
             <w:rStyle w:val="Hyperlink"/>
@@ -3457,7 +6219,43 @@
         <w:rPr>
           <w:rFonts w:ascii="Calibri" w:eastAsia="Calibri" w:hAnsi="Calibri" w:cs="Calibri"/>
         </w:rPr>
-        <w:t>&gt; [02/11/2021]</w:t>
+        <w:t>&gt; [</w:t>
+      </w:r>
+      <w:r>
+        <w:rPr>
+          <w:rFonts w:ascii="Calibri" w:eastAsia="Calibri" w:hAnsi="Calibri" w:cs="Calibri"/>
+        </w:rPr>
+        <w:t>10</w:t>
+      </w:r>
+      <w:r>
+        <w:rPr>
+          <w:rFonts w:ascii="Calibri" w:eastAsia="Calibri" w:hAnsi="Calibri" w:cs="Calibri"/>
+        </w:rPr>
+        <w:t>/</w:t>
+      </w:r>
+      <w:r>
+        <w:rPr>
+          <w:rFonts w:ascii="Calibri" w:eastAsia="Calibri" w:hAnsi="Calibri" w:cs="Calibri"/>
+        </w:rPr>
+        <w:t>05</w:t>
+      </w:r>
+      <w:r>
+        <w:rPr>
+          <w:rFonts w:ascii="Calibri" w:eastAsia="Calibri" w:hAnsi="Calibri" w:cs="Calibri"/>
+        </w:rPr>
+        <w:t>/202</w:t>
+      </w:r>
+      <w:r>
+        <w:rPr>
+          <w:rFonts w:ascii="Calibri" w:eastAsia="Calibri" w:hAnsi="Calibri" w:cs="Calibri"/>
+        </w:rPr>
+        <w:t>2</w:t>
+      </w:r>
+      <w:r>
+        <w:rPr>
+          <w:rFonts w:ascii="Calibri" w:eastAsia="Calibri" w:hAnsi="Calibri" w:cs="Calibri"/>
+        </w:rPr>
+        <w:t>]</w:t>
       </w:r>
     </w:p>
     <w:p>
@@ -3490,7 +6288,7 @@
         </w:rPr>
         <w:t>&lt;</w:t>
       </w:r>
-      <w:hyperlink r:id="rId30" w:history="1">
+      <w:hyperlink r:id="rId60" w:history="1">
         <w:r>
           <w:rPr>
             <w:rStyle w:val="Hyperlink"/>
@@ -3503,7 +6301,43 @@
         <w:rPr>
           <w:rFonts w:ascii="Calibri" w:eastAsia="Calibri" w:hAnsi="Calibri" w:cs="Calibri"/>
         </w:rPr>
-        <w:t>&gt; [02/11/021]</w:t>
+        <w:t>&gt; [</w:t>
+      </w:r>
+      <w:r>
+        <w:rPr>
+          <w:rFonts w:ascii="Calibri" w:eastAsia="Calibri" w:hAnsi="Calibri" w:cs="Calibri"/>
+        </w:rPr>
+        <w:t>10</w:t>
+      </w:r>
+      <w:r>
+        <w:rPr>
+          <w:rFonts w:ascii="Calibri" w:eastAsia="Calibri" w:hAnsi="Calibri" w:cs="Calibri"/>
+        </w:rPr>
+        <w:t>/</w:t>
+      </w:r>
+      <w:r>
+        <w:rPr>
+          <w:rFonts w:ascii="Calibri" w:eastAsia="Calibri" w:hAnsi="Calibri" w:cs="Calibri"/>
+        </w:rPr>
+        <w:t>05</w:t>
+      </w:r>
+      <w:r>
+        <w:rPr>
+          <w:rFonts w:ascii="Calibri" w:eastAsia="Calibri" w:hAnsi="Calibri" w:cs="Calibri"/>
+        </w:rPr>
+        <w:t>/</w:t>
+      </w:r>
+      <w:r>
+        <w:rPr>
+          <w:rFonts w:ascii="Calibri" w:eastAsia="Calibri" w:hAnsi="Calibri" w:cs="Calibri"/>
+        </w:rPr>
+        <w:t>2022</w:t>
+      </w:r>
+      <w:r>
+        <w:rPr>
+          <w:rFonts w:ascii="Calibri" w:eastAsia="Calibri" w:hAnsi="Calibri" w:cs="Calibri"/>
+        </w:rPr>
+        <w:t>]</w:t>
       </w:r>
     </w:p>
     <w:p>
@@ -3518,7 +6352,19 @@
         <w:rPr>
           <w:rFonts w:ascii="Calibri" w:eastAsia="Calibri" w:hAnsi="Calibri" w:cs="Calibri"/>
         </w:rPr>
-        <w:t>OpenSUSE contributors (2021) openSUSE Leap - Get openSUSE (Download Tab) [online]. Available from</w:t>
+        <w:t>OpenSUSE contributors (202</w:t>
+      </w:r>
+      <w:r>
+        <w:rPr>
+          <w:rFonts w:ascii="Calibri" w:eastAsia="Calibri" w:hAnsi="Calibri" w:cs="Calibri"/>
+        </w:rPr>
+        <w:t>2</w:t>
+      </w:r>
+      <w:r>
+        <w:rPr>
+          <w:rFonts w:ascii="Calibri" w:eastAsia="Calibri" w:hAnsi="Calibri" w:cs="Calibri"/>
+        </w:rPr>
+        <w:t>) openSUSE Leap - Get openSUSE (Download Tab) [online]. Available from</w:t>
       </w:r>
       <w:r>
         <w:br/>
@@ -3529,7 +6375,7 @@
         </w:rPr>
         <w:t>&lt;</w:t>
       </w:r>
-      <w:hyperlink r:id="rId31" w:history="1">
+      <w:hyperlink r:id="rId61" w:history="1">
         <w:r>
           <w:rPr>
             <w:rStyle w:val="Hyperlink"/>
@@ -3542,7 +6388,43 @@
         <w:rPr>
           <w:rFonts w:ascii="Calibri" w:eastAsia="Calibri" w:hAnsi="Calibri" w:cs="Calibri"/>
         </w:rPr>
-        <w:t>/&gt; [02/11/2021]</w:t>
+        <w:t>/&gt; [</w:t>
+      </w:r>
+      <w:r>
+        <w:rPr>
+          <w:rFonts w:ascii="Calibri" w:eastAsia="Calibri" w:hAnsi="Calibri" w:cs="Calibri"/>
+        </w:rPr>
+        <w:t>1</w:t>
+      </w:r>
+      <w:r>
+        <w:rPr>
+          <w:rFonts w:ascii="Calibri" w:eastAsia="Calibri" w:hAnsi="Calibri" w:cs="Calibri"/>
+        </w:rPr>
+        <w:t>0/</w:t>
+      </w:r>
+      <w:r>
+        <w:rPr>
+          <w:rFonts w:ascii="Calibri" w:eastAsia="Calibri" w:hAnsi="Calibri" w:cs="Calibri"/>
+        </w:rPr>
+        <w:t>05</w:t>
+      </w:r>
+      <w:r>
+        <w:rPr>
+          <w:rFonts w:ascii="Calibri" w:eastAsia="Calibri" w:hAnsi="Calibri" w:cs="Calibri"/>
+        </w:rPr>
+        <w:t>/202</w:t>
+      </w:r>
+      <w:r>
+        <w:rPr>
+          <w:rFonts w:ascii="Calibri" w:eastAsia="Calibri" w:hAnsi="Calibri" w:cs="Calibri"/>
+        </w:rPr>
+        <w:t>2</w:t>
+      </w:r>
+      <w:r>
+        <w:rPr>
+          <w:rFonts w:ascii="Calibri" w:eastAsia="Calibri" w:hAnsi="Calibri" w:cs="Calibri"/>
+        </w:rPr>
+        <w:t>]</w:t>
       </w:r>
     </w:p>
     <w:p>
@@ -3576,7 +6458,7 @@
         </w:rPr>
         <w:t>&lt;</w:t>
       </w:r>
-      <w:hyperlink r:id="rId32" w:history="1">
+      <w:hyperlink r:id="rId62" w:history="1">
         <w:r>
           <w:rPr>
             <w:rStyle w:val="Hyperlink"/>
@@ -3589,7 +6471,43 @@
         <w:rPr>
           <w:rFonts w:ascii="Calibri" w:eastAsia="Calibri" w:hAnsi="Calibri" w:cs="Calibri"/>
         </w:rPr>
-        <w:t>&gt; [02/11/2021]</w:t>
+        <w:t>&gt; [</w:t>
+      </w:r>
+      <w:r>
+        <w:rPr>
+          <w:rFonts w:ascii="Calibri" w:eastAsia="Calibri" w:hAnsi="Calibri" w:cs="Calibri"/>
+        </w:rPr>
+        <w:t>10</w:t>
+      </w:r>
+      <w:r>
+        <w:rPr>
+          <w:rFonts w:ascii="Calibri" w:eastAsia="Calibri" w:hAnsi="Calibri" w:cs="Calibri"/>
+        </w:rPr>
+        <w:t>/</w:t>
+      </w:r>
+      <w:r>
+        <w:rPr>
+          <w:rFonts w:ascii="Calibri" w:eastAsia="Calibri" w:hAnsi="Calibri" w:cs="Calibri"/>
+        </w:rPr>
+        <w:t>05</w:t>
+      </w:r>
+      <w:r>
+        <w:rPr>
+          <w:rFonts w:ascii="Calibri" w:eastAsia="Calibri" w:hAnsi="Calibri" w:cs="Calibri"/>
+        </w:rPr>
+        <w:t>/202</w:t>
+      </w:r>
+      <w:r>
+        <w:rPr>
+          <w:rFonts w:ascii="Calibri" w:eastAsia="Calibri" w:hAnsi="Calibri" w:cs="Calibri"/>
+        </w:rPr>
+        <w:t>2</w:t>
+      </w:r>
+      <w:r>
+        <w:rPr>
+          <w:rFonts w:ascii="Calibri" w:eastAsia="Calibri" w:hAnsi="Calibri" w:cs="Calibri"/>
+        </w:rPr>
+        <w:t>]</w:t>
       </w:r>
     </w:p>
     <w:p>
@@ -3659,7 +6577,7 @@
         </w:rPr>
         <w:t>&lt;</w:t>
       </w:r>
-      <w:hyperlink r:id="rId33" w:history="1">
+      <w:hyperlink r:id="rId63" w:history="1">
         <w:r>
           <w:rPr>
             <w:rStyle w:val="Hyperlink"/>
@@ -3678,7 +6596,13 @@
         <w:rPr>
           <w:rFonts w:ascii="Calibri" w:eastAsia="Calibri" w:hAnsi="Calibri" w:cs="Calibri"/>
         </w:rPr>
-        <w:t>13</w:t>
+        <w:t>1</w:t>
+      </w:r>
+      <w:r>
+        <w:rPr>
+          <w:rFonts w:ascii="Calibri" w:eastAsia="Calibri" w:hAnsi="Calibri" w:cs="Calibri"/>
+        </w:rPr>
+        <w:t>0</w:t>
       </w:r>
       <w:r>
         <w:rPr>
@@ -3731,9 +6655,35 @@
         <w:rPr>
           <w:rFonts w:ascii="Calibri" w:eastAsia="Calibri" w:hAnsi="Calibri" w:cs="Calibri"/>
         </w:rPr>
-        <w:t xml:space="preserve"> (15/05/2022) Open Source Distribution in the Top 10k Sites Available from &lt;</w:t>
-      </w:r>
-      <w:hyperlink r:id="rId34" w:history="1">
+        <w:t xml:space="preserve"> (1</w:t>
+      </w:r>
+      <w:r>
+        <w:rPr>
+          <w:rFonts w:ascii="Calibri" w:eastAsia="Calibri" w:hAnsi="Calibri" w:cs="Calibri"/>
+        </w:rPr>
+        <w:t>0</w:t>
+      </w:r>
+      <w:r>
+        <w:rPr>
+          <w:rFonts w:ascii="Calibri" w:eastAsia="Calibri" w:hAnsi="Calibri" w:cs="Calibri"/>
+        </w:rPr>
+        <w:t xml:space="preserve">/05/2022) </w:t>
+      </w:r>
+      <w:proofErr w:type="gramStart"/>
+      <w:r>
+        <w:rPr>
+          <w:rFonts w:ascii="Calibri" w:eastAsia="Calibri" w:hAnsi="Calibri" w:cs="Calibri"/>
+        </w:rPr>
+        <w:t>Open Source</w:t>
+      </w:r>
+      <w:proofErr w:type="gramEnd"/>
+      <w:r>
+        <w:rPr>
+          <w:rFonts w:ascii="Calibri" w:eastAsia="Calibri" w:hAnsi="Calibri" w:cs="Calibri"/>
+        </w:rPr>
+        <w:t xml:space="preserve"> Distribution in the Top 10k Sites Available from &lt;</w:t>
+      </w:r>
+      <w:hyperlink r:id="rId64" w:history="1">
         <w:r>
           <w:rPr>
             <w:rStyle w:val="Hyperlink"/>
@@ -3752,7 +6702,13 @@
         <w:rPr>
           <w:rFonts w:ascii="Calibri" w:eastAsia="Calibri" w:hAnsi="Calibri" w:cs="Calibri"/>
         </w:rPr>
-        <w:t>16</w:t>
+        <w:t>1</w:t>
+      </w:r>
+      <w:r>
+        <w:rPr>
+          <w:rFonts w:ascii="Calibri" w:eastAsia="Calibri" w:hAnsi="Calibri" w:cs="Calibri"/>
+        </w:rPr>
+        <w:t>0</w:t>
       </w:r>
       <w:r>
         <w:rPr>
@@ -3778,7 +6734,19 @@
         <w:ind w:left="-142"/>
         <w:jc w:val="both"/>
       </w:pPr>
-      <w:hyperlink r:id="rId35" w:history="1">
+      <w:r>
+        <w:rPr>
+          <w:rFonts w:ascii="Calibri" w:eastAsia="Calibri" w:hAnsi="Calibri" w:cs="Calibri"/>
+        </w:rPr>
+        <w:t xml:space="preserve">Drupal (2022) </w:t>
+      </w:r>
+      <w:r>
+        <w:rPr>
+          <w:rFonts w:ascii="Calibri" w:eastAsia="Calibri" w:hAnsi="Calibri" w:cs="Calibri"/>
+        </w:rPr>
+        <w:t>[online]. Available from &lt;</w:t>
+      </w:r>
+      <w:hyperlink r:id="rId65" w:history="1">
         <w:r>
           <w:rPr>
             <w:rStyle w:val="Hyperlink"/>
@@ -3787,7 +6755,10 @@
         </w:r>
       </w:hyperlink>
       <w:r>
-        <w:t xml:space="preserve"> </w:t>
+        <w:rPr>
+          <w:rFonts w:ascii="Calibri" w:eastAsia="Calibri" w:hAnsi="Calibri" w:cs="Calibri"/>
+        </w:rPr>
+        <w:t>&gt; [10/05/2022]</w:t>
       </w:r>
     </w:p>
     <w:p>
@@ -3798,7 +6769,20 @@
           <w:rFonts w:ascii="Calibri" w:eastAsia="Calibri" w:hAnsi="Calibri" w:cs="Calibri"/>
         </w:rPr>
       </w:pPr>
-      <w:hyperlink r:id="rId36" w:history="1">
+      <w:r>
+        <w:rPr>
+          <w:rFonts w:ascii="Calibri" w:eastAsia="Calibri" w:hAnsi="Calibri" w:cs="Calibri"/>
+        </w:rPr>
+        <w:lastRenderedPageBreak/>
+        <w:t xml:space="preserve">WordPress (2022) </w:t>
+      </w:r>
+      <w:r>
+        <w:rPr>
+          <w:rFonts w:ascii="Calibri" w:eastAsia="Calibri" w:hAnsi="Calibri" w:cs="Calibri"/>
+        </w:rPr>
+        <w:t>[online]. Available from &lt;</w:t>
+      </w:r>
+      <w:hyperlink r:id="rId66" w:history="1">
         <w:r>
           <w:rPr>
             <w:rStyle w:val="Hyperlink"/>
@@ -3817,7 +6801,19 @@
         <w:rPr>
           <w:rFonts w:ascii="Calibri" w:eastAsia="Calibri" w:hAnsi="Calibri" w:cs="Calibri"/>
         </w:rPr>
-        <w:t xml:space="preserve"> </w:t>
+        <w:t>&gt; [1</w:t>
+      </w:r>
+      <w:r>
+        <w:rPr>
+          <w:rFonts w:ascii="Calibri" w:eastAsia="Calibri" w:hAnsi="Calibri" w:cs="Calibri"/>
+        </w:rPr>
+        <w:t>1</w:t>
+      </w:r>
+      <w:r>
+        <w:rPr>
+          <w:rFonts w:ascii="Calibri" w:eastAsia="Calibri" w:hAnsi="Calibri" w:cs="Calibri"/>
+        </w:rPr>
+        <w:t>/05/2022]</w:t>
       </w:r>
     </w:p>
     <w:p>
@@ -3828,7 +6824,25 @@
           <w:rFonts w:ascii="Calibri" w:eastAsia="Calibri" w:hAnsi="Calibri" w:cs="Calibri"/>
         </w:rPr>
       </w:pPr>
-      <w:hyperlink r:id="rId37" w:history="1">
+      <w:r>
+        <w:rPr>
+          <w:rFonts w:ascii="Calibri" w:eastAsia="Calibri" w:hAnsi="Calibri" w:cs="Calibri"/>
+        </w:rPr>
+        <w:t xml:space="preserve">Joomla (2022) </w:t>
+      </w:r>
+      <w:r>
+        <w:rPr>
+          <w:rFonts w:ascii="Calibri" w:eastAsia="Calibri" w:hAnsi="Calibri" w:cs="Calibri"/>
+        </w:rPr>
+        <w:t xml:space="preserve">[online]. Available from </w:t>
+      </w:r>
+      <w:r>
+        <w:rPr>
+          <w:rFonts w:ascii="Calibri" w:eastAsia="Calibri" w:hAnsi="Calibri" w:cs="Calibri"/>
+        </w:rPr>
+        <w:t>&lt;</w:t>
+      </w:r>
+      <w:hyperlink r:id="rId67" w:history="1">
         <w:r>
           <w:rPr>
             <w:rStyle w:val="Hyperlink"/>
@@ -3841,7 +6855,19 @@
         <w:rPr>
           <w:rFonts w:ascii="Calibri" w:eastAsia="Calibri" w:hAnsi="Calibri" w:cs="Calibri"/>
         </w:rPr>
-        <w:t xml:space="preserve"> </w:t>
+        <w:t>&gt; [1</w:t>
+      </w:r>
+      <w:r>
+        <w:rPr>
+          <w:rFonts w:ascii="Calibri" w:eastAsia="Calibri" w:hAnsi="Calibri" w:cs="Calibri"/>
+        </w:rPr>
+        <w:t>1</w:t>
+      </w:r>
+      <w:r>
+        <w:rPr>
+          <w:rFonts w:ascii="Calibri" w:eastAsia="Calibri" w:hAnsi="Calibri" w:cs="Calibri"/>
+        </w:rPr>
+        <w:t>/05/2022]</w:t>
       </w:r>
     </w:p>
     <w:p>
@@ -3865,7 +6891,7 @@
         <w:rPr>
           <w:rFonts w:ascii="Calibri" w:eastAsia="Calibri" w:hAnsi="Calibri" w:cs="Calibri"/>
         </w:rPr>
-        <w:t>Red Hat Customer Portal (2022) – Chapter 1. System Requirements [online]. Available from</w:t>
+        <w:t>Red Hat</w:t>
       </w:r>
       <w:r>
         <w:rPr>
@@ -3877,9 +6903,33 @@
         <w:rPr>
           <w:rFonts w:ascii="Calibri" w:eastAsia="Calibri" w:hAnsi="Calibri" w:cs="Calibri"/>
         </w:rPr>
+        <w:t>(2022)</w:t>
+      </w:r>
+      <w:r>
+        <w:rPr>
+          <w:rFonts w:ascii="Calibri" w:eastAsia="Calibri" w:hAnsi="Calibri" w:cs="Calibri"/>
+        </w:rPr>
+        <w:t xml:space="preserve"> Red Hat</w:t>
+      </w:r>
+      <w:r>
+        <w:rPr>
+          <w:rFonts w:ascii="Calibri" w:eastAsia="Calibri" w:hAnsi="Calibri" w:cs="Calibri"/>
+        </w:rPr>
+        <w:t xml:space="preserve"> Customer Portal (2022) – Chapter 1. System Requirements [online]. Available from</w:t>
+      </w:r>
+      <w:r>
+        <w:rPr>
+          <w:rFonts w:ascii="Calibri" w:eastAsia="Calibri" w:hAnsi="Calibri" w:cs="Calibri"/>
+        </w:rPr>
+        <w:t xml:space="preserve"> </w:t>
+      </w:r>
+      <w:r>
+        <w:rPr>
+          <w:rFonts w:ascii="Calibri" w:eastAsia="Calibri" w:hAnsi="Calibri" w:cs="Calibri"/>
+        </w:rPr>
         <w:t>&lt;</w:t>
       </w:r>
-      <w:hyperlink r:id="rId38" w:history="1">
+      <w:hyperlink r:id="rId68" w:history="1">
         <w:r>
           <w:rPr>
             <w:rStyle w:val="Hyperlink"/>
@@ -3898,7 +6948,19 @@
         <w:rPr>
           <w:rFonts w:ascii="Calibri" w:eastAsia="Calibri" w:hAnsi="Calibri" w:cs="Calibri"/>
         </w:rPr>
-        <w:t>[??/05/2022]</w:t>
+        <w:t>[</w:t>
+      </w:r>
+      <w:r>
+        <w:rPr>
+          <w:rFonts w:ascii="Calibri" w:eastAsia="Calibri" w:hAnsi="Calibri" w:cs="Calibri"/>
+        </w:rPr>
+        <w:t>10</w:t>
+      </w:r>
+      <w:r>
+        <w:rPr>
+          <w:rFonts w:ascii="Calibri" w:eastAsia="Calibri" w:hAnsi="Calibri" w:cs="Calibri"/>
+        </w:rPr>
+        <w:t>/05/2022]</w:t>
       </w:r>
     </w:p>
     <w:p>
@@ -3913,9 +6975,21 @@
         <w:rPr>
           <w:rFonts w:ascii="Calibri" w:eastAsia="Calibri" w:hAnsi="Calibri" w:cs="Calibri"/>
         </w:rPr>
+        <w:t xml:space="preserve">Red Hat (2022) </w:t>
+      </w:r>
+      <w:r>
+        <w:rPr>
+          <w:rFonts w:ascii="Calibri" w:eastAsia="Calibri" w:hAnsi="Calibri" w:cs="Calibri"/>
+        </w:rPr>
+        <w:t xml:space="preserve">[online]. Available from </w:t>
+      </w:r>
+      <w:r>
+        <w:rPr>
+          <w:rFonts w:ascii="Calibri" w:eastAsia="Calibri" w:hAnsi="Calibri" w:cs="Calibri"/>
+        </w:rPr>
         <w:t>&lt;</w:t>
       </w:r>
-      <w:hyperlink r:id="rId39" w:history="1">
+      <w:hyperlink r:id="rId69" w:history="1">
         <w:r>
           <w:rPr>
             <w:rStyle w:val="Hyperlink"/>
@@ -3934,7 +7008,19 @@
         <w:rPr>
           <w:rFonts w:ascii="Calibri" w:eastAsia="Calibri" w:hAnsi="Calibri" w:cs="Calibri"/>
         </w:rPr>
-        <w:t xml:space="preserve"> [??/05/2022]</w:t>
+        <w:t xml:space="preserve"> [</w:t>
+      </w:r>
+      <w:r>
+        <w:rPr>
+          <w:rFonts w:ascii="Calibri" w:eastAsia="Calibri" w:hAnsi="Calibri" w:cs="Calibri"/>
+        </w:rPr>
+        <w:t>10</w:t>
+      </w:r>
+      <w:r>
+        <w:rPr>
+          <w:rFonts w:ascii="Calibri" w:eastAsia="Calibri" w:hAnsi="Calibri" w:cs="Calibri"/>
+        </w:rPr>
+        <w:t>/05/2022]</w:t>
       </w:r>
     </w:p>
     <w:p>
@@ -3945,7 +7031,22 @@
           <w:rFonts w:ascii="Calibri" w:eastAsia="Calibri" w:hAnsi="Calibri" w:cs="Calibri"/>
         </w:rPr>
       </w:pPr>
-      <w:hyperlink r:id="rId40" w:history="1">
+      <w:r>
+        <w:rPr>
+          <w:rFonts w:ascii="Calibri" w:eastAsia="Calibri" w:hAnsi="Calibri" w:cs="Calibri"/>
+        </w:rPr>
+        <w:t xml:space="preserve">Apache (2022) </w:t>
+      </w:r>
+      <w:r>
+        <w:rPr>
+          <w:rFonts w:ascii="Calibri" w:eastAsia="Calibri" w:hAnsi="Calibri" w:cs="Calibri"/>
+        </w:rPr>
+        <w:t xml:space="preserve">[online]. Available from </w:t>
+      </w:r>
+      <w:r>
+        <w:t>&lt;</w:t>
+      </w:r>
+      <w:hyperlink r:id="rId70" w:history="1">
         <w:r>
           <w:rPr>
             <w:rStyle w:val="Hyperlink"/>
@@ -3958,7 +7059,19 @@
         <w:rPr>
           <w:rFonts w:ascii="Calibri" w:eastAsia="Calibri" w:hAnsi="Calibri" w:cs="Calibri"/>
         </w:rPr>
-        <w:t xml:space="preserve"> </w:t>
+        <w:t>&gt; [1</w:t>
+      </w:r>
+      <w:r>
+        <w:rPr>
+          <w:rFonts w:ascii="Calibri" w:eastAsia="Calibri" w:hAnsi="Calibri" w:cs="Calibri"/>
+        </w:rPr>
+        <w:t>1</w:t>
+      </w:r>
+      <w:r>
+        <w:rPr>
+          <w:rFonts w:ascii="Calibri" w:eastAsia="Calibri" w:hAnsi="Calibri" w:cs="Calibri"/>
+        </w:rPr>
+        <w:t>/05/2022]</w:t>
       </w:r>
     </w:p>
     <w:p>
@@ -3969,7 +7082,22 @@
           <w:rFonts w:ascii="Calibri" w:eastAsia="Calibri" w:hAnsi="Calibri" w:cs="Calibri"/>
         </w:rPr>
       </w:pPr>
-      <w:hyperlink r:id="rId41" w:history="1">
+      <w:r>
+        <w:rPr>
+          <w:rFonts w:ascii="Calibri" w:eastAsia="Calibri" w:hAnsi="Calibri" w:cs="Calibri"/>
+        </w:rPr>
+        <w:t xml:space="preserve">Nginx (2022) </w:t>
+      </w:r>
+      <w:r>
+        <w:rPr>
+          <w:rFonts w:ascii="Calibri" w:eastAsia="Calibri" w:hAnsi="Calibri" w:cs="Calibri"/>
+        </w:rPr>
+        <w:t xml:space="preserve">[online]. Available from </w:t>
+      </w:r>
+      <w:r>
+        <w:t>&lt;</w:t>
+      </w:r>
+      <w:hyperlink r:id="rId71" w:history="1">
         <w:r>
           <w:rPr>
             <w:rStyle w:val="Hyperlink"/>
@@ -3982,7 +7110,19 @@
         <w:rPr>
           <w:rFonts w:ascii="Calibri" w:eastAsia="Calibri" w:hAnsi="Calibri" w:cs="Calibri"/>
         </w:rPr>
-        <w:t xml:space="preserve"> </w:t>
+        <w:t>&gt; [1</w:t>
+      </w:r>
+      <w:r>
+        <w:rPr>
+          <w:rFonts w:ascii="Calibri" w:eastAsia="Calibri" w:hAnsi="Calibri" w:cs="Calibri"/>
+        </w:rPr>
+        <w:t>1</w:t>
+      </w:r>
+      <w:r>
+        <w:rPr>
+          <w:rFonts w:ascii="Calibri" w:eastAsia="Calibri" w:hAnsi="Calibri" w:cs="Calibri"/>
+        </w:rPr>
+        <w:t>/05/2022]</w:t>
       </w:r>
     </w:p>
     <w:p>
@@ -3993,7 +7133,28 @@
           <w:rFonts w:ascii="Calibri" w:eastAsia="Calibri" w:hAnsi="Calibri" w:cs="Calibri"/>
         </w:rPr>
       </w:pPr>
-      <w:hyperlink r:id="rId42" w:history="1">
+      <w:r>
+        <w:rPr>
+          <w:rFonts w:ascii="Calibri" w:eastAsia="Calibri" w:hAnsi="Calibri" w:cs="Calibri"/>
+        </w:rPr>
+        <w:t>Microsoft</w:t>
+      </w:r>
+      <w:r>
+        <w:rPr>
+          <w:rFonts w:ascii="Calibri" w:eastAsia="Calibri" w:hAnsi="Calibri" w:cs="Calibri"/>
+        </w:rPr>
+        <w:t xml:space="preserve"> IIS (2022) </w:t>
+      </w:r>
+      <w:r>
+        <w:rPr>
+          <w:rFonts w:ascii="Calibri" w:eastAsia="Calibri" w:hAnsi="Calibri" w:cs="Calibri"/>
+        </w:rPr>
+        <w:t xml:space="preserve">[online]. Available from </w:t>
+      </w:r>
+      <w:r>
+        <w:t>&lt;</w:t>
+      </w:r>
+      <w:hyperlink r:id="rId72" w:history="1">
         <w:r>
           <w:rPr>
             <w:rStyle w:val="Hyperlink"/>
@@ -4006,7 +7167,19 @@
         <w:rPr>
           <w:rFonts w:ascii="Calibri" w:eastAsia="Calibri" w:hAnsi="Calibri" w:cs="Calibri"/>
         </w:rPr>
-        <w:t xml:space="preserve"> </w:t>
+        <w:t>&gt; [1</w:t>
+      </w:r>
+      <w:r>
+        <w:rPr>
+          <w:rFonts w:ascii="Calibri" w:eastAsia="Calibri" w:hAnsi="Calibri" w:cs="Calibri"/>
+        </w:rPr>
+        <w:t>1</w:t>
+      </w:r>
+      <w:r>
+        <w:rPr>
+          <w:rFonts w:ascii="Calibri" w:eastAsia="Calibri" w:hAnsi="Calibri" w:cs="Calibri"/>
+        </w:rPr>
+        <w:t>/05/2022]</w:t>
       </w:r>
     </w:p>
     <w:p>
@@ -4017,7 +7190,22 @@
           <w:rFonts w:ascii="Calibri" w:eastAsia="Calibri" w:hAnsi="Calibri" w:cs="Calibri"/>
         </w:rPr>
       </w:pPr>
-      <w:hyperlink r:id="rId43" w:history="1">
+      <w:r>
+        <w:rPr>
+          <w:rFonts w:ascii="Calibri" w:eastAsia="Calibri" w:hAnsi="Calibri" w:cs="Calibri"/>
+        </w:rPr>
+        <w:t xml:space="preserve">Automatic (2022) </w:t>
+      </w:r>
+      <w:r>
+        <w:rPr>
+          <w:rFonts w:ascii="Calibri" w:eastAsia="Calibri" w:hAnsi="Calibri" w:cs="Calibri"/>
+        </w:rPr>
+        <w:t xml:space="preserve">[online]. Available from </w:t>
+      </w:r>
+      <w:r>
+        <w:t>&lt;</w:t>
+      </w:r>
+      <w:hyperlink r:id="rId73" w:history="1">
         <w:r>
           <w:rPr>
             <w:rStyle w:val="Hyperlink"/>
@@ -4026,7 +7214,22 @@
         </w:r>
       </w:hyperlink>
       <w:r>
-        <w:t xml:space="preserve"> </w:t>
+        <w:rPr>
+          <w:rFonts w:ascii="Calibri" w:eastAsia="Calibri" w:hAnsi="Calibri" w:cs="Calibri"/>
+        </w:rPr>
+        <w:t>&gt; [1</w:t>
+      </w:r>
+      <w:r>
+        <w:rPr>
+          <w:rFonts w:ascii="Calibri" w:eastAsia="Calibri" w:hAnsi="Calibri" w:cs="Calibri"/>
+        </w:rPr>
+        <w:t>9</w:t>
+      </w:r>
+      <w:r>
+        <w:rPr>
+          <w:rFonts w:ascii="Calibri" w:eastAsia="Calibri" w:hAnsi="Calibri" w:cs="Calibri"/>
+        </w:rPr>
+        <w:t>/05/2022]</w:t>
       </w:r>
     </w:p>
     <w:p>
@@ -4034,17 +7237,16 @@
         <w:ind w:left="-142"/>
         <w:jc w:val="both"/>
       </w:pPr>
-      <w:r>
-        <w:lastRenderedPageBreak/>
-        <w:t xml:space="preserve">(Simple Newsletter – </w:t>
-      </w:r>
       <w:proofErr w:type="spellStart"/>
       <w:r>
         <w:t>Noptin</w:t>
       </w:r>
       <w:proofErr w:type="spellEnd"/>
       <w:r>
-        <w:t xml:space="preserve"> 2022) Simple Newsletter Plugin – </w:t>
+        <w:t xml:space="preserve"> (2022) </w:t>
+      </w:r>
+      <w:r>
+        <w:t xml:space="preserve">Simple Newsletter Plugin – </w:t>
       </w:r>
       <w:proofErr w:type="spellStart"/>
       <w:r>
@@ -4054,7 +7256,7 @@
       <w:r>
         <w:t xml:space="preserve"> [online]. Available from &lt;</w:t>
       </w:r>
-      <w:hyperlink r:id="rId44" w:history="1">
+      <w:hyperlink r:id="rId74" w:history="1">
         <w:r>
           <w:rPr>
             <w:rStyle w:val="Hyperlink"/>
@@ -4063,7 +7265,13 @@
         </w:r>
       </w:hyperlink>
       <w:r>
-        <w:t>&gt; [??/05/2022]</w:t>
+        <w:t>&gt; [</w:t>
+      </w:r>
+      <w:r>
+        <w:t>17</w:t>
+      </w:r>
+      <w:r>
+        <w:t>/05/2022]</w:t>
       </w:r>
     </w:p>
     <w:p>
@@ -4540,6 +7748,119 @@
     </w:lvl>
   </w:abstractNum>
   <w:abstractNum w:abstractNumId="4" w15:restartNumberingAfterBreak="0">
+    <w:nsid w:val="21683B57"/>
+    <w:multiLevelType w:val="hybridMultilevel"/>
+    <w:tmpl w:val="52923934"/>
+    <w:lvl w:ilvl="0" w:tplc="08090001">
+      <w:start w:val="1"/>
+      <w:numFmt w:val="bullet"/>
+      <w:lvlText w:val=""/>
+      <w:lvlJc w:val="left"/>
+      <w:pPr>
+        <w:ind w:left="720" w:hanging="360"/>
+      </w:pPr>
+      <w:rPr>
+        <w:rFonts w:ascii="Symbol" w:hAnsi="Symbol" w:hint="default"/>
+      </w:rPr>
+    </w:lvl>
+    <w:lvl w:ilvl="1" w:tplc="08090003" w:tentative="1">
+      <w:start w:val="1"/>
+      <w:numFmt w:val="bullet"/>
+      <w:lvlText w:val="o"/>
+      <w:lvlJc w:val="left"/>
+      <w:pPr>
+        <w:ind w:left="1440" w:hanging="360"/>
+      </w:pPr>
+      <w:rPr>
+        <w:rFonts w:ascii="Courier New" w:hAnsi="Courier New" w:cs="Courier New" w:hint="default"/>
+      </w:rPr>
+    </w:lvl>
+    <w:lvl w:ilvl="2" w:tplc="08090005" w:tentative="1">
+      <w:start w:val="1"/>
+      <w:numFmt w:val="bullet"/>
+      <w:lvlText w:val=""/>
+      <w:lvlJc w:val="left"/>
+      <w:pPr>
+        <w:ind w:left="2160" w:hanging="360"/>
+      </w:pPr>
+      <w:rPr>
+        <w:rFonts w:ascii="Wingdings" w:hAnsi="Wingdings" w:hint="default"/>
+      </w:rPr>
+    </w:lvl>
+    <w:lvl w:ilvl="3" w:tplc="08090001" w:tentative="1">
+      <w:start w:val="1"/>
+      <w:numFmt w:val="bullet"/>
+      <w:lvlText w:val=""/>
+      <w:lvlJc w:val="left"/>
+      <w:pPr>
+        <w:ind w:left="2880" w:hanging="360"/>
+      </w:pPr>
+      <w:rPr>
+        <w:rFonts w:ascii="Symbol" w:hAnsi="Symbol" w:hint="default"/>
+      </w:rPr>
+    </w:lvl>
+    <w:lvl w:ilvl="4" w:tplc="08090003" w:tentative="1">
+      <w:start w:val="1"/>
+      <w:numFmt w:val="bullet"/>
+      <w:lvlText w:val="o"/>
+      <w:lvlJc w:val="left"/>
+      <w:pPr>
+        <w:ind w:left="3600" w:hanging="360"/>
+      </w:pPr>
+      <w:rPr>
+        <w:rFonts w:ascii="Courier New" w:hAnsi="Courier New" w:cs="Courier New" w:hint="default"/>
+      </w:rPr>
+    </w:lvl>
+    <w:lvl w:ilvl="5" w:tplc="08090005" w:tentative="1">
+      <w:start w:val="1"/>
+      <w:numFmt w:val="bullet"/>
+      <w:lvlText w:val=""/>
+      <w:lvlJc w:val="left"/>
+      <w:pPr>
+        <w:ind w:left="4320" w:hanging="360"/>
+      </w:pPr>
+      <w:rPr>
+        <w:rFonts w:ascii="Wingdings" w:hAnsi="Wingdings" w:hint="default"/>
+      </w:rPr>
+    </w:lvl>
+    <w:lvl w:ilvl="6" w:tplc="08090001" w:tentative="1">
+      <w:start w:val="1"/>
+      <w:numFmt w:val="bullet"/>
+      <w:lvlText w:val=""/>
+      <w:lvlJc w:val="left"/>
+      <w:pPr>
+        <w:ind w:left="5040" w:hanging="360"/>
+      </w:pPr>
+      <w:rPr>
+        <w:rFonts w:ascii="Symbol" w:hAnsi="Symbol" w:hint="default"/>
+      </w:rPr>
+    </w:lvl>
+    <w:lvl w:ilvl="7" w:tplc="08090003" w:tentative="1">
+      <w:start w:val="1"/>
+      <w:numFmt w:val="bullet"/>
+      <w:lvlText w:val="o"/>
+      <w:lvlJc w:val="left"/>
+      <w:pPr>
+        <w:ind w:left="5760" w:hanging="360"/>
+      </w:pPr>
+      <w:rPr>
+        <w:rFonts w:ascii="Courier New" w:hAnsi="Courier New" w:cs="Courier New" w:hint="default"/>
+      </w:rPr>
+    </w:lvl>
+    <w:lvl w:ilvl="8" w:tplc="08090005" w:tentative="1">
+      <w:start w:val="1"/>
+      <w:numFmt w:val="bullet"/>
+      <w:lvlText w:val=""/>
+      <w:lvlJc w:val="left"/>
+      <w:pPr>
+        <w:ind w:left="6480" w:hanging="360"/>
+      </w:pPr>
+      <w:rPr>
+        <w:rFonts w:ascii="Wingdings" w:hAnsi="Wingdings" w:hint="default"/>
+      </w:rPr>
+    </w:lvl>
+  </w:abstractNum>
+  <w:abstractNum w:abstractNumId="5" w15:restartNumberingAfterBreak="0">
     <w:nsid w:val="232450DB"/>
     <w:multiLevelType w:val="hybridMultilevel"/>
     <w:tmpl w:val="569CF024"/>
@@ -4652,7 +7973,7 @@
       </w:rPr>
     </w:lvl>
   </w:abstractNum>
-  <w:abstractNum w:abstractNumId="5" w15:restartNumberingAfterBreak="0">
+  <w:abstractNum w:abstractNumId="6" w15:restartNumberingAfterBreak="0">
     <w:nsid w:val="23C874E7"/>
     <w:multiLevelType w:val="hybridMultilevel"/>
     <w:tmpl w:val="4384B076"/>
@@ -4738,7 +8059,7 @@
       </w:pPr>
     </w:lvl>
   </w:abstractNum>
-  <w:abstractNum w:abstractNumId="6" w15:restartNumberingAfterBreak="0">
+  <w:abstractNum w:abstractNumId="7" w15:restartNumberingAfterBreak="0">
     <w:nsid w:val="28A04C12"/>
     <w:multiLevelType w:val="hybridMultilevel"/>
     <w:tmpl w:val="10EC8288"/>
@@ -4851,7 +8172,7 @@
       </w:rPr>
     </w:lvl>
   </w:abstractNum>
-  <w:abstractNum w:abstractNumId="7" w15:restartNumberingAfterBreak="0">
+  <w:abstractNum w:abstractNumId="8" w15:restartNumberingAfterBreak="0">
     <w:nsid w:val="2B5A51C3"/>
     <w:multiLevelType w:val="hybridMultilevel"/>
     <w:tmpl w:val="BDFE5AC0"/>
@@ -4964,7 +8285,7 @@
       </w:rPr>
     </w:lvl>
   </w:abstractNum>
-  <w:abstractNum w:abstractNumId="8" w15:restartNumberingAfterBreak="0">
+  <w:abstractNum w:abstractNumId="9" w15:restartNumberingAfterBreak="0">
     <w:nsid w:val="2F614758"/>
     <w:multiLevelType w:val="hybridMultilevel"/>
     <w:tmpl w:val="9FC25212"/>
@@ -5077,7 +8398,7 @@
       </w:rPr>
     </w:lvl>
   </w:abstractNum>
-  <w:abstractNum w:abstractNumId="9" w15:restartNumberingAfterBreak="0">
+  <w:abstractNum w:abstractNumId="10" w15:restartNumberingAfterBreak="0">
     <w:nsid w:val="33127C6A"/>
     <w:multiLevelType w:val="hybridMultilevel"/>
     <w:tmpl w:val="AA5C1318"/>
@@ -5190,7 +8511,7 @@
       </w:rPr>
     </w:lvl>
   </w:abstractNum>
-  <w:abstractNum w:abstractNumId="10" w15:restartNumberingAfterBreak="0">
+  <w:abstractNum w:abstractNumId="11" w15:restartNumberingAfterBreak="0">
     <w:nsid w:val="36E93B26"/>
     <w:multiLevelType w:val="hybridMultilevel"/>
     <w:tmpl w:val="D25CBD3E"/>
@@ -5303,7 +8624,7 @@
       </w:rPr>
     </w:lvl>
   </w:abstractNum>
-  <w:abstractNum w:abstractNumId="11" w15:restartNumberingAfterBreak="0">
+  <w:abstractNum w:abstractNumId="12" w15:restartNumberingAfterBreak="0">
     <w:nsid w:val="3DDF5F0B"/>
     <w:multiLevelType w:val="hybridMultilevel"/>
     <w:tmpl w:val="E3A24C6A"/>
@@ -5416,7 +8737,7 @@
       </w:rPr>
     </w:lvl>
   </w:abstractNum>
-  <w:abstractNum w:abstractNumId="12" w15:restartNumberingAfterBreak="0">
+  <w:abstractNum w:abstractNumId="13" w15:restartNumberingAfterBreak="0">
     <w:nsid w:val="3FC65B2E"/>
     <w:multiLevelType w:val="hybridMultilevel"/>
     <w:tmpl w:val="8AE4B23A"/>
@@ -5529,7 +8850,7 @@
       </w:rPr>
     </w:lvl>
   </w:abstractNum>
-  <w:abstractNum w:abstractNumId="13" w15:restartNumberingAfterBreak="0">
+  <w:abstractNum w:abstractNumId="14" w15:restartNumberingAfterBreak="0">
     <w:nsid w:val="43BF25DA"/>
     <w:multiLevelType w:val="hybridMultilevel"/>
     <w:tmpl w:val="C8EC9DCC"/>
@@ -5642,7 +8963,7 @@
       </w:rPr>
     </w:lvl>
   </w:abstractNum>
-  <w:abstractNum w:abstractNumId="14" w15:restartNumberingAfterBreak="0">
+  <w:abstractNum w:abstractNumId="15" w15:restartNumberingAfterBreak="0">
     <w:nsid w:val="48FF1517"/>
     <w:multiLevelType w:val="hybridMultilevel"/>
     <w:tmpl w:val="9B54798A"/>
@@ -5755,7 +9076,7 @@
       </w:rPr>
     </w:lvl>
   </w:abstractNum>
-  <w:abstractNum w:abstractNumId="15" w15:restartNumberingAfterBreak="0">
+  <w:abstractNum w:abstractNumId="16" w15:restartNumberingAfterBreak="0">
     <w:nsid w:val="49200F00"/>
     <w:multiLevelType w:val="hybridMultilevel"/>
     <w:tmpl w:val="635E833A"/>
@@ -5868,7 +9189,7 @@
       </w:rPr>
     </w:lvl>
   </w:abstractNum>
-  <w:abstractNum w:abstractNumId="16" w15:restartNumberingAfterBreak="0">
+  <w:abstractNum w:abstractNumId="17" w15:restartNumberingAfterBreak="0">
     <w:nsid w:val="4A987109"/>
     <w:multiLevelType w:val="hybridMultilevel"/>
     <w:tmpl w:val="4964E69A"/>
@@ -5981,7 +9302,7 @@
       </w:rPr>
     </w:lvl>
   </w:abstractNum>
-  <w:abstractNum w:abstractNumId="17" w15:restartNumberingAfterBreak="0">
+  <w:abstractNum w:abstractNumId="18" w15:restartNumberingAfterBreak="0">
     <w:nsid w:val="4B70588D"/>
     <w:multiLevelType w:val="hybridMultilevel"/>
     <w:tmpl w:val="F2008292"/>
@@ -6094,7 +9415,7 @@
       </w:rPr>
     </w:lvl>
   </w:abstractNum>
-  <w:abstractNum w:abstractNumId="18" w15:restartNumberingAfterBreak="0">
+  <w:abstractNum w:abstractNumId="19" w15:restartNumberingAfterBreak="0">
     <w:nsid w:val="5C4F1447"/>
     <w:multiLevelType w:val="hybridMultilevel"/>
     <w:tmpl w:val="412EEFE0"/>
@@ -6207,7 +9528,7 @@
       </w:rPr>
     </w:lvl>
   </w:abstractNum>
-  <w:abstractNum w:abstractNumId="19" w15:restartNumberingAfterBreak="0">
+  <w:abstractNum w:abstractNumId="20" w15:restartNumberingAfterBreak="0">
     <w:nsid w:val="5FED5545"/>
     <w:multiLevelType w:val="hybridMultilevel"/>
     <w:tmpl w:val="AF001A2C"/>
@@ -6320,7 +9641,7 @@
       </w:rPr>
     </w:lvl>
   </w:abstractNum>
-  <w:abstractNum w:abstractNumId="20" w15:restartNumberingAfterBreak="0">
+  <w:abstractNum w:abstractNumId="21" w15:restartNumberingAfterBreak="0">
     <w:nsid w:val="623C5F1A"/>
     <w:multiLevelType w:val="hybridMultilevel"/>
     <w:tmpl w:val="4710A9B2"/>
@@ -6433,7 +9754,7 @@
       </w:rPr>
     </w:lvl>
   </w:abstractNum>
-  <w:abstractNum w:abstractNumId="21" w15:restartNumberingAfterBreak="0">
+  <w:abstractNum w:abstractNumId="22" w15:restartNumberingAfterBreak="0">
     <w:nsid w:val="6248275E"/>
     <w:multiLevelType w:val="hybridMultilevel"/>
     <w:tmpl w:val="F91EAC56"/>
@@ -6546,7 +9867,7 @@
       </w:rPr>
     </w:lvl>
   </w:abstractNum>
-  <w:abstractNum w:abstractNumId="22" w15:restartNumberingAfterBreak="0">
+  <w:abstractNum w:abstractNumId="23" w15:restartNumberingAfterBreak="0">
     <w:nsid w:val="62E11627"/>
     <w:multiLevelType w:val="hybridMultilevel"/>
     <w:tmpl w:val="09D6B60C"/>
@@ -6659,7 +9980,7 @@
       </w:rPr>
     </w:lvl>
   </w:abstractNum>
-  <w:abstractNum w:abstractNumId="23" w15:restartNumberingAfterBreak="0">
+  <w:abstractNum w:abstractNumId="24" w15:restartNumberingAfterBreak="0">
     <w:nsid w:val="646E107D"/>
     <w:multiLevelType w:val="hybridMultilevel"/>
     <w:tmpl w:val="8DFED1D6"/>
@@ -6772,7 +10093,7 @@
       </w:rPr>
     </w:lvl>
   </w:abstractNum>
-  <w:abstractNum w:abstractNumId="24" w15:restartNumberingAfterBreak="0">
+  <w:abstractNum w:abstractNumId="25" w15:restartNumberingAfterBreak="0">
     <w:nsid w:val="671A1068"/>
     <w:multiLevelType w:val="hybridMultilevel"/>
     <w:tmpl w:val="37948C88"/>
@@ -6885,7 +10206,7 @@
       </w:rPr>
     </w:lvl>
   </w:abstractNum>
-  <w:abstractNum w:abstractNumId="25" w15:restartNumberingAfterBreak="0">
+  <w:abstractNum w:abstractNumId="26" w15:restartNumberingAfterBreak="0">
     <w:nsid w:val="71AC24E7"/>
     <w:multiLevelType w:val="hybridMultilevel"/>
     <w:tmpl w:val="C90679AC"/>
@@ -6998,7 +10319,7 @@
       </w:rPr>
     </w:lvl>
   </w:abstractNum>
-  <w:abstractNum w:abstractNumId="26" w15:restartNumberingAfterBreak="0">
+  <w:abstractNum w:abstractNumId="27" w15:restartNumberingAfterBreak="0">
     <w:nsid w:val="736F48FF"/>
     <w:multiLevelType w:val="hybridMultilevel"/>
     <w:tmpl w:val="3CCA8310"/>
@@ -7111,7 +10432,7 @@
       </w:rPr>
     </w:lvl>
   </w:abstractNum>
-  <w:abstractNum w:abstractNumId="27" w15:restartNumberingAfterBreak="0">
+  <w:abstractNum w:abstractNumId="28" w15:restartNumberingAfterBreak="0">
     <w:nsid w:val="78971B6E"/>
     <w:multiLevelType w:val="hybridMultilevel"/>
     <w:tmpl w:val="0700D90C"/>
@@ -7197,7 +10518,7 @@
       </w:pPr>
     </w:lvl>
   </w:abstractNum>
-  <w:abstractNum w:abstractNumId="28" w15:restartNumberingAfterBreak="0">
+  <w:abstractNum w:abstractNumId="29" w15:restartNumberingAfterBreak="0">
     <w:nsid w:val="796C7B07"/>
     <w:multiLevelType w:val="hybridMultilevel"/>
     <w:tmpl w:val="01322C30"/>
@@ -7310,7 +10631,7 @@
       </w:rPr>
     </w:lvl>
   </w:abstractNum>
-  <w:abstractNum w:abstractNumId="29" w15:restartNumberingAfterBreak="0">
+  <w:abstractNum w:abstractNumId="30" w15:restartNumberingAfterBreak="0">
     <w:nsid w:val="7B467CE6"/>
     <w:multiLevelType w:val="hybridMultilevel"/>
     <w:tmpl w:val="9FC49E1E"/>
@@ -7423,7 +10744,7 @@
       </w:rPr>
     </w:lvl>
   </w:abstractNum>
-  <w:abstractNum w:abstractNumId="30" w15:restartNumberingAfterBreak="0">
+  <w:abstractNum w:abstractNumId="31" w15:restartNumberingAfterBreak="0">
     <w:nsid w:val="7EB821E4"/>
     <w:multiLevelType w:val="hybridMultilevel"/>
     <w:tmpl w:val="A828BA02"/>
@@ -7536,7 +10857,7 @@
       </w:rPr>
     </w:lvl>
   </w:abstractNum>
-  <w:abstractNum w:abstractNumId="31" w15:restartNumberingAfterBreak="0">
+  <w:abstractNum w:abstractNumId="32" w15:restartNumberingAfterBreak="0">
     <w:nsid w:val="7F941934"/>
     <w:multiLevelType w:val="hybridMultilevel"/>
     <w:tmpl w:val="2A80D3DA"/>
@@ -7650,100 +10971,103 @@
     </w:lvl>
   </w:abstractNum>
   <w:num w:numId="1" w16cid:durableId="280696452">
-    <w:abstractNumId w:val="7"/>
+    <w:abstractNumId w:val="8"/>
   </w:num>
   <w:num w:numId="2" w16cid:durableId="1060514758">
-    <w:abstractNumId w:val="10"/>
+    <w:abstractNumId w:val="11"/>
   </w:num>
   <w:num w:numId="3" w16cid:durableId="878276853">
-    <w:abstractNumId w:val="19"/>
+    <w:abstractNumId w:val="20"/>
   </w:num>
   <w:num w:numId="4" w16cid:durableId="1097941553">
-    <w:abstractNumId w:val="11"/>
+    <w:abstractNumId w:val="12"/>
   </w:num>
   <w:num w:numId="5" w16cid:durableId="435101868">
-    <w:abstractNumId w:val="24"/>
+    <w:abstractNumId w:val="25"/>
   </w:num>
   <w:num w:numId="6" w16cid:durableId="214127890">
-    <w:abstractNumId w:val="17"/>
+    <w:abstractNumId w:val="18"/>
   </w:num>
   <w:num w:numId="7" w16cid:durableId="958533609">
-    <w:abstractNumId w:val="26"/>
+    <w:abstractNumId w:val="27"/>
   </w:num>
   <w:num w:numId="8" w16cid:durableId="1856113357">
-    <w:abstractNumId w:val="30"/>
+    <w:abstractNumId w:val="31"/>
   </w:num>
   <w:num w:numId="9" w16cid:durableId="686096758">
-    <w:abstractNumId w:val="4"/>
+    <w:abstractNumId w:val="5"/>
   </w:num>
   <w:num w:numId="10" w16cid:durableId="1262831746">
-    <w:abstractNumId w:val="27"/>
+    <w:abstractNumId w:val="28"/>
   </w:num>
   <w:num w:numId="11" w16cid:durableId="430391855">
-    <w:abstractNumId w:val="5"/>
+    <w:abstractNumId w:val="6"/>
   </w:num>
   <w:num w:numId="12" w16cid:durableId="1427966302">
     <w:abstractNumId w:val="2"/>
   </w:num>
   <w:num w:numId="13" w16cid:durableId="1894846765">
-    <w:abstractNumId w:val="13"/>
+    <w:abstractNumId w:val="14"/>
   </w:num>
   <w:num w:numId="14" w16cid:durableId="218396593">
+    <w:abstractNumId w:val="16"/>
+  </w:num>
+  <w:num w:numId="15" w16cid:durableId="208808691">
+    <w:abstractNumId w:val="19"/>
+  </w:num>
+  <w:num w:numId="16" w16cid:durableId="972517437">
+    <w:abstractNumId w:val="9"/>
+  </w:num>
+  <w:num w:numId="17" w16cid:durableId="227232766">
     <w:abstractNumId w:val="15"/>
   </w:num>
-  <w:num w:numId="15" w16cid:durableId="208808691">
-    <w:abstractNumId w:val="18"/>
-  </w:num>
-  <w:num w:numId="16" w16cid:durableId="972517437">
-    <w:abstractNumId w:val="8"/>
-  </w:num>
-  <w:num w:numId="17" w16cid:durableId="227232766">
-    <w:abstractNumId w:val="14"/>
-  </w:num>
   <w:num w:numId="18" w16cid:durableId="906964010">
-    <w:abstractNumId w:val="20"/>
+    <w:abstractNumId w:val="21"/>
   </w:num>
   <w:num w:numId="19" w16cid:durableId="704016130">
-    <w:abstractNumId w:val="31"/>
+    <w:abstractNumId w:val="32"/>
   </w:num>
   <w:num w:numId="20" w16cid:durableId="1293903896">
     <w:abstractNumId w:val="3"/>
   </w:num>
   <w:num w:numId="21" w16cid:durableId="1051002693">
-    <w:abstractNumId w:val="12"/>
+    <w:abstractNumId w:val="13"/>
   </w:num>
   <w:num w:numId="22" w16cid:durableId="1171606237">
-    <w:abstractNumId w:val="21"/>
+    <w:abstractNumId w:val="22"/>
   </w:num>
   <w:num w:numId="23" w16cid:durableId="315111326">
-    <w:abstractNumId w:val="23"/>
+    <w:abstractNumId w:val="24"/>
   </w:num>
   <w:num w:numId="24" w16cid:durableId="137311358">
     <w:abstractNumId w:val="0"/>
   </w:num>
   <w:num w:numId="25" w16cid:durableId="1020398551">
-    <w:abstractNumId w:val="28"/>
+    <w:abstractNumId w:val="29"/>
   </w:num>
   <w:num w:numId="26" w16cid:durableId="1629511677">
-    <w:abstractNumId w:val="16"/>
+    <w:abstractNumId w:val="17"/>
   </w:num>
   <w:num w:numId="27" w16cid:durableId="614866409">
-    <w:abstractNumId w:val="29"/>
+    <w:abstractNumId w:val="30"/>
   </w:num>
   <w:num w:numId="28" w16cid:durableId="1558399520">
-    <w:abstractNumId w:val="22"/>
+    <w:abstractNumId w:val="23"/>
   </w:num>
   <w:num w:numId="29" w16cid:durableId="45493248">
-    <w:abstractNumId w:val="9"/>
+    <w:abstractNumId w:val="10"/>
   </w:num>
   <w:num w:numId="30" w16cid:durableId="1786265089">
-    <w:abstractNumId w:val="25"/>
+    <w:abstractNumId w:val="26"/>
   </w:num>
   <w:num w:numId="31" w16cid:durableId="1032879006">
     <w:abstractNumId w:val="1"/>
   </w:num>
   <w:num w:numId="32" w16cid:durableId="1200633006">
-    <w:abstractNumId w:val="6"/>
+    <w:abstractNumId w:val="7"/>
+  </w:num>
+  <w:num w:numId="33" w16cid:durableId="1933471828">
+    <w:abstractNumId w:val="4"/>
   </w:num>
 </w:numbering>
 </file>

</xml_diff>